<commit_message>
formatting updates, soils grant award
</commit_message>
<xml_diff>
--- a/EAM-CV.docx
+++ b/EAM-CV.docx
@@ -19,17 +19,23 @@
         </w:rPr>
         <w:t>Elizabeth McDaniel</w:t>
       </w:r>
+      <w:bookmarkStart w:id="0" w:name="_GoBack"/>
+      <w:bookmarkEnd w:id="0"/>
     </w:p>
     <w:p>
       <w:pPr>
         <w:jc w:val="center"/>
         <w:rPr>
           <w:rFonts w:ascii="Helvetica" w:hAnsi="Helvetica" w:cs="Arial"/>
+          <w:sz w:val="22"/>
+          <w:szCs w:val="22"/>
         </w:rPr>
       </w:pPr>
       <w:r>
         <w:rPr>
           <w:rFonts w:ascii="Helvetica" w:hAnsi="Helvetica" w:cs="Arial"/>
+          <w:sz w:val="22"/>
+          <w:szCs w:val="22"/>
         </w:rPr>
         <w:t>Microbiology PhD Student</w:t>
       </w:r>
@@ -39,11 +45,15 @@
         <w:jc w:val="center"/>
         <w:rPr>
           <w:rFonts w:ascii="Helvetica" w:hAnsi="Helvetica" w:cs="Arial"/>
+          <w:sz w:val="22"/>
+          <w:szCs w:val="22"/>
         </w:rPr>
       </w:pPr>
       <w:r>
         <w:rPr>
           <w:rFonts w:ascii="Helvetica" w:hAnsi="Helvetica" w:cs="Arial"/>
+          <w:sz w:val="22"/>
+          <w:szCs w:val="22"/>
         </w:rPr>
         <w:t xml:space="preserve">(214)546-9748 | </w:t>
       </w:r>
@@ -52,6 +62,8 @@
           <w:rPr>
             <w:rStyle w:val="Hyperlink"/>
             <w:rFonts w:ascii="Helvetica" w:hAnsi="Helvetica" w:cs="Arial"/>
+            <w:sz w:val="22"/>
+            <w:szCs w:val="22"/>
           </w:rPr>
           <w:t>emcdaniel@wisc.edu</w:t>
         </w:r>
@@ -59,6 +71,8 @@
       <w:r>
         <w:rPr>
           <w:rFonts w:ascii="Helvetica" w:hAnsi="Helvetica" w:cs="Arial"/>
+          <w:sz w:val="22"/>
+          <w:szCs w:val="22"/>
         </w:rPr>
         <w:t xml:space="preserve"> | elizabethmcd.github.io </w:t>
       </w:r>
@@ -1063,8 +1077,6 @@
         </w:rPr>
         <w:t>Phylogenetic</w:t>
       </w:r>
-      <w:bookmarkStart w:id="0" w:name="_GoBack"/>
-      <w:bookmarkEnd w:id="0"/>
       <w:r>
         <w:rPr>
           <w:rFonts w:ascii="Helvetica" w:hAnsi="Helvetica"/>
@@ -2523,6 +2535,66 @@
       <w:pPr>
         <w:rPr>
           <w:rFonts w:ascii="Helvetica" w:hAnsi="Helvetica"/>
+          <w:bCs/>
+          <w:i/>
+          <w:iCs/>
+          <w:sz w:val="22"/>
+          <w:szCs w:val="22"/>
+        </w:rPr>
+      </w:pPr>
+      <w:r>
+        <w:rPr>
+          <w:rFonts w:ascii="Helvetica" w:hAnsi="Helvetica"/>
+          <w:b/>
+          <w:sz w:val="22"/>
+          <w:szCs w:val="22"/>
+        </w:rPr>
+        <w:t xml:space="preserve">O.N. Allen Soil and Environmental Microbiology Small Grants Award - </w:t>
+      </w:r>
+      <w:r>
+        <w:rPr>
+          <w:rFonts w:ascii="Helvetica" w:hAnsi="Helvetica"/>
+          <w:bCs/>
+          <w:sz w:val="22"/>
+          <w:szCs w:val="22"/>
+        </w:rPr>
+        <w:t>$3,290</w:t>
+      </w:r>
+      <w:r>
+        <w:rPr>
+          <w:rFonts w:ascii="Helvetica" w:hAnsi="Helvetica"/>
+          <w:bCs/>
+          <w:sz w:val="22"/>
+          <w:szCs w:val="22"/>
+        </w:rPr>
+        <w:tab/>
+      </w:r>
+      <w:r>
+        <w:rPr>
+          <w:rFonts w:ascii="Helvetica" w:hAnsi="Helvetica"/>
+          <w:bCs/>
+          <w:sz w:val="22"/>
+          <w:szCs w:val="22"/>
+        </w:rPr>
+        <w:tab/>
+        <w:t xml:space="preserve">   </w:t>
+      </w:r>
+      <w:r>
+        <w:rPr>
+          <w:rFonts w:ascii="Helvetica" w:hAnsi="Helvetica"/>
+          <w:bCs/>
+          <w:i/>
+          <w:iCs/>
+          <w:sz w:val="22"/>
+          <w:szCs w:val="22"/>
+        </w:rPr>
+        <w:t>August 2019</w:t>
+      </w:r>
+    </w:p>
+    <w:p>
+      <w:pPr>
+        <w:rPr>
+          <w:rFonts w:ascii="Helvetica" w:hAnsi="Helvetica"/>
           <w:i/>
           <w:sz w:val="22"/>
           <w:szCs w:val="22"/>
@@ -2868,6 +2940,7 @@
           <w:sz w:val="22"/>
           <w:szCs w:val="22"/>
         </w:rPr>
+        <w:lastRenderedPageBreak/>
         <w:t xml:space="preserve">University of Arkansas Honors College Research Grant - </w:t>
       </w:r>
       <w:r>
@@ -2930,7 +3003,6 @@
           <w:sz w:val="22"/>
           <w:szCs w:val="22"/>
         </w:rPr>
-        <w:lastRenderedPageBreak/>
         <w:t xml:space="preserve">University of Arkansas Honors College Travel Grant - </w:t>
       </w:r>
       <w:r>
@@ -5677,175 +5749,10 @@
       <w:pPr>
         <w:rPr>
           <w:rFonts w:ascii="Helvetica" w:hAnsi="Helvetica"/>
-          <w:b/>
-          <w:sz w:val="22"/>
-          <w:szCs w:val="22"/>
-          <w:u w:val="single"/>
-        </w:rPr>
-      </w:pPr>
-      <w:r>
-        <w:rPr>
-          <w:rFonts w:ascii="Helvetica" w:hAnsi="Helvetica"/>
-          <w:b/>
-          <w:sz w:val="22"/>
-          <w:szCs w:val="22"/>
-          <w:u w:val="single"/>
-        </w:rPr>
-        <w:t>Technical and Laboratory Skills</w:t>
-      </w:r>
-    </w:p>
-    <w:p>
-      <w:pPr>
-        <w:rPr>
-          <w:rFonts w:ascii="Helvetica" w:hAnsi="Helvetica"/>
-          <w:sz w:val="22"/>
-          <w:szCs w:val="22"/>
-        </w:rPr>
-      </w:pPr>
-      <w:r>
-        <w:rPr>
-          <w:rFonts w:ascii="Helvetica" w:hAnsi="Helvetica"/>
-          <w:b/>
-          <w:sz w:val="22"/>
-          <w:szCs w:val="22"/>
-        </w:rPr>
-        <w:t>Programming</w:t>
-      </w:r>
-      <w:r>
-        <w:rPr>
-          <w:rFonts w:ascii="Helvetica" w:hAnsi="Helvetica"/>
-          <w:b/>
-          <w:sz w:val="22"/>
-          <w:szCs w:val="22"/>
-        </w:rPr>
-        <w:t xml:space="preserve"> </w:t>
-      </w:r>
-      <w:r>
-        <w:rPr>
-          <w:rFonts w:ascii="Helvetica" w:hAnsi="Helvetica"/>
-          <w:sz w:val="22"/>
-          <w:szCs w:val="22"/>
-        </w:rPr>
-        <w:t>Python, R/RStudio, Bash, SQL, Git/</w:t>
-      </w:r>
-      <w:proofErr w:type="spellStart"/>
-      <w:r>
-        <w:rPr>
-          <w:rFonts w:ascii="Helvetica" w:hAnsi="Helvetica"/>
-          <w:sz w:val="22"/>
-          <w:szCs w:val="22"/>
-        </w:rPr>
-        <w:t>Github</w:t>
-      </w:r>
-      <w:proofErr w:type="spellEnd"/>
-      <w:r>
-        <w:rPr>
-          <w:rFonts w:ascii="Helvetica" w:hAnsi="Helvetica"/>
-          <w:sz w:val="22"/>
-          <w:szCs w:val="22"/>
-        </w:rPr>
-        <w:t>/GH-pages, Markdown, High Throughput Computing (HT-Condor), Reproducible Research</w:t>
-      </w:r>
-    </w:p>
-    <w:p>
-      <w:pPr>
-        <w:rPr>
-          <w:rFonts w:ascii="Helvetica" w:hAnsi="Helvetica"/>
-          <w:sz w:val="22"/>
-          <w:szCs w:val="22"/>
-        </w:rPr>
-      </w:pPr>
-      <w:r>
-        <w:rPr>
-          <w:rFonts w:ascii="Helvetica" w:hAnsi="Helvetica"/>
-          <w:b/>
-          <w:sz w:val="22"/>
-          <w:szCs w:val="22"/>
-        </w:rPr>
-        <w:t xml:space="preserve">Analytical </w:t>
-      </w:r>
-      <w:r>
-        <w:rPr>
-          <w:rFonts w:ascii="Helvetica" w:hAnsi="Helvetica"/>
-          <w:sz w:val="22"/>
-          <w:szCs w:val="22"/>
-        </w:rPr>
-        <w:t>Comparative Genomics/Metagenomics, Amplicon Sequencing QC and Analysis, Genome Annotation and Assembly</w:t>
-      </w:r>
-    </w:p>
-    <w:p>
-      <w:pPr>
-        <w:rPr>
-          <w:rFonts w:ascii="Helvetica" w:hAnsi="Helvetica"/>
-          <w:sz w:val="22"/>
-          <w:szCs w:val="22"/>
-        </w:rPr>
-      </w:pPr>
-      <w:r>
-        <w:rPr>
-          <w:rFonts w:ascii="Helvetica" w:hAnsi="Helvetica"/>
-          <w:b/>
-          <w:sz w:val="22"/>
-          <w:szCs w:val="22"/>
-        </w:rPr>
-        <w:t xml:space="preserve">Laboratory </w:t>
-      </w:r>
-      <w:r>
-        <w:rPr>
-          <w:rFonts w:ascii="Helvetica" w:hAnsi="Helvetica"/>
-          <w:sz w:val="22"/>
-          <w:szCs w:val="22"/>
-        </w:rPr>
-        <w:t>Molecular</w:t>
-      </w:r>
-      <w:r>
-        <w:rPr>
-          <w:rFonts w:ascii="Helvetica" w:hAnsi="Helvetica"/>
-          <w:sz w:val="22"/>
-          <w:szCs w:val="22"/>
-        </w:rPr>
-        <w:t xml:space="preserve"> Cloning, DNA Extraction, qPCR</w:t>
-      </w:r>
-      <w:r>
-        <w:rPr>
-          <w:rFonts w:ascii="Helvetica" w:hAnsi="Helvetica"/>
-          <w:sz w:val="22"/>
-          <w:szCs w:val="22"/>
-        </w:rPr>
-        <w:t>, Primer Design</w:t>
-      </w:r>
-      <w:r>
-        <w:rPr>
-          <w:rFonts w:ascii="Helvetica" w:hAnsi="Helvetica"/>
-          <w:sz w:val="22"/>
-          <w:szCs w:val="22"/>
-        </w:rPr>
-        <w:t xml:space="preserve">, </w:t>
-      </w:r>
-      <w:r>
-        <w:rPr>
-          <w:rFonts w:ascii="Helvetica" w:hAnsi="Helvetica"/>
-          <w:sz w:val="22"/>
-          <w:szCs w:val="22"/>
-        </w:rPr>
-        <w:t xml:space="preserve">Wastewater Reactor (Chemostat) </w:t>
-      </w:r>
-      <w:r>
-        <w:rPr>
-          <w:rFonts w:ascii="Helvetica" w:hAnsi="Helvetica"/>
-          <w:sz w:val="22"/>
-          <w:szCs w:val="22"/>
-        </w:rPr>
-        <w:t>Maintenance</w:t>
-      </w:r>
-      <w:r>
-        <w:rPr>
-          <w:rFonts w:ascii="Helvetica" w:hAnsi="Helvetica"/>
-          <w:sz w:val="22"/>
-          <w:szCs w:val="22"/>
-        </w:rPr>
-        <w:t xml:space="preserve"> and Microbial Community Enrichment</w:t>
-      </w:r>
+          <w:sz w:val="22"/>
+          <w:szCs w:val="22"/>
+        </w:rPr>
+      </w:pPr>
     </w:p>
     <w:sectPr>
       <w:footerReference w:type="even" r:id="rId8"/>

</xml_diff>

<commit_message>
preprint and workshop updates
</commit_message>
<xml_diff>
--- a/EAM-CV.docx
+++ b/EAM-CV.docx
@@ -72,7 +72,34 @@
           <w:sz w:val="22"/>
           <w:szCs w:val="22"/>
         </w:rPr>
-        <w:t xml:space="preserve"> | elizabethmcd.github.io </w:t>
+        <w:t xml:space="preserve"> | </w:t>
+      </w:r>
+      <w:hyperlink r:id="rId8" w:history="1">
+        <w:r>
+          <w:rPr>
+            <w:rStyle w:val="Hyperlink"/>
+            <w:rFonts w:ascii="Helvetica" w:hAnsi="Helvetica" w:cs="Arial"/>
+            <w:sz w:val="22"/>
+            <w:szCs w:val="22"/>
+          </w:rPr>
+          <w:t>https://elizabethmcd.github.io</w:t>
+        </w:r>
+      </w:hyperlink>
+      <w:r>
+        <w:rPr>
+          <w:rFonts w:ascii="Helvetica" w:hAnsi="Helvetica" w:cs="Arial"/>
+          <w:sz w:val="22"/>
+          <w:szCs w:val="22"/>
+        </w:rPr>
+        <w:t xml:space="preserve"> </w:t>
+      </w:r>
+      <w:r>
+        <w:rPr>
+          <w:rFonts w:ascii="Helvetica" w:hAnsi="Helvetica" w:cs="Arial"/>
+          <w:sz w:val="22"/>
+          <w:szCs w:val="22"/>
+        </w:rPr>
+        <w:t xml:space="preserve"> </w:t>
       </w:r>
     </w:p>
     <w:p>
@@ -595,7 +622,23 @@
           <w:sz w:val="20"/>
           <w:szCs w:val="20"/>
         </w:rPr>
-        <w:t xml:space="preserve"> engineered wastewater systems. I use a combination of bioinformatics approaches and enrichment culture techniques to probe the diversity</w:t>
+        <w:t xml:space="preserve"> engineered wastewater systems. I use a combination of </w:t>
+      </w:r>
+      <w:r>
+        <w:rPr>
+          <w:rFonts w:ascii="Helvetica" w:hAnsi="Helvetica"/>
+          <w:sz w:val="20"/>
+          <w:szCs w:val="20"/>
+        </w:rPr>
+        <w:t>genome-resolved metagenomics approaches</w:t>
+      </w:r>
+      <w:r>
+        <w:rPr>
+          <w:rFonts w:ascii="Helvetica" w:hAnsi="Helvetica"/>
+          <w:sz w:val="20"/>
+          <w:szCs w:val="20"/>
+        </w:rPr>
+        <w:t xml:space="preserve"> and enrichment culture techniques to probe the diversity</w:t>
       </w:r>
       <w:r>
         <w:rPr>
@@ -611,6 +654,14 @@
           <w:sz w:val="20"/>
           <w:szCs w:val="20"/>
         </w:rPr>
+        <w:t>,</w:t>
+      </w:r>
+      <w:r>
+        <w:rPr>
+          <w:rFonts w:ascii="Helvetica" w:hAnsi="Helvetica"/>
+          <w:sz w:val="20"/>
+          <w:szCs w:val="20"/>
+        </w:rPr>
         <w:t xml:space="preserve"> and population dynamics</w:t>
       </w:r>
       <w:r>
@@ -839,16 +890,6 @@
         </w:rPr>
         <w:t>S. cerevisiae.</w:t>
       </w:r>
-    </w:p>
-    <w:p>
-      <w:pPr>
-        <w:rPr>
-          <w:rFonts w:ascii="Helvetica" w:hAnsi="Helvetica"/>
-          <w:i/>
-          <w:sz w:val="20"/>
-          <w:szCs w:val="20"/>
-        </w:rPr>
-      </w:pPr>
     </w:p>
     <w:p>
       <w:pPr>
@@ -861,7 +902,9 @@
           <w:u w:val="single"/>
         </w:rPr>
       </w:pPr>
-      <w:r>
+    </w:p>
+    <w:p>
+      <w:pPr>
         <w:rPr>
           <w:rFonts w:ascii="Helvetica" w:hAnsi="Helvetica"/>
           <w:b/>
@@ -870,224 +913,8 @@
           <w:szCs w:val="22"/>
           <w:u w:val="single"/>
         </w:rPr>
-        <w:t>Publications</w:t>
-      </w:r>
-    </w:p>
-    <w:p>
-      <w:pPr>
-        <w:shd w:val="clear" w:color="auto" w:fill="FFFFFF"/>
-        <w:textAlignment w:val="baseline"/>
-        <w:rPr>
-          <w:rFonts w:ascii="Arial" w:eastAsia="Times New Roman" w:hAnsi="Arial" w:cs="Arial"/>
-          <w:color w:val="000000"/>
-          <w:sz w:val="20"/>
-          <w:szCs w:val="20"/>
-        </w:rPr>
-      </w:pPr>
-      <w:r>
-        <w:rPr>
-          <w:rFonts w:ascii="Arial" w:eastAsia="Times New Roman" w:hAnsi="Arial" w:cs="Arial"/>
-          <w:b/>
-          <w:color w:val="000000"/>
-          <w:sz w:val="20"/>
-          <w:szCs w:val="20"/>
-          <w:shd w:val="clear" w:color="auto" w:fill="FFFFFF"/>
-        </w:rPr>
-        <w:t>1.</w:t>
-      </w:r>
-      <w:r>
-        <w:rPr>
-          <w:rFonts w:ascii="Arial" w:eastAsia="Times New Roman" w:hAnsi="Arial" w:cs="Arial"/>
-          <w:color w:val="000000"/>
-          <w:sz w:val="20"/>
-          <w:szCs w:val="20"/>
-          <w:shd w:val="clear" w:color="auto" w:fill="FFFFFF"/>
-        </w:rPr>
-        <w:t xml:space="preserve"> </w:t>
-      </w:r>
-      <w:r>
-        <w:rPr>
-          <w:rFonts w:ascii="Arial" w:eastAsia="Times New Roman" w:hAnsi="Arial" w:cs="Arial"/>
-          <w:b/>
-          <w:color w:val="000000"/>
-          <w:sz w:val="20"/>
-          <w:szCs w:val="20"/>
-          <w:shd w:val="clear" w:color="auto" w:fill="FFFFFF"/>
-        </w:rPr>
-        <w:t xml:space="preserve">McDaniel E.A., </w:t>
-      </w:r>
-      <w:proofErr w:type="spellStart"/>
-      <w:r>
-        <w:rPr>
-          <w:rFonts w:ascii="Arial" w:eastAsia="Times New Roman" w:hAnsi="Arial" w:cs="Arial"/>
-          <w:color w:val="000000"/>
-          <w:sz w:val="20"/>
-          <w:szCs w:val="20"/>
-          <w:shd w:val="clear" w:color="auto" w:fill="FFFFFF"/>
-        </w:rPr>
-        <w:t>Stuecker</w:t>
-      </w:r>
-      <w:proofErr w:type="spellEnd"/>
-      <w:r>
-        <w:rPr>
-          <w:rFonts w:ascii="Arial" w:eastAsia="Times New Roman" w:hAnsi="Arial" w:cs="Arial"/>
-          <w:color w:val="000000"/>
-          <w:sz w:val="20"/>
-          <w:szCs w:val="20"/>
-          <w:shd w:val="clear" w:color="auto" w:fill="FFFFFF"/>
-        </w:rPr>
-        <w:t xml:space="preserve"> T.N., </w:t>
-      </w:r>
-      <w:proofErr w:type="spellStart"/>
-      <w:r>
-        <w:rPr>
-          <w:rFonts w:ascii="Arial" w:eastAsia="Times New Roman" w:hAnsi="Arial" w:cs="Arial"/>
-          <w:color w:val="000000"/>
-          <w:sz w:val="20"/>
-          <w:szCs w:val="20"/>
-          <w:shd w:val="clear" w:color="auto" w:fill="FFFFFF"/>
-        </w:rPr>
-        <w:t>Veluvolu</w:t>
-      </w:r>
-      <w:proofErr w:type="spellEnd"/>
-      <w:r>
-        <w:rPr>
-          <w:rFonts w:ascii="Arial" w:eastAsia="Times New Roman" w:hAnsi="Arial" w:cs="Arial"/>
-          <w:color w:val="000000"/>
-          <w:sz w:val="20"/>
-          <w:szCs w:val="20"/>
-          <w:shd w:val="clear" w:color="auto" w:fill="FFFFFF"/>
-        </w:rPr>
-        <w:t xml:space="preserve"> M., </w:t>
-      </w:r>
-      <w:proofErr w:type="spellStart"/>
-      <w:r>
-        <w:rPr>
-          <w:rFonts w:ascii="Arial" w:eastAsia="Times New Roman" w:hAnsi="Arial" w:cs="Arial"/>
-          <w:color w:val="000000"/>
-          <w:sz w:val="20"/>
-          <w:szCs w:val="20"/>
-          <w:shd w:val="clear" w:color="auto" w:fill="FFFFFF"/>
-        </w:rPr>
-        <w:t>Gasch</w:t>
-      </w:r>
-      <w:proofErr w:type="spellEnd"/>
-      <w:r>
-        <w:rPr>
-          <w:rFonts w:ascii="Arial" w:eastAsia="Times New Roman" w:hAnsi="Arial" w:cs="Arial"/>
-          <w:color w:val="000000"/>
-          <w:sz w:val="20"/>
-          <w:szCs w:val="20"/>
-          <w:shd w:val="clear" w:color="auto" w:fill="FFFFFF"/>
-        </w:rPr>
-        <w:t xml:space="preserve"> A.P., Lewis J.A. </w:t>
-      </w:r>
-      <w:r>
-        <w:rPr>
-          <w:rFonts w:ascii="Arial" w:eastAsia="Times New Roman" w:hAnsi="Arial" w:cs="Arial"/>
-          <w:b/>
-          <w:color w:val="000000"/>
-          <w:sz w:val="20"/>
-          <w:szCs w:val="20"/>
-          <w:shd w:val="clear" w:color="auto" w:fill="FFFFFF"/>
-        </w:rPr>
-        <w:t>Independent Mechanisms for Acquired Salt Tolerance versus Growth Resumption Induced by Mild Ethanol Pretreatment in </w:t>
-      </w:r>
-      <w:r>
-        <w:rPr>
-          <w:rFonts w:ascii="Arial" w:eastAsia="Times New Roman" w:hAnsi="Arial" w:cs="Arial"/>
-          <w:b/>
-          <w:i/>
-          <w:iCs/>
-          <w:color w:val="000000"/>
-          <w:sz w:val="20"/>
-          <w:szCs w:val="20"/>
-          <w:bdr w:val="none" w:sz="0" w:space="0" w:color="auto" w:frame="1"/>
-          <w:shd w:val="clear" w:color="auto" w:fill="FFFFFF"/>
-        </w:rPr>
-        <w:t>Saccharomyces cerevisiae</w:t>
-      </w:r>
-      <w:r>
-        <w:rPr>
-          <w:rFonts w:ascii="Arial" w:eastAsia="Times New Roman" w:hAnsi="Arial" w:cs="Arial"/>
-          <w:i/>
-          <w:iCs/>
-          <w:color w:val="000000"/>
-          <w:sz w:val="20"/>
-          <w:szCs w:val="20"/>
-          <w:bdr w:val="none" w:sz="0" w:space="0" w:color="auto" w:frame="1"/>
-          <w:shd w:val="clear" w:color="auto" w:fill="FFFFFF"/>
-        </w:rPr>
-        <w:t>.</w:t>
-      </w:r>
-      <w:r>
-        <w:rPr>
-          <w:rFonts w:ascii="Arial" w:eastAsia="Times New Roman" w:hAnsi="Arial" w:cs="Arial"/>
-          <w:color w:val="000000"/>
-          <w:sz w:val="20"/>
-          <w:szCs w:val="20"/>
-        </w:rPr>
-        <w:t xml:space="preserve"> </w:t>
-      </w:r>
-      <w:proofErr w:type="spellStart"/>
-      <w:r>
-        <w:rPr>
-          <w:rFonts w:ascii="Arial" w:eastAsia="Times New Roman" w:hAnsi="Arial" w:cs="Arial"/>
-          <w:color w:val="000000"/>
-          <w:sz w:val="20"/>
-          <w:szCs w:val="20"/>
-          <w:bdr w:val="none" w:sz="0" w:space="0" w:color="auto" w:frame="1"/>
-        </w:rPr>
-        <w:t>mSphere</w:t>
-      </w:r>
-      <w:proofErr w:type="spellEnd"/>
-      <w:r>
-        <w:rPr>
-          <w:rFonts w:ascii="Arial" w:eastAsia="Times New Roman" w:hAnsi="Arial" w:cs="Arial"/>
-          <w:color w:val="000000"/>
-          <w:sz w:val="20"/>
-          <w:szCs w:val="20"/>
-          <w:bdr w:val="none" w:sz="0" w:space="0" w:color="auto" w:frame="1"/>
-        </w:rPr>
-        <w:t>. Nov 2018, 3 (6) e00574-18; </w:t>
-      </w:r>
-      <w:r>
-        <w:rPr>
-          <w:rFonts w:ascii="Arial" w:eastAsia="Times New Roman" w:hAnsi="Arial" w:cs="Arial"/>
-          <w:b/>
-          <w:bCs/>
-          <w:color w:val="000000"/>
-          <w:sz w:val="20"/>
-          <w:szCs w:val="20"/>
-          <w:bdr w:val="none" w:sz="0" w:space="0" w:color="auto" w:frame="1"/>
-        </w:rPr>
-        <w:t>DOI:</w:t>
-      </w:r>
-      <w:r>
-        <w:rPr>
-          <w:rFonts w:ascii="Arial" w:eastAsia="Times New Roman" w:hAnsi="Arial" w:cs="Arial"/>
-          <w:color w:val="000000"/>
-          <w:sz w:val="20"/>
-          <w:szCs w:val="20"/>
-          <w:bdr w:val="none" w:sz="0" w:space="0" w:color="auto" w:frame="1"/>
-        </w:rPr>
-        <w:t> 10.1128/mSphere.00574-18</w:t>
-      </w:r>
-    </w:p>
-    <w:p>
-      <w:pPr>
-        <w:shd w:val="clear" w:color="auto" w:fill="FFFFFF"/>
-        <w:textAlignment w:val="baseline"/>
-        <w:rPr>
-          <w:rFonts w:ascii="Arial" w:eastAsia="Times New Roman" w:hAnsi="Arial" w:cs="Arial"/>
-          <w:color w:val="000000"/>
-          <w:sz w:val="20"/>
-          <w:szCs w:val="20"/>
-        </w:rPr>
-      </w:pPr>
-    </w:p>
-    <w:p>
-      <w:pPr>
+      </w:pPr>
+      <w:r>
         <w:rPr>
           <w:rFonts w:ascii="Helvetica" w:hAnsi="Helvetica"/>
           <w:b/>
@@ -1096,7 +923,8 @@
           <w:szCs w:val="22"/>
           <w:u w:val="single"/>
         </w:rPr>
-      </w:pPr>
+        <w:t xml:space="preserve">Peer-Reviewed </w:t>
+      </w:r>
       <w:r>
         <w:rPr>
           <w:rFonts w:ascii="Helvetica" w:hAnsi="Helvetica"/>
@@ -1106,6 +934,450 @@
           <w:szCs w:val="22"/>
           <w:u w:val="single"/>
         </w:rPr>
+        <w:t>Publications</w:t>
+      </w:r>
+    </w:p>
+    <w:p>
+      <w:pPr>
+        <w:shd w:val="clear" w:color="auto" w:fill="FFFFFF"/>
+        <w:textAlignment w:val="baseline"/>
+        <w:rPr>
+          <w:rFonts w:ascii="Arial" w:eastAsia="Times New Roman" w:hAnsi="Arial" w:cs="Arial"/>
+          <w:color w:val="000000"/>
+          <w:sz w:val="20"/>
+          <w:szCs w:val="20"/>
+        </w:rPr>
+      </w:pPr>
+      <w:r>
+        <w:rPr>
+          <w:rFonts w:ascii="Arial" w:eastAsia="Times New Roman" w:hAnsi="Arial" w:cs="Arial"/>
+          <w:b/>
+          <w:color w:val="000000"/>
+          <w:sz w:val="20"/>
+          <w:szCs w:val="20"/>
+          <w:shd w:val="clear" w:color="auto" w:fill="FFFFFF"/>
+        </w:rPr>
+        <w:t>1.</w:t>
+      </w:r>
+      <w:r>
+        <w:rPr>
+          <w:rFonts w:ascii="Arial" w:eastAsia="Times New Roman" w:hAnsi="Arial" w:cs="Arial"/>
+          <w:color w:val="000000"/>
+          <w:sz w:val="20"/>
+          <w:szCs w:val="20"/>
+          <w:shd w:val="clear" w:color="auto" w:fill="FFFFFF"/>
+        </w:rPr>
+        <w:t xml:space="preserve"> </w:t>
+      </w:r>
+      <w:r>
+        <w:rPr>
+          <w:rFonts w:ascii="Arial" w:eastAsia="Times New Roman" w:hAnsi="Arial" w:cs="Arial"/>
+          <w:b/>
+          <w:color w:val="000000"/>
+          <w:sz w:val="20"/>
+          <w:szCs w:val="20"/>
+          <w:shd w:val="clear" w:color="auto" w:fill="FFFFFF"/>
+        </w:rPr>
+        <w:t xml:space="preserve">McDaniel E.A., </w:t>
+      </w:r>
+      <w:proofErr w:type="spellStart"/>
+      <w:r>
+        <w:rPr>
+          <w:rFonts w:ascii="Arial" w:eastAsia="Times New Roman" w:hAnsi="Arial" w:cs="Arial"/>
+          <w:color w:val="000000"/>
+          <w:sz w:val="20"/>
+          <w:szCs w:val="20"/>
+          <w:shd w:val="clear" w:color="auto" w:fill="FFFFFF"/>
+        </w:rPr>
+        <w:t>Stuecker</w:t>
+      </w:r>
+      <w:proofErr w:type="spellEnd"/>
+      <w:r>
+        <w:rPr>
+          <w:rFonts w:ascii="Arial" w:eastAsia="Times New Roman" w:hAnsi="Arial" w:cs="Arial"/>
+          <w:color w:val="000000"/>
+          <w:sz w:val="20"/>
+          <w:szCs w:val="20"/>
+          <w:shd w:val="clear" w:color="auto" w:fill="FFFFFF"/>
+        </w:rPr>
+        <w:t xml:space="preserve"> T.N., </w:t>
+      </w:r>
+      <w:proofErr w:type="spellStart"/>
+      <w:r>
+        <w:rPr>
+          <w:rFonts w:ascii="Arial" w:eastAsia="Times New Roman" w:hAnsi="Arial" w:cs="Arial"/>
+          <w:color w:val="000000"/>
+          <w:sz w:val="20"/>
+          <w:szCs w:val="20"/>
+          <w:shd w:val="clear" w:color="auto" w:fill="FFFFFF"/>
+        </w:rPr>
+        <w:t>Veluvolu</w:t>
+      </w:r>
+      <w:proofErr w:type="spellEnd"/>
+      <w:r>
+        <w:rPr>
+          <w:rFonts w:ascii="Arial" w:eastAsia="Times New Roman" w:hAnsi="Arial" w:cs="Arial"/>
+          <w:color w:val="000000"/>
+          <w:sz w:val="20"/>
+          <w:szCs w:val="20"/>
+          <w:shd w:val="clear" w:color="auto" w:fill="FFFFFF"/>
+        </w:rPr>
+        <w:t xml:space="preserve"> M., </w:t>
+      </w:r>
+      <w:proofErr w:type="spellStart"/>
+      <w:r>
+        <w:rPr>
+          <w:rFonts w:ascii="Arial" w:eastAsia="Times New Roman" w:hAnsi="Arial" w:cs="Arial"/>
+          <w:color w:val="000000"/>
+          <w:sz w:val="20"/>
+          <w:szCs w:val="20"/>
+          <w:shd w:val="clear" w:color="auto" w:fill="FFFFFF"/>
+        </w:rPr>
+        <w:t>Gasch</w:t>
+      </w:r>
+      <w:proofErr w:type="spellEnd"/>
+      <w:r>
+        <w:rPr>
+          <w:rFonts w:ascii="Arial" w:eastAsia="Times New Roman" w:hAnsi="Arial" w:cs="Arial"/>
+          <w:color w:val="000000"/>
+          <w:sz w:val="20"/>
+          <w:szCs w:val="20"/>
+          <w:shd w:val="clear" w:color="auto" w:fill="FFFFFF"/>
+        </w:rPr>
+        <w:t xml:space="preserve"> A.P., Lewis J.A. </w:t>
+      </w:r>
+      <w:r>
+        <w:rPr>
+          <w:rFonts w:ascii="Arial" w:eastAsia="Times New Roman" w:hAnsi="Arial" w:cs="Arial"/>
+          <w:b/>
+          <w:color w:val="000000"/>
+          <w:sz w:val="20"/>
+          <w:szCs w:val="20"/>
+          <w:shd w:val="clear" w:color="auto" w:fill="FFFFFF"/>
+        </w:rPr>
+        <w:t>Independent Mechanisms for Acquired Salt Tolerance versus Growth Resumption Induced by Mild Ethanol Pretreatment in </w:t>
+      </w:r>
+      <w:r>
+        <w:rPr>
+          <w:rFonts w:ascii="Arial" w:eastAsia="Times New Roman" w:hAnsi="Arial" w:cs="Arial"/>
+          <w:b/>
+          <w:i/>
+          <w:iCs/>
+          <w:color w:val="000000"/>
+          <w:sz w:val="20"/>
+          <w:szCs w:val="20"/>
+          <w:bdr w:val="none" w:sz="0" w:space="0" w:color="auto" w:frame="1"/>
+          <w:shd w:val="clear" w:color="auto" w:fill="FFFFFF"/>
+        </w:rPr>
+        <w:t>Saccharomyces cerevisiae</w:t>
+      </w:r>
+      <w:r>
+        <w:rPr>
+          <w:rFonts w:ascii="Arial" w:eastAsia="Times New Roman" w:hAnsi="Arial" w:cs="Arial"/>
+          <w:i/>
+          <w:iCs/>
+          <w:color w:val="000000"/>
+          <w:sz w:val="20"/>
+          <w:szCs w:val="20"/>
+          <w:bdr w:val="none" w:sz="0" w:space="0" w:color="auto" w:frame="1"/>
+          <w:shd w:val="clear" w:color="auto" w:fill="FFFFFF"/>
+        </w:rPr>
+        <w:t>.</w:t>
+      </w:r>
+      <w:r>
+        <w:rPr>
+          <w:rFonts w:ascii="Arial" w:eastAsia="Times New Roman" w:hAnsi="Arial" w:cs="Arial"/>
+          <w:color w:val="000000"/>
+          <w:sz w:val="20"/>
+          <w:szCs w:val="20"/>
+        </w:rPr>
+        <w:t xml:space="preserve"> </w:t>
+      </w:r>
+      <w:proofErr w:type="spellStart"/>
+      <w:r>
+        <w:rPr>
+          <w:rFonts w:ascii="Arial" w:eastAsia="Times New Roman" w:hAnsi="Arial" w:cs="Arial"/>
+          <w:color w:val="000000"/>
+          <w:sz w:val="20"/>
+          <w:szCs w:val="20"/>
+          <w:bdr w:val="none" w:sz="0" w:space="0" w:color="auto" w:frame="1"/>
+        </w:rPr>
+        <w:t>mSphere</w:t>
+      </w:r>
+      <w:proofErr w:type="spellEnd"/>
+      <w:r>
+        <w:rPr>
+          <w:rFonts w:ascii="Arial" w:eastAsia="Times New Roman" w:hAnsi="Arial" w:cs="Arial"/>
+          <w:color w:val="000000"/>
+          <w:sz w:val="20"/>
+          <w:szCs w:val="20"/>
+          <w:bdr w:val="none" w:sz="0" w:space="0" w:color="auto" w:frame="1"/>
+        </w:rPr>
+        <w:t>. Nov 2018, 3 (6) e00574-18; </w:t>
+      </w:r>
+      <w:r>
+        <w:rPr>
+          <w:rFonts w:ascii="Arial" w:eastAsia="Times New Roman" w:hAnsi="Arial" w:cs="Arial"/>
+          <w:b/>
+          <w:bCs/>
+          <w:color w:val="000000"/>
+          <w:sz w:val="20"/>
+          <w:szCs w:val="20"/>
+          <w:bdr w:val="none" w:sz="0" w:space="0" w:color="auto" w:frame="1"/>
+        </w:rPr>
+        <w:t>DOI:</w:t>
+      </w:r>
+      <w:r>
+        <w:rPr>
+          <w:rFonts w:ascii="Arial" w:eastAsia="Times New Roman" w:hAnsi="Arial" w:cs="Arial"/>
+          <w:color w:val="000000"/>
+          <w:sz w:val="20"/>
+          <w:szCs w:val="20"/>
+          <w:bdr w:val="none" w:sz="0" w:space="0" w:color="auto" w:frame="1"/>
+        </w:rPr>
+        <w:t> 10.1128/mSphere.00574-18</w:t>
+      </w:r>
+    </w:p>
+    <w:p>
+      <w:pPr>
+        <w:shd w:val="clear" w:color="auto" w:fill="FFFFFF"/>
+        <w:textAlignment w:val="baseline"/>
+        <w:rPr>
+          <w:rFonts w:ascii="Arial" w:eastAsia="Times New Roman" w:hAnsi="Arial" w:cs="Arial"/>
+          <w:color w:val="000000"/>
+          <w:sz w:val="20"/>
+          <w:szCs w:val="20"/>
+        </w:rPr>
+      </w:pPr>
+    </w:p>
+    <w:p>
+      <w:pPr>
+        <w:rPr>
+          <w:rFonts w:ascii="Helvetica" w:hAnsi="Helvetica"/>
+          <w:b/>
+          <w:color w:val="2F5496" w:themeColor="accent1" w:themeShade="BF"/>
+          <w:sz w:val="22"/>
+          <w:szCs w:val="22"/>
+          <w:u w:val="single"/>
+        </w:rPr>
+      </w:pPr>
+      <w:r>
+        <w:rPr>
+          <w:rFonts w:ascii="Helvetica" w:hAnsi="Helvetica"/>
+          <w:b/>
+          <w:color w:val="2F5496" w:themeColor="accent1" w:themeShade="BF"/>
+          <w:sz w:val="22"/>
+          <w:szCs w:val="22"/>
+          <w:u w:val="single"/>
+        </w:rPr>
+        <w:t>Preprints and Submissions</w:t>
+      </w:r>
+    </w:p>
+    <w:p>
+      <w:pPr>
+        <w:shd w:val="clear" w:color="auto" w:fill="FFFFFF"/>
+        <w:textAlignment w:val="baseline"/>
+        <w:rPr>
+          <w:rFonts w:ascii="Helvetica" w:eastAsia="Times New Roman" w:hAnsi="Helvetica" w:cs="Arial"/>
+          <w:color w:val="000000"/>
+          <w:sz w:val="20"/>
+          <w:szCs w:val="20"/>
+        </w:rPr>
+      </w:pPr>
+      <w:r>
+        <w:rPr>
+          <w:rFonts w:ascii="Helvetica" w:eastAsia="Times New Roman" w:hAnsi="Helvetica" w:cs="Arial"/>
+          <w:b/>
+          <w:color w:val="000000"/>
+          <w:sz w:val="20"/>
+          <w:szCs w:val="20"/>
+          <w:shd w:val="clear" w:color="auto" w:fill="FFFFFF"/>
+        </w:rPr>
+        <w:t>1.</w:t>
+      </w:r>
+      <w:r>
+        <w:rPr>
+          <w:rFonts w:ascii="Helvetica" w:eastAsia="Times New Roman" w:hAnsi="Helvetica" w:cs="Arial"/>
+          <w:color w:val="000000"/>
+          <w:sz w:val="20"/>
+          <w:szCs w:val="20"/>
+          <w:shd w:val="clear" w:color="auto" w:fill="FFFFFF"/>
+        </w:rPr>
+        <w:t xml:space="preserve"> </w:t>
+      </w:r>
+      <w:r>
+        <w:rPr>
+          <w:rFonts w:ascii="Helvetica" w:eastAsia="Times New Roman" w:hAnsi="Helvetica" w:cs="Arial"/>
+          <w:b/>
+          <w:color w:val="000000"/>
+          <w:sz w:val="20"/>
+          <w:szCs w:val="20"/>
+          <w:shd w:val="clear" w:color="auto" w:fill="FFFFFF"/>
+        </w:rPr>
+        <w:t xml:space="preserve">McDaniel E.A., </w:t>
+      </w:r>
+      <w:proofErr w:type="spellStart"/>
+      <w:r>
+        <w:rPr>
+          <w:rFonts w:ascii="Helvetica" w:eastAsia="Times New Roman" w:hAnsi="Helvetica" w:cs="Arial"/>
+          <w:color w:val="000000"/>
+          <w:sz w:val="20"/>
+          <w:szCs w:val="20"/>
+          <w:shd w:val="clear" w:color="auto" w:fill="FFFFFF"/>
+        </w:rPr>
+        <w:t>Anantharaman</w:t>
+      </w:r>
+      <w:proofErr w:type="spellEnd"/>
+      <w:r>
+        <w:rPr>
+          <w:rFonts w:ascii="Helvetica" w:eastAsia="Times New Roman" w:hAnsi="Helvetica" w:cs="Arial"/>
+          <w:color w:val="000000"/>
+          <w:sz w:val="20"/>
+          <w:szCs w:val="20"/>
+          <w:shd w:val="clear" w:color="auto" w:fill="FFFFFF"/>
+        </w:rPr>
+        <w:t xml:space="preserve">, K., McMahon K.D. </w:t>
+      </w:r>
+      <w:proofErr w:type="spellStart"/>
+      <w:r>
+        <w:rPr>
+          <w:rFonts w:ascii="Helvetica" w:eastAsia="Times New Roman" w:hAnsi="Helvetica" w:cs="Arial"/>
+          <w:b/>
+          <w:bCs/>
+          <w:color w:val="000000"/>
+          <w:sz w:val="20"/>
+          <w:szCs w:val="20"/>
+          <w:shd w:val="clear" w:color="auto" w:fill="FFFFFF"/>
+        </w:rPr>
+        <w:t>metabolisHMM</w:t>
+      </w:r>
+      <w:proofErr w:type="spellEnd"/>
+      <w:r>
+        <w:rPr>
+          <w:rFonts w:ascii="Helvetica" w:eastAsia="Times New Roman" w:hAnsi="Helvetica" w:cs="Arial"/>
+          <w:b/>
+          <w:bCs/>
+          <w:color w:val="000000"/>
+          <w:sz w:val="20"/>
+          <w:szCs w:val="20"/>
+          <w:shd w:val="clear" w:color="auto" w:fill="FFFFFF"/>
+        </w:rPr>
+        <w:t>: Phylogenomic analysis for exploration of microbial phylogenies and metabolic pathways.</w:t>
+      </w:r>
+      <w:r>
+        <w:rPr>
+          <w:rFonts w:ascii="Helvetica" w:eastAsia="Times New Roman" w:hAnsi="Helvetica" w:cs="Arial"/>
+          <w:b/>
+          <w:bCs/>
+          <w:color w:val="000000"/>
+          <w:sz w:val="20"/>
+          <w:szCs w:val="20"/>
+          <w:shd w:val="clear" w:color="auto" w:fill="FFFFFF"/>
+        </w:rPr>
+        <w:t xml:space="preserve"> </w:t>
+      </w:r>
+      <w:r>
+        <w:rPr>
+          <w:rFonts w:ascii="Helvetica" w:eastAsia="Times New Roman" w:hAnsi="Helvetica" w:cs="Arial"/>
+          <w:color w:val="000000"/>
+          <w:sz w:val="20"/>
+          <w:szCs w:val="20"/>
+          <w:shd w:val="clear" w:color="auto" w:fill="FFFFFF"/>
+        </w:rPr>
+        <w:t>Dec. 2019.</w:t>
+      </w:r>
+      <w:r>
+        <w:rPr>
+          <w:rFonts w:ascii="Helvetica" w:eastAsia="Times New Roman" w:hAnsi="Helvetica" w:cs="Arial"/>
+          <w:i/>
+          <w:iCs/>
+          <w:color w:val="000000"/>
+          <w:sz w:val="20"/>
+          <w:szCs w:val="20"/>
+          <w:shd w:val="clear" w:color="auto" w:fill="FFFFFF"/>
+        </w:rPr>
+        <w:t xml:space="preserve"> </w:t>
+      </w:r>
+      <w:proofErr w:type="spellStart"/>
+      <w:r>
+        <w:rPr>
+          <w:rFonts w:ascii="Helvetica" w:eastAsia="Times New Roman" w:hAnsi="Helvetica" w:cs="Arial"/>
+          <w:i/>
+          <w:iCs/>
+          <w:color w:val="000000"/>
+          <w:sz w:val="20"/>
+          <w:szCs w:val="20"/>
+          <w:shd w:val="clear" w:color="auto" w:fill="FFFFFF"/>
+        </w:rPr>
+        <w:t>bioRxiv</w:t>
+      </w:r>
+      <w:proofErr w:type="spellEnd"/>
+      <w:r>
+        <w:rPr>
+          <w:rFonts w:ascii="Helvetica" w:eastAsia="Times New Roman" w:hAnsi="Helvetica" w:cs="Arial"/>
+          <w:i/>
+          <w:iCs/>
+          <w:color w:val="000000"/>
+          <w:sz w:val="20"/>
+          <w:szCs w:val="20"/>
+          <w:shd w:val="clear" w:color="auto" w:fill="FFFFFF"/>
+        </w:rPr>
+        <w:t>.</w:t>
+      </w:r>
+      <w:r>
+        <w:rPr>
+          <w:rFonts w:ascii="Helvetica" w:eastAsia="Times New Roman" w:hAnsi="Helvetica" w:cs="Arial"/>
+          <w:b/>
+          <w:bCs/>
+          <w:color w:val="000000"/>
+          <w:sz w:val="20"/>
+          <w:szCs w:val="20"/>
+          <w:shd w:val="clear" w:color="auto" w:fill="FFFFFF"/>
+        </w:rPr>
+        <w:t xml:space="preserve"> DOI: </w:t>
+      </w:r>
+      <w:r>
+        <w:rPr>
+          <w:rFonts w:ascii="Helvetica" w:hAnsi="Helvetica" w:cs="Gill Sans MT"/>
+          <w:color w:val="262626"/>
+          <w:sz w:val="20"/>
+          <w:szCs w:val="20"/>
+        </w:rPr>
+        <w:t>10.1101/2019.12.20.884627</w:t>
+      </w:r>
+    </w:p>
+    <w:p>
+      <w:pPr>
+        <w:rPr>
+          <w:rFonts w:ascii="Helvetica" w:hAnsi="Helvetica"/>
+          <w:b/>
+          <w:color w:val="2F5496" w:themeColor="accent1" w:themeShade="BF"/>
+          <w:sz w:val="22"/>
+          <w:szCs w:val="22"/>
+          <w:u w:val="single"/>
+        </w:rPr>
+      </w:pPr>
+    </w:p>
+    <w:p>
+      <w:pPr>
+        <w:rPr>
+          <w:rFonts w:ascii="Helvetica" w:hAnsi="Helvetica"/>
+          <w:b/>
+          <w:color w:val="2F5496" w:themeColor="accent1" w:themeShade="BF"/>
+          <w:sz w:val="22"/>
+          <w:szCs w:val="22"/>
+          <w:u w:val="single"/>
+        </w:rPr>
+      </w:pPr>
+      <w:r>
+        <w:rPr>
+          <w:rFonts w:ascii="Helvetica" w:hAnsi="Helvetica"/>
+          <w:b/>
+          <w:color w:val="2F5496" w:themeColor="accent1" w:themeShade="BF"/>
+          <w:sz w:val="22"/>
+          <w:szCs w:val="22"/>
+          <w:u w:val="single"/>
+        </w:rPr>
         <w:t>Oral Presentations</w:t>
       </w:r>
     </w:p>
@@ -1131,455 +1403,9 @@
           <w:sz w:val="22"/>
           <w:szCs w:val="22"/>
         </w:rPr>
-        <w:t>- Invited Talks</w:t>
-      </w:r>
-    </w:p>
-    <w:p>
-      <w:pPr>
-        <w:rPr>
-          <w:rFonts w:ascii="Times New Roman" w:eastAsia="Times New Roman" w:hAnsi="Times New Roman" w:cs="Times New Roman"/>
-          <w:sz w:val="20"/>
-          <w:szCs w:val="20"/>
-        </w:rPr>
-      </w:pPr>
-      <w:r>
-        <w:rPr>
-          <w:rFonts w:ascii="Helvetica" w:hAnsi="Helvetica"/>
-          <w:b/>
-          <w:sz w:val="20"/>
-          <w:szCs w:val="20"/>
-        </w:rPr>
-        <w:t>5</w:t>
-      </w:r>
-      <w:r>
-        <w:rPr>
-          <w:rFonts w:ascii="Helvetica" w:hAnsi="Helvetica"/>
-          <w:b/>
-          <w:sz w:val="20"/>
-          <w:szCs w:val="20"/>
-        </w:rPr>
-        <w:t xml:space="preserve">. McDaniel, E.A., </w:t>
-      </w:r>
-      <w:r>
-        <w:rPr>
-          <w:rFonts w:ascii="Helvetica" w:hAnsi="Helvetica"/>
-          <w:bCs/>
-          <w:sz w:val="20"/>
-          <w:szCs w:val="20"/>
-        </w:rPr>
-        <w:t xml:space="preserve">Moya, F.M., van </w:t>
-      </w:r>
-      <w:proofErr w:type="spellStart"/>
-      <w:r>
-        <w:rPr>
-          <w:rFonts w:ascii="Helvetica" w:hAnsi="Helvetica"/>
-          <w:bCs/>
-          <w:sz w:val="20"/>
-          <w:szCs w:val="20"/>
-        </w:rPr>
-        <w:t>Steenbrugge</w:t>
-      </w:r>
-      <w:proofErr w:type="spellEnd"/>
-      <w:r>
-        <w:rPr>
-          <w:rFonts w:ascii="Helvetica" w:hAnsi="Helvetica"/>
-          <w:bCs/>
-          <w:sz w:val="20"/>
-          <w:szCs w:val="20"/>
-        </w:rPr>
-        <w:t xml:space="preserve">, J., </w:t>
-      </w:r>
-      <w:proofErr w:type="spellStart"/>
-      <w:r>
-        <w:rPr>
-          <w:rFonts w:ascii="Helvetica" w:hAnsi="Helvetica"/>
-          <w:bCs/>
-          <w:sz w:val="20"/>
-          <w:szCs w:val="20"/>
-        </w:rPr>
-        <w:t>Oyserman</w:t>
-      </w:r>
-      <w:proofErr w:type="spellEnd"/>
-      <w:r>
-        <w:rPr>
-          <w:rFonts w:ascii="Helvetica" w:hAnsi="Helvetica"/>
-          <w:bCs/>
-          <w:sz w:val="20"/>
-          <w:szCs w:val="20"/>
-        </w:rPr>
-        <w:t xml:space="preserve">, B.O., McMahon, K.D. </w:t>
-      </w:r>
-      <w:r>
-        <w:rPr>
-          <w:rFonts w:ascii="Arial" w:eastAsia="Times New Roman" w:hAnsi="Arial" w:cs="Arial"/>
-          <w:color w:val="000000"/>
-          <w:sz w:val="20"/>
-          <w:szCs w:val="20"/>
-        </w:rPr>
-        <w:t xml:space="preserve">Examining Long-Term Microbial Population Dynamics At Multiple Scales Using Enrichment Bioreactors As Model Ecosystems. Microbial Ecology and Water Engineering conference. Hiroshima, Japan. </w:t>
-      </w:r>
-      <w:r>
-        <w:rPr>
-          <w:rFonts w:ascii="Arial" w:eastAsia="Times New Roman" w:hAnsi="Arial" w:cs="Arial"/>
-          <w:i/>
-          <w:iCs/>
-          <w:color w:val="000000"/>
-          <w:sz w:val="20"/>
-          <w:szCs w:val="20"/>
-        </w:rPr>
-        <w:t xml:space="preserve">Nov. 2019. </w:t>
-      </w:r>
-    </w:p>
-    <w:p>
-      <w:pPr>
-        <w:rPr>
-          <w:rFonts w:ascii="Helvetica" w:hAnsi="Helvetica"/>
-          <w:b/>
-          <w:sz w:val="20"/>
-          <w:szCs w:val="20"/>
-        </w:rPr>
-      </w:pPr>
-    </w:p>
-    <w:p>
-      <w:pPr>
-        <w:rPr>
-          <w:rFonts w:ascii="Helvetica" w:hAnsi="Helvetica"/>
-          <w:bCs/>
-          <w:i/>
-          <w:iCs/>
-          <w:sz w:val="20"/>
-          <w:szCs w:val="20"/>
-        </w:rPr>
-      </w:pPr>
-      <w:r>
-        <w:rPr>
-          <w:rFonts w:ascii="Helvetica" w:hAnsi="Helvetica"/>
-          <w:b/>
-          <w:sz w:val="20"/>
-          <w:szCs w:val="20"/>
-        </w:rPr>
-        <w:t>4</w:t>
-      </w:r>
-      <w:r>
-        <w:rPr>
-          <w:rFonts w:ascii="Helvetica" w:hAnsi="Helvetica"/>
-          <w:b/>
-          <w:sz w:val="20"/>
-          <w:szCs w:val="20"/>
-        </w:rPr>
-        <w:t xml:space="preserve">. McDaniel, E.A., </w:t>
-      </w:r>
-      <w:r>
-        <w:rPr>
-          <w:rFonts w:ascii="Helvetica" w:hAnsi="Helvetica"/>
-          <w:bCs/>
-          <w:sz w:val="20"/>
-          <w:szCs w:val="20"/>
-        </w:rPr>
-        <w:t xml:space="preserve">Peterson, B., Tran, P., </w:t>
-      </w:r>
-      <w:proofErr w:type="spellStart"/>
-      <w:r>
-        <w:rPr>
-          <w:rFonts w:ascii="Helvetica" w:hAnsi="Helvetica"/>
-          <w:bCs/>
-          <w:sz w:val="20"/>
-          <w:szCs w:val="20"/>
-        </w:rPr>
-        <w:t>Anantharaman</w:t>
-      </w:r>
-      <w:proofErr w:type="spellEnd"/>
-      <w:r>
-        <w:rPr>
-          <w:rFonts w:ascii="Helvetica" w:hAnsi="Helvetica"/>
-          <w:bCs/>
-          <w:sz w:val="20"/>
-          <w:szCs w:val="20"/>
-        </w:rPr>
-        <w:t xml:space="preserve">, K., </w:t>
-      </w:r>
-      <w:proofErr w:type="spellStart"/>
-      <w:r>
-        <w:rPr>
-          <w:rFonts w:ascii="Helvetica" w:hAnsi="Helvetica"/>
-          <w:bCs/>
-          <w:sz w:val="20"/>
-          <w:szCs w:val="20"/>
-        </w:rPr>
-        <w:t>Krabbenhofft</w:t>
-      </w:r>
-      <w:proofErr w:type="spellEnd"/>
-      <w:r>
-        <w:rPr>
-          <w:rFonts w:ascii="Helvetica" w:hAnsi="Helvetica"/>
-          <w:bCs/>
-          <w:sz w:val="20"/>
-          <w:szCs w:val="20"/>
-        </w:rPr>
-        <w:t xml:space="preserve">, D., McMahon, K.D. Expanded Phylogenetic Diversity and Metabolic Flexibility of Microbial Mercury Methylation. Evolution Series Seminar. University of Wisconsin – Madison JF Crow Institute for the Study of Evolution. </w:t>
-      </w:r>
-      <w:r>
-        <w:rPr>
-          <w:rFonts w:ascii="Helvetica" w:hAnsi="Helvetica"/>
-          <w:bCs/>
-          <w:i/>
-          <w:iCs/>
-          <w:sz w:val="20"/>
-          <w:szCs w:val="20"/>
-        </w:rPr>
-        <w:t xml:space="preserve">Sept. 2019. </w:t>
-      </w:r>
-    </w:p>
-    <w:p>
-      <w:pPr>
-        <w:rPr>
-          <w:rFonts w:ascii="Helvetica" w:hAnsi="Helvetica"/>
-          <w:bCs/>
-          <w:i/>
-          <w:iCs/>
-          <w:sz w:val="20"/>
-          <w:szCs w:val="20"/>
-        </w:rPr>
-      </w:pPr>
-    </w:p>
-    <w:p>
-      <w:pPr>
-        <w:rPr>
-          <w:rFonts w:ascii="Helvetica" w:hAnsi="Helvetica"/>
-          <w:i/>
-          <w:sz w:val="20"/>
-          <w:szCs w:val="20"/>
-        </w:rPr>
-      </w:pPr>
-      <w:r>
-        <w:rPr>
-          <w:rFonts w:ascii="Helvetica" w:hAnsi="Helvetica"/>
-          <w:b/>
-          <w:sz w:val="20"/>
-          <w:szCs w:val="20"/>
-        </w:rPr>
-        <w:t xml:space="preserve">3. McDaniel, E.A., </w:t>
-      </w:r>
-      <w:r>
-        <w:rPr>
-          <w:rFonts w:ascii="Helvetica" w:hAnsi="Helvetica"/>
-          <w:sz w:val="20"/>
-          <w:szCs w:val="20"/>
-        </w:rPr>
-        <w:t xml:space="preserve">Moya, F., </w:t>
-      </w:r>
-      <w:proofErr w:type="spellStart"/>
-      <w:r>
-        <w:rPr>
-          <w:rFonts w:ascii="Helvetica" w:hAnsi="Helvetica"/>
-          <w:sz w:val="20"/>
-          <w:szCs w:val="20"/>
-        </w:rPr>
-        <w:t>Camejo</w:t>
-      </w:r>
-      <w:proofErr w:type="spellEnd"/>
-      <w:r>
-        <w:rPr>
-          <w:rFonts w:ascii="Helvetica" w:hAnsi="Helvetica"/>
-          <w:sz w:val="20"/>
-          <w:szCs w:val="20"/>
-        </w:rPr>
-        <w:t xml:space="preserve">, P., He, S., McMahon, K.D. Integrating Anvi’o Tools into your Workflow: Insights from a Biological Nutrient Removal (BNR) System. Resolving Microbial Communities at Strain-Level Symposium. Penryn, UK. </w:t>
-      </w:r>
-      <w:r>
-        <w:rPr>
-          <w:rFonts w:ascii="Helvetica" w:hAnsi="Helvetica"/>
-          <w:i/>
-          <w:sz w:val="20"/>
-          <w:szCs w:val="20"/>
-        </w:rPr>
-        <w:t xml:space="preserve">Aug. 2018. </w:t>
-      </w:r>
-    </w:p>
-    <w:p>
-      <w:pPr>
-        <w:rPr>
-          <w:rFonts w:ascii="Helvetica" w:hAnsi="Helvetica"/>
-          <w:sz w:val="20"/>
-          <w:szCs w:val="20"/>
-        </w:rPr>
-      </w:pPr>
-    </w:p>
-    <w:p>
-      <w:pPr>
-        <w:rPr>
-          <w:rFonts w:ascii="Helvetica" w:hAnsi="Helvetica"/>
-          <w:i/>
-          <w:sz w:val="20"/>
-          <w:szCs w:val="20"/>
-        </w:rPr>
-      </w:pPr>
-      <w:r>
-        <w:rPr>
-          <w:rFonts w:ascii="Helvetica" w:hAnsi="Helvetica"/>
-          <w:b/>
-          <w:sz w:val="20"/>
-          <w:szCs w:val="20"/>
-        </w:rPr>
-        <w:t xml:space="preserve">2. McDaniel, E.A., </w:t>
-      </w:r>
-      <w:proofErr w:type="spellStart"/>
-      <w:r>
-        <w:rPr>
-          <w:rFonts w:ascii="Helvetica" w:hAnsi="Helvetica"/>
-          <w:sz w:val="20"/>
-          <w:szCs w:val="20"/>
-        </w:rPr>
-        <w:t>Stuecker</w:t>
-      </w:r>
-      <w:proofErr w:type="spellEnd"/>
-      <w:r>
-        <w:rPr>
-          <w:rFonts w:ascii="Helvetica" w:hAnsi="Helvetica"/>
-          <w:sz w:val="20"/>
-          <w:szCs w:val="20"/>
-        </w:rPr>
-        <w:t xml:space="preserve">, T.N., </w:t>
-      </w:r>
-      <w:proofErr w:type="spellStart"/>
-      <w:r>
-        <w:rPr>
-          <w:rFonts w:ascii="Helvetica" w:hAnsi="Helvetica"/>
-          <w:sz w:val="20"/>
-          <w:szCs w:val="20"/>
-        </w:rPr>
-        <w:t>Elkon</w:t>
-      </w:r>
-      <w:proofErr w:type="spellEnd"/>
-      <w:r>
-        <w:rPr>
-          <w:rFonts w:ascii="Helvetica" w:hAnsi="Helvetica"/>
-          <w:sz w:val="20"/>
-          <w:szCs w:val="20"/>
-        </w:rPr>
-        <w:t xml:space="preserve">, I.M., </w:t>
-      </w:r>
-      <w:proofErr w:type="spellStart"/>
-      <w:r>
-        <w:rPr>
-          <w:rFonts w:ascii="Helvetica" w:hAnsi="Helvetica"/>
-          <w:sz w:val="20"/>
-          <w:szCs w:val="20"/>
-        </w:rPr>
-        <w:t>Gasch</w:t>
-      </w:r>
-      <w:proofErr w:type="spellEnd"/>
-      <w:r>
-        <w:rPr>
-          <w:rFonts w:ascii="Helvetica" w:hAnsi="Helvetica"/>
-          <w:sz w:val="20"/>
-          <w:szCs w:val="20"/>
-        </w:rPr>
-        <w:t xml:space="preserve">, A.P., Lewis, J.A. Natural Variation in Yeast Uncovers Novel Regulation of the Ena1p Sodium Pump. Southeastern Regional Yeast Meeting. Tuscaloosa, AL. </w:t>
-      </w:r>
-      <w:r>
-        <w:rPr>
-          <w:rFonts w:ascii="Helvetica" w:hAnsi="Helvetica"/>
-          <w:i/>
-          <w:sz w:val="20"/>
-          <w:szCs w:val="20"/>
-        </w:rPr>
-        <w:t xml:space="preserve">March 2016. </w:t>
-      </w:r>
-    </w:p>
-    <w:p>
-      <w:pPr>
-        <w:rPr>
-          <w:rFonts w:ascii="Helvetica" w:hAnsi="Helvetica"/>
-          <w:i/>
-          <w:sz w:val="20"/>
-          <w:szCs w:val="20"/>
-        </w:rPr>
-      </w:pPr>
-    </w:p>
-    <w:p>
-      <w:pPr>
-        <w:rPr>
-          <w:rFonts w:ascii="Helvetica" w:hAnsi="Helvetica"/>
-          <w:sz w:val="20"/>
-          <w:szCs w:val="20"/>
-        </w:rPr>
-      </w:pPr>
-      <w:r>
-        <w:rPr>
-          <w:rFonts w:ascii="Helvetica" w:hAnsi="Helvetica"/>
-          <w:b/>
-          <w:sz w:val="20"/>
-          <w:szCs w:val="20"/>
-        </w:rPr>
-        <w:t xml:space="preserve">1. McDaniel, E.A. </w:t>
-      </w:r>
-      <w:proofErr w:type="spellStart"/>
-      <w:r>
-        <w:rPr>
-          <w:rFonts w:ascii="Helvetica" w:hAnsi="Helvetica"/>
-          <w:sz w:val="20"/>
-          <w:szCs w:val="20"/>
-        </w:rPr>
-        <w:t>Stuecker</w:t>
-      </w:r>
-      <w:proofErr w:type="spellEnd"/>
-      <w:r>
-        <w:rPr>
-          <w:rFonts w:ascii="Helvetica" w:hAnsi="Helvetica"/>
-          <w:sz w:val="20"/>
-          <w:szCs w:val="20"/>
-        </w:rPr>
-        <w:t xml:space="preserve">, T.N., </w:t>
-      </w:r>
-      <w:proofErr w:type="spellStart"/>
-      <w:r>
-        <w:rPr>
-          <w:rFonts w:ascii="Helvetica" w:hAnsi="Helvetica"/>
-          <w:sz w:val="20"/>
-          <w:szCs w:val="20"/>
-        </w:rPr>
-        <w:t>Elkon</w:t>
-      </w:r>
-      <w:proofErr w:type="spellEnd"/>
-      <w:r>
-        <w:rPr>
-          <w:rFonts w:ascii="Helvetica" w:hAnsi="Helvetica"/>
-          <w:sz w:val="20"/>
-          <w:szCs w:val="20"/>
-        </w:rPr>
-        <w:t xml:space="preserve">, I.M., </w:t>
-      </w:r>
-      <w:proofErr w:type="spellStart"/>
-      <w:r>
-        <w:rPr>
-          <w:rFonts w:ascii="Helvetica" w:hAnsi="Helvetica"/>
-          <w:sz w:val="20"/>
-          <w:szCs w:val="20"/>
-        </w:rPr>
-        <w:t>Gasch</w:t>
-      </w:r>
-      <w:proofErr w:type="spellEnd"/>
-      <w:r>
-        <w:rPr>
-          <w:rFonts w:ascii="Helvetica" w:hAnsi="Helvetica"/>
-          <w:sz w:val="20"/>
-          <w:szCs w:val="20"/>
-        </w:rPr>
-        <w:t xml:space="preserve">, A.P., Lewis, J.A. Natural Variation in Yeast Uncovers Novel Regulation of the Ena1p Sodium Pump. Southeastern Regional Yeast Meeting. Little Rock, AR. </w:t>
-      </w:r>
-      <w:r>
-        <w:rPr>
-          <w:rFonts w:ascii="Helvetica" w:hAnsi="Helvetica"/>
-          <w:i/>
-          <w:sz w:val="20"/>
-          <w:szCs w:val="20"/>
-        </w:rPr>
-        <w:t xml:space="preserve">March 2015. </w:t>
-      </w:r>
-    </w:p>
-    <w:p>
-      <w:pPr>
+        <w:t>Invited Talks</w:t>
+      </w:r>
+      <w:r>
         <w:rPr>
           <w:rFonts w:ascii="Helvetica" w:hAnsi="Helvetica"/>
           <w:b/>
@@ -1589,7 +1415,656 @@
           <w:sz w:val="22"/>
           <w:szCs w:val="22"/>
         </w:rPr>
-      </w:pPr>
+        <w:t xml:space="preserve"> and Plenary Sessions</w:t>
+      </w:r>
+    </w:p>
+    <w:p>
+      <w:pPr>
+        <w:rPr>
+          <w:rFonts w:ascii="Times New Roman" w:eastAsia="Times New Roman" w:hAnsi="Times New Roman" w:cs="Times New Roman"/>
+          <w:sz w:val="20"/>
+          <w:szCs w:val="20"/>
+        </w:rPr>
+      </w:pPr>
+      <w:r>
+        <w:rPr>
+          <w:rFonts w:ascii="Helvetica" w:hAnsi="Helvetica"/>
+          <w:b/>
+          <w:sz w:val="20"/>
+          <w:szCs w:val="20"/>
+        </w:rPr>
+        <w:t>5</w:t>
+      </w:r>
+      <w:r>
+        <w:rPr>
+          <w:rFonts w:ascii="Helvetica" w:hAnsi="Helvetica"/>
+          <w:b/>
+          <w:sz w:val="20"/>
+          <w:szCs w:val="20"/>
+        </w:rPr>
+        <w:t xml:space="preserve">. </w:t>
+      </w:r>
+      <w:r>
+        <w:rPr>
+          <w:rFonts w:ascii="Helvetica" w:hAnsi="Helvetica"/>
+          <w:bCs/>
+          <w:sz w:val="20"/>
+          <w:szCs w:val="20"/>
+        </w:rPr>
+        <w:t>McDaniel, E.A.,</w:t>
+      </w:r>
+      <w:r>
+        <w:rPr>
+          <w:rFonts w:ascii="Helvetica" w:hAnsi="Helvetica"/>
+          <w:b/>
+          <w:sz w:val="20"/>
+          <w:szCs w:val="20"/>
+        </w:rPr>
+        <w:t xml:space="preserve"> </w:t>
+      </w:r>
+      <w:r>
+        <w:rPr>
+          <w:rFonts w:ascii="Helvetica" w:hAnsi="Helvetica"/>
+          <w:bCs/>
+          <w:sz w:val="20"/>
+          <w:szCs w:val="20"/>
+        </w:rPr>
+        <w:t xml:space="preserve">Moya, F.M., van </w:t>
+      </w:r>
+      <w:proofErr w:type="spellStart"/>
+      <w:r>
+        <w:rPr>
+          <w:rFonts w:ascii="Helvetica" w:hAnsi="Helvetica"/>
+          <w:bCs/>
+          <w:sz w:val="20"/>
+          <w:szCs w:val="20"/>
+        </w:rPr>
+        <w:t>Steenbrugge</w:t>
+      </w:r>
+      <w:proofErr w:type="spellEnd"/>
+      <w:r>
+        <w:rPr>
+          <w:rFonts w:ascii="Helvetica" w:hAnsi="Helvetica"/>
+          <w:bCs/>
+          <w:sz w:val="20"/>
+          <w:szCs w:val="20"/>
+        </w:rPr>
+        <w:t xml:space="preserve">, J., </w:t>
+      </w:r>
+      <w:proofErr w:type="spellStart"/>
+      <w:r>
+        <w:rPr>
+          <w:rFonts w:ascii="Helvetica" w:hAnsi="Helvetica"/>
+          <w:bCs/>
+          <w:sz w:val="20"/>
+          <w:szCs w:val="20"/>
+        </w:rPr>
+        <w:t>Oyserman</w:t>
+      </w:r>
+      <w:proofErr w:type="spellEnd"/>
+      <w:r>
+        <w:rPr>
+          <w:rFonts w:ascii="Helvetica" w:hAnsi="Helvetica"/>
+          <w:bCs/>
+          <w:sz w:val="20"/>
+          <w:szCs w:val="20"/>
+        </w:rPr>
+        <w:t xml:space="preserve">, B.O., McMahon, K.D. </w:t>
+      </w:r>
+      <w:r>
+        <w:rPr>
+          <w:rFonts w:ascii="Arial" w:eastAsia="Times New Roman" w:hAnsi="Arial" w:cs="Arial"/>
+          <w:color w:val="000000"/>
+          <w:sz w:val="20"/>
+          <w:szCs w:val="20"/>
+        </w:rPr>
+        <w:t xml:space="preserve">Examining Long-Term Microbial Population Dynamics At Multiple Scales Using Enrichment Bioreactors As Model Ecosystems. </w:t>
+      </w:r>
+      <w:r>
+        <w:rPr>
+          <w:rFonts w:ascii="Arial" w:eastAsia="Times New Roman" w:hAnsi="Arial" w:cs="Arial"/>
+          <w:b/>
+          <w:bCs/>
+          <w:color w:val="000000"/>
+          <w:sz w:val="20"/>
+          <w:szCs w:val="20"/>
+        </w:rPr>
+        <w:t>Microbial Ecology and Water Engineering</w:t>
+      </w:r>
+      <w:r>
+        <w:rPr>
+          <w:rFonts w:ascii="Arial" w:eastAsia="Times New Roman" w:hAnsi="Arial" w:cs="Arial"/>
+          <w:b/>
+          <w:bCs/>
+          <w:color w:val="000000"/>
+          <w:sz w:val="20"/>
+          <w:szCs w:val="20"/>
+        </w:rPr>
+        <w:t xml:space="preserve"> (MEWE)</w:t>
+      </w:r>
+      <w:r>
+        <w:rPr>
+          <w:rFonts w:ascii="Arial" w:eastAsia="Times New Roman" w:hAnsi="Arial" w:cs="Arial"/>
+          <w:b/>
+          <w:bCs/>
+          <w:color w:val="000000"/>
+          <w:sz w:val="20"/>
+          <w:szCs w:val="20"/>
+        </w:rPr>
+        <w:t xml:space="preserve"> conference</w:t>
+      </w:r>
+      <w:r>
+        <w:rPr>
+          <w:rFonts w:ascii="Arial" w:eastAsia="Times New Roman" w:hAnsi="Arial" w:cs="Arial"/>
+          <w:color w:val="000000"/>
+          <w:sz w:val="20"/>
+          <w:szCs w:val="20"/>
+        </w:rPr>
+        <w:t xml:space="preserve">. Hiroshima, Japan. </w:t>
+      </w:r>
+      <w:r>
+        <w:rPr>
+          <w:rFonts w:ascii="Arial" w:eastAsia="Times New Roman" w:hAnsi="Arial" w:cs="Arial"/>
+          <w:i/>
+          <w:iCs/>
+          <w:color w:val="000000"/>
+          <w:sz w:val="20"/>
+          <w:szCs w:val="20"/>
+        </w:rPr>
+        <w:t xml:space="preserve">Nov. 2019. </w:t>
+      </w:r>
+    </w:p>
+    <w:p>
+      <w:pPr>
+        <w:rPr>
+          <w:rFonts w:ascii="Helvetica" w:hAnsi="Helvetica"/>
+          <w:b/>
+          <w:sz w:val="20"/>
+          <w:szCs w:val="20"/>
+        </w:rPr>
+      </w:pPr>
+    </w:p>
+    <w:p>
+      <w:pPr>
+        <w:rPr>
+          <w:rFonts w:ascii="Helvetica" w:hAnsi="Helvetica"/>
+          <w:bCs/>
+          <w:i/>
+          <w:iCs/>
+          <w:sz w:val="20"/>
+          <w:szCs w:val="20"/>
+        </w:rPr>
+      </w:pPr>
+      <w:r>
+        <w:rPr>
+          <w:rFonts w:ascii="Helvetica" w:hAnsi="Helvetica"/>
+          <w:b/>
+          <w:sz w:val="20"/>
+          <w:szCs w:val="20"/>
+        </w:rPr>
+        <w:t>4</w:t>
+      </w:r>
+      <w:r>
+        <w:rPr>
+          <w:rFonts w:ascii="Helvetica" w:hAnsi="Helvetica"/>
+          <w:b/>
+          <w:sz w:val="20"/>
+          <w:szCs w:val="20"/>
+        </w:rPr>
+        <w:t xml:space="preserve">. </w:t>
+      </w:r>
+      <w:r>
+        <w:rPr>
+          <w:rFonts w:ascii="Helvetica" w:hAnsi="Helvetica"/>
+          <w:bCs/>
+          <w:sz w:val="20"/>
+          <w:szCs w:val="20"/>
+        </w:rPr>
+        <w:t>McDaniel, E.A.,</w:t>
+      </w:r>
+      <w:r>
+        <w:rPr>
+          <w:rFonts w:ascii="Helvetica" w:hAnsi="Helvetica"/>
+          <w:b/>
+          <w:sz w:val="20"/>
+          <w:szCs w:val="20"/>
+        </w:rPr>
+        <w:t xml:space="preserve"> </w:t>
+      </w:r>
+      <w:r>
+        <w:rPr>
+          <w:rFonts w:ascii="Helvetica" w:hAnsi="Helvetica"/>
+          <w:bCs/>
+          <w:sz w:val="20"/>
+          <w:szCs w:val="20"/>
+        </w:rPr>
+        <w:t xml:space="preserve">Peterson, B., Tran, P., </w:t>
+      </w:r>
+      <w:proofErr w:type="spellStart"/>
+      <w:r>
+        <w:rPr>
+          <w:rFonts w:ascii="Helvetica" w:hAnsi="Helvetica"/>
+          <w:bCs/>
+          <w:sz w:val="20"/>
+          <w:szCs w:val="20"/>
+        </w:rPr>
+        <w:t>Anantharaman</w:t>
+      </w:r>
+      <w:proofErr w:type="spellEnd"/>
+      <w:r>
+        <w:rPr>
+          <w:rFonts w:ascii="Helvetica" w:hAnsi="Helvetica"/>
+          <w:bCs/>
+          <w:sz w:val="20"/>
+          <w:szCs w:val="20"/>
+        </w:rPr>
+        <w:t xml:space="preserve">, K., </w:t>
+      </w:r>
+      <w:proofErr w:type="spellStart"/>
+      <w:r>
+        <w:rPr>
+          <w:rFonts w:ascii="Helvetica" w:hAnsi="Helvetica"/>
+          <w:bCs/>
+          <w:sz w:val="20"/>
+          <w:szCs w:val="20"/>
+        </w:rPr>
+        <w:t>Krabbenhofft</w:t>
+      </w:r>
+      <w:proofErr w:type="spellEnd"/>
+      <w:r>
+        <w:rPr>
+          <w:rFonts w:ascii="Helvetica" w:hAnsi="Helvetica"/>
+          <w:bCs/>
+          <w:sz w:val="20"/>
+          <w:szCs w:val="20"/>
+        </w:rPr>
+        <w:t xml:space="preserve">, D., McMahon, K.D. Expanded Phylogenetic Diversity and Metabolic Flexibility of Microbial Mercury Methylation. Evolution Series Seminar. </w:t>
+      </w:r>
+      <w:r>
+        <w:rPr>
+          <w:rFonts w:ascii="Helvetica" w:hAnsi="Helvetica"/>
+          <w:b/>
+          <w:sz w:val="20"/>
+          <w:szCs w:val="20"/>
+        </w:rPr>
+        <w:t>University of Wisconsin – Madison JF Crow Institute for the Study of Evolution</w:t>
+      </w:r>
+      <w:r>
+        <w:rPr>
+          <w:rFonts w:ascii="Helvetica" w:hAnsi="Helvetica"/>
+          <w:bCs/>
+          <w:sz w:val="20"/>
+          <w:szCs w:val="20"/>
+        </w:rPr>
+        <w:t xml:space="preserve">. </w:t>
+      </w:r>
+      <w:r>
+        <w:rPr>
+          <w:rFonts w:ascii="Helvetica" w:hAnsi="Helvetica"/>
+          <w:bCs/>
+          <w:i/>
+          <w:iCs/>
+          <w:sz w:val="20"/>
+          <w:szCs w:val="20"/>
+        </w:rPr>
+        <w:t xml:space="preserve">Sept. 2019. </w:t>
+      </w:r>
+    </w:p>
+    <w:p>
+      <w:pPr>
+        <w:rPr>
+          <w:rFonts w:ascii="Helvetica" w:hAnsi="Helvetica"/>
+          <w:bCs/>
+          <w:i/>
+          <w:iCs/>
+          <w:sz w:val="20"/>
+          <w:szCs w:val="20"/>
+        </w:rPr>
+      </w:pPr>
+    </w:p>
+    <w:p>
+      <w:pPr>
+        <w:rPr>
+          <w:rFonts w:ascii="Helvetica" w:hAnsi="Helvetica"/>
+          <w:i/>
+          <w:sz w:val="20"/>
+          <w:szCs w:val="20"/>
+        </w:rPr>
+      </w:pPr>
+      <w:r>
+        <w:rPr>
+          <w:rFonts w:ascii="Helvetica" w:hAnsi="Helvetica"/>
+          <w:b/>
+          <w:sz w:val="20"/>
+          <w:szCs w:val="20"/>
+        </w:rPr>
+        <w:t xml:space="preserve">3. </w:t>
+      </w:r>
+      <w:r>
+        <w:rPr>
+          <w:rFonts w:ascii="Helvetica" w:hAnsi="Helvetica"/>
+          <w:bCs/>
+          <w:sz w:val="20"/>
+          <w:szCs w:val="20"/>
+        </w:rPr>
+        <w:t>McDaniel, E.A.,</w:t>
+      </w:r>
+      <w:r>
+        <w:rPr>
+          <w:rFonts w:ascii="Helvetica" w:hAnsi="Helvetica"/>
+          <w:b/>
+          <w:sz w:val="20"/>
+          <w:szCs w:val="20"/>
+        </w:rPr>
+        <w:t xml:space="preserve"> </w:t>
+      </w:r>
+      <w:r>
+        <w:rPr>
+          <w:rFonts w:ascii="Helvetica" w:hAnsi="Helvetica"/>
+          <w:sz w:val="20"/>
+          <w:szCs w:val="20"/>
+        </w:rPr>
+        <w:t xml:space="preserve">Moya, F., </w:t>
+      </w:r>
+      <w:proofErr w:type="spellStart"/>
+      <w:r>
+        <w:rPr>
+          <w:rFonts w:ascii="Helvetica" w:hAnsi="Helvetica"/>
+          <w:sz w:val="20"/>
+          <w:szCs w:val="20"/>
+        </w:rPr>
+        <w:t>Camejo</w:t>
+      </w:r>
+      <w:proofErr w:type="spellEnd"/>
+      <w:r>
+        <w:rPr>
+          <w:rFonts w:ascii="Helvetica" w:hAnsi="Helvetica"/>
+          <w:sz w:val="20"/>
+          <w:szCs w:val="20"/>
+        </w:rPr>
+        <w:t xml:space="preserve">, P., He, S., McMahon, K.D. Integrating Anvi’o Tools into your Workflow: Insights from a Biological Nutrient Removal (BNR) System. </w:t>
+      </w:r>
+      <w:r>
+        <w:rPr>
+          <w:rFonts w:ascii="Helvetica" w:hAnsi="Helvetica"/>
+          <w:b/>
+          <w:bCs/>
+          <w:sz w:val="20"/>
+          <w:szCs w:val="20"/>
+        </w:rPr>
+        <w:t>Resolving Microbial Communities at Strain-Level Symposium</w:t>
+      </w:r>
+      <w:r>
+        <w:rPr>
+          <w:rFonts w:ascii="Helvetica" w:hAnsi="Helvetica"/>
+          <w:sz w:val="20"/>
+          <w:szCs w:val="20"/>
+        </w:rPr>
+        <w:t xml:space="preserve">. Penryn, UK. </w:t>
+      </w:r>
+      <w:r>
+        <w:rPr>
+          <w:rFonts w:ascii="Helvetica" w:hAnsi="Helvetica"/>
+          <w:i/>
+          <w:sz w:val="20"/>
+          <w:szCs w:val="20"/>
+        </w:rPr>
+        <w:t xml:space="preserve">Aug. 2018. </w:t>
+      </w:r>
+    </w:p>
+    <w:p>
+      <w:pPr>
+        <w:rPr>
+          <w:rFonts w:ascii="Helvetica" w:hAnsi="Helvetica"/>
+          <w:sz w:val="20"/>
+          <w:szCs w:val="20"/>
+        </w:rPr>
+      </w:pPr>
+    </w:p>
+    <w:p>
+      <w:pPr>
+        <w:rPr>
+          <w:rFonts w:ascii="Helvetica" w:hAnsi="Helvetica"/>
+          <w:i/>
+          <w:sz w:val="20"/>
+          <w:szCs w:val="20"/>
+        </w:rPr>
+      </w:pPr>
+      <w:r>
+        <w:rPr>
+          <w:rFonts w:ascii="Helvetica" w:hAnsi="Helvetica"/>
+          <w:b/>
+          <w:sz w:val="20"/>
+          <w:szCs w:val="20"/>
+        </w:rPr>
+        <w:t xml:space="preserve">2. </w:t>
+      </w:r>
+      <w:r>
+        <w:rPr>
+          <w:rFonts w:ascii="Helvetica" w:hAnsi="Helvetica"/>
+          <w:bCs/>
+          <w:sz w:val="20"/>
+          <w:szCs w:val="20"/>
+        </w:rPr>
+        <w:t>McDaniel, E.A.,</w:t>
+      </w:r>
+      <w:r>
+        <w:rPr>
+          <w:rFonts w:ascii="Helvetica" w:hAnsi="Helvetica"/>
+          <w:b/>
+          <w:sz w:val="20"/>
+          <w:szCs w:val="20"/>
+        </w:rPr>
+        <w:t xml:space="preserve"> </w:t>
+      </w:r>
+      <w:proofErr w:type="spellStart"/>
+      <w:r>
+        <w:rPr>
+          <w:rFonts w:ascii="Helvetica" w:hAnsi="Helvetica"/>
+          <w:sz w:val="20"/>
+          <w:szCs w:val="20"/>
+        </w:rPr>
+        <w:t>Stuecker</w:t>
+      </w:r>
+      <w:proofErr w:type="spellEnd"/>
+      <w:r>
+        <w:rPr>
+          <w:rFonts w:ascii="Helvetica" w:hAnsi="Helvetica"/>
+          <w:sz w:val="20"/>
+          <w:szCs w:val="20"/>
+        </w:rPr>
+        <w:t xml:space="preserve">, T.N., </w:t>
+      </w:r>
+      <w:proofErr w:type="spellStart"/>
+      <w:r>
+        <w:rPr>
+          <w:rFonts w:ascii="Helvetica" w:hAnsi="Helvetica"/>
+          <w:sz w:val="20"/>
+          <w:szCs w:val="20"/>
+        </w:rPr>
+        <w:t>Elkon</w:t>
+      </w:r>
+      <w:proofErr w:type="spellEnd"/>
+      <w:r>
+        <w:rPr>
+          <w:rFonts w:ascii="Helvetica" w:hAnsi="Helvetica"/>
+          <w:sz w:val="20"/>
+          <w:szCs w:val="20"/>
+        </w:rPr>
+        <w:t xml:space="preserve">, I.M., </w:t>
+      </w:r>
+      <w:proofErr w:type="spellStart"/>
+      <w:r>
+        <w:rPr>
+          <w:rFonts w:ascii="Helvetica" w:hAnsi="Helvetica"/>
+          <w:sz w:val="20"/>
+          <w:szCs w:val="20"/>
+        </w:rPr>
+        <w:t>Gasch</w:t>
+      </w:r>
+      <w:proofErr w:type="spellEnd"/>
+      <w:r>
+        <w:rPr>
+          <w:rFonts w:ascii="Helvetica" w:hAnsi="Helvetica"/>
+          <w:sz w:val="20"/>
+          <w:szCs w:val="20"/>
+        </w:rPr>
+        <w:t xml:space="preserve">, A.P., Lewis, J.A. Natural Variation in Yeast Uncovers Novel Regulation of the Ena1p Sodium Pump. </w:t>
+      </w:r>
+      <w:r>
+        <w:rPr>
+          <w:rFonts w:ascii="Helvetica" w:hAnsi="Helvetica"/>
+          <w:b/>
+          <w:bCs/>
+          <w:sz w:val="20"/>
+          <w:szCs w:val="20"/>
+        </w:rPr>
+        <w:t>Southeastern Regional Yeast Meeting</w:t>
+      </w:r>
+      <w:r>
+        <w:rPr>
+          <w:rFonts w:ascii="Helvetica" w:hAnsi="Helvetica"/>
+          <w:sz w:val="20"/>
+          <w:szCs w:val="20"/>
+        </w:rPr>
+        <w:t xml:space="preserve">. Tuscaloosa, AL. </w:t>
+      </w:r>
+      <w:r>
+        <w:rPr>
+          <w:rFonts w:ascii="Helvetica" w:hAnsi="Helvetica"/>
+          <w:i/>
+          <w:sz w:val="20"/>
+          <w:szCs w:val="20"/>
+        </w:rPr>
+        <w:t xml:space="preserve">March 2016. </w:t>
+      </w:r>
+    </w:p>
+    <w:p>
+      <w:pPr>
+        <w:rPr>
+          <w:rFonts w:ascii="Helvetica" w:hAnsi="Helvetica"/>
+          <w:i/>
+          <w:sz w:val="20"/>
+          <w:szCs w:val="20"/>
+        </w:rPr>
+      </w:pPr>
+    </w:p>
+    <w:p>
+      <w:pPr>
+        <w:rPr>
+          <w:rFonts w:ascii="Helvetica" w:hAnsi="Helvetica"/>
+          <w:sz w:val="20"/>
+          <w:szCs w:val="20"/>
+        </w:rPr>
+      </w:pPr>
+      <w:r>
+        <w:rPr>
+          <w:rFonts w:ascii="Helvetica" w:hAnsi="Helvetica"/>
+          <w:b/>
+          <w:sz w:val="20"/>
+          <w:szCs w:val="20"/>
+        </w:rPr>
+        <w:t xml:space="preserve">1. </w:t>
+      </w:r>
+      <w:r>
+        <w:rPr>
+          <w:rFonts w:ascii="Helvetica" w:hAnsi="Helvetica"/>
+          <w:bCs/>
+          <w:sz w:val="20"/>
+          <w:szCs w:val="20"/>
+        </w:rPr>
+        <w:t>McDaniel, E.A.</w:t>
+      </w:r>
+      <w:r>
+        <w:rPr>
+          <w:rFonts w:ascii="Helvetica" w:hAnsi="Helvetica"/>
+          <w:b/>
+          <w:sz w:val="20"/>
+          <w:szCs w:val="20"/>
+        </w:rPr>
+        <w:t xml:space="preserve"> </w:t>
+      </w:r>
+      <w:proofErr w:type="spellStart"/>
+      <w:r>
+        <w:rPr>
+          <w:rFonts w:ascii="Helvetica" w:hAnsi="Helvetica"/>
+          <w:sz w:val="20"/>
+          <w:szCs w:val="20"/>
+        </w:rPr>
+        <w:t>Stuecker</w:t>
+      </w:r>
+      <w:proofErr w:type="spellEnd"/>
+      <w:r>
+        <w:rPr>
+          <w:rFonts w:ascii="Helvetica" w:hAnsi="Helvetica"/>
+          <w:sz w:val="20"/>
+          <w:szCs w:val="20"/>
+        </w:rPr>
+        <w:t xml:space="preserve">, T.N., </w:t>
+      </w:r>
+      <w:proofErr w:type="spellStart"/>
+      <w:r>
+        <w:rPr>
+          <w:rFonts w:ascii="Helvetica" w:hAnsi="Helvetica"/>
+          <w:sz w:val="20"/>
+          <w:szCs w:val="20"/>
+        </w:rPr>
+        <w:t>Elkon</w:t>
+      </w:r>
+      <w:proofErr w:type="spellEnd"/>
+      <w:r>
+        <w:rPr>
+          <w:rFonts w:ascii="Helvetica" w:hAnsi="Helvetica"/>
+          <w:sz w:val="20"/>
+          <w:szCs w:val="20"/>
+        </w:rPr>
+        <w:t xml:space="preserve">, I.M., </w:t>
+      </w:r>
+      <w:proofErr w:type="spellStart"/>
+      <w:r>
+        <w:rPr>
+          <w:rFonts w:ascii="Helvetica" w:hAnsi="Helvetica"/>
+          <w:sz w:val="20"/>
+          <w:szCs w:val="20"/>
+        </w:rPr>
+        <w:t>Gasch</w:t>
+      </w:r>
+      <w:proofErr w:type="spellEnd"/>
+      <w:r>
+        <w:rPr>
+          <w:rFonts w:ascii="Helvetica" w:hAnsi="Helvetica"/>
+          <w:sz w:val="20"/>
+          <w:szCs w:val="20"/>
+        </w:rPr>
+        <w:t xml:space="preserve">, A.P., Lewis, J.A. Natural Variation in Yeast Uncovers Novel Regulation of the Ena1p Sodium Pump. </w:t>
+      </w:r>
+      <w:r>
+        <w:rPr>
+          <w:rFonts w:ascii="Helvetica" w:hAnsi="Helvetica"/>
+          <w:b/>
+          <w:bCs/>
+          <w:sz w:val="20"/>
+          <w:szCs w:val="20"/>
+        </w:rPr>
+        <w:t>Southeastern Regional Yeast Meeting</w:t>
+      </w:r>
+      <w:r>
+        <w:rPr>
+          <w:rFonts w:ascii="Helvetica" w:hAnsi="Helvetica"/>
+          <w:sz w:val="20"/>
+          <w:szCs w:val="20"/>
+        </w:rPr>
+        <w:t xml:space="preserve">. Little Rock, AR. </w:t>
+      </w:r>
+      <w:r>
+        <w:rPr>
+          <w:rFonts w:ascii="Helvetica" w:hAnsi="Helvetica"/>
+          <w:i/>
+          <w:sz w:val="20"/>
+          <w:szCs w:val="20"/>
+        </w:rPr>
+        <w:t xml:space="preserve">March 2015. </w:t>
+      </w:r>
     </w:p>
     <w:p>
       <w:pPr>
@@ -1603,7 +2078,9 @@
           <w:szCs w:val="22"/>
         </w:rPr>
       </w:pPr>
-      <w:r>
+    </w:p>
+    <w:p>
+      <w:pPr>
         <w:rPr>
           <w:rFonts w:ascii="Helvetica" w:hAnsi="Helvetica"/>
           <w:b/>
@@ -1613,8 +2090,7 @@
           <w:sz w:val="22"/>
           <w:szCs w:val="22"/>
         </w:rPr>
-        <w:t>-</w:t>
-      </w:r>
+      </w:pPr>
       <w:r>
         <w:rPr>
           <w:rFonts w:ascii="Helvetica" w:hAnsi="Helvetica"/>
@@ -1625,23 +2101,95 @@
           <w:sz w:val="22"/>
           <w:szCs w:val="22"/>
         </w:rPr>
+        <w:t>Internal Seminars</w:t>
+      </w:r>
+    </w:p>
+    <w:p>
+      <w:pPr>
+        <w:rPr>
+          <w:rFonts w:ascii="Helvetica" w:hAnsi="Helvetica"/>
+          <w:bCs/>
+          <w:i/>
+          <w:iCs/>
+          <w:sz w:val="20"/>
+          <w:szCs w:val="20"/>
+        </w:rPr>
+      </w:pPr>
+      <w:r>
+        <w:rPr>
+          <w:rFonts w:ascii="Helvetica" w:hAnsi="Helvetica"/>
+          <w:b/>
+          <w:sz w:val="20"/>
+          <w:szCs w:val="20"/>
+        </w:rPr>
+        <w:t>3.</w:t>
+      </w:r>
+      <w:r>
+        <w:rPr>
+          <w:rFonts w:ascii="Helvetica" w:hAnsi="Helvetica"/>
+          <w:b/>
+          <w:sz w:val="20"/>
+          <w:szCs w:val="20"/>
+        </w:rPr>
         <w:t xml:space="preserve"> </w:t>
       </w:r>
       <w:r>
         <w:rPr>
           <w:rFonts w:ascii="Helvetica" w:hAnsi="Helvetica"/>
-          <w:b/>
+          <w:bCs/>
+          <w:sz w:val="20"/>
+          <w:szCs w:val="20"/>
+        </w:rPr>
+        <w:t>McDaniel, E.A.</w:t>
+      </w:r>
+      <w:r>
+        <w:rPr>
+          <w:rFonts w:ascii="Helvetica" w:hAnsi="Helvetica"/>
+          <w:b/>
+          <w:sz w:val="20"/>
+          <w:szCs w:val="20"/>
+        </w:rPr>
+        <w:t xml:space="preserve"> </w:t>
+      </w:r>
+      <w:r>
+        <w:rPr>
+          <w:rFonts w:ascii="Helvetica" w:hAnsi="Helvetica"/>
+          <w:bCs/>
+          <w:sz w:val="20"/>
+          <w:szCs w:val="20"/>
+        </w:rPr>
+        <w:t xml:space="preserve">“Best” Practices in Metagenomic Binning and Annotation. </w:t>
+      </w:r>
+      <w:r>
+        <w:rPr>
+          <w:rFonts w:ascii="Helvetica" w:hAnsi="Helvetica"/>
+          <w:b/>
+          <w:sz w:val="20"/>
+          <w:szCs w:val="20"/>
+        </w:rPr>
+        <w:t>Computational Biology, Ecology, and Evolution (ComBEE) ‘Omics Study Group session</w:t>
+      </w:r>
+      <w:r>
+        <w:rPr>
+          <w:rFonts w:ascii="Helvetica" w:hAnsi="Helvetica"/>
+          <w:bCs/>
+          <w:sz w:val="20"/>
+          <w:szCs w:val="20"/>
+        </w:rPr>
+        <w:t xml:space="preserve">. University of Wisconsin – Madison. </w:t>
+      </w:r>
+      <w:r>
+        <w:rPr>
+          <w:rFonts w:ascii="Helvetica" w:hAnsi="Helvetica"/>
+          <w:bCs/>
           <w:i/>
           <w:iCs/>
-          <w:color w:val="2F5496" w:themeColor="accent1" w:themeShade="BF"/>
-          <w:sz w:val="22"/>
-          <w:szCs w:val="22"/>
-        </w:rPr>
-        <w:t>Internal Seminars</w:t>
-      </w:r>
-    </w:p>
-    <w:p>
-      <w:pPr>
+          <w:sz w:val="20"/>
+          <w:szCs w:val="20"/>
+        </w:rPr>
+        <w:t>Dec. 2019</w:t>
+      </w:r>
+      <w:r>
         <w:rPr>
           <w:rFonts w:ascii="Helvetica" w:hAnsi="Helvetica"/>
           <w:bCs/>
@@ -1650,24 +2198,56 @@
           <w:sz w:val="20"/>
           <w:szCs w:val="20"/>
         </w:rPr>
-      </w:pPr>
-      <w:r>
-        <w:rPr>
-          <w:rFonts w:ascii="Helvetica" w:hAnsi="Helvetica"/>
-          <w:b/>
-          <w:sz w:val="20"/>
-          <w:szCs w:val="20"/>
-        </w:rPr>
-        <w:t>3.</w:t>
-      </w:r>
-      <w:r>
-        <w:rPr>
-          <w:rFonts w:ascii="Helvetica" w:hAnsi="Helvetica"/>
-          <w:b/>
-          <w:sz w:val="20"/>
-          <w:szCs w:val="20"/>
-        </w:rPr>
-        <w:t xml:space="preserve"> McDaniel, E.A.</w:t>
+        <w:t xml:space="preserve">. </w:t>
+      </w:r>
+    </w:p>
+    <w:p>
+      <w:pPr>
+        <w:rPr>
+          <w:rFonts w:ascii="Helvetica" w:hAnsi="Helvetica"/>
+          <w:b/>
+          <w:sz w:val="20"/>
+          <w:szCs w:val="20"/>
+        </w:rPr>
+      </w:pPr>
+    </w:p>
+    <w:p>
+      <w:pPr>
+        <w:rPr>
+          <w:rFonts w:ascii="Helvetica" w:hAnsi="Helvetica"/>
+          <w:bCs/>
+          <w:i/>
+          <w:iCs/>
+          <w:sz w:val="20"/>
+          <w:szCs w:val="20"/>
+        </w:rPr>
+      </w:pPr>
+      <w:r>
+        <w:rPr>
+          <w:rFonts w:ascii="Helvetica" w:hAnsi="Helvetica"/>
+          <w:b/>
+          <w:sz w:val="20"/>
+          <w:szCs w:val="20"/>
+        </w:rPr>
+        <w:t>2</w:t>
+      </w:r>
+      <w:r>
+        <w:rPr>
+          <w:rFonts w:ascii="Helvetica" w:hAnsi="Helvetica"/>
+          <w:b/>
+          <w:sz w:val="20"/>
+          <w:szCs w:val="20"/>
+        </w:rPr>
+        <w:t xml:space="preserve">. </w:t>
+      </w:r>
+      <w:r>
+        <w:rPr>
+          <w:rFonts w:ascii="Helvetica" w:hAnsi="Helvetica"/>
+          <w:bCs/>
+          <w:sz w:val="20"/>
+          <w:szCs w:val="20"/>
+        </w:rPr>
+        <w:t>McDaniel, E.A.,</w:t>
       </w:r>
       <w:r>
         <w:rPr>
@@ -1685,16 +2265,83 @@
           <w:sz w:val="20"/>
           <w:szCs w:val="20"/>
         </w:rPr>
-        <w:t>“Best” Practices in Metagenomic Binning and Annotation. Computational Biology, Ecology, and Evolution (ComBEE) ‘Omics Study Group session</w:t>
-      </w:r>
-      <w:r>
-        <w:rPr>
-          <w:rFonts w:ascii="Helvetica" w:hAnsi="Helvetica"/>
-          <w:bCs/>
-          <w:sz w:val="20"/>
-          <w:szCs w:val="20"/>
-        </w:rPr>
-        <w:t xml:space="preserve">. University of Wisconsin – Madison. </w:t>
+        <w:t xml:space="preserve">van </w:t>
+      </w:r>
+      <w:proofErr w:type="spellStart"/>
+      <w:r>
+        <w:rPr>
+          <w:rFonts w:ascii="Helvetica" w:hAnsi="Helvetica"/>
+          <w:bCs/>
+          <w:sz w:val="20"/>
+          <w:szCs w:val="20"/>
+        </w:rPr>
+        <w:t>Steenbrugge</w:t>
+      </w:r>
+      <w:proofErr w:type="spellEnd"/>
+      <w:r>
+        <w:rPr>
+          <w:rFonts w:ascii="Helvetica" w:hAnsi="Helvetica"/>
+          <w:bCs/>
+          <w:sz w:val="20"/>
+          <w:szCs w:val="20"/>
+        </w:rPr>
+        <w:t xml:space="preserve">, J., </w:t>
+      </w:r>
+      <w:proofErr w:type="spellStart"/>
+      <w:r>
+        <w:rPr>
+          <w:rFonts w:ascii="Helvetica" w:hAnsi="Helvetica"/>
+          <w:bCs/>
+          <w:sz w:val="20"/>
+          <w:szCs w:val="20"/>
+        </w:rPr>
+        <w:t>Oyserman</w:t>
+      </w:r>
+      <w:proofErr w:type="spellEnd"/>
+      <w:r>
+        <w:rPr>
+          <w:rFonts w:ascii="Helvetica" w:hAnsi="Helvetica"/>
+          <w:bCs/>
+          <w:sz w:val="20"/>
+          <w:szCs w:val="20"/>
+        </w:rPr>
+        <w:t xml:space="preserve">, B.O, Moya, F., McMahon K.D. Eco-systems biology of a Microbial Community Performing Enhanced Biological Phosphorus Removal. </w:t>
+      </w:r>
+      <w:r>
+        <w:rPr>
+          <w:rFonts w:ascii="Helvetica" w:hAnsi="Helvetica"/>
+          <w:b/>
+          <w:sz w:val="20"/>
+          <w:szCs w:val="20"/>
+        </w:rPr>
+        <w:t>Microbiology Doctoral Training Program Seminar</w:t>
+      </w:r>
+      <w:r>
+        <w:rPr>
+          <w:rFonts w:ascii="Helvetica" w:hAnsi="Helvetica"/>
+          <w:bCs/>
+          <w:sz w:val="20"/>
+          <w:szCs w:val="20"/>
+        </w:rPr>
+        <w:t>.</w:t>
+      </w:r>
+      <w:r>
+        <w:rPr>
+          <w:rFonts w:ascii="Helvetica" w:hAnsi="Helvetica"/>
+          <w:bCs/>
+          <w:sz w:val="20"/>
+          <w:szCs w:val="20"/>
+        </w:rPr>
+        <w:t xml:space="preserve"> University of Wisconsin – Madison.</w:t>
+      </w:r>
+      <w:r>
+        <w:rPr>
+          <w:rFonts w:ascii="Helvetica" w:hAnsi="Helvetica"/>
+          <w:bCs/>
+          <w:sz w:val="20"/>
+          <w:szCs w:val="20"/>
+        </w:rPr>
+        <w:t xml:space="preserve"> </w:t>
       </w:r>
       <w:r>
         <w:rPr>
@@ -1705,7 +2352,7 @@
           <w:sz w:val="20"/>
           <w:szCs w:val="20"/>
         </w:rPr>
-        <w:t>Dec. 2019</w:t>
+        <w:t>Nov</w:t>
       </w:r>
       <w:r>
         <w:rPr>
@@ -1716,111 +2363,72 @@
           <w:sz w:val="20"/>
           <w:szCs w:val="20"/>
         </w:rPr>
+        <w:t>.</w:t>
+      </w:r>
+      <w:r>
+        <w:rPr>
+          <w:rFonts w:ascii="Helvetica" w:hAnsi="Helvetica"/>
+          <w:bCs/>
+          <w:i/>
+          <w:iCs/>
+          <w:sz w:val="20"/>
+          <w:szCs w:val="20"/>
+        </w:rPr>
+        <w:t xml:space="preserve"> 2018. </w:t>
+      </w:r>
+    </w:p>
+    <w:p>
+      <w:pPr>
+        <w:rPr>
+          <w:rFonts w:ascii="Helvetica" w:hAnsi="Helvetica"/>
+          <w:bCs/>
+          <w:i/>
+          <w:iCs/>
+          <w:sz w:val="20"/>
+          <w:szCs w:val="20"/>
+        </w:rPr>
+      </w:pPr>
+    </w:p>
+    <w:p>
+      <w:pPr>
+        <w:rPr>
+          <w:rFonts w:ascii="Helvetica" w:hAnsi="Helvetica"/>
+          <w:bCs/>
+          <w:sz w:val="20"/>
+          <w:szCs w:val="20"/>
+        </w:rPr>
+      </w:pPr>
+      <w:r>
+        <w:rPr>
+          <w:rFonts w:ascii="Helvetica" w:hAnsi="Helvetica"/>
+          <w:b/>
+          <w:sz w:val="20"/>
+          <w:szCs w:val="20"/>
+        </w:rPr>
+        <w:t>1</w:t>
+      </w:r>
+      <w:r>
+        <w:rPr>
+          <w:rFonts w:ascii="Helvetica" w:hAnsi="Helvetica"/>
+          <w:b/>
+          <w:sz w:val="20"/>
+          <w:szCs w:val="20"/>
+        </w:rPr>
         <w:t xml:space="preserve">. </w:t>
       </w:r>
-    </w:p>
-    <w:p>
-      <w:pPr>
-        <w:rPr>
-          <w:rFonts w:ascii="Helvetica" w:hAnsi="Helvetica"/>
-          <w:b/>
-          <w:sz w:val="20"/>
-          <w:szCs w:val="20"/>
-        </w:rPr>
-      </w:pPr>
-    </w:p>
-    <w:p>
-      <w:pPr>
-        <w:rPr>
-          <w:rFonts w:ascii="Helvetica" w:hAnsi="Helvetica"/>
-          <w:bCs/>
-          <w:i/>
-          <w:iCs/>
-          <w:sz w:val="20"/>
-          <w:szCs w:val="20"/>
-        </w:rPr>
-      </w:pPr>
-      <w:r>
-        <w:rPr>
-          <w:rFonts w:ascii="Helvetica" w:hAnsi="Helvetica"/>
-          <w:b/>
-          <w:sz w:val="20"/>
-          <w:szCs w:val="20"/>
-        </w:rPr>
-        <w:lastRenderedPageBreak/>
-        <w:t>2</w:t>
-      </w:r>
-      <w:r>
-        <w:rPr>
-          <w:rFonts w:ascii="Helvetica" w:hAnsi="Helvetica"/>
-          <w:b/>
-          <w:sz w:val="20"/>
-          <w:szCs w:val="20"/>
-        </w:rPr>
-        <w:t xml:space="preserve">. McDaniel, E.A., </w:t>
-      </w:r>
-      <w:r>
-        <w:rPr>
-          <w:rFonts w:ascii="Helvetica" w:hAnsi="Helvetica"/>
-          <w:bCs/>
-          <w:sz w:val="20"/>
-          <w:szCs w:val="20"/>
-        </w:rPr>
-        <w:t xml:space="preserve">van </w:t>
-      </w:r>
-      <w:proofErr w:type="spellStart"/>
-      <w:r>
-        <w:rPr>
-          <w:rFonts w:ascii="Helvetica" w:hAnsi="Helvetica"/>
-          <w:bCs/>
-          <w:sz w:val="20"/>
-          <w:szCs w:val="20"/>
-        </w:rPr>
-        <w:t>Steenbrugge</w:t>
-      </w:r>
-      <w:proofErr w:type="spellEnd"/>
-      <w:r>
-        <w:rPr>
-          <w:rFonts w:ascii="Helvetica" w:hAnsi="Helvetica"/>
-          <w:bCs/>
-          <w:sz w:val="20"/>
-          <w:szCs w:val="20"/>
-        </w:rPr>
-        <w:t xml:space="preserve">, J., </w:t>
-      </w:r>
-      <w:proofErr w:type="spellStart"/>
-      <w:r>
-        <w:rPr>
-          <w:rFonts w:ascii="Helvetica" w:hAnsi="Helvetica"/>
-          <w:bCs/>
-          <w:sz w:val="20"/>
-          <w:szCs w:val="20"/>
-        </w:rPr>
-        <w:t>Oyserman</w:t>
-      </w:r>
-      <w:proofErr w:type="spellEnd"/>
-      <w:r>
-        <w:rPr>
-          <w:rFonts w:ascii="Helvetica" w:hAnsi="Helvetica"/>
-          <w:bCs/>
-          <w:sz w:val="20"/>
-          <w:szCs w:val="20"/>
-        </w:rPr>
-        <w:t>, B.O, Moya, F., McMahon K.D. Eco-systems biology of a Microbial Community Performing Enhanced Biological Phosphorus Removal. Microbiology Doctoral Training Program Seminar.</w:t>
-      </w:r>
-      <w:r>
-        <w:rPr>
-          <w:rFonts w:ascii="Helvetica" w:hAnsi="Helvetica"/>
-          <w:bCs/>
-          <w:sz w:val="20"/>
-          <w:szCs w:val="20"/>
-        </w:rPr>
-        <w:t xml:space="preserve"> University of Wisconsin – Madison.</w:t>
-      </w:r>
-      <w:r>
-        <w:rPr>
-          <w:rFonts w:ascii="Helvetica" w:hAnsi="Helvetica"/>
-          <w:bCs/>
+      <w:r>
+        <w:rPr>
+          <w:rFonts w:ascii="Helvetica" w:hAnsi="Helvetica"/>
+          <w:bCs/>
+          <w:sz w:val="20"/>
+          <w:szCs w:val="20"/>
+        </w:rPr>
+        <w:t>McDaniel, E.A.,</w:t>
+      </w:r>
+      <w:r>
+        <w:rPr>
+          <w:rFonts w:ascii="Helvetica" w:hAnsi="Helvetica"/>
+          <w:b/>
           <w:sz w:val="20"/>
           <w:szCs w:val="20"/>
         </w:rPr>
@@ -1830,83 +2438,28 @@
         <w:rPr>
           <w:rFonts w:ascii="Helvetica" w:hAnsi="Helvetica"/>
           <w:bCs/>
-          <w:i/>
-          <w:iCs/>
-          <w:sz w:val="20"/>
-          <w:szCs w:val="20"/>
-        </w:rPr>
-        <w:t>Nov</w:t>
-      </w:r>
-      <w:r>
-        <w:rPr>
-          <w:rFonts w:ascii="Helvetica" w:hAnsi="Helvetica"/>
-          <w:bCs/>
-          <w:i/>
-          <w:iCs/>
-          <w:sz w:val="20"/>
-          <w:szCs w:val="20"/>
-        </w:rPr>
-        <w:t>.</w:t>
-      </w:r>
-      <w:r>
-        <w:rPr>
-          <w:rFonts w:ascii="Helvetica" w:hAnsi="Helvetica"/>
-          <w:bCs/>
-          <w:i/>
-          <w:iCs/>
-          <w:sz w:val="20"/>
-          <w:szCs w:val="20"/>
-        </w:rPr>
-        <w:t xml:space="preserve"> 2018. </w:t>
-      </w:r>
-    </w:p>
-    <w:p>
-      <w:pPr>
-        <w:rPr>
-          <w:rFonts w:ascii="Helvetica" w:hAnsi="Helvetica"/>
-          <w:bCs/>
-          <w:i/>
-          <w:iCs/>
-          <w:sz w:val="20"/>
-          <w:szCs w:val="20"/>
-        </w:rPr>
-      </w:pPr>
-    </w:p>
-    <w:p>
-      <w:pPr>
-        <w:rPr>
-          <w:rFonts w:ascii="Helvetica" w:hAnsi="Helvetica"/>
-          <w:bCs/>
-          <w:sz w:val="20"/>
-          <w:szCs w:val="20"/>
-        </w:rPr>
-      </w:pPr>
-      <w:r>
-        <w:rPr>
-          <w:rFonts w:ascii="Helvetica" w:hAnsi="Helvetica"/>
-          <w:b/>
-          <w:sz w:val="20"/>
-          <w:szCs w:val="20"/>
-        </w:rPr>
-        <w:t>1</w:t>
-      </w:r>
-      <w:r>
-        <w:rPr>
-          <w:rFonts w:ascii="Helvetica" w:hAnsi="Helvetica"/>
-          <w:b/>
-          <w:sz w:val="20"/>
-          <w:szCs w:val="20"/>
-        </w:rPr>
-        <w:t xml:space="preserve">. McDaniel, E.A., </w:t>
-      </w:r>
-      <w:r>
-        <w:rPr>
-          <w:rFonts w:ascii="Helvetica" w:hAnsi="Helvetica"/>
-          <w:bCs/>
-          <w:sz w:val="20"/>
-          <w:szCs w:val="20"/>
-        </w:rPr>
-        <w:t xml:space="preserve">McMahon, K.D. Bacterial Communities of Lab-Scale Wastewater Enrichments. UW-Madison Bioscience Opportunities Preview Weekend Lightning Talk. </w:t>
+          <w:sz w:val="20"/>
+          <w:szCs w:val="20"/>
+        </w:rPr>
+        <w:t xml:space="preserve">McMahon, K.D. Bacterial Communities of Lab-Scale Wastewater Enrichments. </w:t>
+      </w:r>
+      <w:r>
+        <w:rPr>
+          <w:rFonts w:ascii="Helvetica" w:hAnsi="Helvetica"/>
+          <w:b/>
+          <w:sz w:val="20"/>
+          <w:szCs w:val="20"/>
+        </w:rPr>
+        <w:t>UW-Madison Bioscience Opportunities Preview Weekend Lightning Talk</w:t>
+      </w:r>
+      <w:r>
+        <w:rPr>
+          <w:rFonts w:ascii="Helvetica" w:hAnsi="Helvetica"/>
+          <w:bCs/>
+          <w:sz w:val="20"/>
+          <w:szCs w:val="20"/>
+        </w:rPr>
+        <w:t xml:space="preserve">. </w:t>
       </w:r>
       <w:r>
         <w:rPr>
@@ -2030,8 +2583,6 @@
         </w:rPr>
         <w:t>. (Poster constructed and presented on behalf of ComBEE Team)</w:t>
       </w:r>
-      <w:bookmarkStart w:id="0" w:name="_GoBack"/>
-      <w:bookmarkEnd w:id="0"/>
     </w:p>
     <w:p>
       <w:pPr>
@@ -3407,6 +3958,7 @@
           <w:sz w:val="20"/>
           <w:szCs w:val="20"/>
         </w:rPr>
+        <w:lastRenderedPageBreak/>
         <w:t xml:space="preserve">Microbiology Doctoral Training Program Travel Award - </w:t>
       </w:r>
       <w:r>
@@ -3783,7 +4335,6 @@
           <w:sz w:val="20"/>
           <w:szCs w:val="20"/>
         </w:rPr>
-        <w:lastRenderedPageBreak/>
         <w:t xml:space="preserve">Southeastern Regional Yeast Meeting Travel Award - </w:t>
       </w:r>
       <w:r>
@@ -4352,7 +4903,7 @@
       <w:pPr>
         <w:rPr>
           <w:rFonts w:ascii="Helvetica" w:hAnsi="Helvetica"/>
-          <w:bCs/>
+          <w:b/>
           <w:i/>
           <w:iCs/>
           <w:sz w:val="20"/>
@@ -4362,6 +4913,98 @@
       <w:r>
         <w:rPr>
           <w:rFonts w:ascii="Helvetica" w:hAnsi="Helvetica"/>
+          <w:b/>
+          <w:i/>
+          <w:iCs/>
+          <w:sz w:val="20"/>
+          <w:szCs w:val="20"/>
+        </w:rPr>
+        <w:t>Certified Carpentries Instructor as of June 2019</w:t>
+      </w:r>
+    </w:p>
+    <w:p>
+      <w:pPr>
+        <w:rPr>
+          <w:rFonts w:ascii="Helvetica" w:hAnsi="Helvetica"/>
+          <w:bCs/>
+          <w:i/>
+          <w:iCs/>
+          <w:sz w:val="20"/>
+          <w:szCs w:val="20"/>
+        </w:rPr>
+      </w:pPr>
+      <w:r>
+        <w:rPr>
+          <w:rFonts w:ascii="Helvetica" w:hAnsi="Helvetica"/>
+          <w:bCs/>
+          <w:sz w:val="20"/>
+          <w:szCs w:val="20"/>
+        </w:rPr>
+        <w:t>Genome-Resolved Metagenomics Binning Workshop Instructor and Developer</w:t>
+      </w:r>
+      <w:r>
+        <w:rPr>
+          <w:rFonts w:ascii="Helvetica" w:hAnsi="Helvetica"/>
+          <w:bCs/>
+          <w:sz w:val="20"/>
+          <w:szCs w:val="20"/>
+        </w:rPr>
+        <w:tab/>
+      </w:r>
+      <w:r>
+        <w:rPr>
+          <w:rFonts w:ascii="Helvetica" w:hAnsi="Helvetica"/>
+          <w:bCs/>
+          <w:sz w:val="20"/>
+          <w:szCs w:val="20"/>
+        </w:rPr>
+        <w:tab/>
+      </w:r>
+      <w:r>
+        <w:rPr>
+          <w:rFonts w:ascii="Helvetica" w:hAnsi="Helvetica"/>
+          <w:bCs/>
+          <w:sz w:val="20"/>
+          <w:szCs w:val="20"/>
+        </w:rPr>
+        <w:tab/>
+      </w:r>
+      <w:r>
+        <w:rPr>
+          <w:rFonts w:ascii="Helvetica" w:hAnsi="Helvetica"/>
+          <w:bCs/>
+          <w:sz w:val="20"/>
+          <w:szCs w:val="20"/>
+        </w:rPr>
+        <w:tab/>
+        <w:t xml:space="preserve">         </w:t>
+      </w:r>
+      <w:r>
+        <w:rPr>
+          <w:rFonts w:ascii="Helvetica" w:hAnsi="Helvetica"/>
+          <w:bCs/>
+          <w:i/>
+          <w:iCs/>
+          <w:sz w:val="20"/>
+          <w:szCs w:val="20"/>
+        </w:rPr>
+        <w:t>April 2020</w:t>
+      </w:r>
+    </w:p>
+    <w:p>
+      <w:pPr>
+        <w:rPr>
+          <w:rFonts w:ascii="Helvetica" w:hAnsi="Helvetica"/>
+          <w:bCs/>
+          <w:i/>
+          <w:iCs/>
+          <w:sz w:val="20"/>
+          <w:szCs w:val="20"/>
+        </w:rPr>
+      </w:pPr>
+      <w:r>
+        <w:rPr>
+          <w:rFonts w:ascii="Helvetica" w:hAnsi="Helvetica"/>
           <w:bCs/>
           <w:sz w:val="20"/>
           <w:szCs w:val="20"/>
@@ -5703,15 +6346,7 @@
           <w:sz w:val="20"/>
           <w:szCs w:val="20"/>
         </w:rPr>
-        <w:t>We hold study groups on the R and python programming languages, current topics in genomics, and host seminars from graduate students, postdocs, and professors on topics broadly ranging in ecology and evolution.</w:t>
-      </w:r>
-      <w:r>
-        <w:rPr>
-          <w:rFonts w:ascii="Helvetica" w:hAnsi="Helvetica"/>
-          <w:sz w:val="20"/>
-          <w:szCs w:val="20"/>
-        </w:rPr>
-        <w:t xml:space="preserve"> Website at </w:t>
+        <w:t xml:space="preserve">We hold study groups on the R and python programming languages, current topics in genomics, and host seminars from graduate students, postdocs, and professors on topics broadly ranging in ecology and evolution. Website at </w:t>
       </w:r>
       <w:r>
         <w:rPr>
@@ -6308,13 +6943,149 @@
       <w:r>
         <w:rPr>
           <w:rFonts w:ascii="Helvetica" w:hAnsi="Helvetica"/>
+          <w:b/>
+          <w:sz w:val="20"/>
+          <w:szCs w:val="20"/>
+        </w:rPr>
+        <w:t xml:space="preserve">     </w:t>
+      </w:r>
+      <w:r>
+        <w:rPr>
+          <w:rFonts w:ascii="Helvetica" w:hAnsi="Helvetica"/>
           <w:bCs/>
           <w:i/>
           <w:iCs/>
           <w:sz w:val="20"/>
           <w:szCs w:val="20"/>
         </w:rPr>
-        <w:t>Spring 2019 - present</w:t>
+        <w:t>Sp</w:t>
+      </w:r>
+      <w:r>
+        <w:rPr>
+          <w:rFonts w:ascii="Helvetica" w:hAnsi="Helvetica"/>
+          <w:bCs/>
+          <w:i/>
+          <w:iCs/>
+          <w:sz w:val="20"/>
+          <w:szCs w:val="20"/>
+        </w:rPr>
+        <w:t>.</w:t>
+      </w:r>
+      <w:r>
+        <w:rPr>
+          <w:rFonts w:ascii="Helvetica" w:hAnsi="Helvetica"/>
+          <w:bCs/>
+          <w:i/>
+          <w:iCs/>
+          <w:sz w:val="20"/>
+          <w:szCs w:val="20"/>
+        </w:rPr>
+        <w:t xml:space="preserve"> 2019 - present</w:t>
+      </w:r>
+    </w:p>
+    <w:p>
+      <w:pPr>
+        <w:rPr>
+          <w:rFonts w:ascii="Helvetica" w:hAnsi="Helvetica"/>
+          <w:bCs/>
+          <w:i/>
+          <w:iCs/>
+          <w:sz w:val="20"/>
+          <w:szCs w:val="20"/>
+        </w:rPr>
+      </w:pPr>
+      <w:r>
+        <w:rPr>
+          <w:rFonts w:ascii="Helvetica" w:hAnsi="Helvetica"/>
+          <w:b/>
+          <w:sz w:val="20"/>
+          <w:szCs w:val="20"/>
+        </w:rPr>
+        <w:t>Topics in Biotechnology Guest Lecturer</w:t>
+      </w:r>
+      <w:r>
+        <w:rPr>
+          <w:rFonts w:ascii="Helvetica" w:hAnsi="Helvetica"/>
+          <w:bCs/>
+          <w:sz w:val="20"/>
+          <w:szCs w:val="20"/>
+        </w:rPr>
+        <w:tab/>
+      </w:r>
+      <w:r>
+        <w:rPr>
+          <w:rFonts w:ascii="Helvetica" w:hAnsi="Helvetica"/>
+          <w:bCs/>
+          <w:sz w:val="20"/>
+          <w:szCs w:val="20"/>
+        </w:rPr>
+        <w:tab/>
+      </w:r>
+      <w:r>
+        <w:rPr>
+          <w:rFonts w:ascii="Helvetica" w:hAnsi="Helvetica"/>
+          <w:bCs/>
+          <w:sz w:val="20"/>
+          <w:szCs w:val="20"/>
+        </w:rPr>
+        <w:tab/>
+      </w:r>
+      <w:r>
+        <w:rPr>
+          <w:rFonts w:ascii="Helvetica" w:hAnsi="Helvetica"/>
+          <w:bCs/>
+          <w:sz w:val="20"/>
+          <w:szCs w:val="20"/>
+        </w:rPr>
+        <w:tab/>
+      </w:r>
+      <w:r>
+        <w:rPr>
+          <w:rFonts w:ascii="Helvetica" w:hAnsi="Helvetica"/>
+          <w:bCs/>
+          <w:sz w:val="20"/>
+          <w:szCs w:val="20"/>
+        </w:rPr>
+        <w:tab/>
+      </w:r>
+      <w:r>
+        <w:rPr>
+          <w:rFonts w:ascii="Helvetica" w:hAnsi="Helvetica"/>
+          <w:bCs/>
+          <w:sz w:val="20"/>
+          <w:szCs w:val="20"/>
+        </w:rPr>
+        <w:tab/>
+      </w:r>
+      <w:r>
+        <w:rPr>
+          <w:rFonts w:ascii="Helvetica" w:hAnsi="Helvetica"/>
+          <w:bCs/>
+          <w:sz w:val="20"/>
+          <w:szCs w:val="20"/>
+        </w:rPr>
+        <w:tab/>
+      </w:r>
+      <w:r>
+        <w:rPr>
+          <w:rFonts w:ascii="Helvetica" w:hAnsi="Helvetica"/>
+          <w:bCs/>
+          <w:sz w:val="20"/>
+          <w:szCs w:val="20"/>
+        </w:rPr>
+        <w:tab/>
+        <w:t xml:space="preserve">           </w:t>
+      </w:r>
+      <w:r>
+        <w:rPr>
+          <w:rFonts w:ascii="Helvetica" w:hAnsi="Helvetica"/>
+          <w:bCs/>
+          <w:i/>
+          <w:iCs/>
+          <w:sz w:val="20"/>
+          <w:szCs w:val="20"/>
+        </w:rPr>
+        <w:t>Sp. 2020</w:t>
       </w:r>
     </w:p>
     <w:p>
@@ -7443,29 +8214,12 @@
         </w:rPr>
         <w:t>Jan. 2017</w:t>
       </w:r>
-    </w:p>
-    <w:p>
-      <w:pPr>
-        <w:rPr>
-          <w:rFonts w:ascii="Helvetica" w:hAnsi="Helvetica"/>
-          <w:i/>
-          <w:sz w:val="20"/>
-          <w:szCs w:val="20"/>
-        </w:rPr>
-      </w:pPr>
-    </w:p>
-    <w:p>
-      <w:pPr>
-        <w:rPr>
-          <w:rFonts w:ascii="Helvetica" w:hAnsi="Helvetica"/>
-          <w:sz w:val="22"/>
-          <w:szCs w:val="22"/>
-        </w:rPr>
-      </w:pPr>
+      <w:bookmarkStart w:id="0" w:name="_GoBack"/>
+      <w:bookmarkEnd w:id="0"/>
     </w:p>
     <w:sectPr>
-      <w:footerReference w:type="even" r:id="rId8"/>
-      <w:footerReference w:type="default" r:id="rId9"/>
+      <w:footerReference w:type="even" r:id="rId9"/>
+      <w:footerReference w:type="default" r:id="rId10"/>
       <w:pgSz w:w="12240" w:h="15840"/>
       <w:pgMar w:top="720" w:right="720" w:bottom="720" w:left="720" w:header="720" w:footer="720" w:gutter="0"/>
       <w:cols w:space="720"/>

</xml_diff>

<commit_message>
updates for virtual times
</commit_message>
<xml_diff>
--- a/EAM-CV.docx
+++ b/EAM-CV.docx
@@ -2269,95 +2269,6 @@
           <w:sz w:val="22"/>
           <w:szCs w:val="22"/>
         </w:rPr>
-        <w:t xml:space="preserve">4. </w:t>
-      </w:r>
-      <w:r>
-        <w:rPr>
-          <w:rFonts w:ascii="Arial" w:hAnsi="Arial" w:cs="Arial"/>
-          <w:bCs/>
-          <w:sz w:val="22"/>
-          <w:szCs w:val="22"/>
-        </w:rPr>
-        <w:t>Characterizing Ecological Roles and Interactions of ‘</w:t>
-      </w:r>
-      <w:r>
-        <w:rPr>
-          <w:rFonts w:ascii="Arial" w:hAnsi="Arial" w:cs="Arial"/>
-          <w:bCs/>
-          <w:i/>
-          <w:iCs/>
-          <w:sz w:val="22"/>
-          <w:szCs w:val="22"/>
-        </w:rPr>
-        <w:t xml:space="preserve">Candidatus </w:t>
-      </w:r>
-      <w:r>
-        <w:rPr>
-          <w:rFonts w:ascii="Arial" w:hAnsi="Arial" w:cs="Arial"/>
-          <w:bCs/>
-          <w:sz w:val="22"/>
-          <w:szCs w:val="22"/>
-        </w:rPr>
-        <w:t xml:space="preserve">Accumulibacter phosphatis’ in Wastewater Systems. </w:t>
-      </w:r>
-      <w:r>
-        <w:rPr>
-          <w:rFonts w:ascii="Arial" w:hAnsi="Arial" w:cs="Arial"/>
-          <w:b/>
-          <w:sz w:val="22"/>
-          <w:szCs w:val="22"/>
-        </w:rPr>
-        <w:t xml:space="preserve">Microbiology Doctoral Training Program Seminar. </w:t>
-      </w:r>
-      <w:r>
-        <w:rPr>
-          <w:rFonts w:ascii="Arial" w:hAnsi="Arial" w:cs="Arial"/>
-          <w:bCs/>
-          <w:sz w:val="22"/>
-          <w:szCs w:val="22"/>
-        </w:rPr>
-        <w:t xml:space="preserve">University of Wisconsin – Madison. </w:t>
-      </w:r>
-      <w:r>
-        <w:rPr>
-          <w:rFonts w:ascii="Arial" w:hAnsi="Arial" w:cs="Arial"/>
-          <w:bCs/>
-          <w:i/>
-          <w:iCs/>
-          <w:sz w:val="22"/>
-          <w:szCs w:val="22"/>
-        </w:rPr>
-        <w:t>Apr. 2020</w:t>
-      </w:r>
-    </w:p>
-    <w:p>
-      <w:pPr>
-        <w:rPr>
-          <w:rFonts w:ascii="Arial" w:hAnsi="Arial" w:cs="Arial"/>
-          <w:b/>
-          <w:sz w:val="22"/>
-          <w:szCs w:val="22"/>
-        </w:rPr>
-      </w:pPr>
-    </w:p>
-    <w:p>
-      <w:pPr>
-        <w:rPr>
-          <w:rFonts w:ascii="Arial" w:hAnsi="Arial" w:cs="Arial"/>
-          <w:bCs/>
-          <w:i/>
-          <w:iCs/>
-          <w:sz w:val="22"/>
-          <w:szCs w:val="22"/>
-        </w:rPr>
-      </w:pPr>
-      <w:r>
-        <w:rPr>
-          <w:rFonts w:ascii="Arial" w:hAnsi="Arial" w:cs="Arial"/>
-          <w:b/>
-          <w:sz w:val="22"/>
-          <w:szCs w:val="22"/>
-        </w:rPr>
         <w:t xml:space="preserve">3. </w:t>
       </w:r>
       <w:r>
@@ -3265,92 +3176,92 @@
           <w:sz w:val="22"/>
           <w:szCs w:val="22"/>
         </w:rPr>
+        <w:t>4.</w:t>
+      </w:r>
+      <w:r>
+        <w:rPr>
+          <w:rFonts w:ascii="Arial" w:hAnsi="Arial" w:cs="Arial"/>
+          <w:sz w:val="22"/>
+          <w:szCs w:val="22"/>
+        </w:rPr>
+        <w:t xml:space="preserve"> Natural Variation in Yeast Uncovers Novel Regulation of the Ena1p Sodium Pump. </w:t>
+      </w:r>
+      <w:r>
+        <w:rPr>
+          <w:rFonts w:ascii="Arial" w:hAnsi="Arial" w:cs="Arial"/>
+          <w:b/>
+          <w:bCs/>
+          <w:sz w:val="22"/>
+          <w:szCs w:val="22"/>
+        </w:rPr>
+        <w:t xml:space="preserve">Arkansas </w:t>
+      </w:r>
+      <w:proofErr w:type="spellStart"/>
+      <w:r>
+        <w:rPr>
+          <w:rFonts w:ascii="Arial" w:hAnsi="Arial" w:cs="Arial"/>
+          <w:b/>
+          <w:bCs/>
+          <w:sz w:val="22"/>
+          <w:szCs w:val="22"/>
+        </w:rPr>
+        <w:t>IDeA</w:t>
+      </w:r>
+      <w:proofErr w:type="spellEnd"/>
+      <w:r>
+        <w:rPr>
+          <w:rFonts w:ascii="Arial" w:hAnsi="Arial" w:cs="Arial"/>
+          <w:b/>
+          <w:bCs/>
+          <w:sz w:val="22"/>
+          <w:szCs w:val="22"/>
+        </w:rPr>
+        <w:t xml:space="preserve"> Network of Biomedical Research Excellence Meeting</w:t>
+      </w:r>
+      <w:r>
+        <w:rPr>
+          <w:rFonts w:ascii="Arial" w:hAnsi="Arial" w:cs="Arial"/>
+          <w:sz w:val="22"/>
+          <w:szCs w:val="22"/>
+        </w:rPr>
+        <w:t xml:space="preserve">. Fayetteville, AR. </w:t>
+      </w:r>
+      <w:r>
+        <w:rPr>
+          <w:rFonts w:ascii="Arial" w:hAnsi="Arial" w:cs="Arial"/>
+          <w:i/>
+          <w:sz w:val="22"/>
+          <w:szCs w:val="22"/>
+        </w:rPr>
+        <w:t xml:space="preserve">Nov. 2015 </w:t>
+      </w:r>
+    </w:p>
+    <w:p>
+      <w:pPr>
+        <w:rPr>
+          <w:rFonts w:ascii="Arial" w:hAnsi="Arial" w:cs="Arial"/>
+          <w:i/>
+          <w:sz w:val="22"/>
+          <w:szCs w:val="22"/>
+        </w:rPr>
+      </w:pPr>
+    </w:p>
+    <w:p>
+      <w:pPr>
+        <w:rPr>
+          <w:rFonts w:ascii="Arial" w:hAnsi="Arial" w:cs="Arial"/>
+          <w:sz w:val="22"/>
+          <w:szCs w:val="22"/>
+        </w:rPr>
+      </w:pPr>
+      <w:r>
+        <w:rPr>
+          <w:rFonts w:ascii="Arial" w:hAnsi="Arial" w:cs="Arial"/>
+          <w:b/>
+          <w:sz w:val="22"/>
+          <w:szCs w:val="22"/>
+        </w:rPr>
         <w:lastRenderedPageBreak/>
-        <w:t>4.</w:t>
-      </w:r>
-      <w:r>
-        <w:rPr>
-          <w:rFonts w:ascii="Arial" w:hAnsi="Arial" w:cs="Arial"/>
-          <w:sz w:val="22"/>
-          <w:szCs w:val="22"/>
-        </w:rPr>
-        <w:t xml:space="preserve"> Natural Variation in Yeast Uncovers Novel Regulation of the Ena1p Sodium Pump. </w:t>
-      </w:r>
-      <w:r>
-        <w:rPr>
-          <w:rFonts w:ascii="Arial" w:hAnsi="Arial" w:cs="Arial"/>
-          <w:b/>
-          <w:bCs/>
-          <w:sz w:val="22"/>
-          <w:szCs w:val="22"/>
-        </w:rPr>
-        <w:t xml:space="preserve">Arkansas </w:t>
-      </w:r>
-      <w:proofErr w:type="spellStart"/>
-      <w:r>
-        <w:rPr>
-          <w:rFonts w:ascii="Arial" w:hAnsi="Arial" w:cs="Arial"/>
-          <w:b/>
-          <w:bCs/>
-          <w:sz w:val="22"/>
-          <w:szCs w:val="22"/>
-        </w:rPr>
-        <w:t>IDeA</w:t>
-      </w:r>
-      <w:proofErr w:type="spellEnd"/>
-      <w:r>
-        <w:rPr>
-          <w:rFonts w:ascii="Arial" w:hAnsi="Arial" w:cs="Arial"/>
-          <w:b/>
-          <w:bCs/>
-          <w:sz w:val="22"/>
-          <w:szCs w:val="22"/>
-        </w:rPr>
-        <w:t xml:space="preserve"> Network of Biomedical Research Excellence Meeting</w:t>
-      </w:r>
-      <w:r>
-        <w:rPr>
-          <w:rFonts w:ascii="Arial" w:hAnsi="Arial" w:cs="Arial"/>
-          <w:sz w:val="22"/>
-          <w:szCs w:val="22"/>
-        </w:rPr>
-        <w:t xml:space="preserve">. Fayetteville, AR. </w:t>
-      </w:r>
-      <w:r>
-        <w:rPr>
-          <w:rFonts w:ascii="Arial" w:hAnsi="Arial" w:cs="Arial"/>
-          <w:i/>
-          <w:sz w:val="22"/>
-          <w:szCs w:val="22"/>
-        </w:rPr>
-        <w:t xml:space="preserve">Nov. 2015 </w:t>
-      </w:r>
-    </w:p>
-    <w:p>
-      <w:pPr>
-        <w:rPr>
-          <w:rFonts w:ascii="Arial" w:hAnsi="Arial" w:cs="Arial"/>
-          <w:i/>
-          <w:sz w:val="22"/>
-          <w:szCs w:val="22"/>
-        </w:rPr>
-      </w:pPr>
-    </w:p>
-    <w:p>
-      <w:pPr>
-        <w:rPr>
-          <w:rFonts w:ascii="Arial" w:hAnsi="Arial" w:cs="Arial"/>
-          <w:sz w:val="22"/>
-          <w:szCs w:val="22"/>
-        </w:rPr>
-      </w:pPr>
-      <w:r>
-        <w:rPr>
-          <w:rFonts w:ascii="Arial" w:hAnsi="Arial" w:cs="Arial"/>
-          <w:b/>
-          <w:sz w:val="22"/>
-          <w:szCs w:val="22"/>
-        </w:rPr>
         <w:t xml:space="preserve">3. </w:t>
       </w:r>
       <w:r>
@@ -4822,7 +4733,25 @@
           <w:sz w:val="22"/>
           <w:szCs w:val="22"/>
         </w:rPr>
-        <w:t>Bioinformatics Workshops (Teaching Assistant/</w:t>
+        <w:t>Bioinformatics Workshops (</w:t>
+      </w:r>
+      <w:r>
+        <w:rPr>
+          <w:rFonts w:ascii="Arial" w:hAnsi="Arial" w:cs="Arial"/>
+          <w:b/>
+          <w:sz w:val="22"/>
+          <w:szCs w:val="22"/>
+        </w:rPr>
+        <w:t>Helper/</w:t>
+      </w:r>
+      <w:r>
+        <w:rPr>
+          <w:rFonts w:ascii="Arial" w:hAnsi="Arial" w:cs="Arial"/>
+          <w:b/>
+          <w:sz w:val="22"/>
+          <w:szCs w:val="22"/>
+        </w:rPr>
+        <w:t>Teaching Assistant/</w:t>
       </w:r>
       <w:r>
         <w:rPr>
@@ -4864,93 +4793,6 @@
           <w:szCs w:val="22"/>
         </w:rPr>
         <w:t>Certified Carpentries Instructor as of June 2019</w:t>
-      </w:r>
-    </w:p>
-    <w:p>
-      <w:pPr>
-        <w:rPr>
-          <w:rFonts w:ascii="Arial" w:hAnsi="Arial" w:cs="Arial"/>
-          <w:bCs/>
-          <w:sz w:val="22"/>
-          <w:szCs w:val="22"/>
-        </w:rPr>
-      </w:pPr>
-      <w:r>
-        <w:rPr>
-          <w:rFonts w:ascii="Arial" w:hAnsi="Arial" w:cs="Arial"/>
-          <w:bCs/>
-          <w:sz w:val="22"/>
-          <w:szCs w:val="22"/>
-        </w:rPr>
-        <w:t>Carpentries Mini-Workshops: Git/</w:t>
-      </w:r>
-      <w:proofErr w:type="spellStart"/>
-      <w:r>
-        <w:rPr>
-          <w:rFonts w:ascii="Arial" w:hAnsi="Arial" w:cs="Arial"/>
-          <w:bCs/>
-          <w:sz w:val="22"/>
-          <w:szCs w:val="22"/>
-        </w:rPr>
-        <w:t>Github</w:t>
-      </w:r>
-      <w:proofErr w:type="spellEnd"/>
-      <w:r>
-        <w:rPr>
-          <w:rFonts w:ascii="Arial" w:hAnsi="Arial" w:cs="Arial"/>
-          <w:bCs/>
-          <w:sz w:val="22"/>
-          <w:szCs w:val="22"/>
-        </w:rPr>
-        <w:t xml:space="preserve"> Pages; </w:t>
-      </w:r>
-      <w:r>
-        <w:rPr>
-          <w:rFonts w:ascii="Arial" w:hAnsi="Arial" w:cs="Arial"/>
-          <w:bCs/>
-          <w:i/>
-          <w:iCs/>
-          <w:sz w:val="22"/>
-          <w:szCs w:val="22"/>
-        </w:rPr>
-        <w:t>Instructor and Developer</w:t>
-      </w:r>
-      <w:r>
-        <w:rPr>
-          <w:rFonts w:ascii="Arial" w:hAnsi="Arial" w:cs="Arial"/>
-          <w:bCs/>
-          <w:sz w:val="22"/>
-          <w:szCs w:val="22"/>
-        </w:rPr>
-        <w:tab/>
-      </w:r>
-      <w:r>
-        <w:rPr>
-          <w:rFonts w:ascii="Arial" w:hAnsi="Arial" w:cs="Arial"/>
-          <w:bCs/>
-          <w:sz w:val="22"/>
-          <w:szCs w:val="22"/>
-        </w:rPr>
-        <w:tab/>
-      </w:r>
-      <w:r>
-        <w:rPr>
-          <w:rFonts w:ascii="Arial" w:hAnsi="Arial" w:cs="Arial"/>
-          <w:bCs/>
-          <w:sz w:val="22"/>
-          <w:szCs w:val="22"/>
-        </w:rPr>
-        <w:tab/>
-      </w:r>
-      <w:r>
-        <w:rPr>
-          <w:rFonts w:ascii="Arial" w:hAnsi="Arial" w:cs="Arial"/>
-          <w:bCs/>
-          <w:sz w:val="22"/>
-          <w:szCs w:val="22"/>
-        </w:rPr>
-        <w:tab/>
-        <w:t xml:space="preserve">       April 2020</w:t>
       </w:r>
     </w:p>
     <w:p>
@@ -6633,7 +6475,6 @@
           <w:sz w:val="22"/>
           <w:szCs w:val="22"/>
         </w:rPr>
-        <w:lastRenderedPageBreak/>
         <w:t xml:space="preserve">Kaela Amundson: </w:t>
       </w:r>
       <w:r>
@@ -6746,36 +6587,45 @@
           <w:sz w:val="22"/>
           <w:szCs w:val="22"/>
         </w:rPr>
-        <w:t xml:space="preserve">Matthew </w:t>
-      </w:r>
-      <w:proofErr w:type="spellStart"/>
-      <w:r>
-        <w:rPr>
-          <w:rFonts w:ascii="Arial" w:hAnsi="Arial" w:cs="Arial"/>
-          <w:i/>
-          <w:sz w:val="22"/>
-          <w:szCs w:val="22"/>
-        </w:rPr>
-        <w:t>Wollf</w:t>
-      </w:r>
-      <w:proofErr w:type="spellEnd"/>
-      <w:r>
-        <w:rPr>
-          <w:rFonts w:ascii="Arial" w:hAnsi="Arial" w:cs="Arial"/>
-          <w:i/>
-          <w:sz w:val="22"/>
-          <w:szCs w:val="22"/>
-        </w:rPr>
-        <w:t xml:space="preserve">: </w:t>
-      </w:r>
-      <w:r>
-        <w:rPr>
-          <w:rFonts w:ascii="Arial" w:hAnsi="Arial" w:cs="Arial"/>
-          <w:iCs/>
-          <w:sz w:val="22"/>
-          <w:szCs w:val="22"/>
-        </w:rPr>
-        <w:t xml:space="preserve">Metagenomics of Freshwater Lake and Engineered Wastewater Microbial Communities. </w:t>
+        <w:t>Matthew Wo</w:t>
+      </w:r>
+      <w:r>
+        <w:rPr>
+          <w:rFonts w:ascii="Arial" w:hAnsi="Arial" w:cs="Arial"/>
+          <w:i/>
+          <w:sz w:val="22"/>
+          <w:szCs w:val="22"/>
+        </w:rPr>
+        <w:t>lf</w:t>
+      </w:r>
+      <w:r>
+        <w:rPr>
+          <w:rFonts w:ascii="Arial" w:hAnsi="Arial" w:cs="Arial"/>
+          <w:i/>
+          <w:sz w:val="22"/>
+          <w:szCs w:val="22"/>
+        </w:rPr>
+        <w:t xml:space="preserve">f: </w:t>
+      </w:r>
+      <w:r>
+        <w:rPr>
+          <w:rFonts w:ascii="Arial" w:hAnsi="Arial" w:cs="Arial"/>
+          <w:iCs/>
+          <w:sz w:val="22"/>
+          <w:szCs w:val="22"/>
+        </w:rPr>
+        <w:t>Metagenomics of Fresh</w:t>
+      </w:r>
+      <w:bookmarkStart w:id="0" w:name="_GoBack"/>
+      <w:bookmarkEnd w:id="0"/>
+      <w:r>
+        <w:rPr>
+          <w:rFonts w:ascii="Arial" w:hAnsi="Arial" w:cs="Arial"/>
+          <w:iCs/>
+          <w:sz w:val="22"/>
+          <w:szCs w:val="22"/>
+        </w:rPr>
+        <w:t xml:space="preserve">water Lake and Engineered Wastewater Microbial Communities. </w:t>
       </w:r>
       <w:r>
         <w:rPr>
@@ -6817,6 +6667,7 @@
           <w:sz w:val="22"/>
           <w:szCs w:val="22"/>
         </w:rPr>
+        <w:lastRenderedPageBreak/>
         <w:t>Kali Denis:</w:t>
       </w:r>
       <w:r>
@@ -7012,6 +6863,66 @@
           <w:sz w:val="22"/>
           <w:szCs w:val="22"/>
         </w:rPr>
+        <w:t>Bioinformatics Virtual Coordination Network Committee &amp; Instructor</w:t>
+      </w:r>
+      <w:r>
+        <w:rPr>
+          <w:rFonts w:ascii="Arial" w:hAnsi="Arial" w:cs="Arial"/>
+          <w:b/>
+          <w:sz w:val="22"/>
+          <w:szCs w:val="22"/>
+        </w:rPr>
+        <w:tab/>
+      </w:r>
+      <w:r>
+        <w:rPr>
+          <w:rFonts w:ascii="Arial" w:hAnsi="Arial" w:cs="Arial"/>
+          <w:b/>
+          <w:sz w:val="22"/>
+          <w:szCs w:val="22"/>
+        </w:rPr>
+        <w:tab/>
+      </w:r>
+      <w:r>
+        <w:rPr>
+          <w:rFonts w:ascii="Arial" w:hAnsi="Arial" w:cs="Arial"/>
+          <w:b/>
+          <w:sz w:val="22"/>
+          <w:szCs w:val="22"/>
+        </w:rPr>
+        <w:tab/>
+        <w:t xml:space="preserve">       </w:t>
+      </w:r>
+      <w:r>
+        <w:rPr>
+          <w:rFonts w:ascii="Arial" w:hAnsi="Arial" w:cs="Arial"/>
+          <w:bCs/>
+          <w:i/>
+          <w:iCs/>
+          <w:sz w:val="22"/>
+          <w:szCs w:val="22"/>
+        </w:rPr>
+        <w:t>Sp. 2020-present</w:t>
+      </w:r>
+    </w:p>
+    <w:p>
+      <w:pPr>
+        <w:rPr>
+          <w:rFonts w:ascii="Arial" w:hAnsi="Arial" w:cs="Arial"/>
+          <w:bCs/>
+          <w:i/>
+          <w:iCs/>
+          <w:sz w:val="22"/>
+          <w:szCs w:val="22"/>
+        </w:rPr>
+      </w:pPr>
+      <w:r>
+        <w:rPr>
+          <w:rFonts w:ascii="Arial" w:hAnsi="Arial" w:cs="Arial"/>
+          <w:b/>
+          <w:sz w:val="22"/>
+          <w:szCs w:val="22"/>
+        </w:rPr>
         <w:t>UW-Madison Metagenomics Workshop Development Team</w:t>
       </w:r>
       <w:r>
@@ -8038,73 +7949,548 @@
           <w:sz w:val="22"/>
           <w:szCs w:val="22"/>
         </w:rPr>
-        <w:t>Association for the Sciences</w:t>
-      </w:r>
-      <w:r>
-        <w:rPr>
-          <w:rFonts w:ascii="Arial" w:hAnsi="Arial" w:cs="Arial"/>
-          <w:b/>
-          <w:sz w:val="22"/>
-          <w:szCs w:val="22"/>
-        </w:rPr>
-        <w:t xml:space="preserve"> </w:t>
-      </w:r>
-      <w:r>
-        <w:rPr>
-          <w:rFonts w:ascii="Arial" w:hAnsi="Arial" w:cs="Arial"/>
-          <w:b/>
-          <w:sz w:val="22"/>
-          <w:szCs w:val="22"/>
-        </w:rPr>
-        <w:t>of</w:t>
-      </w:r>
-      <w:r>
-        <w:rPr>
-          <w:rFonts w:ascii="Arial" w:hAnsi="Arial" w:cs="Arial"/>
-          <w:b/>
-          <w:sz w:val="22"/>
-          <w:szCs w:val="22"/>
-        </w:rPr>
-        <w:t xml:space="preserve"> Limnology and Oceanography</w:t>
-      </w:r>
-      <w:r>
-        <w:rPr>
-          <w:rFonts w:ascii="Arial" w:hAnsi="Arial" w:cs="Arial"/>
-          <w:b/>
-          <w:sz w:val="22"/>
-          <w:szCs w:val="22"/>
-        </w:rPr>
-        <w:tab/>
-      </w:r>
-      <w:r>
-        <w:rPr>
-          <w:rFonts w:ascii="Arial" w:hAnsi="Arial" w:cs="Arial"/>
-          <w:b/>
-          <w:sz w:val="22"/>
-          <w:szCs w:val="22"/>
-        </w:rPr>
-        <w:tab/>
-      </w:r>
-      <w:r>
-        <w:rPr>
-          <w:rFonts w:ascii="Arial" w:hAnsi="Arial" w:cs="Arial"/>
-          <w:b/>
-          <w:sz w:val="22"/>
-          <w:szCs w:val="22"/>
-        </w:rPr>
-        <w:tab/>
-      </w:r>
-      <w:r>
-        <w:rPr>
-          <w:rFonts w:ascii="Arial" w:hAnsi="Arial" w:cs="Arial"/>
-          <w:b/>
-          <w:sz w:val="22"/>
-          <w:szCs w:val="22"/>
-        </w:rPr>
+        <w:t>DELTA Research Mentor Training</w:t>
+      </w:r>
+      <w:r>
+        <w:rPr>
+          <w:rFonts w:ascii="Arial" w:hAnsi="Arial" w:cs="Arial"/>
+          <w:b/>
+          <w:sz w:val="22"/>
+          <w:szCs w:val="22"/>
+        </w:rPr>
+        <w:tab/>
+      </w:r>
+      <w:r>
+        <w:rPr>
+          <w:rFonts w:ascii="Arial" w:hAnsi="Arial" w:cs="Arial"/>
+          <w:b/>
+          <w:sz w:val="22"/>
+          <w:szCs w:val="22"/>
+        </w:rPr>
+        <w:tab/>
+      </w:r>
+      <w:r>
+        <w:rPr>
+          <w:rFonts w:ascii="Arial" w:hAnsi="Arial" w:cs="Arial"/>
+          <w:b/>
+          <w:sz w:val="22"/>
+          <w:szCs w:val="22"/>
+        </w:rPr>
+        <w:tab/>
+      </w:r>
+      <w:r>
+        <w:rPr>
+          <w:rFonts w:ascii="Arial" w:hAnsi="Arial" w:cs="Arial"/>
+          <w:b/>
+          <w:sz w:val="22"/>
+          <w:szCs w:val="22"/>
+        </w:rPr>
+        <w:tab/>
+      </w:r>
+      <w:r>
+        <w:rPr>
+          <w:rFonts w:ascii="Arial" w:hAnsi="Arial" w:cs="Arial"/>
+          <w:b/>
+          <w:sz w:val="22"/>
+          <w:szCs w:val="22"/>
+        </w:rPr>
+        <w:tab/>
+        <w:t xml:space="preserve">         </w:t>
+      </w:r>
+      <w:r>
+        <w:rPr>
+          <w:rFonts w:ascii="Arial" w:hAnsi="Arial" w:cs="Arial"/>
+          <w:b/>
+          <w:sz w:val="22"/>
+          <w:szCs w:val="22"/>
+        </w:rPr>
+        <w:tab/>
+      </w:r>
+      <w:r>
+        <w:rPr>
+          <w:rFonts w:ascii="Arial" w:hAnsi="Arial" w:cs="Arial"/>
+          <w:b/>
+          <w:sz w:val="22"/>
+          <w:szCs w:val="22"/>
+        </w:rPr>
+        <w:tab/>
+      </w:r>
+      <w:r>
+        <w:rPr>
+          <w:rFonts w:ascii="Arial" w:hAnsi="Arial" w:cs="Arial"/>
+          <w:b/>
+          <w:sz w:val="22"/>
+          <w:szCs w:val="22"/>
+        </w:rPr>
+        <w:tab/>
+      </w:r>
+      <w:r>
+        <w:rPr>
+          <w:rFonts w:ascii="Arial" w:hAnsi="Arial" w:cs="Arial"/>
+          <w:b/>
+          <w:sz w:val="22"/>
+          <w:szCs w:val="22"/>
+        </w:rPr>
+        <w:t xml:space="preserve">            </w:t>
+      </w:r>
+      <w:r>
+        <w:rPr>
+          <w:rFonts w:ascii="Arial" w:hAnsi="Arial" w:cs="Arial"/>
+          <w:bCs/>
+          <w:i/>
+          <w:iCs/>
+          <w:sz w:val="22"/>
+          <w:szCs w:val="22"/>
+        </w:rPr>
+        <w:t>Summer 2019</w:t>
+      </w:r>
+    </w:p>
+    <w:p>
+      <w:pPr>
+        <w:rPr>
+          <w:rFonts w:ascii="Arial" w:hAnsi="Arial" w:cs="Arial"/>
+          <w:i/>
+          <w:sz w:val="22"/>
+          <w:szCs w:val="22"/>
+        </w:rPr>
+      </w:pPr>
+      <w:r>
+        <w:rPr>
+          <w:rFonts w:ascii="Arial" w:hAnsi="Arial" w:cs="Arial"/>
+          <w:b/>
+          <w:sz w:val="22"/>
+          <w:szCs w:val="22"/>
+        </w:rPr>
+        <w:t>Carpentries Instructor Training</w:t>
+      </w:r>
+      <w:r>
+        <w:rPr>
+          <w:rFonts w:ascii="Arial" w:hAnsi="Arial" w:cs="Arial"/>
+          <w:b/>
+          <w:sz w:val="22"/>
+          <w:szCs w:val="22"/>
+        </w:rPr>
+        <w:t xml:space="preserve"> and Certification</w:t>
+      </w:r>
+      <w:r>
+        <w:rPr>
+          <w:rFonts w:ascii="Arial" w:hAnsi="Arial" w:cs="Arial"/>
+          <w:b/>
+          <w:sz w:val="22"/>
+          <w:szCs w:val="22"/>
+        </w:rPr>
+        <w:tab/>
+      </w:r>
+      <w:r>
+        <w:rPr>
+          <w:rFonts w:ascii="Arial" w:hAnsi="Arial" w:cs="Arial"/>
+          <w:b/>
+          <w:sz w:val="22"/>
+          <w:szCs w:val="22"/>
+        </w:rPr>
+        <w:tab/>
+      </w:r>
+      <w:r>
+        <w:rPr>
+          <w:rFonts w:ascii="Arial" w:hAnsi="Arial" w:cs="Arial"/>
+          <w:b/>
+          <w:sz w:val="22"/>
+          <w:szCs w:val="22"/>
+        </w:rPr>
+        <w:tab/>
+      </w:r>
+      <w:r>
+        <w:rPr>
+          <w:rFonts w:ascii="Arial" w:hAnsi="Arial" w:cs="Arial"/>
+          <w:b/>
+          <w:sz w:val="22"/>
+          <w:szCs w:val="22"/>
+        </w:rPr>
+        <w:tab/>
+      </w:r>
+      <w:r>
+        <w:rPr>
+          <w:rFonts w:ascii="Arial" w:hAnsi="Arial" w:cs="Arial"/>
+          <w:b/>
+          <w:sz w:val="22"/>
+          <w:szCs w:val="22"/>
+        </w:rPr>
+        <w:tab/>
+        <w:t xml:space="preserve">   </w:t>
+      </w:r>
+      <w:r>
+        <w:rPr>
+          <w:rFonts w:ascii="Arial" w:hAnsi="Arial" w:cs="Arial"/>
+          <w:b/>
+          <w:sz w:val="22"/>
+          <w:szCs w:val="22"/>
+        </w:rPr>
+        <w:tab/>
+      </w:r>
+      <w:r>
+        <w:rPr>
+          <w:rFonts w:ascii="Arial" w:hAnsi="Arial" w:cs="Arial"/>
+          <w:b/>
+          <w:sz w:val="22"/>
+          <w:szCs w:val="22"/>
+        </w:rPr>
+        <w:tab/>
+        <w:t xml:space="preserve">    </w:t>
+      </w:r>
+      <w:r>
+        <w:rPr>
+          <w:rFonts w:ascii="Arial" w:hAnsi="Arial" w:cs="Arial"/>
+          <w:b/>
+          <w:sz w:val="22"/>
+          <w:szCs w:val="22"/>
+        </w:rPr>
+        <w:t xml:space="preserve">   </w:t>
+      </w:r>
+      <w:r>
+        <w:rPr>
+          <w:rFonts w:ascii="Arial" w:hAnsi="Arial" w:cs="Arial"/>
+          <w:i/>
+          <w:sz w:val="22"/>
+          <w:szCs w:val="22"/>
+        </w:rPr>
+        <w:t>April 2019</w:t>
+      </w:r>
+    </w:p>
+    <w:p>
+      <w:pPr>
+        <w:rPr>
+          <w:rFonts w:ascii="Arial" w:hAnsi="Arial" w:cs="Arial"/>
+          <w:i/>
+          <w:sz w:val="22"/>
+          <w:szCs w:val="22"/>
+        </w:rPr>
+      </w:pPr>
+      <w:r>
+        <w:rPr>
+          <w:rFonts w:ascii="Arial" w:hAnsi="Arial" w:cs="Arial"/>
+          <w:b/>
+          <w:sz w:val="22"/>
+          <w:szCs w:val="22"/>
+        </w:rPr>
+        <w:t xml:space="preserve">IMG </w:t>
+      </w:r>
+      <w:r>
+        <w:rPr>
+          <w:rFonts w:ascii="Arial" w:hAnsi="Arial" w:cs="Arial"/>
+          <w:b/>
+          <w:sz w:val="22"/>
+          <w:szCs w:val="22"/>
+        </w:rPr>
+        <w:t xml:space="preserve">Microbial Genomics and Metagenomics Workshop, FISABIO </w:t>
+      </w:r>
+      <w:r>
+        <w:rPr>
+          <w:rFonts w:ascii="Arial" w:hAnsi="Arial" w:cs="Arial"/>
+          <w:b/>
+          <w:i/>
+          <w:sz w:val="22"/>
+          <w:szCs w:val="22"/>
+        </w:rPr>
+        <w:tab/>
+      </w:r>
+      <w:r>
+        <w:rPr>
+          <w:rFonts w:ascii="Arial" w:hAnsi="Arial" w:cs="Arial"/>
+          <w:b/>
+          <w:i/>
+          <w:sz w:val="22"/>
+          <w:szCs w:val="22"/>
+        </w:rPr>
+        <w:tab/>
+      </w:r>
+      <w:r>
+        <w:rPr>
+          <w:rFonts w:ascii="Arial" w:hAnsi="Arial" w:cs="Arial"/>
+          <w:b/>
+          <w:i/>
+          <w:sz w:val="22"/>
+          <w:szCs w:val="22"/>
+        </w:rPr>
+        <w:t xml:space="preserve">    </w:t>
+      </w:r>
+      <w:r>
+        <w:rPr>
+          <w:rFonts w:ascii="Arial" w:hAnsi="Arial" w:cs="Arial"/>
+          <w:b/>
+          <w:i/>
+          <w:sz w:val="22"/>
+          <w:szCs w:val="22"/>
+        </w:rPr>
+        <w:tab/>
+      </w:r>
+      <w:r>
+        <w:rPr>
+          <w:rFonts w:ascii="Arial" w:hAnsi="Arial" w:cs="Arial"/>
+          <w:b/>
+          <w:i/>
+          <w:sz w:val="22"/>
+          <w:szCs w:val="22"/>
+        </w:rPr>
+        <w:tab/>
+      </w:r>
+      <w:r>
+        <w:rPr>
+          <w:rFonts w:ascii="Arial" w:hAnsi="Arial" w:cs="Arial"/>
+          <w:b/>
+          <w:i/>
+          <w:sz w:val="22"/>
+          <w:szCs w:val="22"/>
+        </w:rPr>
+        <w:t xml:space="preserve">  </w:t>
+      </w:r>
+      <w:r>
+        <w:rPr>
+          <w:rFonts w:ascii="Arial" w:hAnsi="Arial" w:cs="Arial"/>
+          <w:b/>
+          <w:i/>
+          <w:sz w:val="22"/>
+          <w:szCs w:val="22"/>
+        </w:rPr>
+        <w:t xml:space="preserve">    </w:t>
+      </w:r>
+      <w:r>
+        <w:rPr>
+          <w:rFonts w:ascii="Arial" w:hAnsi="Arial" w:cs="Arial"/>
+          <w:i/>
+          <w:sz w:val="22"/>
+          <w:szCs w:val="22"/>
+        </w:rPr>
+        <w:t>June 2017</w:t>
+      </w:r>
+    </w:p>
+    <w:p>
+      <w:pPr>
+        <w:rPr>
+          <w:rFonts w:ascii="Arial" w:hAnsi="Arial" w:cs="Arial"/>
+          <w:i/>
+          <w:sz w:val="22"/>
+          <w:szCs w:val="22"/>
+        </w:rPr>
+      </w:pPr>
+      <w:r>
+        <w:rPr>
+          <w:rFonts w:ascii="Arial" w:hAnsi="Arial" w:cs="Arial"/>
+          <w:b/>
+          <w:sz w:val="22"/>
+          <w:szCs w:val="22"/>
+        </w:rPr>
+        <w:t xml:space="preserve">Anvi’o Workshop, University of Chicago </w:t>
+      </w:r>
+      <w:r>
+        <w:rPr>
+          <w:rFonts w:ascii="Arial" w:hAnsi="Arial" w:cs="Arial"/>
+          <w:sz w:val="22"/>
+          <w:szCs w:val="22"/>
+        </w:rPr>
+        <w:tab/>
+      </w:r>
+      <w:r>
+        <w:rPr>
+          <w:rFonts w:ascii="Arial" w:hAnsi="Arial" w:cs="Arial"/>
+          <w:sz w:val="22"/>
+          <w:szCs w:val="22"/>
+        </w:rPr>
+        <w:tab/>
+      </w:r>
+      <w:r>
+        <w:rPr>
+          <w:rFonts w:ascii="Arial" w:hAnsi="Arial" w:cs="Arial"/>
+          <w:sz w:val="22"/>
+          <w:szCs w:val="22"/>
+        </w:rPr>
+        <w:tab/>
+      </w:r>
+      <w:r>
+        <w:rPr>
+          <w:rFonts w:ascii="Arial" w:hAnsi="Arial" w:cs="Arial"/>
+          <w:sz w:val="22"/>
+          <w:szCs w:val="22"/>
+        </w:rPr>
+        <w:tab/>
+      </w:r>
+      <w:r>
+        <w:rPr>
+          <w:rFonts w:ascii="Arial" w:hAnsi="Arial" w:cs="Arial"/>
+          <w:sz w:val="22"/>
+          <w:szCs w:val="22"/>
+        </w:rPr>
+        <w:tab/>
+        <w:t xml:space="preserve">     </w:t>
+      </w:r>
+      <w:r>
+        <w:rPr>
+          <w:rFonts w:ascii="Arial" w:hAnsi="Arial" w:cs="Arial"/>
+          <w:sz w:val="22"/>
+          <w:szCs w:val="22"/>
+        </w:rPr>
+        <w:tab/>
+      </w:r>
+      <w:r>
+        <w:rPr>
+          <w:rFonts w:ascii="Arial" w:hAnsi="Arial" w:cs="Arial"/>
+          <w:sz w:val="22"/>
+          <w:szCs w:val="22"/>
+        </w:rPr>
+        <w:tab/>
+      </w:r>
+      <w:r>
+        <w:rPr>
+          <w:rFonts w:ascii="Arial" w:hAnsi="Arial" w:cs="Arial"/>
+          <w:sz w:val="22"/>
+          <w:szCs w:val="22"/>
+        </w:rPr>
+        <w:tab/>
+        <w:t xml:space="preserve">     </w:t>
+      </w:r>
+      <w:r>
+        <w:rPr>
+          <w:rFonts w:ascii="Arial" w:hAnsi="Arial" w:cs="Arial"/>
+          <w:sz w:val="22"/>
+          <w:szCs w:val="22"/>
+        </w:rPr>
+        <w:t xml:space="preserve">  </w:t>
+      </w:r>
+      <w:r>
+        <w:rPr>
+          <w:rFonts w:ascii="Arial" w:hAnsi="Arial" w:cs="Arial"/>
+          <w:i/>
+          <w:sz w:val="22"/>
+          <w:szCs w:val="22"/>
+        </w:rPr>
+        <w:t>April 2017</w:t>
+      </w:r>
+    </w:p>
+    <w:p>
+      <w:pPr>
+        <w:rPr>
+          <w:rFonts w:ascii="Arial" w:hAnsi="Arial" w:cs="Arial"/>
+          <w:i/>
+          <w:sz w:val="22"/>
+          <w:szCs w:val="22"/>
+        </w:rPr>
+      </w:pPr>
+      <w:r>
+        <w:rPr>
+          <w:rFonts w:ascii="Arial" w:hAnsi="Arial" w:cs="Arial"/>
+          <w:b/>
+          <w:sz w:val="22"/>
+          <w:szCs w:val="22"/>
+        </w:rPr>
+        <w:t xml:space="preserve">Data Carpentry Workshop, University of Wisconsin-Madison </w:t>
+      </w:r>
+      <w:r>
+        <w:rPr>
+          <w:rFonts w:ascii="Arial" w:hAnsi="Arial" w:cs="Arial"/>
+          <w:sz w:val="22"/>
+          <w:szCs w:val="22"/>
+        </w:rPr>
+        <w:tab/>
+      </w:r>
+      <w:r>
+        <w:rPr>
+          <w:rFonts w:ascii="Arial" w:hAnsi="Arial" w:cs="Arial"/>
+          <w:sz w:val="22"/>
+          <w:szCs w:val="22"/>
+        </w:rPr>
+        <w:tab/>
+        <w:t xml:space="preserve">     </w:t>
+      </w:r>
+      <w:r>
+        <w:rPr>
+          <w:rFonts w:ascii="Arial" w:hAnsi="Arial" w:cs="Arial"/>
+          <w:sz w:val="22"/>
+          <w:szCs w:val="22"/>
+        </w:rPr>
+        <w:tab/>
+      </w:r>
+      <w:r>
+        <w:rPr>
+          <w:rFonts w:ascii="Arial" w:hAnsi="Arial" w:cs="Arial"/>
+          <w:sz w:val="22"/>
+          <w:szCs w:val="22"/>
+        </w:rPr>
+        <w:tab/>
+      </w:r>
+      <w:r>
+        <w:rPr>
+          <w:rFonts w:ascii="Arial" w:hAnsi="Arial" w:cs="Arial"/>
+          <w:sz w:val="22"/>
+          <w:szCs w:val="22"/>
+        </w:rPr>
+        <w:tab/>
+        <w:t xml:space="preserve">     </w:t>
+      </w:r>
+      <w:r>
+        <w:rPr>
+          <w:rFonts w:ascii="Arial" w:hAnsi="Arial" w:cs="Arial"/>
+          <w:sz w:val="22"/>
+          <w:szCs w:val="22"/>
+        </w:rPr>
+        <w:t xml:space="preserve">  </w:t>
+      </w:r>
+      <w:r>
+        <w:rPr>
+          <w:rFonts w:ascii="Arial" w:hAnsi="Arial" w:cs="Arial"/>
+          <w:i/>
+          <w:sz w:val="22"/>
+          <w:szCs w:val="22"/>
+        </w:rPr>
+        <w:t>Jan. 2017</w:t>
+      </w:r>
+    </w:p>
+    <w:p>
+      <w:pPr>
+        <w:rPr>
+          <w:rFonts w:ascii="Arial" w:hAnsi="Arial" w:cs="Arial"/>
+          <w:bCs/>
+          <w:i/>
+          <w:iCs/>
+          <w:sz w:val="22"/>
+          <w:szCs w:val="22"/>
+        </w:rPr>
+      </w:pPr>
+      <w:r>
+        <w:rPr>
+          <w:rFonts w:ascii="Arial" w:hAnsi="Arial" w:cs="Arial"/>
+          <w:b/>
+          <w:sz w:val="22"/>
+          <w:szCs w:val="22"/>
+        </w:rPr>
+        <w:t>Association for the Sciences of Limnology and Oceanography</w:t>
+      </w:r>
+      <w:r>
+        <w:rPr>
+          <w:rFonts w:ascii="Arial" w:hAnsi="Arial" w:cs="Arial"/>
+          <w:b/>
+          <w:sz w:val="22"/>
+          <w:szCs w:val="22"/>
+        </w:rPr>
+        <w:tab/>
+      </w:r>
+      <w:r>
+        <w:rPr>
+          <w:rFonts w:ascii="Arial" w:hAnsi="Arial" w:cs="Arial"/>
+          <w:b/>
+          <w:sz w:val="22"/>
+          <w:szCs w:val="22"/>
+        </w:rPr>
+        <w:tab/>
+      </w:r>
+      <w:r>
+        <w:rPr>
+          <w:rFonts w:ascii="Arial" w:hAnsi="Arial" w:cs="Arial"/>
+          <w:b/>
+          <w:sz w:val="22"/>
+          <w:szCs w:val="22"/>
+        </w:rPr>
+        <w:tab/>
         <w:t xml:space="preserve">              </w:t>
       </w:r>
-      <w:bookmarkStart w:id="0" w:name="_GoBack"/>
-      <w:bookmarkEnd w:id="0"/>
       <w:r>
         <w:rPr>
           <w:rFonts w:ascii="Arial" w:hAnsi="Arial" w:cs="Arial"/>
@@ -8217,8 +8603,6 @@
       <w:pPr>
         <w:rPr>
           <w:rFonts w:ascii="Arial" w:hAnsi="Arial" w:cs="Arial"/>
-          <w:bCs/>
-          <w:i/>
           <w:iCs/>
           <w:sz w:val="22"/>
           <w:szCs w:val="22"/>
@@ -8317,538 +8701,6 @@
         <w:tab/>
         <w:t xml:space="preserve">   2018-current</w:t>
       </w:r>
-    </w:p>
-    <w:p>
-      <w:pPr>
-        <w:rPr>
-          <w:rFonts w:ascii="Arial" w:hAnsi="Arial" w:cs="Arial"/>
-          <w:bCs/>
-          <w:i/>
-          <w:iCs/>
-          <w:sz w:val="22"/>
-          <w:szCs w:val="22"/>
-        </w:rPr>
-      </w:pPr>
-      <w:r>
-        <w:rPr>
-          <w:rFonts w:ascii="Arial" w:hAnsi="Arial" w:cs="Arial"/>
-          <w:b/>
-          <w:sz w:val="22"/>
-          <w:szCs w:val="22"/>
-        </w:rPr>
-        <w:t>DELTA Research Mentor Training</w:t>
-      </w:r>
-      <w:r>
-        <w:rPr>
-          <w:rFonts w:ascii="Arial" w:hAnsi="Arial" w:cs="Arial"/>
-          <w:b/>
-          <w:sz w:val="22"/>
-          <w:szCs w:val="22"/>
-        </w:rPr>
-        <w:tab/>
-      </w:r>
-      <w:r>
-        <w:rPr>
-          <w:rFonts w:ascii="Arial" w:hAnsi="Arial" w:cs="Arial"/>
-          <w:b/>
-          <w:sz w:val="22"/>
-          <w:szCs w:val="22"/>
-        </w:rPr>
-        <w:tab/>
-      </w:r>
-      <w:r>
-        <w:rPr>
-          <w:rFonts w:ascii="Arial" w:hAnsi="Arial" w:cs="Arial"/>
-          <w:b/>
-          <w:sz w:val="22"/>
-          <w:szCs w:val="22"/>
-        </w:rPr>
-        <w:tab/>
-      </w:r>
-      <w:r>
-        <w:rPr>
-          <w:rFonts w:ascii="Arial" w:hAnsi="Arial" w:cs="Arial"/>
-          <w:b/>
-          <w:sz w:val="22"/>
-          <w:szCs w:val="22"/>
-        </w:rPr>
-        <w:tab/>
-      </w:r>
-      <w:r>
-        <w:rPr>
-          <w:rFonts w:ascii="Arial" w:hAnsi="Arial" w:cs="Arial"/>
-          <w:b/>
-          <w:sz w:val="22"/>
-          <w:szCs w:val="22"/>
-        </w:rPr>
-        <w:tab/>
-        <w:t xml:space="preserve">         </w:t>
-      </w:r>
-      <w:r>
-        <w:rPr>
-          <w:rFonts w:ascii="Arial" w:hAnsi="Arial" w:cs="Arial"/>
-          <w:b/>
-          <w:sz w:val="22"/>
-          <w:szCs w:val="22"/>
-        </w:rPr>
-        <w:tab/>
-      </w:r>
-      <w:r>
-        <w:rPr>
-          <w:rFonts w:ascii="Arial" w:hAnsi="Arial" w:cs="Arial"/>
-          <w:b/>
-          <w:sz w:val="22"/>
-          <w:szCs w:val="22"/>
-        </w:rPr>
-        <w:tab/>
-      </w:r>
-      <w:r>
-        <w:rPr>
-          <w:rFonts w:ascii="Arial" w:hAnsi="Arial" w:cs="Arial"/>
-          <w:b/>
-          <w:sz w:val="22"/>
-          <w:szCs w:val="22"/>
-        </w:rPr>
-        <w:tab/>
-      </w:r>
-      <w:r>
-        <w:rPr>
-          <w:rFonts w:ascii="Arial" w:hAnsi="Arial" w:cs="Arial"/>
-          <w:b/>
-          <w:sz w:val="22"/>
-          <w:szCs w:val="22"/>
-        </w:rPr>
-        <w:t xml:space="preserve">            </w:t>
-      </w:r>
-      <w:r>
-        <w:rPr>
-          <w:rFonts w:ascii="Arial" w:hAnsi="Arial" w:cs="Arial"/>
-          <w:bCs/>
-          <w:i/>
-          <w:iCs/>
-          <w:sz w:val="22"/>
-          <w:szCs w:val="22"/>
-        </w:rPr>
-        <w:t>Summer 2019</w:t>
-      </w:r>
-    </w:p>
-    <w:p>
-      <w:pPr>
-        <w:rPr>
-          <w:rFonts w:ascii="Arial" w:hAnsi="Arial" w:cs="Arial"/>
-          <w:i/>
-          <w:sz w:val="22"/>
-          <w:szCs w:val="22"/>
-        </w:rPr>
-      </w:pPr>
-      <w:r>
-        <w:rPr>
-          <w:rFonts w:ascii="Arial" w:hAnsi="Arial" w:cs="Arial"/>
-          <w:b/>
-          <w:sz w:val="22"/>
-          <w:szCs w:val="22"/>
-        </w:rPr>
-        <w:t>Carpentries Instructor Training</w:t>
-      </w:r>
-      <w:r>
-        <w:rPr>
-          <w:rFonts w:ascii="Arial" w:hAnsi="Arial" w:cs="Arial"/>
-          <w:b/>
-          <w:sz w:val="22"/>
-          <w:szCs w:val="22"/>
-        </w:rPr>
-        <w:tab/>
-      </w:r>
-      <w:r>
-        <w:rPr>
-          <w:rFonts w:ascii="Arial" w:hAnsi="Arial" w:cs="Arial"/>
-          <w:b/>
-          <w:sz w:val="22"/>
-          <w:szCs w:val="22"/>
-        </w:rPr>
-        <w:tab/>
-      </w:r>
-      <w:r>
-        <w:rPr>
-          <w:rFonts w:ascii="Arial" w:hAnsi="Arial" w:cs="Arial"/>
-          <w:b/>
-          <w:sz w:val="22"/>
-          <w:szCs w:val="22"/>
-        </w:rPr>
-        <w:tab/>
-      </w:r>
-      <w:r>
-        <w:rPr>
-          <w:rFonts w:ascii="Arial" w:hAnsi="Arial" w:cs="Arial"/>
-          <w:b/>
-          <w:sz w:val="22"/>
-          <w:szCs w:val="22"/>
-        </w:rPr>
-        <w:tab/>
-      </w:r>
-      <w:r>
-        <w:rPr>
-          <w:rFonts w:ascii="Arial" w:hAnsi="Arial" w:cs="Arial"/>
-          <w:b/>
-          <w:sz w:val="22"/>
-          <w:szCs w:val="22"/>
-        </w:rPr>
-        <w:tab/>
-        <w:t xml:space="preserve">   </w:t>
-      </w:r>
-      <w:r>
-        <w:rPr>
-          <w:rFonts w:ascii="Arial" w:hAnsi="Arial" w:cs="Arial"/>
-          <w:b/>
-          <w:sz w:val="22"/>
-          <w:szCs w:val="22"/>
-        </w:rPr>
-        <w:tab/>
-      </w:r>
-      <w:r>
-        <w:rPr>
-          <w:rFonts w:ascii="Arial" w:hAnsi="Arial" w:cs="Arial"/>
-          <w:b/>
-          <w:sz w:val="22"/>
-          <w:szCs w:val="22"/>
-        </w:rPr>
-        <w:tab/>
-        <w:t xml:space="preserve">     </w:t>
-      </w:r>
-      <w:r>
-        <w:rPr>
-          <w:rFonts w:ascii="Arial" w:hAnsi="Arial" w:cs="Arial"/>
-          <w:b/>
-          <w:sz w:val="22"/>
-          <w:szCs w:val="22"/>
-        </w:rPr>
-        <w:tab/>
-      </w:r>
-      <w:r>
-        <w:rPr>
-          <w:rFonts w:ascii="Arial" w:hAnsi="Arial" w:cs="Arial"/>
-          <w:b/>
-          <w:sz w:val="22"/>
-          <w:szCs w:val="22"/>
-        </w:rPr>
-        <w:tab/>
-        <w:t xml:space="preserve">      </w:t>
-      </w:r>
-      <w:r>
-        <w:rPr>
-          <w:rFonts w:ascii="Arial" w:hAnsi="Arial" w:cs="Arial"/>
-          <w:b/>
-          <w:sz w:val="22"/>
-          <w:szCs w:val="22"/>
-        </w:rPr>
-        <w:t xml:space="preserve"> </w:t>
-      </w:r>
-      <w:r>
-        <w:rPr>
-          <w:rFonts w:ascii="Arial" w:hAnsi="Arial" w:cs="Arial"/>
-          <w:i/>
-          <w:sz w:val="22"/>
-          <w:szCs w:val="22"/>
-        </w:rPr>
-        <w:t>April 2019</w:t>
-      </w:r>
-    </w:p>
-    <w:p>
-      <w:pPr>
-        <w:rPr>
-          <w:rFonts w:ascii="Arial" w:hAnsi="Arial" w:cs="Arial"/>
-          <w:i/>
-          <w:sz w:val="22"/>
-          <w:szCs w:val="22"/>
-        </w:rPr>
-      </w:pPr>
-      <w:r>
-        <w:rPr>
-          <w:rFonts w:ascii="Arial" w:hAnsi="Arial" w:cs="Arial"/>
-          <w:b/>
-          <w:sz w:val="22"/>
-          <w:szCs w:val="22"/>
-        </w:rPr>
-        <w:t xml:space="preserve">IMG </w:t>
-      </w:r>
-      <w:r>
-        <w:rPr>
-          <w:rFonts w:ascii="Arial" w:hAnsi="Arial" w:cs="Arial"/>
-          <w:b/>
-          <w:sz w:val="22"/>
-          <w:szCs w:val="22"/>
-        </w:rPr>
-        <w:t xml:space="preserve">Microbial Genomics and Metagenomics Workshop, FISABIO </w:t>
-      </w:r>
-      <w:r>
-        <w:rPr>
-          <w:rFonts w:ascii="Arial" w:hAnsi="Arial" w:cs="Arial"/>
-          <w:b/>
-          <w:i/>
-          <w:sz w:val="22"/>
-          <w:szCs w:val="22"/>
-        </w:rPr>
-        <w:tab/>
-      </w:r>
-      <w:r>
-        <w:rPr>
-          <w:rFonts w:ascii="Arial" w:hAnsi="Arial" w:cs="Arial"/>
-          <w:b/>
-          <w:i/>
-          <w:sz w:val="22"/>
-          <w:szCs w:val="22"/>
-        </w:rPr>
-        <w:tab/>
-      </w:r>
-      <w:r>
-        <w:rPr>
-          <w:rFonts w:ascii="Arial" w:hAnsi="Arial" w:cs="Arial"/>
-          <w:b/>
-          <w:i/>
-          <w:sz w:val="22"/>
-          <w:szCs w:val="22"/>
-        </w:rPr>
-        <w:t xml:space="preserve">    </w:t>
-      </w:r>
-      <w:r>
-        <w:rPr>
-          <w:rFonts w:ascii="Arial" w:hAnsi="Arial" w:cs="Arial"/>
-          <w:b/>
-          <w:i/>
-          <w:sz w:val="22"/>
-          <w:szCs w:val="22"/>
-        </w:rPr>
-        <w:tab/>
-      </w:r>
-      <w:r>
-        <w:rPr>
-          <w:rFonts w:ascii="Arial" w:hAnsi="Arial" w:cs="Arial"/>
-          <w:b/>
-          <w:i/>
-          <w:sz w:val="22"/>
-          <w:szCs w:val="22"/>
-        </w:rPr>
-        <w:tab/>
-      </w:r>
-      <w:r>
-        <w:rPr>
-          <w:rFonts w:ascii="Arial" w:hAnsi="Arial" w:cs="Arial"/>
-          <w:b/>
-          <w:i/>
-          <w:sz w:val="22"/>
-          <w:szCs w:val="22"/>
-        </w:rPr>
-        <w:t xml:space="preserve">  </w:t>
-      </w:r>
-      <w:r>
-        <w:rPr>
-          <w:rFonts w:ascii="Arial" w:hAnsi="Arial" w:cs="Arial"/>
-          <w:b/>
-          <w:i/>
-          <w:sz w:val="22"/>
-          <w:szCs w:val="22"/>
-        </w:rPr>
-        <w:t xml:space="preserve">    </w:t>
-      </w:r>
-      <w:r>
-        <w:rPr>
-          <w:rFonts w:ascii="Arial" w:hAnsi="Arial" w:cs="Arial"/>
-          <w:i/>
-          <w:sz w:val="22"/>
-          <w:szCs w:val="22"/>
-        </w:rPr>
-        <w:t>June 2017</w:t>
-      </w:r>
-    </w:p>
-    <w:p>
-      <w:pPr>
-        <w:rPr>
-          <w:rFonts w:ascii="Arial" w:hAnsi="Arial" w:cs="Arial"/>
-          <w:i/>
-          <w:sz w:val="22"/>
-          <w:szCs w:val="22"/>
-        </w:rPr>
-      </w:pPr>
-      <w:r>
-        <w:rPr>
-          <w:rFonts w:ascii="Arial" w:hAnsi="Arial" w:cs="Arial"/>
-          <w:b/>
-          <w:sz w:val="22"/>
-          <w:szCs w:val="22"/>
-        </w:rPr>
-        <w:t xml:space="preserve">Anvi’o Workshop, University of Chicago </w:t>
-      </w:r>
-      <w:r>
-        <w:rPr>
-          <w:rFonts w:ascii="Arial" w:hAnsi="Arial" w:cs="Arial"/>
-          <w:sz w:val="22"/>
-          <w:szCs w:val="22"/>
-        </w:rPr>
-        <w:tab/>
-      </w:r>
-      <w:r>
-        <w:rPr>
-          <w:rFonts w:ascii="Arial" w:hAnsi="Arial" w:cs="Arial"/>
-          <w:sz w:val="22"/>
-          <w:szCs w:val="22"/>
-        </w:rPr>
-        <w:tab/>
-      </w:r>
-      <w:r>
-        <w:rPr>
-          <w:rFonts w:ascii="Arial" w:hAnsi="Arial" w:cs="Arial"/>
-          <w:sz w:val="22"/>
-          <w:szCs w:val="22"/>
-        </w:rPr>
-        <w:tab/>
-      </w:r>
-      <w:r>
-        <w:rPr>
-          <w:rFonts w:ascii="Arial" w:hAnsi="Arial" w:cs="Arial"/>
-          <w:sz w:val="22"/>
-          <w:szCs w:val="22"/>
-        </w:rPr>
-        <w:tab/>
-      </w:r>
-      <w:r>
-        <w:rPr>
-          <w:rFonts w:ascii="Arial" w:hAnsi="Arial" w:cs="Arial"/>
-          <w:sz w:val="22"/>
-          <w:szCs w:val="22"/>
-        </w:rPr>
-        <w:tab/>
-        <w:t xml:space="preserve">     </w:t>
-      </w:r>
-      <w:r>
-        <w:rPr>
-          <w:rFonts w:ascii="Arial" w:hAnsi="Arial" w:cs="Arial"/>
-          <w:sz w:val="22"/>
-          <w:szCs w:val="22"/>
-        </w:rPr>
-        <w:tab/>
-      </w:r>
-      <w:r>
-        <w:rPr>
-          <w:rFonts w:ascii="Arial" w:hAnsi="Arial" w:cs="Arial"/>
-          <w:sz w:val="22"/>
-          <w:szCs w:val="22"/>
-        </w:rPr>
-        <w:tab/>
-      </w:r>
-      <w:r>
-        <w:rPr>
-          <w:rFonts w:ascii="Arial" w:hAnsi="Arial" w:cs="Arial"/>
-          <w:sz w:val="22"/>
-          <w:szCs w:val="22"/>
-        </w:rPr>
-        <w:tab/>
-        <w:t xml:space="preserve">     </w:t>
-      </w:r>
-      <w:r>
-        <w:rPr>
-          <w:rFonts w:ascii="Arial" w:hAnsi="Arial" w:cs="Arial"/>
-          <w:sz w:val="22"/>
-          <w:szCs w:val="22"/>
-        </w:rPr>
-        <w:t xml:space="preserve">  </w:t>
-      </w:r>
-      <w:r>
-        <w:rPr>
-          <w:rFonts w:ascii="Arial" w:hAnsi="Arial" w:cs="Arial"/>
-          <w:i/>
-          <w:sz w:val="22"/>
-          <w:szCs w:val="22"/>
-        </w:rPr>
-        <w:t>April 2017</w:t>
-      </w:r>
-    </w:p>
-    <w:p>
-      <w:pPr>
-        <w:rPr>
-          <w:rFonts w:ascii="Arial" w:hAnsi="Arial" w:cs="Arial"/>
-          <w:i/>
-          <w:sz w:val="22"/>
-          <w:szCs w:val="22"/>
-        </w:rPr>
-      </w:pPr>
-      <w:r>
-        <w:rPr>
-          <w:rFonts w:ascii="Arial" w:hAnsi="Arial" w:cs="Arial"/>
-          <w:b/>
-          <w:sz w:val="22"/>
-          <w:szCs w:val="22"/>
-        </w:rPr>
-        <w:t xml:space="preserve">Data Carpentry Workshop, University of Wisconsin-Madison </w:t>
-      </w:r>
-      <w:r>
-        <w:rPr>
-          <w:rFonts w:ascii="Arial" w:hAnsi="Arial" w:cs="Arial"/>
-          <w:sz w:val="22"/>
-          <w:szCs w:val="22"/>
-        </w:rPr>
-        <w:tab/>
-      </w:r>
-      <w:r>
-        <w:rPr>
-          <w:rFonts w:ascii="Arial" w:hAnsi="Arial" w:cs="Arial"/>
-          <w:sz w:val="22"/>
-          <w:szCs w:val="22"/>
-        </w:rPr>
-        <w:tab/>
-        <w:t xml:space="preserve">     </w:t>
-      </w:r>
-      <w:r>
-        <w:rPr>
-          <w:rFonts w:ascii="Arial" w:hAnsi="Arial" w:cs="Arial"/>
-          <w:sz w:val="22"/>
-          <w:szCs w:val="22"/>
-        </w:rPr>
-        <w:tab/>
-      </w:r>
-      <w:r>
-        <w:rPr>
-          <w:rFonts w:ascii="Arial" w:hAnsi="Arial" w:cs="Arial"/>
-          <w:sz w:val="22"/>
-          <w:szCs w:val="22"/>
-        </w:rPr>
-        <w:tab/>
-      </w:r>
-      <w:r>
-        <w:rPr>
-          <w:rFonts w:ascii="Arial" w:hAnsi="Arial" w:cs="Arial"/>
-          <w:sz w:val="22"/>
-          <w:szCs w:val="22"/>
-        </w:rPr>
-        <w:tab/>
-        <w:t xml:space="preserve">     </w:t>
-      </w:r>
-      <w:r>
-        <w:rPr>
-          <w:rFonts w:ascii="Arial" w:hAnsi="Arial" w:cs="Arial"/>
-          <w:sz w:val="22"/>
-          <w:szCs w:val="22"/>
-        </w:rPr>
-        <w:t xml:space="preserve">  </w:t>
-      </w:r>
-      <w:r>
-        <w:rPr>
-          <w:rFonts w:ascii="Arial" w:hAnsi="Arial" w:cs="Arial"/>
-          <w:i/>
-          <w:sz w:val="22"/>
-          <w:szCs w:val="22"/>
-        </w:rPr>
-        <w:t>Jan. 2017</w:t>
-      </w:r>
-    </w:p>
-    <w:p>
-      <w:pPr>
-        <w:rPr>
-          <w:rFonts w:ascii="Arial" w:hAnsi="Arial" w:cs="Arial"/>
-          <w:iCs/>
-          <w:sz w:val="22"/>
-          <w:szCs w:val="22"/>
-        </w:rPr>
-      </w:pPr>
     </w:p>
     <w:p>
       <w:pPr>

</xml_diff>

<commit_message>
DOI and new submission
</commit_message>
<xml_diff>
--- a/EAM-CV.docx
+++ b/EAM-CV.docx
@@ -1449,30 +1449,52 @@
     <w:p>
       <w:pPr>
         <w:rPr>
+          <w:rFonts w:ascii="Times New Roman" w:eastAsia="Times New Roman" w:hAnsi="Times New Roman" w:cs="Times New Roman"/>
+        </w:rPr>
+      </w:pPr>
+      <w:r>
+        <w:rPr>
           <w:rFonts w:ascii="Arial" w:eastAsia="Times New Roman" w:hAnsi="Arial" w:cs="Arial"/>
-        </w:rPr>
-      </w:pPr>
+          <w:b/>
+          <w:color w:val="000000"/>
+          <w:sz w:val="22"/>
+          <w:szCs w:val="22"/>
+          <w:shd w:val="clear" w:color="auto" w:fill="FFFFFF"/>
+        </w:rPr>
+        <w:t xml:space="preserve">3. </w:t>
+      </w:r>
       <w:r>
         <w:rPr>
           <w:rFonts w:ascii="Arial" w:eastAsia="Times New Roman" w:hAnsi="Arial" w:cs="Arial"/>
-          <w:b/>
+          <w:bCs/>
           <w:color w:val="000000"/>
           <w:sz w:val="22"/>
           <w:szCs w:val="22"/>
           <w:shd w:val="clear" w:color="auto" w:fill="FFFFFF"/>
         </w:rPr>
-        <w:t xml:space="preserve">2. McDaniel E.A., </w:t>
+        <w:t xml:space="preserve">Peterson B.D., </w:t>
       </w:r>
       <w:r>
         <w:rPr>
           <w:rFonts w:ascii="Arial" w:eastAsia="Times New Roman" w:hAnsi="Arial" w:cs="Arial"/>
-          <w:bCs/>
+          <w:b/>
           <w:color w:val="000000"/>
           <w:sz w:val="22"/>
           <w:szCs w:val="22"/>
           <w:shd w:val="clear" w:color="auto" w:fill="FFFFFF"/>
         </w:rPr>
-        <w:t xml:space="preserve">Peterson B., Stevens S.L.R., Tran P.Q., </w:t>
+        <w:t xml:space="preserve">McDaniel E.A., </w:t>
+      </w:r>
+      <w:r>
+        <w:rPr>
+          <w:rFonts w:ascii="Arial" w:eastAsia="Times New Roman" w:hAnsi="Arial" w:cs="Arial"/>
+          <w:bCs/>
+          <w:color w:val="000000"/>
+          <w:sz w:val="22"/>
+          <w:szCs w:val="22"/>
+          <w:shd w:val="clear" w:color="auto" w:fill="FFFFFF"/>
+        </w:rPr>
+        <w:t xml:space="preserve">Schmidt A.G., </w:t>
       </w:r>
       <w:proofErr w:type="spellStart"/>
       <w:r>
@@ -1484,7 +1506,7 @@
           <w:szCs w:val="22"/>
           <w:shd w:val="clear" w:color="auto" w:fill="FFFFFF"/>
         </w:rPr>
-        <w:t>Anantharaman</w:t>
+        <w:t>Lepak</w:t>
       </w:r>
       <w:proofErr w:type="spellEnd"/>
       <w:r>
@@ -1496,19 +1518,21 @@
           <w:szCs w:val="22"/>
           <w:shd w:val="clear" w:color="auto" w:fill="FFFFFF"/>
         </w:rPr>
-        <w:t xml:space="preserve"> K., McMahon K.D.. </w:t>
-      </w:r>
+        <w:t xml:space="preserve"> R.F., Tran P.Q., </w:t>
+      </w:r>
+      <w:proofErr w:type="spellStart"/>
       <w:r>
         <w:rPr>
           <w:rFonts w:ascii="Arial" w:eastAsia="Times New Roman" w:hAnsi="Arial" w:cs="Arial"/>
-          <w:b/>
+          <w:bCs/>
           <w:color w:val="000000"/>
           <w:sz w:val="22"/>
           <w:szCs w:val="22"/>
           <w:shd w:val="clear" w:color="auto" w:fill="FFFFFF"/>
         </w:rPr>
-        <w:t xml:space="preserve">Expanded Phylogenetic Diversity and Metabolic Flexibility of Microbial Mercury Methylation. </w:t>
-      </w:r>
+        <w:t>Marick</w:t>
+      </w:r>
+      <w:proofErr w:type="spellEnd"/>
       <w:r>
         <w:rPr>
           <w:rFonts w:ascii="Arial" w:eastAsia="Times New Roman" w:hAnsi="Arial" w:cs="Arial"/>
@@ -1518,20 +1542,114 @@
           <w:szCs w:val="22"/>
           <w:shd w:val="clear" w:color="auto" w:fill="FFFFFF"/>
         </w:rPr>
-        <w:t xml:space="preserve">Jan. 2020. </w:t>
+        <w:t xml:space="preserve"> R.A., </w:t>
       </w:r>
       <w:proofErr w:type="spellStart"/>
       <w:r>
         <w:rPr>
           <w:rFonts w:ascii="Arial" w:eastAsia="Times New Roman" w:hAnsi="Arial" w:cs="Arial"/>
           <w:bCs/>
-          <w:i/>
-          <w:iCs/>
           <w:color w:val="000000"/>
           <w:sz w:val="22"/>
           <w:szCs w:val="22"/>
           <w:shd w:val="clear" w:color="auto" w:fill="FFFFFF"/>
         </w:rPr>
+        <w:t>Ogorek</w:t>
+      </w:r>
+      <w:proofErr w:type="spellEnd"/>
+      <w:r>
+        <w:rPr>
+          <w:rFonts w:ascii="Arial" w:eastAsia="Times New Roman" w:hAnsi="Arial" w:cs="Arial"/>
+          <w:bCs/>
+          <w:color w:val="000000"/>
+          <w:sz w:val="22"/>
+          <w:szCs w:val="22"/>
+          <w:shd w:val="clear" w:color="auto" w:fill="FFFFFF"/>
+        </w:rPr>
+        <w:t xml:space="preserve"> J.M., </w:t>
+      </w:r>
+      <w:proofErr w:type="spellStart"/>
+      <w:r>
+        <w:rPr>
+          <w:rFonts w:ascii="Arial" w:eastAsia="Times New Roman" w:hAnsi="Arial" w:cs="Arial"/>
+          <w:bCs/>
+          <w:color w:val="000000"/>
+          <w:sz w:val="22"/>
+          <w:szCs w:val="22"/>
+          <w:shd w:val="clear" w:color="auto" w:fill="FFFFFF"/>
+        </w:rPr>
+        <w:t>DeWild</w:t>
+      </w:r>
+      <w:proofErr w:type="spellEnd"/>
+      <w:r>
+        <w:rPr>
+          <w:rFonts w:ascii="Arial" w:eastAsia="Times New Roman" w:hAnsi="Arial" w:cs="Arial"/>
+          <w:bCs/>
+          <w:color w:val="000000"/>
+          <w:sz w:val="22"/>
+          <w:szCs w:val="22"/>
+          <w:shd w:val="clear" w:color="auto" w:fill="FFFFFF"/>
+        </w:rPr>
+        <w:t xml:space="preserve"> J.F., </w:t>
+      </w:r>
+      <w:proofErr w:type="spellStart"/>
+      <w:r>
+        <w:rPr>
+          <w:rFonts w:ascii="Arial" w:eastAsia="Times New Roman" w:hAnsi="Arial" w:cs="Arial"/>
+          <w:bCs/>
+          <w:color w:val="000000"/>
+          <w:sz w:val="22"/>
+          <w:szCs w:val="22"/>
+          <w:shd w:val="clear" w:color="auto" w:fill="FFFFFF"/>
+        </w:rPr>
+        <w:t>Krabbenhoft</w:t>
+      </w:r>
+      <w:proofErr w:type="spellEnd"/>
+      <w:r>
+        <w:rPr>
+          <w:rFonts w:ascii="Arial" w:eastAsia="Times New Roman" w:hAnsi="Arial" w:cs="Arial"/>
+          <w:bCs/>
+          <w:color w:val="000000"/>
+          <w:sz w:val="22"/>
+          <w:szCs w:val="22"/>
+          <w:shd w:val="clear" w:color="auto" w:fill="FFFFFF"/>
+        </w:rPr>
+        <w:t xml:space="preserve"> D.P., McMahon K.D. </w:t>
+      </w:r>
+      <w:r>
+        <w:rPr>
+          <w:rFonts w:ascii="Arial" w:eastAsia="Times New Roman" w:hAnsi="Arial" w:cs="Arial"/>
+          <w:b/>
+          <w:color w:val="000000"/>
+          <w:sz w:val="22"/>
+          <w:szCs w:val="22"/>
+          <w:shd w:val="clear" w:color="auto" w:fill="FFFFFF"/>
+        </w:rPr>
+        <w:t xml:space="preserve">Mercury methylation traits dispersed across diverse anaerobic microbial guilds in a eutrophic sulfate-enriched lake. </w:t>
+      </w:r>
+      <w:r>
+        <w:rPr>
+          <w:rFonts w:ascii="Arial" w:eastAsia="Times New Roman" w:hAnsi="Arial" w:cs="Arial"/>
+          <w:bCs/>
+          <w:color w:val="000000"/>
+          <w:sz w:val="22"/>
+          <w:szCs w:val="22"/>
+          <w:shd w:val="clear" w:color="auto" w:fill="FFFFFF"/>
+        </w:rPr>
+        <w:t xml:space="preserve">April 2020. </w:t>
+      </w:r>
+      <w:proofErr w:type="spellStart"/>
+      <w:r>
+        <w:rPr>
+          <w:rFonts w:ascii="Arial" w:eastAsia="Times New Roman" w:hAnsi="Arial" w:cs="Arial"/>
+          <w:bCs/>
+          <w:i/>
+          <w:iCs/>
+          <w:color w:val="000000"/>
+          <w:sz w:val="22"/>
+          <w:szCs w:val="22"/>
+          <w:shd w:val="clear" w:color="auto" w:fill="FFFFFF"/>
+        </w:rPr>
         <w:t>bioRxiv</w:t>
       </w:r>
       <w:proofErr w:type="spellEnd"/>
@@ -1546,20 +1664,7 @@
           <w:szCs w:val="22"/>
           <w:shd w:val="clear" w:color="auto" w:fill="FFFFFF"/>
         </w:rPr>
-        <w:t>.</w:t>
-      </w:r>
-      <w:r>
-        <w:rPr>
-          <w:rFonts w:ascii="Arial" w:eastAsia="Times New Roman" w:hAnsi="Arial" w:cs="Arial"/>
-          <w:bCs/>
-          <w:i/>
-          <w:iCs/>
-          <w:color w:val="000000"/>
-          <w:sz w:val="22"/>
-          <w:szCs w:val="22"/>
-          <w:shd w:val="clear" w:color="auto" w:fill="FFFFFF"/>
-        </w:rPr>
-        <w:t xml:space="preserve"> </w:t>
+        <w:t xml:space="preserve">. </w:t>
       </w:r>
       <w:r>
         <w:rPr>
@@ -1580,8 +1685,181 @@
           <w:szCs w:val="22"/>
           <w:shd w:val="clear" w:color="auto" w:fill="FFFFFF"/>
         </w:rPr>
+        <w:t>10.1101/2020.04.01.018762</w:t>
+      </w:r>
+    </w:p>
+    <w:p>
+      <w:pPr>
+        <w:rPr>
+          <w:rFonts w:ascii="Arial" w:eastAsia="Times New Roman" w:hAnsi="Arial" w:cs="Arial"/>
+          <w:bCs/>
+          <w:color w:val="000000"/>
+          <w:sz w:val="22"/>
+          <w:szCs w:val="22"/>
+          <w:shd w:val="clear" w:color="auto" w:fill="FFFFFF"/>
+        </w:rPr>
+      </w:pPr>
+    </w:p>
+    <w:p>
+      <w:pPr>
+        <w:rPr>
+          <w:rFonts w:ascii="Arial" w:eastAsia="Times New Roman" w:hAnsi="Arial" w:cs="Arial"/>
+        </w:rPr>
+      </w:pPr>
+      <w:r>
+        <w:rPr>
+          <w:rFonts w:ascii="Arial" w:eastAsia="Times New Roman" w:hAnsi="Arial" w:cs="Arial"/>
+          <w:b/>
+          <w:color w:val="000000"/>
+          <w:sz w:val="22"/>
+          <w:szCs w:val="22"/>
+          <w:shd w:val="clear" w:color="auto" w:fill="FFFFFF"/>
+        </w:rPr>
+        <w:t xml:space="preserve">2. McDaniel E.A., </w:t>
+      </w:r>
+      <w:r>
+        <w:rPr>
+          <w:rFonts w:ascii="Arial" w:eastAsia="Times New Roman" w:hAnsi="Arial" w:cs="Arial"/>
+          <w:bCs/>
+          <w:color w:val="000000"/>
+          <w:sz w:val="22"/>
+          <w:szCs w:val="22"/>
+          <w:shd w:val="clear" w:color="auto" w:fill="FFFFFF"/>
+        </w:rPr>
+        <w:t xml:space="preserve">Peterson B., Stevens S.L.R., Tran P.Q., </w:t>
+      </w:r>
+      <w:proofErr w:type="spellStart"/>
+      <w:r>
+        <w:rPr>
+          <w:rFonts w:ascii="Arial" w:eastAsia="Times New Roman" w:hAnsi="Arial" w:cs="Arial"/>
+          <w:bCs/>
+          <w:color w:val="000000"/>
+          <w:sz w:val="22"/>
+          <w:szCs w:val="22"/>
+          <w:shd w:val="clear" w:color="auto" w:fill="FFFFFF"/>
+        </w:rPr>
+        <w:t>Anantharaman</w:t>
+      </w:r>
+      <w:proofErr w:type="spellEnd"/>
+      <w:r>
+        <w:rPr>
+          <w:rFonts w:ascii="Arial" w:eastAsia="Times New Roman" w:hAnsi="Arial" w:cs="Arial"/>
+          <w:bCs/>
+          <w:color w:val="000000"/>
+          <w:sz w:val="22"/>
+          <w:szCs w:val="22"/>
+          <w:shd w:val="clear" w:color="auto" w:fill="FFFFFF"/>
+        </w:rPr>
+        <w:t xml:space="preserve"> K., McMahon K.D.. </w:t>
+      </w:r>
+      <w:r>
+        <w:rPr>
+          <w:rFonts w:ascii="Arial" w:eastAsia="Times New Roman" w:hAnsi="Arial" w:cs="Arial"/>
+          <w:b/>
+          <w:color w:val="000000"/>
+          <w:sz w:val="22"/>
+          <w:szCs w:val="22"/>
+          <w:shd w:val="clear" w:color="auto" w:fill="FFFFFF"/>
+        </w:rPr>
+        <w:t xml:space="preserve">Expanded Phylogenetic Diversity and Metabolic Flexibility of Microbial Mercury Methylation. </w:t>
+      </w:r>
+      <w:r>
+        <w:rPr>
+          <w:rFonts w:ascii="Arial" w:eastAsia="Times New Roman" w:hAnsi="Arial" w:cs="Arial"/>
+          <w:bCs/>
+          <w:color w:val="000000"/>
+          <w:sz w:val="22"/>
+          <w:szCs w:val="22"/>
+          <w:shd w:val="clear" w:color="auto" w:fill="FFFFFF"/>
+        </w:rPr>
+        <w:t xml:space="preserve">Jan. 2020. </w:t>
+      </w:r>
+      <w:proofErr w:type="spellStart"/>
+      <w:r>
+        <w:rPr>
+          <w:rFonts w:ascii="Arial" w:eastAsia="Times New Roman" w:hAnsi="Arial" w:cs="Arial"/>
+          <w:bCs/>
+          <w:i/>
+          <w:iCs/>
+          <w:color w:val="000000"/>
+          <w:sz w:val="22"/>
+          <w:szCs w:val="22"/>
+          <w:shd w:val="clear" w:color="auto" w:fill="FFFFFF"/>
+        </w:rPr>
+        <w:t>bioRxiv</w:t>
+      </w:r>
+      <w:proofErr w:type="spellEnd"/>
+      <w:r>
+        <w:rPr>
+          <w:rFonts w:ascii="Arial" w:eastAsia="Times New Roman" w:hAnsi="Arial" w:cs="Arial"/>
+          <w:bCs/>
+          <w:i/>
+          <w:iCs/>
+          <w:color w:val="000000"/>
+          <w:sz w:val="22"/>
+          <w:szCs w:val="22"/>
+          <w:shd w:val="clear" w:color="auto" w:fill="FFFFFF"/>
+        </w:rPr>
+        <w:t>.</w:t>
+      </w:r>
+      <w:r>
+        <w:rPr>
+          <w:rFonts w:ascii="Arial" w:eastAsia="Times New Roman" w:hAnsi="Arial" w:cs="Arial"/>
+          <w:bCs/>
+          <w:i/>
+          <w:iCs/>
+          <w:color w:val="000000"/>
+          <w:sz w:val="22"/>
+          <w:szCs w:val="22"/>
+          <w:shd w:val="clear" w:color="auto" w:fill="FFFFFF"/>
+        </w:rPr>
+        <w:t xml:space="preserve"> </w:t>
+      </w:r>
+      <w:r>
+        <w:rPr>
+          <w:rFonts w:ascii="Arial" w:eastAsia="Times New Roman" w:hAnsi="Arial" w:cs="Arial"/>
+          <w:b/>
+          <w:color w:val="000000"/>
+          <w:sz w:val="22"/>
+          <w:szCs w:val="22"/>
+          <w:shd w:val="clear" w:color="auto" w:fill="FFFFFF"/>
+        </w:rPr>
+        <w:t xml:space="preserve">DOI: </w:t>
+      </w:r>
+      <w:r>
+        <w:rPr>
+          <w:rFonts w:ascii="Arial" w:eastAsia="Times New Roman" w:hAnsi="Arial" w:cs="Arial"/>
+          <w:color w:val="333333"/>
+          <w:sz w:val="22"/>
+          <w:szCs w:val="22"/>
+          <w:shd w:val="clear" w:color="auto" w:fill="FFFFFF"/>
+        </w:rPr>
         <w:t>10.1101/2020.01.16.909358</w:t>
       </w:r>
+      <w:r>
+        <w:rPr>
+          <w:rFonts w:ascii="Arial" w:eastAsia="Times New Roman" w:hAnsi="Arial" w:cs="Arial"/>
+          <w:color w:val="333333"/>
+          <w:sz w:val="22"/>
+          <w:szCs w:val="22"/>
+          <w:shd w:val="clear" w:color="auto" w:fill="FFFFFF"/>
+        </w:rPr>
+        <w:t xml:space="preserve">. </w:t>
+      </w:r>
+      <w:r>
+        <w:rPr>
+          <w:rFonts w:ascii="Arial" w:eastAsia="Times New Roman" w:hAnsi="Arial" w:cs="Arial"/>
+          <w:i/>
+          <w:iCs/>
+          <w:color w:val="333333"/>
+          <w:sz w:val="22"/>
+          <w:szCs w:val="22"/>
+          <w:shd w:val="clear" w:color="auto" w:fill="FFFFFF"/>
+        </w:rPr>
+        <w:t>Submitted.</w:t>
+      </w:r>
+      <w:bookmarkStart w:id="0" w:name="_GoBack"/>
+      <w:bookmarkEnd w:id="0"/>
     </w:p>
     <w:p>
       <w:pPr>
@@ -1811,20 +2089,746 @@
           <w:rFonts w:ascii="Arial" w:hAnsi="Arial" w:cs="Arial"/>
           <w:b/>
           <w:color w:val="2F5496" w:themeColor="accent1" w:themeShade="BF"/>
-          <w:sz w:val="22"/>
-          <w:szCs w:val="22"/>
           <w:u w:val="single"/>
         </w:rPr>
       </w:pPr>
-    </w:p>
-    <w:p>
-      <w:pPr>
+      <w:r>
         <w:rPr>
           <w:rFonts w:ascii="Arial" w:hAnsi="Arial" w:cs="Arial"/>
           <w:b/>
           <w:color w:val="2F5496" w:themeColor="accent1" w:themeShade="BF"/>
           <w:u w:val="single"/>
         </w:rPr>
+        <w:lastRenderedPageBreak/>
+        <w:t>Oral Presentations</w:t>
+      </w:r>
+    </w:p>
+    <w:p>
+      <w:pPr>
+        <w:rPr>
+          <w:rFonts w:ascii="Arial" w:hAnsi="Arial" w:cs="Arial"/>
+          <w:b/>
+          <w:i/>
+          <w:iCs/>
+          <w:color w:val="2F5496" w:themeColor="accent1" w:themeShade="BF"/>
+        </w:rPr>
+      </w:pPr>
+      <w:r>
+        <w:rPr>
+          <w:rFonts w:ascii="Arial" w:hAnsi="Arial" w:cs="Arial"/>
+          <w:b/>
+          <w:i/>
+          <w:iCs/>
+          <w:color w:val="2F5496" w:themeColor="accent1" w:themeShade="BF"/>
+        </w:rPr>
+        <w:t>Invited Talks</w:t>
+      </w:r>
+      <w:r>
+        <w:rPr>
+          <w:rFonts w:ascii="Arial" w:hAnsi="Arial" w:cs="Arial"/>
+          <w:b/>
+          <w:i/>
+          <w:iCs/>
+          <w:color w:val="2F5496" w:themeColor="accent1" w:themeShade="BF"/>
+        </w:rPr>
+        <w:t xml:space="preserve"> and Plenary Sessions</w:t>
+      </w:r>
+    </w:p>
+    <w:p>
+      <w:pPr>
+        <w:rPr>
+          <w:rFonts w:ascii="Arial" w:eastAsia="Times New Roman" w:hAnsi="Arial" w:cs="Arial"/>
+          <w:sz w:val="22"/>
+          <w:szCs w:val="22"/>
+        </w:rPr>
+      </w:pPr>
+      <w:r>
+        <w:rPr>
+          <w:rFonts w:ascii="Arial" w:hAnsi="Arial" w:cs="Arial"/>
+          <w:b/>
+          <w:sz w:val="22"/>
+          <w:szCs w:val="22"/>
+        </w:rPr>
+        <w:t>5</w:t>
+      </w:r>
+      <w:r>
+        <w:rPr>
+          <w:rFonts w:ascii="Arial" w:hAnsi="Arial" w:cs="Arial"/>
+          <w:bCs/>
+          <w:sz w:val="22"/>
+          <w:szCs w:val="22"/>
+        </w:rPr>
+        <w:t xml:space="preserve">. </w:t>
+      </w:r>
+      <w:r>
+        <w:rPr>
+          <w:rFonts w:ascii="Arial" w:eastAsia="Times New Roman" w:hAnsi="Arial" w:cs="Arial"/>
+          <w:color w:val="000000"/>
+          <w:sz w:val="22"/>
+          <w:szCs w:val="22"/>
+        </w:rPr>
+        <w:t xml:space="preserve">Examining Long-Term Microbial Population Dynamics At Multiple Scales Using Enrichment Bioreactors As Model Ecosystems. </w:t>
+      </w:r>
+      <w:r>
+        <w:rPr>
+          <w:rFonts w:ascii="Arial" w:eastAsia="Times New Roman" w:hAnsi="Arial" w:cs="Arial"/>
+          <w:b/>
+          <w:bCs/>
+          <w:color w:val="000000"/>
+          <w:sz w:val="22"/>
+          <w:szCs w:val="22"/>
+        </w:rPr>
+        <w:t>Microbial Ecology and Water Engineering</w:t>
+      </w:r>
+      <w:r>
+        <w:rPr>
+          <w:rFonts w:ascii="Arial" w:eastAsia="Times New Roman" w:hAnsi="Arial" w:cs="Arial"/>
+          <w:b/>
+          <w:bCs/>
+          <w:color w:val="000000"/>
+          <w:sz w:val="22"/>
+          <w:szCs w:val="22"/>
+        </w:rPr>
+        <w:t xml:space="preserve"> (MEWE)</w:t>
+      </w:r>
+      <w:r>
+        <w:rPr>
+          <w:rFonts w:ascii="Arial" w:eastAsia="Times New Roman" w:hAnsi="Arial" w:cs="Arial"/>
+          <w:b/>
+          <w:bCs/>
+          <w:color w:val="000000"/>
+          <w:sz w:val="22"/>
+          <w:szCs w:val="22"/>
+        </w:rPr>
+        <w:t xml:space="preserve"> conference</w:t>
+      </w:r>
+      <w:r>
+        <w:rPr>
+          <w:rFonts w:ascii="Arial" w:eastAsia="Times New Roman" w:hAnsi="Arial" w:cs="Arial"/>
+          <w:color w:val="000000"/>
+          <w:sz w:val="22"/>
+          <w:szCs w:val="22"/>
+        </w:rPr>
+        <w:t xml:space="preserve">. Hiroshima, Japan. </w:t>
+      </w:r>
+      <w:r>
+        <w:rPr>
+          <w:rFonts w:ascii="Arial" w:eastAsia="Times New Roman" w:hAnsi="Arial" w:cs="Arial"/>
+          <w:i/>
+          <w:iCs/>
+          <w:color w:val="000000"/>
+          <w:sz w:val="22"/>
+          <w:szCs w:val="22"/>
+        </w:rPr>
+        <w:t xml:space="preserve">Nov. 2019. </w:t>
+      </w:r>
+    </w:p>
+    <w:p>
+      <w:pPr>
+        <w:rPr>
+          <w:rFonts w:ascii="Arial" w:hAnsi="Arial" w:cs="Arial"/>
+          <w:b/>
+          <w:sz w:val="20"/>
+          <w:szCs w:val="20"/>
+        </w:rPr>
+      </w:pPr>
+    </w:p>
+    <w:p>
+      <w:pPr>
+        <w:rPr>
+          <w:rFonts w:ascii="Arial" w:hAnsi="Arial" w:cs="Arial"/>
+          <w:bCs/>
+          <w:sz w:val="22"/>
+          <w:szCs w:val="22"/>
+        </w:rPr>
+      </w:pPr>
+      <w:r>
+        <w:rPr>
+          <w:rFonts w:ascii="Arial" w:hAnsi="Arial" w:cs="Arial"/>
+          <w:b/>
+          <w:sz w:val="22"/>
+          <w:szCs w:val="22"/>
+        </w:rPr>
+        <w:t xml:space="preserve">4. </w:t>
+      </w:r>
+      <w:r>
+        <w:rPr>
+          <w:rFonts w:ascii="Arial" w:hAnsi="Arial" w:cs="Arial"/>
+          <w:bCs/>
+          <w:sz w:val="22"/>
+          <w:szCs w:val="22"/>
+        </w:rPr>
+        <w:t xml:space="preserve">Expanded Phylogenetic Diversity and Metabolic Flexibility of Microbial Mercury Methylation. Evolution Series Seminar. </w:t>
+      </w:r>
+      <w:r>
+        <w:rPr>
+          <w:rFonts w:ascii="Arial" w:hAnsi="Arial" w:cs="Arial"/>
+          <w:b/>
+          <w:sz w:val="22"/>
+          <w:szCs w:val="22"/>
+        </w:rPr>
+        <w:t>University of Wisconsin – Madison JF Crow Institute for the Study of Evolution</w:t>
+      </w:r>
+      <w:r>
+        <w:rPr>
+          <w:rFonts w:ascii="Arial" w:hAnsi="Arial" w:cs="Arial"/>
+          <w:bCs/>
+          <w:sz w:val="22"/>
+          <w:szCs w:val="22"/>
+        </w:rPr>
+        <w:t xml:space="preserve">. </w:t>
+      </w:r>
+      <w:r>
+        <w:rPr>
+          <w:rFonts w:ascii="Arial" w:hAnsi="Arial" w:cs="Arial"/>
+          <w:bCs/>
+          <w:i/>
+          <w:iCs/>
+          <w:sz w:val="22"/>
+          <w:szCs w:val="22"/>
+        </w:rPr>
+        <w:t xml:space="preserve">Sept. 2019. </w:t>
+      </w:r>
+    </w:p>
+    <w:p>
+      <w:pPr>
+        <w:rPr>
+          <w:rFonts w:ascii="Arial" w:hAnsi="Arial" w:cs="Arial"/>
+          <w:bCs/>
+          <w:i/>
+          <w:iCs/>
+          <w:sz w:val="22"/>
+          <w:szCs w:val="22"/>
+        </w:rPr>
+      </w:pPr>
+    </w:p>
+    <w:p>
+      <w:pPr>
+        <w:rPr>
+          <w:rFonts w:ascii="Arial" w:hAnsi="Arial" w:cs="Arial"/>
+          <w:i/>
+          <w:sz w:val="22"/>
+          <w:szCs w:val="22"/>
+        </w:rPr>
+      </w:pPr>
+      <w:r>
+        <w:rPr>
+          <w:rFonts w:ascii="Arial" w:hAnsi="Arial" w:cs="Arial"/>
+          <w:b/>
+          <w:sz w:val="22"/>
+          <w:szCs w:val="22"/>
+        </w:rPr>
+        <w:t xml:space="preserve">3. </w:t>
+      </w:r>
+      <w:r>
+        <w:rPr>
+          <w:rFonts w:ascii="Arial" w:hAnsi="Arial" w:cs="Arial"/>
+          <w:sz w:val="22"/>
+          <w:szCs w:val="22"/>
+        </w:rPr>
+        <w:t xml:space="preserve">Integrating Anvi’o Tools into your Workflow: Insights from a Biological Nutrient Removal (BNR) System. </w:t>
+      </w:r>
+      <w:r>
+        <w:rPr>
+          <w:rFonts w:ascii="Arial" w:hAnsi="Arial" w:cs="Arial"/>
+          <w:b/>
+          <w:bCs/>
+          <w:sz w:val="22"/>
+          <w:szCs w:val="22"/>
+        </w:rPr>
+        <w:t>Resolving Microbial Communities at Strain-Level Symposium</w:t>
+      </w:r>
+      <w:r>
+        <w:rPr>
+          <w:rFonts w:ascii="Arial" w:hAnsi="Arial" w:cs="Arial"/>
+          <w:sz w:val="22"/>
+          <w:szCs w:val="22"/>
+        </w:rPr>
+        <w:t xml:space="preserve">. Penryn, UK. </w:t>
+      </w:r>
+      <w:r>
+        <w:rPr>
+          <w:rFonts w:ascii="Arial" w:hAnsi="Arial" w:cs="Arial"/>
+          <w:i/>
+          <w:sz w:val="22"/>
+          <w:szCs w:val="22"/>
+        </w:rPr>
+        <w:t xml:space="preserve">Aug. 2018. </w:t>
+      </w:r>
+    </w:p>
+    <w:p>
+      <w:pPr>
+        <w:rPr>
+          <w:rFonts w:ascii="Arial" w:hAnsi="Arial" w:cs="Arial"/>
+          <w:b/>
+          <w:sz w:val="22"/>
+          <w:szCs w:val="22"/>
+        </w:rPr>
+      </w:pPr>
+    </w:p>
+    <w:p>
+      <w:pPr>
+        <w:rPr>
+          <w:rFonts w:ascii="Arial" w:hAnsi="Arial" w:cs="Arial"/>
+          <w:i/>
+          <w:sz w:val="22"/>
+          <w:szCs w:val="22"/>
+        </w:rPr>
+      </w:pPr>
+      <w:r>
+        <w:rPr>
+          <w:rFonts w:ascii="Arial" w:hAnsi="Arial" w:cs="Arial"/>
+          <w:b/>
+          <w:sz w:val="22"/>
+          <w:szCs w:val="22"/>
+        </w:rPr>
+        <w:t xml:space="preserve">2. </w:t>
+      </w:r>
+      <w:r>
+        <w:rPr>
+          <w:rFonts w:ascii="Arial" w:hAnsi="Arial" w:cs="Arial"/>
+          <w:sz w:val="22"/>
+          <w:szCs w:val="22"/>
+        </w:rPr>
+        <w:t xml:space="preserve">Natural Variation in Yeast Uncovers Novel Regulation of the Ena1p Sodium Pump. </w:t>
+      </w:r>
+      <w:r>
+        <w:rPr>
+          <w:rFonts w:ascii="Arial" w:hAnsi="Arial" w:cs="Arial"/>
+          <w:b/>
+          <w:bCs/>
+          <w:sz w:val="22"/>
+          <w:szCs w:val="22"/>
+        </w:rPr>
+        <w:t>Southeastern Regional Yeast Meeting</w:t>
+      </w:r>
+      <w:r>
+        <w:rPr>
+          <w:rFonts w:ascii="Arial" w:hAnsi="Arial" w:cs="Arial"/>
+          <w:sz w:val="22"/>
+          <w:szCs w:val="22"/>
+        </w:rPr>
+        <w:t xml:space="preserve">. Tuscaloosa, AL. </w:t>
+      </w:r>
+      <w:r>
+        <w:rPr>
+          <w:rFonts w:ascii="Arial" w:hAnsi="Arial" w:cs="Arial"/>
+          <w:i/>
+          <w:sz w:val="22"/>
+          <w:szCs w:val="22"/>
+        </w:rPr>
+        <w:t xml:space="preserve">March 2016. </w:t>
+      </w:r>
+    </w:p>
+    <w:p>
+      <w:pPr>
+        <w:rPr>
+          <w:rFonts w:ascii="Arial" w:hAnsi="Arial" w:cs="Arial"/>
+          <w:i/>
+          <w:sz w:val="22"/>
+          <w:szCs w:val="22"/>
+        </w:rPr>
+      </w:pPr>
+    </w:p>
+    <w:p>
+      <w:pPr>
+        <w:rPr>
+          <w:rFonts w:ascii="Arial" w:hAnsi="Arial" w:cs="Arial"/>
+          <w:sz w:val="22"/>
+          <w:szCs w:val="22"/>
+        </w:rPr>
+      </w:pPr>
+      <w:r>
+        <w:rPr>
+          <w:rFonts w:ascii="Arial" w:hAnsi="Arial" w:cs="Arial"/>
+          <w:b/>
+          <w:sz w:val="22"/>
+          <w:szCs w:val="22"/>
+        </w:rPr>
+        <w:t xml:space="preserve">1. </w:t>
+      </w:r>
+      <w:r>
+        <w:rPr>
+          <w:rFonts w:ascii="Arial" w:hAnsi="Arial" w:cs="Arial"/>
+          <w:sz w:val="22"/>
+          <w:szCs w:val="22"/>
+        </w:rPr>
+        <w:t xml:space="preserve">Natural Variation in Yeast Uncovers Novel Regulation of the Ena1p Sodium Pump. </w:t>
+      </w:r>
+      <w:r>
+        <w:rPr>
+          <w:rFonts w:ascii="Arial" w:hAnsi="Arial" w:cs="Arial"/>
+          <w:b/>
+          <w:bCs/>
+          <w:sz w:val="22"/>
+          <w:szCs w:val="22"/>
+        </w:rPr>
+        <w:t>Southeastern Regional Yeast Meeting</w:t>
+      </w:r>
+      <w:r>
+        <w:rPr>
+          <w:rFonts w:ascii="Arial" w:hAnsi="Arial" w:cs="Arial"/>
+          <w:sz w:val="22"/>
+          <w:szCs w:val="22"/>
+        </w:rPr>
+        <w:t xml:space="preserve">. Little Rock, AR. </w:t>
+      </w:r>
+      <w:r>
+        <w:rPr>
+          <w:rFonts w:ascii="Arial" w:hAnsi="Arial" w:cs="Arial"/>
+          <w:i/>
+          <w:sz w:val="22"/>
+          <w:szCs w:val="22"/>
+        </w:rPr>
+        <w:t xml:space="preserve">March 2015. </w:t>
+      </w:r>
+    </w:p>
+    <w:p>
+      <w:pPr>
+        <w:rPr>
+          <w:rFonts w:ascii="Arial" w:hAnsi="Arial" w:cs="Arial"/>
+          <w:b/>
+          <w:i/>
+          <w:iCs/>
+          <w:color w:val="2F5496" w:themeColor="accent1" w:themeShade="BF"/>
+          <w:sz w:val="22"/>
+          <w:szCs w:val="22"/>
+        </w:rPr>
+      </w:pPr>
+    </w:p>
+    <w:p>
+      <w:pPr>
+        <w:rPr>
+          <w:rFonts w:ascii="Arial" w:hAnsi="Arial" w:cs="Arial"/>
+          <w:b/>
+          <w:i/>
+          <w:iCs/>
+          <w:color w:val="2F5496" w:themeColor="accent1" w:themeShade="BF"/>
+        </w:rPr>
+      </w:pPr>
+      <w:r>
+        <w:rPr>
+          <w:rFonts w:ascii="Arial" w:hAnsi="Arial" w:cs="Arial"/>
+          <w:b/>
+          <w:i/>
+          <w:iCs/>
+          <w:color w:val="2F5496" w:themeColor="accent1" w:themeShade="BF"/>
+        </w:rPr>
+        <w:t>Internal Seminars</w:t>
+      </w:r>
+    </w:p>
+    <w:p>
+      <w:pPr>
+        <w:rPr>
+          <w:rFonts w:ascii="Arial" w:hAnsi="Arial" w:cs="Arial"/>
+          <w:bCs/>
+          <w:i/>
+          <w:iCs/>
+          <w:sz w:val="22"/>
+          <w:szCs w:val="22"/>
+        </w:rPr>
+      </w:pPr>
+      <w:r>
+        <w:rPr>
+          <w:rFonts w:ascii="Arial" w:hAnsi="Arial" w:cs="Arial"/>
+          <w:b/>
+          <w:sz w:val="22"/>
+          <w:szCs w:val="22"/>
+        </w:rPr>
+        <w:t xml:space="preserve">3. </w:t>
+      </w:r>
+      <w:r>
+        <w:rPr>
+          <w:rFonts w:ascii="Arial" w:hAnsi="Arial" w:cs="Arial"/>
+          <w:bCs/>
+          <w:sz w:val="22"/>
+          <w:szCs w:val="22"/>
+        </w:rPr>
+        <w:t xml:space="preserve">“Best” Practices in Metagenomic Binning and Annotation. </w:t>
+      </w:r>
+      <w:r>
+        <w:rPr>
+          <w:rFonts w:ascii="Arial" w:hAnsi="Arial" w:cs="Arial"/>
+          <w:b/>
+          <w:sz w:val="22"/>
+          <w:szCs w:val="22"/>
+        </w:rPr>
+        <w:t>Computational Biology, Ecology, and Evolution (ComBEE) ‘Omics Study Group session</w:t>
+      </w:r>
+      <w:r>
+        <w:rPr>
+          <w:rFonts w:ascii="Arial" w:hAnsi="Arial" w:cs="Arial"/>
+          <w:bCs/>
+          <w:sz w:val="22"/>
+          <w:szCs w:val="22"/>
+        </w:rPr>
+        <w:t>. University of Wisconsin – Madison.</w:t>
+      </w:r>
+      <w:r>
+        <w:rPr>
+          <w:rFonts w:ascii="Arial" w:hAnsi="Arial" w:cs="Arial"/>
+          <w:bCs/>
+          <w:sz w:val="22"/>
+          <w:szCs w:val="22"/>
+        </w:rPr>
+        <w:t xml:space="preserve"> ComBEE ‘Omics Study Group Session.</w:t>
+      </w:r>
+      <w:r>
+        <w:rPr>
+          <w:rFonts w:ascii="Arial" w:hAnsi="Arial" w:cs="Arial"/>
+          <w:bCs/>
+          <w:sz w:val="22"/>
+          <w:szCs w:val="22"/>
+        </w:rPr>
+        <w:t xml:space="preserve"> </w:t>
+      </w:r>
+      <w:r>
+        <w:rPr>
+          <w:rFonts w:ascii="Arial" w:hAnsi="Arial" w:cs="Arial"/>
+          <w:bCs/>
+          <w:i/>
+          <w:iCs/>
+          <w:sz w:val="22"/>
+          <w:szCs w:val="22"/>
+        </w:rPr>
+        <w:t xml:space="preserve">Dec. 2019. </w:t>
+      </w:r>
+    </w:p>
+    <w:p>
+      <w:pPr>
+        <w:rPr>
+          <w:rFonts w:ascii="Arial" w:hAnsi="Arial" w:cs="Arial"/>
+          <w:b/>
+          <w:sz w:val="22"/>
+          <w:szCs w:val="22"/>
+        </w:rPr>
+      </w:pPr>
+    </w:p>
+    <w:p>
+      <w:pPr>
+        <w:rPr>
+          <w:rFonts w:ascii="Arial" w:hAnsi="Arial" w:cs="Arial"/>
+          <w:bCs/>
+          <w:i/>
+          <w:iCs/>
+          <w:sz w:val="22"/>
+          <w:szCs w:val="22"/>
+        </w:rPr>
+      </w:pPr>
+      <w:r>
+        <w:rPr>
+          <w:rFonts w:ascii="Arial" w:hAnsi="Arial" w:cs="Arial"/>
+          <w:b/>
+          <w:sz w:val="22"/>
+          <w:szCs w:val="22"/>
+        </w:rPr>
+        <w:t>2</w:t>
+      </w:r>
+      <w:r>
+        <w:rPr>
+          <w:rFonts w:ascii="Arial" w:hAnsi="Arial" w:cs="Arial"/>
+          <w:b/>
+          <w:sz w:val="22"/>
+          <w:szCs w:val="22"/>
+        </w:rPr>
+        <w:t>.</w:t>
+      </w:r>
+      <w:r>
+        <w:rPr>
+          <w:rFonts w:ascii="Arial" w:hAnsi="Arial" w:cs="Arial"/>
+          <w:bCs/>
+          <w:sz w:val="22"/>
+          <w:szCs w:val="22"/>
+        </w:rPr>
+        <w:t xml:space="preserve"> Eco-systems biology of a Microbial Community Performing Enhanced Biological Phosphorus Removal. </w:t>
+      </w:r>
+      <w:r>
+        <w:rPr>
+          <w:rFonts w:ascii="Arial" w:hAnsi="Arial" w:cs="Arial"/>
+          <w:b/>
+          <w:sz w:val="22"/>
+          <w:szCs w:val="22"/>
+        </w:rPr>
+        <w:t>Microbiology Doctoral Training Program Seminar</w:t>
+      </w:r>
+      <w:r>
+        <w:rPr>
+          <w:rFonts w:ascii="Arial" w:hAnsi="Arial" w:cs="Arial"/>
+          <w:bCs/>
+          <w:sz w:val="22"/>
+          <w:szCs w:val="22"/>
+        </w:rPr>
+        <w:t>.</w:t>
+      </w:r>
+      <w:r>
+        <w:rPr>
+          <w:rFonts w:ascii="Arial" w:hAnsi="Arial" w:cs="Arial"/>
+          <w:bCs/>
+          <w:sz w:val="22"/>
+          <w:szCs w:val="22"/>
+        </w:rPr>
+        <w:t xml:space="preserve"> University of Wisconsin – Madison.</w:t>
+      </w:r>
+      <w:r>
+        <w:rPr>
+          <w:rFonts w:ascii="Arial" w:hAnsi="Arial" w:cs="Arial"/>
+          <w:bCs/>
+          <w:sz w:val="22"/>
+          <w:szCs w:val="22"/>
+        </w:rPr>
+        <w:t xml:space="preserve"> </w:t>
+      </w:r>
+      <w:r>
+        <w:rPr>
+          <w:rFonts w:ascii="Arial" w:hAnsi="Arial" w:cs="Arial"/>
+          <w:bCs/>
+          <w:i/>
+          <w:iCs/>
+          <w:sz w:val="22"/>
+          <w:szCs w:val="22"/>
+        </w:rPr>
+        <w:t>Nov</w:t>
+      </w:r>
+      <w:r>
+        <w:rPr>
+          <w:rFonts w:ascii="Arial" w:hAnsi="Arial" w:cs="Arial"/>
+          <w:bCs/>
+          <w:i/>
+          <w:iCs/>
+          <w:sz w:val="22"/>
+          <w:szCs w:val="22"/>
+        </w:rPr>
+        <w:t>.</w:t>
+      </w:r>
+      <w:r>
+        <w:rPr>
+          <w:rFonts w:ascii="Arial" w:hAnsi="Arial" w:cs="Arial"/>
+          <w:bCs/>
+          <w:i/>
+          <w:iCs/>
+          <w:sz w:val="22"/>
+          <w:szCs w:val="22"/>
+        </w:rPr>
+        <w:t xml:space="preserve"> 2018. </w:t>
+      </w:r>
+    </w:p>
+    <w:p>
+      <w:pPr>
+        <w:rPr>
+          <w:rFonts w:ascii="Arial" w:hAnsi="Arial" w:cs="Arial"/>
+          <w:bCs/>
+          <w:i/>
+          <w:iCs/>
+          <w:sz w:val="22"/>
+          <w:szCs w:val="22"/>
+        </w:rPr>
+      </w:pPr>
+    </w:p>
+    <w:p>
+      <w:pPr>
+        <w:rPr>
+          <w:rFonts w:ascii="Arial" w:hAnsi="Arial" w:cs="Arial"/>
+          <w:bCs/>
+          <w:sz w:val="22"/>
+          <w:szCs w:val="22"/>
+        </w:rPr>
+      </w:pPr>
+      <w:r>
+        <w:rPr>
+          <w:rFonts w:ascii="Arial" w:hAnsi="Arial" w:cs="Arial"/>
+          <w:b/>
+          <w:sz w:val="22"/>
+          <w:szCs w:val="22"/>
+        </w:rPr>
+        <w:t>1</w:t>
+      </w:r>
+      <w:r>
+        <w:rPr>
+          <w:rFonts w:ascii="Arial" w:hAnsi="Arial" w:cs="Arial"/>
+          <w:b/>
+          <w:sz w:val="22"/>
+          <w:szCs w:val="22"/>
+        </w:rPr>
+        <w:t xml:space="preserve">. </w:t>
+      </w:r>
+      <w:r>
+        <w:rPr>
+          <w:rFonts w:ascii="Arial" w:hAnsi="Arial" w:cs="Arial"/>
+          <w:bCs/>
+          <w:sz w:val="22"/>
+          <w:szCs w:val="22"/>
+        </w:rPr>
+        <w:t xml:space="preserve">Bacterial Communities of Lab-Scale Wastewater Enrichments. </w:t>
+      </w:r>
+      <w:r>
+        <w:rPr>
+          <w:rFonts w:ascii="Arial" w:hAnsi="Arial" w:cs="Arial"/>
+          <w:b/>
+          <w:sz w:val="22"/>
+          <w:szCs w:val="22"/>
+        </w:rPr>
+        <w:t>UW-Madison Bioscience Opportunities Preview Weekend Lightning Talk</w:t>
+      </w:r>
+      <w:r>
+        <w:rPr>
+          <w:rFonts w:ascii="Arial" w:hAnsi="Arial" w:cs="Arial"/>
+          <w:bCs/>
+          <w:sz w:val="22"/>
+          <w:szCs w:val="22"/>
+        </w:rPr>
+        <w:t xml:space="preserve">. </w:t>
+      </w:r>
+      <w:r>
+        <w:rPr>
+          <w:rFonts w:ascii="Arial" w:hAnsi="Arial" w:cs="Arial"/>
+          <w:bCs/>
+          <w:i/>
+          <w:iCs/>
+          <w:sz w:val="22"/>
+          <w:szCs w:val="22"/>
+        </w:rPr>
+        <w:t>Sept</w:t>
+      </w:r>
+      <w:r>
+        <w:rPr>
+          <w:rFonts w:ascii="Arial" w:hAnsi="Arial" w:cs="Arial"/>
+          <w:bCs/>
+          <w:i/>
+          <w:iCs/>
+          <w:sz w:val="22"/>
+          <w:szCs w:val="22"/>
+        </w:rPr>
+        <w:t>.</w:t>
+      </w:r>
+      <w:r>
+        <w:rPr>
+          <w:rFonts w:ascii="Arial" w:hAnsi="Arial" w:cs="Arial"/>
+          <w:bCs/>
+          <w:i/>
+          <w:iCs/>
+          <w:sz w:val="22"/>
+          <w:szCs w:val="22"/>
+        </w:rPr>
+        <w:t xml:space="preserve"> 2018. </w:t>
+      </w:r>
+    </w:p>
+    <w:p>
+      <w:pPr>
+        <w:rPr>
+          <w:rFonts w:ascii="Arial" w:hAnsi="Arial" w:cs="Arial"/>
+          <w:b/>
+          <w:sz w:val="20"/>
+          <w:szCs w:val="20"/>
+        </w:rPr>
+      </w:pPr>
+    </w:p>
+    <w:p>
+      <w:pPr>
+        <w:rPr>
+          <w:rFonts w:ascii="Arial" w:hAnsi="Arial" w:cs="Arial"/>
+          <w:b/>
+          <w:u w:val="single"/>
+        </w:rPr>
       </w:pPr>
       <w:r>
         <w:rPr>
@@ -1833,44 +2837,600 @@
           <w:color w:val="2F5496" w:themeColor="accent1" w:themeShade="BF"/>
           <w:u w:val="single"/>
         </w:rPr>
-        <w:t>Oral Presentations</w:t>
-      </w:r>
-    </w:p>
-    <w:p>
-      <w:pPr>
-        <w:rPr>
-          <w:rFonts w:ascii="Arial" w:hAnsi="Arial" w:cs="Arial"/>
-          <w:b/>
-          <w:i/>
-          <w:iCs/>
-          <w:color w:val="2F5496" w:themeColor="accent1" w:themeShade="BF"/>
-        </w:rPr>
-      </w:pPr>
-      <w:r>
-        <w:rPr>
-          <w:rFonts w:ascii="Arial" w:hAnsi="Arial" w:cs="Arial"/>
-          <w:b/>
-          <w:i/>
-          <w:iCs/>
-          <w:color w:val="2F5496" w:themeColor="accent1" w:themeShade="BF"/>
-        </w:rPr>
-        <w:t>Invited Talks</w:t>
-      </w:r>
-      <w:r>
-        <w:rPr>
-          <w:rFonts w:ascii="Arial" w:hAnsi="Arial" w:cs="Arial"/>
-          <w:b/>
-          <w:i/>
-          <w:iCs/>
-          <w:color w:val="2F5496" w:themeColor="accent1" w:themeShade="BF"/>
-        </w:rPr>
-        <w:t xml:space="preserve"> and Plenary Sessions</w:t>
-      </w:r>
-    </w:p>
-    <w:p>
-      <w:pPr>
-        <w:rPr>
-          <w:rFonts w:ascii="Arial" w:eastAsia="Times New Roman" w:hAnsi="Arial" w:cs="Arial"/>
+        <w:t>Poster Presentations</w:t>
+      </w:r>
+    </w:p>
+    <w:p>
+      <w:pPr>
+        <w:rPr>
+          <w:rFonts w:ascii="Arial" w:hAnsi="Arial" w:cs="Arial"/>
+          <w:bCs/>
+          <w:sz w:val="22"/>
+          <w:szCs w:val="22"/>
+        </w:rPr>
+      </w:pPr>
+      <w:r>
+        <w:rPr>
+          <w:rFonts w:ascii="Arial" w:hAnsi="Arial" w:cs="Arial"/>
+          <w:b/>
+          <w:sz w:val="22"/>
+          <w:szCs w:val="22"/>
+        </w:rPr>
+        <w:t xml:space="preserve">11. </w:t>
+      </w:r>
+      <w:r>
+        <w:rPr>
+          <w:rFonts w:ascii="Arial" w:hAnsi="Arial" w:cs="Arial"/>
+          <w:bCs/>
+          <w:sz w:val="22"/>
+          <w:szCs w:val="22"/>
+        </w:rPr>
+        <w:t xml:space="preserve">ComBEE: Computational Biology, Ecology, and Evolution: Enhancing computational literacy in the life sciences through peer-led study groups. </w:t>
+      </w:r>
+      <w:r>
+        <w:rPr>
+          <w:rFonts w:ascii="Arial" w:hAnsi="Arial" w:cs="Arial"/>
+          <w:b/>
+          <w:sz w:val="22"/>
+          <w:szCs w:val="22"/>
+        </w:rPr>
+        <w:t>UW-Madison Data Science Hub Data Science Research Bazaar</w:t>
+      </w:r>
+      <w:r>
+        <w:rPr>
+          <w:rFonts w:ascii="Arial" w:hAnsi="Arial" w:cs="Arial"/>
+          <w:b/>
+          <w:sz w:val="22"/>
+          <w:szCs w:val="22"/>
+        </w:rPr>
+        <w:t xml:space="preserve"> and Wisconsin Institute for Discovery “Illuminating Discovery” event</w:t>
+      </w:r>
+      <w:r>
+        <w:rPr>
+          <w:rFonts w:ascii="Arial" w:hAnsi="Arial" w:cs="Arial"/>
+          <w:b/>
+          <w:sz w:val="22"/>
+          <w:szCs w:val="22"/>
+        </w:rPr>
+        <w:t>s</w:t>
+      </w:r>
+      <w:r>
+        <w:rPr>
+          <w:rFonts w:ascii="Arial" w:hAnsi="Arial" w:cs="Arial"/>
+          <w:bCs/>
+          <w:sz w:val="22"/>
+          <w:szCs w:val="22"/>
+        </w:rPr>
+        <w:t xml:space="preserve">. </w:t>
+      </w:r>
+      <w:r>
+        <w:rPr>
+          <w:rFonts w:ascii="Arial" w:hAnsi="Arial" w:cs="Arial"/>
+          <w:bCs/>
+          <w:i/>
+          <w:iCs/>
+          <w:sz w:val="22"/>
+          <w:szCs w:val="22"/>
+        </w:rPr>
+        <w:t>Jan. &amp; Feb. 2020</w:t>
+      </w:r>
+      <w:r>
+        <w:rPr>
+          <w:rFonts w:ascii="Arial" w:hAnsi="Arial" w:cs="Arial"/>
+          <w:bCs/>
+          <w:sz w:val="22"/>
+          <w:szCs w:val="22"/>
+        </w:rPr>
+        <w:t>. (Poster constructed and presented on behalf of ComBEE Team)</w:t>
+      </w:r>
+    </w:p>
+    <w:p>
+      <w:pPr>
+        <w:rPr>
+          <w:rFonts w:ascii="Arial" w:hAnsi="Arial" w:cs="Arial"/>
+          <w:b/>
+          <w:sz w:val="22"/>
+          <w:szCs w:val="22"/>
+        </w:rPr>
+      </w:pPr>
+    </w:p>
+    <w:p>
+      <w:pPr>
+        <w:rPr>
+          <w:rFonts w:ascii="Arial" w:hAnsi="Arial" w:cs="Arial"/>
+          <w:sz w:val="22"/>
+          <w:szCs w:val="22"/>
+        </w:rPr>
+      </w:pPr>
+      <w:r>
+        <w:rPr>
+          <w:rFonts w:ascii="Arial" w:hAnsi="Arial" w:cs="Arial"/>
+          <w:b/>
+          <w:sz w:val="22"/>
+          <w:szCs w:val="22"/>
+        </w:rPr>
+        <w:t xml:space="preserve">10. </w:t>
+      </w:r>
+      <w:r>
+        <w:rPr>
+          <w:rFonts w:ascii="Arial" w:hAnsi="Arial" w:cs="Arial"/>
+          <w:sz w:val="22"/>
+          <w:szCs w:val="22"/>
+        </w:rPr>
+        <w:t xml:space="preserve">Microbiomes of Freshwater Lakes and Engineered Wastewater Systems. </w:t>
+      </w:r>
+      <w:r>
+        <w:rPr>
+          <w:rFonts w:ascii="Arial" w:hAnsi="Arial" w:cs="Arial"/>
+          <w:b/>
+          <w:bCs/>
+          <w:sz w:val="22"/>
+          <w:szCs w:val="22"/>
+        </w:rPr>
+        <w:t>Water</w:t>
+      </w:r>
+      <w:r>
+        <w:rPr>
+          <w:rFonts w:ascii="Arial" w:hAnsi="Arial" w:cs="Arial"/>
+          <w:b/>
+          <w:bCs/>
+          <w:sz w:val="22"/>
+          <w:szCs w:val="22"/>
+        </w:rPr>
+        <w:t xml:space="preserve"> </w:t>
+      </w:r>
+      <w:r>
+        <w:rPr>
+          <w:rFonts w:ascii="Arial" w:hAnsi="Arial" w:cs="Arial"/>
+          <w:b/>
+          <w:bCs/>
+          <w:sz w:val="22"/>
+          <w:szCs w:val="22"/>
+        </w:rPr>
+        <w:t>@</w:t>
+      </w:r>
+      <w:r>
+        <w:rPr>
+          <w:rFonts w:ascii="Arial" w:hAnsi="Arial" w:cs="Arial"/>
+          <w:b/>
+          <w:bCs/>
+          <w:sz w:val="22"/>
+          <w:szCs w:val="22"/>
+        </w:rPr>
+        <w:t xml:space="preserve"> </w:t>
+      </w:r>
+      <w:r>
+        <w:rPr>
+          <w:rFonts w:ascii="Arial" w:hAnsi="Arial" w:cs="Arial"/>
+          <w:b/>
+          <w:bCs/>
+          <w:sz w:val="22"/>
+          <w:szCs w:val="22"/>
+        </w:rPr>
+        <w:t>UW Sy</w:t>
+      </w:r>
+      <w:r>
+        <w:rPr>
+          <w:rFonts w:ascii="Arial" w:hAnsi="Arial" w:cs="Arial"/>
+          <w:b/>
+          <w:bCs/>
+          <w:sz w:val="22"/>
+          <w:szCs w:val="22"/>
+        </w:rPr>
+        <w:t>m</w:t>
+      </w:r>
+      <w:r>
+        <w:rPr>
+          <w:rFonts w:ascii="Arial" w:hAnsi="Arial" w:cs="Arial"/>
+          <w:b/>
+          <w:bCs/>
+          <w:sz w:val="22"/>
+          <w:szCs w:val="22"/>
+        </w:rPr>
+        <w:t>posium</w:t>
+      </w:r>
+      <w:r>
+        <w:rPr>
+          <w:rFonts w:ascii="Arial" w:hAnsi="Arial" w:cs="Arial"/>
+          <w:sz w:val="22"/>
+          <w:szCs w:val="22"/>
+        </w:rPr>
+        <w:t xml:space="preserve">. Madison, WI. </w:t>
+      </w:r>
+      <w:r>
+        <w:rPr>
+          <w:rFonts w:ascii="Arial" w:hAnsi="Arial" w:cs="Arial"/>
+          <w:i/>
+          <w:sz w:val="22"/>
+          <w:szCs w:val="22"/>
+        </w:rPr>
+        <w:t xml:space="preserve">Oct. 2018. </w:t>
+      </w:r>
+      <w:r>
+        <w:rPr>
+          <w:rFonts w:ascii="Arial" w:hAnsi="Arial" w:cs="Arial"/>
+          <w:sz w:val="22"/>
+          <w:szCs w:val="22"/>
+        </w:rPr>
+        <w:t>(Poster constructed and presented on behalf of McMahon Lab)</w:t>
+      </w:r>
+    </w:p>
+    <w:p>
+      <w:pPr>
+        <w:rPr>
+          <w:rFonts w:ascii="Arial" w:hAnsi="Arial" w:cs="Arial"/>
+          <w:b/>
+          <w:sz w:val="22"/>
+          <w:szCs w:val="22"/>
+        </w:rPr>
+      </w:pPr>
+    </w:p>
+    <w:p>
+      <w:pPr>
+        <w:rPr>
+          <w:rFonts w:ascii="Arial" w:hAnsi="Arial" w:cs="Arial"/>
+          <w:sz w:val="22"/>
+          <w:szCs w:val="22"/>
+        </w:rPr>
+      </w:pPr>
+      <w:r>
+        <w:rPr>
+          <w:rFonts w:ascii="Arial" w:hAnsi="Arial" w:cs="Arial"/>
+          <w:b/>
+          <w:sz w:val="22"/>
+          <w:szCs w:val="22"/>
+        </w:rPr>
+        <w:t xml:space="preserve">9. </w:t>
+      </w:r>
+      <w:r>
+        <w:rPr>
+          <w:rFonts w:ascii="Arial" w:hAnsi="Arial" w:cs="Arial"/>
+          <w:sz w:val="22"/>
+          <w:szCs w:val="22"/>
+        </w:rPr>
+        <w:t xml:space="preserve">Expanded Phylogenetic and Metabolic Diversity of Microbial Mercury Methylation. </w:t>
+      </w:r>
+      <w:r>
+        <w:rPr>
+          <w:rFonts w:ascii="Arial" w:hAnsi="Arial" w:cs="Arial"/>
+          <w:b/>
+          <w:bCs/>
+          <w:sz w:val="22"/>
+          <w:szCs w:val="22"/>
+        </w:rPr>
+        <w:t xml:space="preserve">Department of Bacteriology </w:t>
+      </w:r>
+      <w:proofErr w:type="spellStart"/>
+      <w:r>
+        <w:rPr>
+          <w:rFonts w:ascii="Arial" w:hAnsi="Arial" w:cs="Arial"/>
+          <w:b/>
+          <w:bCs/>
+          <w:sz w:val="22"/>
+          <w:szCs w:val="22"/>
+        </w:rPr>
+        <w:t>Raper</w:t>
+      </w:r>
+      <w:proofErr w:type="spellEnd"/>
+      <w:r>
+        <w:rPr>
+          <w:rFonts w:ascii="Arial" w:hAnsi="Arial" w:cs="Arial"/>
+          <w:b/>
+          <w:bCs/>
+          <w:sz w:val="22"/>
+          <w:szCs w:val="22"/>
+        </w:rPr>
+        <w:t xml:space="preserve"> Symposium</w:t>
+      </w:r>
+      <w:r>
+        <w:rPr>
+          <w:rFonts w:ascii="Arial" w:hAnsi="Arial" w:cs="Arial"/>
+          <w:sz w:val="22"/>
+          <w:szCs w:val="22"/>
+        </w:rPr>
+        <w:t xml:space="preserve">. Madison, WI. </w:t>
+      </w:r>
+      <w:r>
+        <w:rPr>
+          <w:rFonts w:ascii="Arial" w:hAnsi="Arial" w:cs="Arial"/>
+          <w:i/>
+          <w:sz w:val="22"/>
+          <w:szCs w:val="22"/>
+        </w:rPr>
+        <w:t>Sept. 2018.</w:t>
+      </w:r>
+    </w:p>
+    <w:p>
+      <w:pPr>
+        <w:rPr>
+          <w:rFonts w:ascii="Arial" w:hAnsi="Arial" w:cs="Arial"/>
+          <w:b/>
+          <w:sz w:val="22"/>
+          <w:szCs w:val="22"/>
+        </w:rPr>
+      </w:pPr>
+    </w:p>
+    <w:p>
+      <w:pPr>
+        <w:rPr>
+          <w:rFonts w:ascii="Arial" w:hAnsi="Arial" w:cs="Arial"/>
+          <w:sz w:val="22"/>
+          <w:szCs w:val="22"/>
+        </w:rPr>
+      </w:pPr>
+      <w:r>
+        <w:rPr>
+          <w:rFonts w:ascii="Arial" w:hAnsi="Arial" w:cs="Arial"/>
+          <w:b/>
+          <w:sz w:val="22"/>
+          <w:szCs w:val="22"/>
+        </w:rPr>
+        <w:t xml:space="preserve">8. </w:t>
+      </w:r>
+      <w:r>
+        <w:rPr>
+          <w:rFonts w:ascii="Arial" w:hAnsi="Arial" w:cs="Arial"/>
+          <w:sz w:val="22"/>
+          <w:szCs w:val="22"/>
+        </w:rPr>
+        <w:t>Comparative Genomics</w:t>
+      </w:r>
+      <w:r>
+        <w:rPr>
+          <w:rFonts w:ascii="Arial" w:hAnsi="Arial" w:cs="Arial"/>
+          <w:sz w:val="22"/>
+          <w:szCs w:val="22"/>
+        </w:rPr>
+        <w:t xml:space="preserve"> of Microbial Mercury Methylation. </w:t>
+      </w:r>
+      <w:r>
+        <w:rPr>
+          <w:rFonts w:ascii="Arial" w:hAnsi="Arial" w:cs="Arial"/>
+          <w:b/>
+          <w:bCs/>
+          <w:sz w:val="22"/>
+          <w:szCs w:val="22"/>
+        </w:rPr>
+        <w:t>International Society of Microbial Ecology Meeting</w:t>
+      </w:r>
+      <w:r>
+        <w:rPr>
+          <w:rFonts w:ascii="Arial" w:hAnsi="Arial" w:cs="Arial"/>
+          <w:sz w:val="22"/>
+          <w:szCs w:val="22"/>
+        </w:rPr>
+        <w:t xml:space="preserve">. Leipzig, Germany. </w:t>
+      </w:r>
+      <w:r>
+        <w:rPr>
+          <w:rFonts w:ascii="Arial" w:hAnsi="Arial" w:cs="Arial"/>
+          <w:i/>
+          <w:sz w:val="22"/>
+          <w:szCs w:val="22"/>
+        </w:rPr>
+        <w:t>Aug. 2018.</w:t>
+      </w:r>
+    </w:p>
+    <w:p>
+      <w:pPr>
+        <w:rPr>
+          <w:rFonts w:ascii="Arial" w:hAnsi="Arial" w:cs="Arial"/>
+          <w:b/>
+          <w:sz w:val="22"/>
+          <w:szCs w:val="22"/>
+        </w:rPr>
+      </w:pPr>
+    </w:p>
+    <w:p>
+      <w:pPr>
+        <w:rPr>
+          <w:rFonts w:ascii="Arial" w:hAnsi="Arial" w:cs="Arial"/>
+          <w:sz w:val="22"/>
+          <w:szCs w:val="22"/>
+        </w:rPr>
+      </w:pPr>
+      <w:r>
+        <w:rPr>
+          <w:rFonts w:ascii="Arial" w:hAnsi="Arial" w:cs="Arial"/>
+          <w:b/>
+          <w:sz w:val="22"/>
+          <w:szCs w:val="22"/>
+        </w:rPr>
+        <w:t xml:space="preserve">7. </w:t>
+      </w:r>
+      <w:r>
+        <w:rPr>
+          <w:rFonts w:ascii="Arial" w:hAnsi="Arial" w:cs="Arial"/>
+          <w:sz w:val="22"/>
+          <w:szCs w:val="22"/>
+        </w:rPr>
+        <w:t>Long-Term Population Dynamics of ‘</w:t>
+      </w:r>
+      <w:r>
+        <w:rPr>
+          <w:rFonts w:ascii="Arial" w:hAnsi="Arial" w:cs="Arial"/>
+          <w:i/>
+          <w:sz w:val="22"/>
+          <w:szCs w:val="22"/>
+        </w:rPr>
+        <w:t xml:space="preserve">Candidatus </w:t>
+      </w:r>
+      <w:r>
+        <w:rPr>
+          <w:rFonts w:ascii="Arial" w:hAnsi="Arial" w:cs="Arial"/>
+          <w:sz w:val="22"/>
+          <w:szCs w:val="22"/>
+        </w:rPr>
+        <w:t xml:space="preserve">Accumulibacter phosphatis’ in Enhanced Biological Phosphorus Removal Sequencing-Batch Reactors. </w:t>
+      </w:r>
+      <w:r>
+        <w:rPr>
+          <w:rFonts w:ascii="Arial" w:hAnsi="Arial" w:cs="Arial"/>
+          <w:b/>
+          <w:bCs/>
+          <w:sz w:val="22"/>
+          <w:szCs w:val="22"/>
+        </w:rPr>
+        <w:t>Population, Evolutionary, Quantitative Genetics Conference</w:t>
+      </w:r>
+      <w:r>
+        <w:rPr>
+          <w:rFonts w:ascii="Arial" w:hAnsi="Arial" w:cs="Arial"/>
+          <w:sz w:val="22"/>
+          <w:szCs w:val="22"/>
+        </w:rPr>
+        <w:t xml:space="preserve">. Madison, WI. </w:t>
+      </w:r>
+      <w:r>
+        <w:rPr>
+          <w:rFonts w:ascii="Arial" w:hAnsi="Arial" w:cs="Arial"/>
+          <w:i/>
+          <w:sz w:val="22"/>
+          <w:szCs w:val="22"/>
+        </w:rPr>
+        <w:t xml:space="preserve">May 2018. </w:t>
+      </w:r>
+    </w:p>
+    <w:p>
+      <w:pPr>
+        <w:rPr>
+          <w:rFonts w:ascii="Arial" w:hAnsi="Arial" w:cs="Arial"/>
+          <w:sz w:val="22"/>
+          <w:szCs w:val="22"/>
+        </w:rPr>
+      </w:pPr>
+    </w:p>
+    <w:p>
+      <w:pPr>
+        <w:rPr>
+          <w:rFonts w:ascii="Arial" w:hAnsi="Arial" w:cs="Arial"/>
+          <w:i/>
+          <w:sz w:val="22"/>
+          <w:szCs w:val="22"/>
+        </w:rPr>
+      </w:pPr>
+      <w:r>
+        <w:rPr>
+          <w:rFonts w:ascii="Arial" w:hAnsi="Arial" w:cs="Arial"/>
+          <w:b/>
+          <w:sz w:val="22"/>
+          <w:szCs w:val="22"/>
+        </w:rPr>
+        <w:t xml:space="preserve">6. </w:t>
+      </w:r>
+      <w:r>
+        <w:rPr>
+          <w:rFonts w:ascii="Arial" w:hAnsi="Arial" w:cs="Arial"/>
+          <w:sz w:val="22"/>
+          <w:szCs w:val="22"/>
+        </w:rPr>
+        <w:t xml:space="preserve">Comparative Genomics of Microbial Methylmercury Production. </w:t>
+      </w:r>
+      <w:r>
+        <w:rPr>
+          <w:rFonts w:ascii="Arial" w:hAnsi="Arial" w:cs="Arial"/>
+          <w:b/>
+          <w:bCs/>
+          <w:sz w:val="22"/>
+          <w:szCs w:val="22"/>
+        </w:rPr>
+        <w:t>Madison Microbiome Meeting</w:t>
+      </w:r>
+      <w:r>
+        <w:rPr>
+          <w:rFonts w:ascii="Arial" w:hAnsi="Arial" w:cs="Arial"/>
+          <w:sz w:val="22"/>
+          <w:szCs w:val="22"/>
+        </w:rPr>
+        <w:t xml:space="preserve">. Madison, WI. </w:t>
+      </w:r>
+      <w:r>
+        <w:rPr>
+          <w:rFonts w:ascii="Arial" w:hAnsi="Arial" w:cs="Arial"/>
+          <w:i/>
+          <w:sz w:val="22"/>
+          <w:szCs w:val="22"/>
+        </w:rPr>
+        <w:t xml:space="preserve">April 2018. </w:t>
+      </w:r>
+    </w:p>
+    <w:p>
+      <w:pPr>
+        <w:rPr>
+          <w:rFonts w:ascii="Arial" w:hAnsi="Arial" w:cs="Arial"/>
+          <w:i/>
+          <w:sz w:val="22"/>
+          <w:szCs w:val="22"/>
+        </w:rPr>
+      </w:pPr>
+    </w:p>
+    <w:p>
+      <w:pPr>
+        <w:rPr>
+          <w:rFonts w:ascii="Arial" w:hAnsi="Arial" w:cs="Arial"/>
+          <w:sz w:val="22"/>
+          <w:szCs w:val="22"/>
+        </w:rPr>
+      </w:pPr>
+      <w:r>
+        <w:rPr>
+          <w:rFonts w:ascii="Arial" w:hAnsi="Arial" w:cs="Arial"/>
+          <w:b/>
+          <w:sz w:val="22"/>
+          <w:szCs w:val="22"/>
+        </w:rPr>
+        <w:t xml:space="preserve">5. </w:t>
+      </w:r>
+      <w:r>
+        <w:rPr>
+          <w:rFonts w:ascii="Arial" w:hAnsi="Arial" w:cs="Arial"/>
+          <w:sz w:val="22"/>
+          <w:szCs w:val="22"/>
+        </w:rPr>
+        <w:t xml:space="preserve">Comparative Genomics of Microbial Methylmercury Production. </w:t>
+      </w:r>
+      <w:r>
+        <w:rPr>
+          <w:rFonts w:ascii="Arial" w:hAnsi="Arial" w:cs="Arial"/>
+          <w:b/>
+          <w:bCs/>
+          <w:sz w:val="22"/>
+          <w:szCs w:val="22"/>
+        </w:rPr>
+        <w:t>Joint Genome Institute User Meeting: Genomics of Energy and Environment</w:t>
+      </w:r>
+      <w:r>
+        <w:rPr>
+          <w:rFonts w:ascii="Arial" w:hAnsi="Arial" w:cs="Arial"/>
+          <w:sz w:val="22"/>
+          <w:szCs w:val="22"/>
+        </w:rPr>
+        <w:t xml:space="preserve">. San Francisco, CA. </w:t>
+      </w:r>
+      <w:r>
+        <w:rPr>
+          <w:rFonts w:ascii="Arial" w:hAnsi="Arial" w:cs="Arial"/>
+          <w:i/>
+          <w:sz w:val="22"/>
+          <w:szCs w:val="22"/>
+        </w:rPr>
+        <w:t>Mar. 2018</w:t>
+      </w:r>
+    </w:p>
+    <w:p>
+      <w:pPr>
+        <w:rPr>
+          <w:rFonts w:ascii="Arial" w:hAnsi="Arial" w:cs="Arial"/>
+          <w:sz w:val="22"/>
+          <w:szCs w:val="22"/>
+        </w:rPr>
+      </w:pPr>
+    </w:p>
+    <w:p>
+      <w:pPr>
+        <w:rPr>
+          <w:rFonts w:ascii="Arial" w:hAnsi="Arial" w:cs="Arial"/>
+          <w:i/>
           <w:sz w:val="22"/>
           <w:szCs w:val="22"/>
         </w:rPr>
@@ -1883,956 +3443,25 @@
           <w:szCs w:val="22"/>
         </w:rPr>
         <w:lastRenderedPageBreak/>
-        <w:t>5</w:t>
-      </w:r>
-      <w:r>
-        <w:rPr>
-          <w:rFonts w:ascii="Arial" w:hAnsi="Arial" w:cs="Arial"/>
-          <w:bCs/>
-          <w:sz w:val="22"/>
-          <w:szCs w:val="22"/>
-        </w:rPr>
-        <w:t xml:space="preserve">. </w:t>
-      </w:r>
-      <w:r>
-        <w:rPr>
-          <w:rFonts w:ascii="Arial" w:eastAsia="Times New Roman" w:hAnsi="Arial" w:cs="Arial"/>
-          <w:color w:val="000000"/>
-          <w:sz w:val="22"/>
-          <w:szCs w:val="22"/>
-        </w:rPr>
-        <w:t xml:space="preserve">Examining Long-Term Microbial Population Dynamics At Multiple Scales Using Enrichment Bioreactors As Model Ecosystems. </w:t>
-      </w:r>
-      <w:r>
-        <w:rPr>
-          <w:rFonts w:ascii="Arial" w:eastAsia="Times New Roman" w:hAnsi="Arial" w:cs="Arial"/>
-          <w:b/>
-          <w:bCs/>
-          <w:color w:val="000000"/>
-          <w:sz w:val="22"/>
-          <w:szCs w:val="22"/>
-        </w:rPr>
-        <w:t>Microbial Ecology and Water Engineering</w:t>
-      </w:r>
-      <w:r>
-        <w:rPr>
-          <w:rFonts w:ascii="Arial" w:eastAsia="Times New Roman" w:hAnsi="Arial" w:cs="Arial"/>
-          <w:b/>
-          <w:bCs/>
-          <w:color w:val="000000"/>
-          <w:sz w:val="22"/>
-          <w:szCs w:val="22"/>
-        </w:rPr>
-        <w:t xml:space="preserve"> (MEWE)</w:t>
-      </w:r>
-      <w:r>
-        <w:rPr>
-          <w:rFonts w:ascii="Arial" w:eastAsia="Times New Roman" w:hAnsi="Arial" w:cs="Arial"/>
-          <w:b/>
-          <w:bCs/>
-          <w:color w:val="000000"/>
-          <w:sz w:val="22"/>
-          <w:szCs w:val="22"/>
-        </w:rPr>
-        <w:t xml:space="preserve"> conference</w:t>
-      </w:r>
-      <w:r>
-        <w:rPr>
-          <w:rFonts w:ascii="Arial" w:eastAsia="Times New Roman" w:hAnsi="Arial" w:cs="Arial"/>
-          <w:color w:val="000000"/>
-          <w:sz w:val="22"/>
-          <w:szCs w:val="22"/>
-        </w:rPr>
-        <w:t xml:space="preserve">. Hiroshima, Japan. </w:t>
-      </w:r>
-      <w:r>
-        <w:rPr>
-          <w:rFonts w:ascii="Arial" w:eastAsia="Times New Roman" w:hAnsi="Arial" w:cs="Arial"/>
-          <w:i/>
-          <w:iCs/>
-          <w:color w:val="000000"/>
-          <w:sz w:val="22"/>
-          <w:szCs w:val="22"/>
-        </w:rPr>
-        <w:t xml:space="preserve">Nov. 2019. </w:t>
-      </w:r>
-    </w:p>
-    <w:p>
-      <w:pPr>
-        <w:rPr>
-          <w:rFonts w:ascii="Arial" w:hAnsi="Arial" w:cs="Arial"/>
-          <w:b/>
-          <w:sz w:val="20"/>
-          <w:szCs w:val="20"/>
-        </w:rPr>
-      </w:pPr>
-    </w:p>
-    <w:p>
-      <w:pPr>
-        <w:rPr>
-          <w:rFonts w:ascii="Arial" w:hAnsi="Arial" w:cs="Arial"/>
-          <w:bCs/>
-          <w:sz w:val="22"/>
-          <w:szCs w:val="22"/>
-        </w:rPr>
-      </w:pPr>
-      <w:r>
-        <w:rPr>
-          <w:rFonts w:ascii="Arial" w:hAnsi="Arial" w:cs="Arial"/>
-          <w:b/>
-          <w:sz w:val="22"/>
-          <w:szCs w:val="22"/>
-        </w:rPr>
-        <w:t xml:space="preserve">4. </w:t>
-      </w:r>
-      <w:r>
-        <w:rPr>
-          <w:rFonts w:ascii="Arial" w:hAnsi="Arial" w:cs="Arial"/>
-          <w:bCs/>
-          <w:sz w:val="22"/>
-          <w:szCs w:val="22"/>
-        </w:rPr>
-        <w:t xml:space="preserve">Expanded Phylogenetic Diversity and Metabolic Flexibility of Microbial Mercury Methylation. Evolution Series Seminar. </w:t>
-      </w:r>
-      <w:r>
-        <w:rPr>
-          <w:rFonts w:ascii="Arial" w:hAnsi="Arial" w:cs="Arial"/>
-          <w:b/>
-          <w:sz w:val="22"/>
-          <w:szCs w:val="22"/>
-        </w:rPr>
-        <w:t>University of Wisconsin – Madison JF Crow Institute for the Study of Evolution</w:t>
-      </w:r>
-      <w:r>
-        <w:rPr>
-          <w:rFonts w:ascii="Arial" w:hAnsi="Arial" w:cs="Arial"/>
-          <w:bCs/>
-          <w:sz w:val="22"/>
-          <w:szCs w:val="22"/>
-        </w:rPr>
-        <w:t xml:space="preserve">. </w:t>
-      </w:r>
-      <w:r>
-        <w:rPr>
-          <w:rFonts w:ascii="Arial" w:hAnsi="Arial" w:cs="Arial"/>
-          <w:bCs/>
-          <w:i/>
-          <w:iCs/>
-          <w:sz w:val="22"/>
-          <w:szCs w:val="22"/>
-        </w:rPr>
-        <w:t xml:space="preserve">Sept. 2019. </w:t>
-      </w:r>
-    </w:p>
-    <w:p>
-      <w:pPr>
-        <w:rPr>
-          <w:rFonts w:ascii="Arial" w:hAnsi="Arial" w:cs="Arial"/>
-          <w:bCs/>
-          <w:i/>
-          <w:iCs/>
-          <w:sz w:val="22"/>
-          <w:szCs w:val="22"/>
-        </w:rPr>
-      </w:pPr>
-    </w:p>
-    <w:p>
-      <w:pPr>
-        <w:rPr>
-          <w:rFonts w:ascii="Arial" w:hAnsi="Arial" w:cs="Arial"/>
-          <w:i/>
-          <w:sz w:val="22"/>
-          <w:szCs w:val="22"/>
-        </w:rPr>
-      </w:pPr>
-      <w:r>
-        <w:rPr>
-          <w:rFonts w:ascii="Arial" w:hAnsi="Arial" w:cs="Arial"/>
-          <w:b/>
-          <w:sz w:val="22"/>
-          <w:szCs w:val="22"/>
-        </w:rPr>
-        <w:t xml:space="preserve">3. </w:t>
-      </w:r>
-      <w:r>
-        <w:rPr>
-          <w:rFonts w:ascii="Arial" w:hAnsi="Arial" w:cs="Arial"/>
-          <w:sz w:val="22"/>
-          <w:szCs w:val="22"/>
-        </w:rPr>
-        <w:t xml:space="preserve">Integrating Anvi’o Tools into your Workflow: Insights from a Biological Nutrient Removal (BNR) System. </w:t>
-      </w:r>
-      <w:r>
-        <w:rPr>
-          <w:rFonts w:ascii="Arial" w:hAnsi="Arial" w:cs="Arial"/>
-          <w:b/>
-          <w:bCs/>
-          <w:sz w:val="22"/>
-          <w:szCs w:val="22"/>
-        </w:rPr>
-        <w:t>Resolving Microbial Communities at Strain-Level Symposium</w:t>
-      </w:r>
-      <w:r>
-        <w:rPr>
-          <w:rFonts w:ascii="Arial" w:hAnsi="Arial" w:cs="Arial"/>
-          <w:sz w:val="22"/>
-          <w:szCs w:val="22"/>
-        </w:rPr>
-        <w:t xml:space="preserve">. Penryn, UK. </w:t>
-      </w:r>
-      <w:r>
-        <w:rPr>
-          <w:rFonts w:ascii="Arial" w:hAnsi="Arial" w:cs="Arial"/>
-          <w:i/>
-          <w:sz w:val="22"/>
-          <w:szCs w:val="22"/>
-        </w:rPr>
-        <w:t xml:space="preserve">Aug. 2018. </w:t>
-      </w:r>
-    </w:p>
-    <w:p>
-      <w:pPr>
-        <w:rPr>
-          <w:rFonts w:ascii="Arial" w:hAnsi="Arial" w:cs="Arial"/>
-          <w:b/>
-          <w:sz w:val="22"/>
-          <w:szCs w:val="22"/>
-        </w:rPr>
-      </w:pPr>
-    </w:p>
-    <w:p>
-      <w:pPr>
-        <w:rPr>
-          <w:rFonts w:ascii="Arial" w:hAnsi="Arial" w:cs="Arial"/>
-          <w:i/>
-          <w:sz w:val="22"/>
-          <w:szCs w:val="22"/>
-        </w:rPr>
-      </w:pPr>
-      <w:r>
-        <w:rPr>
-          <w:rFonts w:ascii="Arial" w:hAnsi="Arial" w:cs="Arial"/>
-          <w:b/>
-          <w:sz w:val="22"/>
-          <w:szCs w:val="22"/>
-        </w:rPr>
-        <w:t xml:space="preserve">2. </w:t>
-      </w:r>
-      <w:r>
-        <w:rPr>
-          <w:rFonts w:ascii="Arial" w:hAnsi="Arial" w:cs="Arial"/>
-          <w:sz w:val="22"/>
-          <w:szCs w:val="22"/>
-        </w:rPr>
-        <w:t xml:space="preserve">Natural Variation in Yeast Uncovers Novel Regulation of the Ena1p Sodium Pump. </w:t>
-      </w:r>
-      <w:r>
-        <w:rPr>
-          <w:rFonts w:ascii="Arial" w:hAnsi="Arial" w:cs="Arial"/>
-          <w:b/>
-          <w:bCs/>
-          <w:sz w:val="22"/>
-          <w:szCs w:val="22"/>
-        </w:rPr>
-        <w:t>Southeastern Regional Yeast Meeting</w:t>
-      </w:r>
-      <w:r>
-        <w:rPr>
-          <w:rFonts w:ascii="Arial" w:hAnsi="Arial" w:cs="Arial"/>
-          <w:sz w:val="22"/>
-          <w:szCs w:val="22"/>
-        </w:rPr>
-        <w:t xml:space="preserve">. Tuscaloosa, AL. </w:t>
-      </w:r>
-      <w:r>
-        <w:rPr>
-          <w:rFonts w:ascii="Arial" w:hAnsi="Arial" w:cs="Arial"/>
-          <w:i/>
-          <w:sz w:val="22"/>
-          <w:szCs w:val="22"/>
-        </w:rPr>
-        <w:t xml:space="preserve">March 2016. </w:t>
-      </w:r>
-    </w:p>
-    <w:p>
-      <w:pPr>
-        <w:rPr>
-          <w:rFonts w:ascii="Arial" w:hAnsi="Arial" w:cs="Arial"/>
-          <w:i/>
-          <w:sz w:val="22"/>
-          <w:szCs w:val="22"/>
-        </w:rPr>
-      </w:pPr>
-    </w:p>
-    <w:p>
-      <w:pPr>
-        <w:rPr>
-          <w:rFonts w:ascii="Arial" w:hAnsi="Arial" w:cs="Arial"/>
-          <w:sz w:val="22"/>
-          <w:szCs w:val="22"/>
-        </w:rPr>
-      </w:pPr>
-      <w:r>
-        <w:rPr>
-          <w:rFonts w:ascii="Arial" w:hAnsi="Arial" w:cs="Arial"/>
-          <w:b/>
-          <w:sz w:val="22"/>
-          <w:szCs w:val="22"/>
-        </w:rPr>
-        <w:t xml:space="preserve">1. </w:t>
-      </w:r>
-      <w:r>
-        <w:rPr>
-          <w:rFonts w:ascii="Arial" w:hAnsi="Arial" w:cs="Arial"/>
-          <w:sz w:val="22"/>
-          <w:szCs w:val="22"/>
-        </w:rPr>
-        <w:t xml:space="preserve">Natural Variation in Yeast Uncovers Novel Regulation of the Ena1p Sodium Pump. </w:t>
-      </w:r>
-      <w:r>
-        <w:rPr>
-          <w:rFonts w:ascii="Arial" w:hAnsi="Arial" w:cs="Arial"/>
-          <w:b/>
-          <w:bCs/>
-          <w:sz w:val="22"/>
-          <w:szCs w:val="22"/>
-        </w:rPr>
-        <w:t>Southeastern Regional Yeast Meeting</w:t>
-      </w:r>
-      <w:r>
-        <w:rPr>
-          <w:rFonts w:ascii="Arial" w:hAnsi="Arial" w:cs="Arial"/>
-          <w:sz w:val="22"/>
-          <w:szCs w:val="22"/>
-        </w:rPr>
-        <w:t xml:space="preserve">. Little Rock, AR. </w:t>
-      </w:r>
-      <w:r>
-        <w:rPr>
-          <w:rFonts w:ascii="Arial" w:hAnsi="Arial" w:cs="Arial"/>
-          <w:i/>
-          <w:sz w:val="22"/>
-          <w:szCs w:val="22"/>
-        </w:rPr>
-        <w:t xml:space="preserve">March 2015. </w:t>
-      </w:r>
-    </w:p>
-    <w:p>
-      <w:pPr>
-        <w:rPr>
-          <w:rFonts w:ascii="Arial" w:hAnsi="Arial" w:cs="Arial"/>
-          <w:b/>
-          <w:i/>
-          <w:iCs/>
-          <w:color w:val="2F5496" w:themeColor="accent1" w:themeShade="BF"/>
-          <w:sz w:val="22"/>
-          <w:szCs w:val="22"/>
-        </w:rPr>
-      </w:pPr>
-    </w:p>
-    <w:p>
-      <w:pPr>
-        <w:rPr>
-          <w:rFonts w:ascii="Arial" w:hAnsi="Arial" w:cs="Arial"/>
-          <w:b/>
-          <w:i/>
-          <w:iCs/>
-          <w:color w:val="2F5496" w:themeColor="accent1" w:themeShade="BF"/>
-        </w:rPr>
-      </w:pPr>
-      <w:r>
-        <w:rPr>
-          <w:rFonts w:ascii="Arial" w:hAnsi="Arial" w:cs="Arial"/>
-          <w:b/>
-          <w:i/>
-          <w:iCs/>
-          <w:color w:val="2F5496" w:themeColor="accent1" w:themeShade="BF"/>
-        </w:rPr>
-        <w:t>Internal Seminars</w:t>
-      </w:r>
-    </w:p>
-    <w:p>
-      <w:pPr>
-        <w:rPr>
-          <w:rFonts w:ascii="Arial" w:hAnsi="Arial" w:cs="Arial"/>
-          <w:bCs/>
-          <w:i/>
-          <w:iCs/>
-          <w:sz w:val="22"/>
-          <w:szCs w:val="22"/>
-        </w:rPr>
-      </w:pPr>
-      <w:r>
-        <w:rPr>
-          <w:rFonts w:ascii="Arial" w:hAnsi="Arial" w:cs="Arial"/>
-          <w:b/>
-          <w:sz w:val="22"/>
-          <w:szCs w:val="22"/>
-        </w:rPr>
-        <w:t xml:space="preserve">3. </w:t>
-      </w:r>
-      <w:r>
-        <w:rPr>
-          <w:rFonts w:ascii="Arial" w:hAnsi="Arial" w:cs="Arial"/>
-          <w:bCs/>
-          <w:sz w:val="22"/>
-          <w:szCs w:val="22"/>
-        </w:rPr>
-        <w:t xml:space="preserve">“Best” Practices in Metagenomic Binning and Annotation. </w:t>
-      </w:r>
-      <w:r>
-        <w:rPr>
-          <w:rFonts w:ascii="Arial" w:hAnsi="Arial" w:cs="Arial"/>
-          <w:b/>
-          <w:sz w:val="22"/>
-          <w:szCs w:val="22"/>
-        </w:rPr>
-        <w:t>Computational Biology, Ecology, and Evolution (ComBEE) ‘Omics Study Group session</w:t>
-      </w:r>
-      <w:r>
-        <w:rPr>
-          <w:rFonts w:ascii="Arial" w:hAnsi="Arial" w:cs="Arial"/>
-          <w:bCs/>
-          <w:sz w:val="22"/>
-          <w:szCs w:val="22"/>
-        </w:rPr>
-        <w:t>. University of Wisconsin – Madison.</w:t>
-      </w:r>
-      <w:r>
-        <w:rPr>
-          <w:rFonts w:ascii="Arial" w:hAnsi="Arial" w:cs="Arial"/>
-          <w:bCs/>
-          <w:sz w:val="22"/>
-          <w:szCs w:val="22"/>
-        </w:rPr>
-        <w:t xml:space="preserve"> ComBEE ‘Omics Study Group Session.</w:t>
-      </w:r>
-      <w:r>
-        <w:rPr>
-          <w:rFonts w:ascii="Arial" w:hAnsi="Arial" w:cs="Arial"/>
-          <w:bCs/>
-          <w:sz w:val="22"/>
-          <w:szCs w:val="22"/>
-        </w:rPr>
-        <w:t xml:space="preserve"> </w:t>
-      </w:r>
-      <w:r>
-        <w:rPr>
-          <w:rFonts w:ascii="Arial" w:hAnsi="Arial" w:cs="Arial"/>
-          <w:bCs/>
-          <w:i/>
-          <w:iCs/>
-          <w:sz w:val="22"/>
-          <w:szCs w:val="22"/>
-        </w:rPr>
-        <w:t xml:space="preserve">Dec. 2019. </w:t>
-      </w:r>
-    </w:p>
-    <w:p>
-      <w:pPr>
-        <w:rPr>
-          <w:rFonts w:ascii="Arial" w:hAnsi="Arial" w:cs="Arial"/>
-          <w:b/>
-          <w:sz w:val="22"/>
-          <w:szCs w:val="22"/>
-        </w:rPr>
-      </w:pPr>
-    </w:p>
-    <w:p>
-      <w:pPr>
-        <w:rPr>
-          <w:rFonts w:ascii="Arial" w:hAnsi="Arial" w:cs="Arial"/>
-          <w:bCs/>
-          <w:i/>
-          <w:iCs/>
-          <w:sz w:val="22"/>
-          <w:szCs w:val="22"/>
-        </w:rPr>
-      </w:pPr>
-      <w:r>
-        <w:rPr>
-          <w:rFonts w:ascii="Arial" w:hAnsi="Arial" w:cs="Arial"/>
-          <w:b/>
-          <w:sz w:val="22"/>
-          <w:szCs w:val="22"/>
-        </w:rPr>
-        <w:t>2</w:t>
-      </w:r>
-      <w:r>
-        <w:rPr>
-          <w:rFonts w:ascii="Arial" w:hAnsi="Arial" w:cs="Arial"/>
-          <w:b/>
-          <w:sz w:val="22"/>
-          <w:szCs w:val="22"/>
-        </w:rPr>
-        <w:t>.</w:t>
-      </w:r>
-      <w:r>
-        <w:rPr>
-          <w:rFonts w:ascii="Arial" w:hAnsi="Arial" w:cs="Arial"/>
-          <w:bCs/>
-          <w:sz w:val="22"/>
-          <w:szCs w:val="22"/>
-        </w:rPr>
-        <w:t xml:space="preserve"> Eco-systems biology of a Microbial Community Performing Enhanced Biological Phosphorus Removal. </w:t>
-      </w:r>
-      <w:r>
-        <w:rPr>
-          <w:rFonts w:ascii="Arial" w:hAnsi="Arial" w:cs="Arial"/>
-          <w:b/>
-          <w:sz w:val="22"/>
-          <w:szCs w:val="22"/>
-        </w:rPr>
-        <w:t>Microbiology Doctoral Training Program Seminar</w:t>
-      </w:r>
-      <w:r>
-        <w:rPr>
-          <w:rFonts w:ascii="Arial" w:hAnsi="Arial" w:cs="Arial"/>
-          <w:bCs/>
-          <w:sz w:val="22"/>
-          <w:szCs w:val="22"/>
-        </w:rPr>
-        <w:t>.</w:t>
-      </w:r>
-      <w:r>
-        <w:rPr>
-          <w:rFonts w:ascii="Arial" w:hAnsi="Arial" w:cs="Arial"/>
-          <w:bCs/>
-          <w:sz w:val="22"/>
-          <w:szCs w:val="22"/>
-        </w:rPr>
-        <w:t xml:space="preserve"> University of Wisconsin – Madison.</w:t>
-      </w:r>
-      <w:r>
-        <w:rPr>
-          <w:rFonts w:ascii="Arial" w:hAnsi="Arial" w:cs="Arial"/>
-          <w:bCs/>
-          <w:sz w:val="22"/>
-          <w:szCs w:val="22"/>
-        </w:rPr>
-        <w:t xml:space="preserve"> </w:t>
-      </w:r>
-      <w:r>
-        <w:rPr>
-          <w:rFonts w:ascii="Arial" w:hAnsi="Arial" w:cs="Arial"/>
-          <w:bCs/>
-          <w:i/>
-          <w:iCs/>
-          <w:sz w:val="22"/>
-          <w:szCs w:val="22"/>
-        </w:rPr>
-        <w:t>Nov</w:t>
-      </w:r>
-      <w:r>
-        <w:rPr>
-          <w:rFonts w:ascii="Arial" w:hAnsi="Arial" w:cs="Arial"/>
-          <w:bCs/>
-          <w:i/>
-          <w:iCs/>
-          <w:sz w:val="22"/>
-          <w:szCs w:val="22"/>
-        </w:rPr>
-        <w:t>.</w:t>
-      </w:r>
-      <w:r>
-        <w:rPr>
-          <w:rFonts w:ascii="Arial" w:hAnsi="Arial" w:cs="Arial"/>
-          <w:bCs/>
-          <w:i/>
-          <w:iCs/>
-          <w:sz w:val="22"/>
-          <w:szCs w:val="22"/>
-        </w:rPr>
-        <w:t xml:space="preserve"> 2018. </w:t>
-      </w:r>
-    </w:p>
-    <w:p>
-      <w:pPr>
-        <w:rPr>
-          <w:rFonts w:ascii="Arial" w:hAnsi="Arial" w:cs="Arial"/>
-          <w:bCs/>
-          <w:i/>
-          <w:iCs/>
-          <w:sz w:val="22"/>
-          <w:szCs w:val="22"/>
-        </w:rPr>
-      </w:pPr>
-    </w:p>
-    <w:p>
-      <w:pPr>
-        <w:rPr>
-          <w:rFonts w:ascii="Arial" w:hAnsi="Arial" w:cs="Arial"/>
-          <w:bCs/>
-          <w:sz w:val="22"/>
-          <w:szCs w:val="22"/>
-        </w:rPr>
-      </w:pPr>
-      <w:r>
-        <w:rPr>
-          <w:rFonts w:ascii="Arial" w:hAnsi="Arial" w:cs="Arial"/>
-          <w:b/>
-          <w:sz w:val="22"/>
-          <w:szCs w:val="22"/>
-        </w:rPr>
-        <w:t>1</w:t>
-      </w:r>
-      <w:r>
-        <w:rPr>
-          <w:rFonts w:ascii="Arial" w:hAnsi="Arial" w:cs="Arial"/>
-          <w:b/>
-          <w:sz w:val="22"/>
-          <w:szCs w:val="22"/>
-        </w:rPr>
-        <w:t xml:space="preserve">. </w:t>
-      </w:r>
-      <w:r>
-        <w:rPr>
-          <w:rFonts w:ascii="Arial" w:hAnsi="Arial" w:cs="Arial"/>
-          <w:bCs/>
-          <w:sz w:val="22"/>
-          <w:szCs w:val="22"/>
-        </w:rPr>
-        <w:t xml:space="preserve">Bacterial Communities of Lab-Scale Wastewater Enrichments. </w:t>
-      </w:r>
-      <w:r>
-        <w:rPr>
-          <w:rFonts w:ascii="Arial" w:hAnsi="Arial" w:cs="Arial"/>
-          <w:b/>
-          <w:sz w:val="22"/>
-          <w:szCs w:val="22"/>
-        </w:rPr>
-        <w:t>UW-Madison Bioscience Opportunities Preview Weekend Lightning Talk</w:t>
-      </w:r>
-      <w:r>
-        <w:rPr>
-          <w:rFonts w:ascii="Arial" w:hAnsi="Arial" w:cs="Arial"/>
-          <w:bCs/>
-          <w:sz w:val="22"/>
-          <w:szCs w:val="22"/>
-        </w:rPr>
-        <w:t xml:space="preserve">. </w:t>
-      </w:r>
-      <w:r>
-        <w:rPr>
-          <w:rFonts w:ascii="Arial" w:hAnsi="Arial" w:cs="Arial"/>
-          <w:bCs/>
-          <w:i/>
-          <w:iCs/>
-          <w:sz w:val="22"/>
-          <w:szCs w:val="22"/>
-        </w:rPr>
-        <w:t>Sept</w:t>
-      </w:r>
-      <w:r>
-        <w:rPr>
-          <w:rFonts w:ascii="Arial" w:hAnsi="Arial" w:cs="Arial"/>
-          <w:bCs/>
-          <w:i/>
-          <w:iCs/>
-          <w:sz w:val="22"/>
-          <w:szCs w:val="22"/>
-        </w:rPr>
-        <w:t>.</w:t>
-      </w:r>
-      <w:r>
-        <w:rPr>
-          <w:rFonts w:ascii="Arial" w:hAnsi="Arial" w:cs="Arial"/>
-          <w:bCs/>
-          <w:i/>
-          <w:iCs/>
-          <w:sz w:val="22"/>
-          <w:szCs w:val="22"/>
-        </w:rPr>
-        <w:t xml:space="preserve"> 2018. </w:t>
-      </w:r>
-    </w:p>
-    <w:p>
-      <w:pPr>
-        <w:rPr>
-          <w:rFonts w:ascii="Arial" w:hAnsi="Arial" w:cs="Arial"/>
-          <w:b/>
-          <w:sz w:val="20"/>
-          <w:szCs w:val="20"/>
-        </w:rPr>
-      </w:pPr>
-    </w:p>
-    <w:p>
-      <w:pPr>
-        <w:rPr>
-          <w:rFonts w:ascii="Arial" w:hAnsi="Arial" w:cs="Arial"/>
-          <w:b/>
-          <w:u w:val="single"/>
-        </w:rPr>
-      </w:pPr>
-      <w:r>
-        <w:rPr>
-          <w:rFonts w:ascii="Arial" w:hAnsi="Arial" w:cs="Arial"/>
-          <w:b/>
-          <w:color w:val="2F5496" w:themeColor="accent1" w:themeShade="BF"/>
-          <w:u w:val="single"/>
-        </w:rPr>
-        <w:t>Poster Presentations</w:t>
-      </w:r>
-    </w:p>
-    <w:p>
-      <w:pPr>
-        <w:rPr>
-          <w:rFonts w:ascii="Arial" w:hAnsi="Arial" w:cs="Arial"/>
-          <w:bCs/>
-          <w:sz w:val="22"/>
-          <w:szCs w:val="22"/>
-        </w:rPr>
-      </w:pPr>
-      <w:r>
-        <w:rPr>
-          <w:rFonts w:ascii="Arial" w:hAnsi="Arial" w:cs="Arial"/>
-          <w:b/>
-          <w:sz w:val="22"/>
-          <w:szCs w:val="22"/>
-        </w:rPr>
-        <w:t xml:space="preserve">11. </w:t>
-      </w:r>
-      <w:r>
-        <w:rPr>
-          <w:rFonts w:ascii="Arial" w:hAnsi="Arial" w:cs="Arial"/>
-          <w:bCs/>
-          <w:sz w:val="22"/>
-          <w:szCs w:val="22"/>
-        </w:rPr>
-        <w:t xml:space="preserve">ComBEE: Computational Biology, Ecology, and Evolution: Enhancing computational literacy in the life sciences through peer-led study groups. </w:t>
-      </w:r>
-      <w:r>
-        <w:rPr>
-          <w:rFonts w:ascii="Arial" w:hAnsi="Arial" w:cs="Arial"/>
-          <w:b/>
-          <w:sz w:val="22"/>
-          <w:szCs w:val="22"/>
-        </w:rPr>
-        <w:t>UW-Madison Data Science Hub Data Science Research Bazaar</w:t>
-      </w:r>
-      <w:r>
-        <w:rPr>
-          <w:rFonts w:ascii="Arial" w:hAnsi="Arial" w:cs="Arial"/>
-          <w:b/>
-          <w:sz w:val="22"/>
-          <w:szCs w:val="22"/>
-        </w:rPr>
-        <w:t xml:space="preserve"> and Wisconsin Institute for Discovery “Illuminating Discovery” event</w:t>
-      </w:r>
-      <w:r>
-        <w:rPr>
-          <w:rFonts w:ascii="Arial" w:hAnsi="Arial" w:cs="Arial"/>
-          <w:b/>
-          <w:sz w:val="22"/>
-          <w:szCs w:val="22"/>
-        </w:rPr>
-        <w:t>s</w:t>
-      </w:r>
-      <w:r>
-        <w:rPr>
-          <w:rFonts w:ascii="Arial" w:hAnsi="Arial" w:cs="Arial"/>
-          <w:bCs/>
-          <w:sz w:val="22"/>
-          <w:szCs w:val="22"/>
-        </w:rPr>
-        <w:t xml:space="preserve">. </w:t>
-      </w:r>
-      <w:r>
-        <w:rPr>
-          <w:rFonts w:ascii="Arial" w:hAnsi="Arial" w:cs="Arial"/>
-          <w:bCs/>
-          <w:i/>
-          <w:iCs/>
-          <w:sz w:val="22"/>
-          <w:szCs w:val="22"/>
-        </w:rPr>
-        <w:t>Jan. &amp; Feb. 2020</w:t>
-      </w:r>
-      <w:r>
-        <w:rPr>
-          <w:rFonts w:ascii="Arial" w:hAnsi="Arial" w:cs="Arial"/>
-          <w:bCs/>
-          <w:sz w:val="22"/>
-          <w:szCs w:val="22"/>
-        </w:rPr>
-        <w:t>. (Poster constructed and presented on behalf of ComBEE Team)</w:t>
-      </w:r>
-    </w:p>
-    <w:p>
-      <w:pPr>
-        <w:rPr>
-          <w:rFonts w:ascii="Arial" w:hAnsi="Arial" w:cs="Arial"/>
-          <w:b/>
-          <w:sz w:val="22"/>
-          <w:szCs w:val="22"/>
-        </w:rPr>
-      </w:pPr>
-    </w:p>
-    <w:p>
-      <w:pPr>
-        <w:rPr>
-          <w:rFonts w:ascii="Arial" w:hAnsi="Arial" w:cs="Arial"/>
-          <w:sz w:val="22"/>
-          <w:szCs w:val="22"/>
-        </w:rPr>
-      </w:pPr>
-      <w:r>
-        <w:rPr>
-          <w:rFonts w:ascii="Arial" w:hAnsi="Arial" w:cs="Arial"/>
-          <w:b/>
-          <w:sz w:val="22"/>
-          <w:szCs w:val="22"/>
-        </w:rPr>
-        <w:t xml:space="preserve">10. </w:t>
-      </w:r>
-      <w:r>
-        <w:rPr>
-          <w:rFonts w:ascii="Arial" w:hAnsi="Arial" w:cs="Arial"/>
-          <w:sz w:val="22"/>
-          <w:szCs w:val="22"/>
-        </w:rPr>
-        <w:t xml:space="preserve">Microbiomes of Freshwater Lakes and Engineered Wastewater Systems. </w:t>
-      </w:r>
-      <w:r>
-        <w:rPr>
-          <w:rFonts w:ascii="Arial" w:hAnsi="Arial" w:cs="Arial"/>
-          <w:b/>
-          <w:bCs/>
-          <w:sz w:val="22"/>
-          <w:szCs w:val="22"/>
-        </w:rPr>
-        <w:t>Water</w:t>
-      </w:r>
-      <w:r>
-        <w:rPr>
-          <w:rFonts w:ascii="Arial" w:hAnsi="Arial" w:cs="Arial"/>
-          <w:b/>
-          <w:bCs/>
-          <w:sz w:val="22"/>
-          <w:szCs w:val="22"/>
-        </w:rPr>
-        <w:t xml:space="preserve"> </w:t>
-      </w:r>
-      <w:r>
-        <w:rPr>
-          <w:rFonts w:ascii="Arial" w:hAnsi="Arial" w:cs="Arial"/>
-          <w:b/>
-          <w:bCs/>
-          <w:sz w:val="22"/>
-          <w:szCs w:val="22"/>
-        </w:rPr>
-        <w:t>@</w:t>
-      </w:r>
-      <w:r>
-        <w:rPr>
-          <w:rFonts w:ascii="Arial" w:hAnsi="Arial" w:cs="Arial"/>
-          <w:b/>
-          <w:bCs/>
-          <w:sz w:val="22"/>
-          <w:szCs w:val="22"/>
-        </w:rPr>
-        <w:t xml:space="preserve"> </w:t>
-      </w:r>
-      <w:r>
-        <w:rPr>
-          <w:rFonts w:ascii="Arial" w:hAnsi="Arial" w:cs="Arial"/>
-          <w:b/>
-          <w:bCs/>
-          <w:sz w:val="22"/>
-          <w:szCs w:val="22"/>
-        </w:rPr>
-        <w:t>UW Sy</w:t>
-      </w:r>
-      <w:r>
-        <w:rPr>
-          <w:rFonts w:ascii="Arial" w:hAnsi="Arial" w:cs="Arial"/>
-          <w:b/>
-          <w:bCs/>
-          <w:sz w:val="22"/>
-          <w:szCs w:val="22"/>
-        </w:rPr>
-        <w:t>m</w:t>
-      </w:r>
-      <w:r>
-        <w:rPr>
-          <w:rFonts w:ascii="Arial" w:hAnsi="Arial" w:cs="Arial"/>
-          <w:b/>
-          <w:bCs/>
-          <w:sz w:val="22"/>
-          <w:szCs w:val="22"/>
-        </w:rPr>
-        <w:t>posium</w:t>
-      </w:r>
-      <w:r>
-        <w:rPr>
-          <w:rFonts w:ascii="Arial" w:hAnsi="Arial" w:cs="Arial"/>
-          <w:sz w:val="22"/>
-          <w:szCs w:val="22"/>
-        </w:rPr>
-        <w:t xml:space="preserve">. Madison, WI. </w:t>
-      </w:r>
-      <w:r>
-        <w:rPr>
-          <w:rFonts w:ascii="Arial" w:hAnsi="Arial" w:cs="Arial"/>
-          <w:i/>
-          <w:sz w:val="22"/>
-          <w:szCs w:val="22"/>
-        </w:rPr>
-        <w:t xml:space="preserve">Oct. 2018. </w:t>
-      </w:r>
-      <w:r>
-        <w:rPr>
-          <w:rFonts w:ascii="Arial" w:hAnsi="Arial" w:cs="Arial"/>
-          <w:sz w:val="22"/>
-          <w:szCs w:val="22"/>
-        </w:rPr>
-        <w:t>(Poster constructed and presented on behalf of McMahon Lab)</w:t>
-      </w:r>
-    </w:p>
-    <w:p>
-      <w:pPr>
-        <w:rPr>
-          <w:rFonts w:ascii="Arial" w:hAnsi="Arial" w:cs="Arial"/>
-          <w:b/>
-          <w:sz w:val="22"/>
-          <w:szCs w:val="22"/>
-        </w:rPr>
-      </w:pPr>
-    </w:p>
-    <w:p>
-      <w:pPr>
-        <w:rPr>
-          <w:rFonts w:ascii="Arial" w:hAnsi="Arial" w:cs="Arial"/>
-          <w:sz w:val="22"/>
-          <w:szCs w:val="22"/>
-        </w:rPr>
-      </w:pPr>
-      <w:r>
-        <w:rPr>
-          <w:rFonts w:ascii="Arial" w:hAnsi="Arial" w:cs="Arial"/>
-          <w:b/>
-          <w:sz w:val="22"/>
-          <w:szCs w:val="22"/>
-        </w:rPr>
-        <w:t xml:space="preserve">9. </w:t>
-      </w:r>
-      <w:r>
-        <w:rPr>
-          <w:rFonts w:ascii="Arial" w:hAnsi="Arial" w:cs="Arial"/>
-          <w:sz w:val="22"/>
-          <w:szCs w:val="22"/>
-        </w:rPr>
-        <w:t xml:space="preserve">Expanded Phylogenetic and Metabolic Diversity of Microbial Mercury Methylation. </w:t>
-      </w:r>
-      <w:r>
-        <w:rPr>
-          <w:rFonts w:ascii="Arial" w:hAnsi="Arial" w:cs="Arial"/>
-          <w:b/>
-          <w:bCs/>
-          <w:sz w:val="22"/>
-          <w:szCs w:val="22"/>
-        </w:rPr>
-        <w:t xml:space="preserve">Department of Bacteriology </w:t>
+        <w:t>4.</w:t>
+      </w:r>
+      <w:r>
+        <w:rPr>
+          <w:rFonts w:ascii="Arial" w:hAnsi="Arial" w:cs="Arial"/>
+          <w:sz w:val="22"/>
+          <w:szCs w:val="22"/>
+        </w:rPr>
+        <w:t xml:space="preserve"> Natural Variation in Yeast Uncovers Novel Regulation of the Ena1p Sodium Pump. </w:t>
+      </w:r>
+      <w:r>
+        <w:rPr>
+          <w:rFonts w:ascii="Arial" w:hAnsi="Arial" w:cs="Arial"/>
+          <w:b/>
+          <w:bCs/>
+          <w:sz w:val="22"/>
+          <w:szCs w:val="22"/>
+        </w:rPr>
+        <w:t xml:space="preserve">Arkansas </w:t>
       </w:r>
       <w:proofErr w:type="spellStart"/>
       <w:r>
@@ -2843,7 +3472,7 @@
           <w:sz w:val="22"/>
           <w:szCs w:val="22"/>
         </w:rPr>
-        <w:t>Raper</w:t>
+        <w:t>IDeA</w:t>
       </w:r>
       <w:proofErr w:type="spellEnd"/>
       <w:r>
@@ -2854,368 +3483,6 @@
           <w:sz w:val="22"/>
           <w:szCs w:val="22"/>
         </w:rPr>
-        <w:t xml:space="preserve"> Symposium</w:t>
-      </w:r>
-      <w:r>
-        <w:rPr>
-          <w:rFonts w:ascii="Arial" w:hAnsi="Arial" w:cs="Arial"/>
-          <w:sz w:val="22"/>
-          <w:szCs w:val="22"/>
-        </w:rPr>
-        <w:t xml:space="preserve">. Madison, WI. </w:t>
-      </w:r>
-      <w:r>
-        <w:rPr>
-          <w:rFonts w:ascii="Arial" w:hAnsi="Arial" w:cs="Arial"/>
-          <w:i/>
-          <w:sz w:val="22"/>
-          <w:szCs w:val="22"/>
-        </w:rPr>
-        <w:t>Sept. 2018.</w:t>
-      </w:r>
-    </w:p>
-    <w:p>
-      <w:pPr>
-        <w:rPr>
-          <w:rFonts w:ascii="Arial" w:hAnsi="Arial" w:cs="Arial"/>
-          <w:b/>
-          <w:sz w:val="22"/>
-          <w:szCs w:val="22"/>
-        </w:rPr>
-      </w:pPr>
-    </w:p>
-    <w:p>
-      <w:pPr>
-        <w:rPr>
-          <w:rFonts w:ascii="Arial" w:hAnsi="Arial" w:cs="Arial"/>
-          <w:sz w:val="22"/>
-          <w:szCs w:val="22"/>
-        </w:rPr>
-      </w:pPr>
-      <w:r>
-        <w:rPr>
-          <w:rFonts w:ascii="Arial" w:hAnsi="Arial" w:cs="Arial"/>
-          <w:b/>
-          <w:sz w:val="22"/>
-          <w:szCs w:val="22"/>
-        </w:rPr>
-        <w:t xml:space="preserve">8. </w:t>
-      </w:r>
-      <w:r>
-        <w:rPr>
-          <w:rFonts w:ascii="Arial" w:hAnsi="Arial" w:cs="Arial"/>
-          <w:sz w:val="22"/>
-          <w:szCs w:val="22"/>
-        </w:rPr>
-        <w:t>Comparative Genomics</w:t>
-      </w:r>
-      <w:r>
-        <w:rPr>
-          <w:rFonts w:ascii="Arial" w:hAnsi="Arial" w:cs="Arial"/>
-          <w:sz w:val="22"/>
-          <w:szCs w:val="22"/>
-        </w:rPr>
-        <w:t xml:space="preserve"> of Microbial Mercury Methylation. </w:t>
-      </w:r>
-      <w:r>
-        <w:rPr>
-          <w:rFonts w:ascii="Arial" w:hAnsi="Arial" w:cs="Arial"/>
-          <w:b/>
-          <w:bCs/>
-          <w:sz w:val="22"/>
-          <w:szCs w:val="22"/>
-        </w:rPr>
-        <w:t>International Society of Microbial Ecology Meeting</w:t>
-      </w:r>
-      <w:r>
-        <w:rPr>
-          <w:rFonts w:ascii="Arial" w:hAnsi="Arial" w:cs="Arial"/>
-          <w:sz w:val="22"/>
-          <w:szCs w:val="22"/>
-        </w:rPr>
-        <w:t xml:space="preserve">. Leipzig, Germany. </w:t>
-      </w:r>
-      <w:r>
-        <w:rPr>
-          <w:rFonts w:ascii="Arial" w:hAnsi="Arial" w:cs="Arial"/>
-          <w:i/>
-          <w:sz w:val="22"/>
-          <w:szCs w:val="22"/>
-        </w:rPr>
-        <w:t>Aug. 2018.</w:t>
-      </w:r>
-    </w:p>
-    <w:p>
-      <w:pPr>
-        <w:rPr>
-          <w:rFonts w:ascii="Arial" w:hAnsi="Arial" w:cs="Arial"/>
-          <w:b/>
-          <w:sz w:val="22"/>
-          <w:szCs w:val="22"/>
-        </w:rPr>
-      </w:pPr>
-    </w:p>
-    <w:p>
-      <w:pPr>
-        <w:rPr>
-          <w:rFonts w:ascii="Arial" w:hAnsi="Arial" w:cs="Arial"/>
-          <w:sz w:val="22"/>
-          <w:szCs w:val="22"/>
-        </w:rPr>
-      </w:pPr>
-      <w:r>
-        <w:rPr>
-          <w:rFonts w:ascii="Arial" w:hAnsi="Arial" w:cs="Arial"/>
-          <w:b/>
-          <w:sz w:val="22"/>
-          <w:szCs w:val="22"/>
-        </w:rPr>
-        <w:t xml:space="preserve">7. </w:t>
-      </w:r>
-      <w:r>
-        <w:rPr>
-          <w:rFonts w:ascii="Arial" w:hAnsi="Arial" w:cs="Arial"/>
-          <w:sz w:val="22"/>
-          <w:szCs w:val="22"/>
-        </w:rPr>
-        <w:t>Long-Term Population Dynamics of ‘</w:t>
-      </w:r>
-      <w:r>
-        <w:rPr>
-          <w:rFonts w:ascii="Arial" w:hAnsi="Arial" w:cs="Arial"/>
-          <w:i/>
-          <w:sz w:val="22"/>
-          <w:szCs w:val="22"/>
-        </w:rPr>
-        <w:t xml:space="preserve">Candidatus </w:t>
-      </w:r>
-      <w:r>
-        <w:rPr>
-          <w:rFonts w:ascii="Arial" w:hAnsi="Arial" w:cs="Arial"/>
-          <w:sz w:val="22"/>
-          <w:szCs w:val="22"/>
-        </w:rPr>
-        <w:t xml:space="preserve">Accumulibacter phosphatis’ in Enhanced Biological Phosphorus Removal Sequencing-Batch Reactors. </w:t>
-      </w:r>
-      <w:r>
-        <w:rPr>
-          <w:rFonts w:ascii="Arial" w:hAnsi="Arial" w:cs="Arial"/>
-          <w:b/>
-          <w:bCs/>
-          <w:sz w:val="22"/>
-          <w:szCs w:val="22"/>
-        </w:rPr>
-        <w:t>Population, Evolutionary, Quantitative Genetics Conference</w:t>
-      </w:r>
-      <w:r>
-        <w:rPr>
-          <w:rFonts w:ascii="Arial" w:hAnsi="Arial" w:cs="Arial"/>
-          <w:sz w:val="22"/>
-          <w:szCs w:val="22"/>
-        </w:rPr>
-        <w:t xml:space="preserve">. Madison, WI. </w:t>
-      </w:r>
-      <w:r>
-        <w:rPr>
-          <w:rFonts w:ascii="Arial" w:hAnsi="Arial" w:cs="Arial"/>
-          <w:i/>
-          <w:sz w:val="22"/>
-          <w:szCs w:val="22"/>
-        </w:rPr>
-        <w:t xml:space="preserve">May 2018. </w:t>
-      </w:r>
-    </w:p>
-    <w:p>
-      <w:pPr>
-        <w:rPr>
-          <w:rFonts w:ascii="Arial" w:hAnsi="Arial" w:cs="Arial"/>
-          <w:sz w:val="22"/>
-          <w:szCs w:val="22"/>
-        </w:rPr>
-      </w:pPr>
-    </w:p>
-    <w:p>
-      <w:pPr>
-        <w:rPr>
-          <w:rFonts w:ascii="Arial" w:hAnsi="Arial" w:cs="Arial"/>
-          <w:i/>
-          <w:sz w:val="22"/>
-          <w:szCs w:val="22"/>
-        </w:rPr>
-      </w:pPr>
-      <w:r>
-        <w:rPr>
-          <w:rFonts w:ascii="Arial" w:hAnsi="Arial" w:cs="Arial"/>
-          <w:b/>
-          <w:sz w:val="22"/>
-          <w:szCs w:val="22"/>
-        </w:rPr>
-        <w:t xml:space="preserve">6. </w:t>
-      </w:r>
-      <w:r>
-        <w:rPr>
-          <w:rFonts w:ascii="Arial" w:hAnsi="Arial" w:cs="Arial"/>
-          <w:sz w:val="22"/>
-          <w:szCs w:val="22"/>
-        </w:rPr>
-        <w:t xml:space="preserve">Comparative Genomics of Microbial Methylmercury Production. </w:t>
-      </w:r>
-      <w:r>
-        <w:rPr>
-          <w:rFonts w:ascii="Arial" w:hAnsi="Arial" w:cs="Arial"/>
-          <w:b/>
-          <w:bCs/>
-          <w:sz w:val="22"/>
-          <w:szCs w:val="22"/>
-        </w:rPr>
-        <w:t>Madison Microbiome Meeting</w:t>
-      </w:r>
-      <w:r>
-        <w:rPr>
-          <w:rFonts w:ascii="Arial" w:hAnsi="Arial" w:cs="Arial"/>
-          <w:sz w:val="22"/>
-          <w:szCs w:val="22"/>
-        </w:rPr>
-        <w:t xml:space="preserve">. Madison, WI. </w:t>
-      </w:r>
-      <w:r>
-        <w:rPr>
-          <w:rFonts w:ascii="Arial" w:hAnsi="Arial" w:cs="Arial"/>
-          <w:i/>
-          <w:sz w:val="22"/>
-          <w:szCs w:val="22"/>
-        </w:rPr>
-        <w:t xml:space="preserve">April 2018. </w:t>
-      </w:r>
-    </w:p>
-    <w:p>
-      <w:pPr>
-        <w:rPr>
-          <w:rFonts w:ascii="Arial" w:hAnsi="Arial" w:cs="Arial"/>
-          <w:i/>
-          <w:sz w:val="22"/>
-          <w:szCs w:val="22"/>
-        </w:rPr>
-      </w:pPr>
-    </w:p>
-    <w:p>
-      <w:pPr>
-        <w:rPr>
-          <w:rFonts w:ascii="Arial" w:hAnsi="Arial" w:cs="Arial"/>
-          <w:sz w:val="22"/>
-          <w:szCs w:val="22"/>
-        </w:rPr>
-      </w:pPr>
-      <w:r>
-        <w:rPr>
-          <w:rFonts w:ascii="Arial" w:hAnsi="Arial" w:cs="Arial"/>
-          <w:b/>
-          <w:sz w:val="22"/>
-          <w:szCs w:val="22"/>
-        </w:rPr>
-        <w:t xml:space="preserve">5. </w:t>
-      </w:r>
-      <w:r>
-        <w:rPr>
-          <w:rFonts w:ascii="Arial" w:hAnsi="Arial" w:cs="Arial"/>
-          <w:sz w:val="22"/>
-          <w:szCs w:val="22"/>
-        </w:rPr>
-        <w:t xml:space="preserve">Comparative Genomics of Microbial Methylmercury Production. </w:t>
-      </w:r>
-      <w:r>
-        <w:rPr>
-          <w:rFonts w:ascii="Arial" w:hAnsi="Arial" w:cs="Arial"/>
-          <w:b/>
-          <w:bCs/>
-          <w:sz w:val="22"/>
-          <w:szCs w:val="22"/>
-        </w:rPr>
-        <w:t>Joint Genome Institute User Meeting: Genomics of Energy and Environment</w:t>
-      </w:r>
-      <w:r>
-        <w:rPr>
-          <w:rFonts w:ascii="Arial" w:hAnsi="Arial" w:cs="Arial"/>
-          <w:sz w:val="22"/>
-          <w:szCs w:val="22"/>
-        </w:rPr>
-        <w:t xml:space="preserve">. San Francisco, CA. </w:t>
-      </w:r>
-      <w:r>
-        <w:rPr>
-          <w:rFonts w:ascii="Arial" w:hAnsi="Arial" w:cs="Arial"/>
-          <w:i/>
-          <w:sz w:val="22"/>
-          <w:szCs w:val="22"/>
-        </w:rPr>
-        <w:t>Mar. 2018</w:t>
-      </w:r>
-    </w:p>
-    <w:p>
-      <w:pPr>
-        <w:rPr>
-          <w:rFonts w:ascii="Arial" w:hAnsi="Arial" w:cs="Arial"/>
-          <w:sz w:val="22"/>
-          <w:szCs w:val="22"/>
-        </w:rPr>
-      </w:pPr>
-    </w:p>
-    <w:p>
-      <w:pPr>
-        <w:rPr>
-          <w:rFonts w:ascii="Arial" w:hAnsi="Arial" w:cs="Arial"/>
-          <w:i/>
-          <w:sz w:val="22"/>
-          <w:szCs w:val="22"/>
-        </w:rPr>
-      </w:pPr>
-      <w:r>
-        <w:rPr>
-          <w:rFonts w:ascii="Arial" w:hAnsi="Arial" w:cs="Arial"/>
-          <w:b/>
-          <w:sz w:val="22"/>
-          <w:szCs w:val="22"/>
-        </w:rPr>
-        <w:t>4.</w:t>
-      </w:r>
-      <w:r>
-        <w:rPr>
-          <w:rFonts w:ascii="Arial" w:hAnsi="Arial" w:cs="Arial"/>
-          <w:sz w:val="22"/>
-          <w:szCs w:val="22"/>
-        </w:rPr>
-        <w:t xml:space="preserve"> Natural Variation in Yeast Uncovers Novel Regulation of the Ena1p Sodium Pump. </w:t>
-      </w:r>
-      <w:r>
-        <w:rPr>
-          <w:rFonts w:ascii="Arial" w:hAnsi="Arial" w:cs="Arial"/>
-          <w:b/>
-          <w:bCs/>
-          <w:sz w:val="22"/>
-          <w:szCs w:val="22"/>
-        </w:rPr>
-        <w:t xml:space="preserve">Arkansas </w:t>
-      </w:r>
-      <w:proofErr w:type="spellStart"/>
-      <w:r>
-        <w:rPr>
-          <w:rFonts w:ascii="Arial" w:hAnsi="Arial" w:cs="Arial"/>
-          <w:b/>
-          <w:bCs/>
-          <w:sz w:val="22"/>
-          <w:szCs w:val="22"/>
-        </w:rPr>
-        <w:t>IDeA</w:t>
-      </w:r>
-      <w:proofErr w:type="spellEnd"/>
-      <w:r>
-        <w:rPr>
-          <w:rFonts w:ascii="Arial" w:hAnsi="Arial" w:cs="Arial"/>
-          <w:b/>
-          <w:bCs/>
-          <w:sz w:val="22"/>
-          <w:szCs w:val="22"/>
-        </w:rPr>
         <w:t xml:space="preserve"> Network of Biomedical Research Excellence Meeting</w:t>
       </w:r>
       <w:r>
@@ -3261,7 +3528,6 @@
           <w:sz w:val="22"/>
           <w:szCs w:val="22"/>
         </w:rPr>
-        <w:lastRenderedPageBreak/>
         <w:t xml:space="preserve">3. </w:t>
       </w:r>
       <w:r>
@@ -6587,6 +6853,7 @@
           <w:sz w:val="22"/>
           <w:szCs w:val="22"/>
         </w:rPr>
+        <w:lastRenderedPageBreak/>
         <w:t>Matthew Wo</w:t>
       </w:r>
       <w:r>
@@ -6614,18 +6881,7 @@
           <w:sz w:val="22"/>
           <w:szCs w:val="22"/>
         </w:rPr>
-        <w:t>Metagenomics of Fresh</w:t>
-      </w:r>
-      <w:bookmarkStart w:id="0" w:name="_GoBack"/>
-      <w:bookmarkEnd w:id="0"/>
-      <w:r>
-        <w:rPr>
-          <w:rFonts w:ascii="Arial" w:hAnsi="Arial" w:cs="Arial"/>
-          <w:iCs/>
-          <w:sz w:val="22"/>
-          <w:szCs w:val="22"/>
-        </w:rPr>
-        <w:t xml:space="preserve">water Lake and Engineered Wastewater Microbial Communities. </w:t>
+        <w:t xml:space="preserve">Metagenomics of Freshwater Lake and Engineered Wastewater Microbial Communities. </w:t>
       </w:r>
       <w:r>
         <w:rPr>
@@ -6667,7 +6923,6 @@
           <w:sz w:val="22"/>
           <w:szCs w:val="22"/>
         </w:rPr>
-        <w:lastRenderedPageBreak/>
         <w:t>Kali Denis:</w:t>
       </w:r>
       <w:r>
@@ -6863,34 +7118,42 @@
           <w:sz w:val="22"/>
           <w:szCs w:val="22"/>
         </w:rPr>
-        <w:t>Bioinformatics Virtual Coordination Network Committee &amp; Instructor</w:t>
-      </w:r>
-      <w:r>
-        <w:rPr>
-          <w:rFonts w:ascii="Arial" w:hAnsi="Arial" w:cs="Arial"/>
-          <w:b/>
-          <w:sz w:val="22"/>
-          <w:szCs w:val="22"/>
-        </w:rPr>
-        <w:tab/>
-      </w:r>
-      <w:r>
-        <w:rPr>
-          <w:rFonts w:ascii="Arial" w:hAnsi="Arial" w:cs="Arial"/>
-          <w:b/>
-          <w:sz w:val="22"/>
-          <w:szCs w:val="22"/>
-        </w:rPr>
-        <w:tab/>
-      </w:r>
-      <w:r>
-        <w:rPr>
-          <w:rFonts w:ascii="Arial" w:hAnsi="Arial" w:cs="Arial"/>
-          <w:b/>
-          <w:sz w:val="22"/>
-          <w:szCs w:val="22"/>
-        </w:rPr>
-        <w:tab/>
+        <w:t xml:space="preserve">Bioinformatics Virtual Coordination Network </w:t>
+      </w:r>
+      <w:r>
+        <w:rPr>
+          <w:rFonts w:ascii="Arial" w:hAnsi="Arial" w:cs="Arial"/>
+          <w:b/>
+          <w:sz w:val="22"/>
+          <w:szCs w:val="22"/>
+        </w:rPr>
+        <w:t>Organization &amp; Instructor</w:t>
+      </w:r>
+      <w:r>
+        <w:rPr>
+          <w:rFonts w:ascii="Arial" w:hAnsi="Arial" w:cs="Arial"/>
+          <w:b/>
+          <w:sz w:val="22"/>
+          <w:szCs w:val="22"/>
+        </w:rPr>
+        <w:tab/>
+      </w:r>
+      <w:r>
+        <w:rPr>
+          <w:rFonts w:ascii="Arial" w:hAnsi="Arial" w:cs="Arial"/>
+          <w:b/>
+          <w:sz w:val="22"/>
+          <w:szCs w:val="22"/>
+        </w:rPr>
+        <w:tab/>
+      </w:r>
+      <w:r>
+        <w:rPr>
+          <w:rFonts w:ascii="Arial" w:hAnsi="Arial" w:cs="Arial"/>
+          <w:b/>
+          <w:sz w:val="22"/>
+          <w:szCs w:val="22"/>
+        </w:rPr>
         <w:t xml:space="preserve">       </w:t>
       </w:r>
       <w:r>

</xml_diff>

<commit_message>
minor changes and updates
</commit_message>
<xml_diff>
--- a/EAM-CV.docx
+++ b/EAM-CV.docx
@@ -1856,8 +1856,10 @@
           <w:szCs w:val="22"/>
           <w:shd w:val="clear" w:color="auto" w:fill="FFFFFF"/>
         </w:rPr>
-        <w:t>Submitted.</w:t>
-      </w:r>
+        <w:t xml:space="preserve">Under Review. </w:t>
+      </w:r>
+      <w:bookmarkStart w:id="0" w:name="_GoBack"/>
+      <w:bookmarkEnd w:id="0"/>
     </w:p>
     <w:p>
       <w:pPr>
@@ -7185,104 +7187,6 @@
           <w:szCs w:val="20"/>
         </w:rPr>
         <w:t xml:space="preserve"> </w:t>
-      </w:r>
-    </w:p>
-    <w:p>
-      <w:pPr>
-        <w:rPr>
-          <w:rFonts w:ascii="Arial" w:hAnsi="Arial" w:cs="Arial"/>
-          <w:bCs/>
-          <w:i/>
-          <w:iCs/>
-          <w:sz w:val="22"/>
-          <w:szCs w:val="22"/>
-        </w:rPr>
-      </w:pPr>
-      <w:r>
-        <w:rPr>
-          <w:rFonts w:ascii="Arial" w:hAnsi="Arial" w:cs="Arial"/>
-          <w:b/>
-          <w:sz w:val="22"/>
-          <w:szCs w:val="22"/>
-        </w:rPr>
-        <w:t xml:space="preserve">Bioinformatics Virtual Coordination Network </w:t>
-      </w:r>
-      <w:r>
-        <w:rPr>
-          <w:rFonts w:ascii="Arial" w:hAnsi="Arial" w:cs="Arial"/>
-          <w:b/>
-          <w:sz w:val="22"/>
-          <w:szCs w:val="22"/>
-        </w:rPr>
-        <w:t>Instructor</w:t>
-      </w:r>
-      <w:r>
-        <w:rPr>
-          <w:rFonts w:ascii="Arial" w:hAnsi="Arial" w:cs="Arial"/>
-          <w:b/>
-          <w:sz w:val="22"/>
-          <w:szCs w:val="22"/>
-        </w:rPr>
-        <w:tab/>
-      </w:r>
-      <w:r>
-        <w:rPr>
-          <w:rFonts w:ascii="Arial" w:hAnsi="Arial" w:cs="Arial"/>
-          <w:b/>
-          <w:sz w:val="22"/>
-          <w:szCs w:val="22"/>
-        </w:rPr>
-        <w:tab/>
-      </w:r>
-      <w:r>
-        <w:rPr>
-          <w:rFonts w:ascii="Arial" w:hAnsi="Arial" w:cs="Arial"/>
-          <w:b/>
-          <w:sz w:val="22"/>
-          <w:szCs w:val="22"/>
-        </w:rPr>
-        <w:t xml:space="preserve">       </w:t>
-      </w:r>
-      <w:r>
-        <w:rPr>
-          <w:rFonts w:ascii="Arial" w:hAnsi="Arial" w:cs="Arial"/>
-          <w:b/>
-          <w:sz w:val="22"/>
-          <w:szCs w:val="22"/>
-        </w:rPr>
-        <w:tab/>
-      </w:r>
-      <w:r>
-        <w:rPr>
-          <w:rFonts w:ascii="Arial" w:hAnsi="Arial" w:cs="Arial"/>
-          <w:b/>
-          <w:sz w:val="22"/>
-          <w:szCs w:val="22"/>
-        </w:rPr>
-        <w:tab/>
-      </w:r>
-      <w:r>
-        <w:rPr>
-          <w:rFonts w:ascii="Arial" w:hAnsi="Arial" w:cs="Arial"/>
-          <w:b/>
-          <w:sz w:val="22"/>
-          <w:szCs w:val="22"/>
-        </w:rPr>
-        <w:tab/>
-        <w:t xml:space="preserve">       </w:t>
-      </w:r>
-      <w:bookmarkStart w:id="0" w:name="_GoBack"/>
-      <w:bookmarkEnd w:id="0"/>
-      <w:r>
-        <w:rPr>
-          <w:rFonts w:ascii="Arial" w:hAnsi="Arial" w:cs="Arial"/>
-          <w:bCs/>
-          <w:i/>
-          <w:iCs/>
-          <w:sz w:val="22"/>
-          <w:szCs w:val="22"/>
-        </w:rPr>
-        <w:t>Sp. 2020-present</w:t>
       </w:r>
     </w:p>
     <w:p>

</xml_diff>

<commit_message>
r course doi, restructuring, virtual talks added
</commit_message>
<xml_diff>
--- a/EAM-CV.docx
+++ b/EAM-CV.docx
@@ -1051,15 +1051,15 @@
           <w:sz w:val="22"/>
           <w:szCs w:val="22"/>
         </w:rPr>
-        <w:t>Studied</w:t>
-      </w:r>
-      <w:r>
-        <w:rPr>
-          <w:rFonts w:ascii="Arial" w:hAnsi="Arial" w:cs="Arial"/>
-          <w:sz w:val="22"/>
-          <w:szCs w:val="22"/>
-        </w:rPr>
-        <w:t xml:space="preserve"> the interactions and movements of chromosomes during quiescence in the budding yeast </w:t>
+        <w:t>Investigated</w:t>
+      </w:r>
+      <w:r>
+        <w:rPr>
+          <w:rFonts w:ascii="Arial" w:hAnsi="Arial" w:cs="Arial"/>
+          <w:sz w:val="22"/>
+          <w:szCs w:val="22"/>
+        </w:rPr>
+        <w:t xml:space="preserve"> interactions and movements of chromosomes during quiescence in the budding yeast </w:t>
       </w:r>
       <w:r>
         <w:rPr>
@@ -1461,7 +1461,18 @@
           <w:szCs w:val="22"/>
           <w:shd w:val="clear" w:color="auto" w:fill="FFFFFF"/>
         </w:rPr>
-        <w:t xml:space="preserve">3. </w:t>
+        <w:t>2</w:t>
+      </w:r>
+      <w:r>
+        <w:rPr>
+          <w:rFonts w:ascii="Arial" w:eastAsia="Times New Roman" w:hAnsi="Arial" w:cs="Arial"/>
+          <w:b/>
+          <w:color w:val="000000"/>
+          <w:sz w:val="22"/>
+          <w:szCs w:val="22"/>
+          <w:shd w:val="clear" w:color="auto" w:fill="FFFFFF"/>
+        </w:rPr>
+        <w:t xml:space="preserve">. </w:t>
       </w:r>
       <w:r>
         <w:rPr>
@@ -1704,6 +1715,12 @@
       <w:pPr>
         <w:rPr>
           <w:rFonts w:ascii="Arial" w:eastAsia="Times New Roman" w:hAnsi="Arial" w:cs="Arial"/>
+          <w:i/>
+          <w:iCs/>
+          <w:color w:val="333333"/>
+          <w:sz w:val="22"/>
+          <w:szCs w:val="22"/>
+          <w:shd w:val="clear" w:color="auto" w:fill="FFFFFF"/>
         </w:rPr>
       </w:pPr>
       <w:r>
@@ -1715,7 +1732,18 @@
           <w:szCs w:val="22"/>
           <w:shd w:val="clear" w:color="auto" w:fill="FFFFFF"/>
         </w:rPr>
-        <w:t xml:space="preserve">2. McDaniel E.A., </w:t>
+        <w:t>1</w:t>
+      </w:r>
+      <w:r>
+        <w:rPr>
+          <w:rFonts w:ascii="Arial" w:eastAsia="Times New Roman" w:hAnsi="Arial" w:cs="Arial"/>
+          <w:b/>
+          <w:color w:val="000000"/>
+          <w:sz w:val="22"/>
+          <w:szCs w:val="22"/>
+          <w:shd w:val="clear" w:color="auto" w:fill="FFFFFF"/>
+        </w:rPr>
+        <w:t xml:space="preserve">. McDaniel E.A., </w:t>
       </w:r>
       <w:r>
         <w:rPr>
@@ -1858,36 +1886,153 @@
         </w:rPr>
         <w:t xml:space="preserve">Under Review. </w:t>
       </w:r>
-      <w:bookmarkStart w:id="0" w:name="_GoBack"/>
-      <w:bookmarkEnd w:id="0"/>
+    </w:p>
+    <w:p>
+      <w:pPr>
+        <w:rPr>
+          <w:rFonts w:ascii="Arial" w:eastAsia="Times New Roman" w:hAnsi="Arial" w:cs="Arial"/>
+        </w:rPr>
+      </w:pPr>
+    </w:p>
+    <w:p>
+      <w:pPr>
+        <w:rPr>
+          <w:rFonts w:ascii="Arial" w:hAnsi="Arial" w:cs="Arial"/>
+          <w:b/>
+          <w:color w:val="2F5496" w:themeColor="accent1" w:themeShade="BF"/>
+          <w:u w:val="single"/>
+        </w:rPr>
+      </w:pPr>
+      <w:r>
+        <w:rPr>
+          <w:rFonts w:ascii="Arial" w:hAnsi="Arial" w:cs="Arial"/>
+          <w:b/>
+          <w:color w:val="2F5496" w:themeColor="accent1" w:themeShade="BF"/>
+          <w:u w:val="single"/>
+        </w:rPr>
+        <w:t>Datasets, Software, and Teaching Resources (non-peer reviewed)</w:t>
+      </w:r>
     </w:p>
     <w:p>
       <w:pPr>
         <w:shd w:val="clear" w:color="auto" w:fill="FFFFFF"/>
         <w:textAlignment w:val="baseline"/>
         <w:rPr>
+          <w:rFonts w:ascii="Arial" w:hAnsi="Arial" w:cs="Arial"/>
+          <w:color w:val="262626"/>
+          <w:sz w:val="22"/>
+          <w:szCs w:val="22"/>
+        </w:rPr>
+      </w:pPr>
+      <w:r>
+        <w:rPr>
           <w:rFonts w:ascii="Arial" w:eastAsia="Times New Roman" w:hAnsi="Arial" w:cs="Arial"/>
-          <w:bCs/>
-          <w:i/>
-          <w:iCs/>
+          <w:b/>
           <w:color w:val="000000"/>
           <w:sz w:val="22"/>
           <w:szCs w:val="22"/>
           <w:shd w:val="clear" w:color="auto" w:fill="FFFFFF"/>
         </w:rPr>
-      </w:pPr>
-      <w:r>
-        <w:rPr>
-          <w:rFonts w:ascii="Arial" w:eastAsia="Times New Roman" w:hAnsi="Arial" w:cs="Arial"/>
-          <w:bCs/>
-          <w:i/>
-          <w:iCs/>
-          <w:color w:val="000000"/>
-          <w:sz w:val="22"/>
-          <w:szCs w:val="22"/>
-          <w:shd w:val="clear" w:color="auto" w:fill="FFFFFF"/>
+        <w:lastRenderedPageBreak/>
+        <w:t xml:space="preserve">2. McDaniel E.A. </w:t>
+      </w:r>
+      <w:proofErr w:type="spellStart"/>
+      <w:r>
+        <w:rPr>
+          <w:rFonts w:ascii="Arial" w:hAnsi="Arial" w:cs="Arial"/>
+          <w:color w:val="262626"/>
+          <w:sz w:val="22"/>
+          <w:szCs w:val="22"/>
+        </w:rPr>
+        <w:t>elizabethmcd</w:t>
+      </w:r>
+      <w:proofErr w:type="spellEnd"/>
+      <w:r>
+        <w:rPr>
+          <w:rFonts w:ascii="Arial" w:hAnsi="Arial" w:cs="Arial"/>
+          <w:color w:val="262626"/>
+          <w:sz w:val="22"/>
+          <w:szCs w:val="22"/>
+        </w:rPr>
+        <w:t xml:space="preserve">/R-amplicons: Analyzing 16S Amplicon Data in R Course (Version v1.0). </w:t>
+      </w:r>
+      <w:proofErr w:type="spellStart"/>
+      <w:r>
+        <w:rPr>
+          <w:rFonts w:ascii="Arial" w:hAnsi="Arial" w:cs="Arial"/>
+          <w:color w:val="262626"/>
+          <w:sz w:val="22"/>
+          <w:szCs w:val="22"/>
+        </w:rPr>
+        <w:t>Zenodo</w:t>
+      </w:r>
+      <w:proofErr w:type="spellEnd"/>
+      <w:r>
+        <w:rPr>
+          <w:rFonts w:ascii="Arial" w:hAnsi="Arial" w:cs="Arial"/>
+          <w:color w:val="262626"/>
+          <w:sz w:val="22"/>
+          <w:szCs w:val="22"/>
+        </w:rPr>
+        <w:t>.</w:t>
+      </w:r>
+      <w:r>
+        <w:rPr>
+          <w:rFonts w:ascii="Arial" w:hAnsi="Arial" w:cs="Arial"/>
+          <w:color w:val="262626"/>
+          <w:sz w:val="22"/>
+          <w:szCs w:val="22"/>
+        </w:rPr>
+        <w:t xml:space="preserve"> July 2020.</w:t>
+      </w:r>
+      <w:r>
+        <w:rPr>
+          <w:rFonts w:ascii="Arial" w:hAnsi="Arial" w:cs="Arial"/>
+          <w:color w:val="262626"/>
+          <w:sz w:val="22"/>
+          <w:szCs w:val="22"/>
         </w:rPr>
         <w:t xml:space="preserve"> </w:t>
+      </w:r>
+      <w:hyperlink r:id="rId9" w:history="1">
+        <w:r>
+          <w:rPr>
+            <w:rStyle w:val="Hyperlink"/>
+            <w:rFonts w:ascii="Arial" w:hAnsi="Arial" w:cs="Arial"/>
+            <w:sz w:val="22"/>
+            <w:szCs w:val="22"/>
+          </w:rPr>
+          <w:t>http://doi.org/10.5281/zenodo.3942709</w:t>
+        </w:r>
+      </w:hyperlink>
+      <w:r>
+        <w:rPr>
+          <w:rFonts w:ascii="Arial" w:hAnsi="Arial" w:cs="Arial"/>
+          <w:color w:val="262626"/>
+          <w:sz w:val="22"/>
+          <w:szCs w:val="22"/>
+        </w:rPr>
+        <w:t xml:space="preserve">. Course website at </w:t>
+      </w:r>
+      <w:hyperlink r:id="rId10" w:history="1">
+        <w:r>
+          <w:rPr>
+            <w:rStyle w:val="Hyperlink"/>
+            <w:rFonts w:ascii="Arial" w:hAnsi="Arial" w:cs="Arial"/>
+            <w:sz w:val="22"/>
+            <w:szCs w:val="22"/>
+          </w:rPr>
+          <w:t>http://elizabethmcd.github.io/R-amplicons/</w:t>
+        </w:r>
+      </w:hyperlink>
+      <w:r>
+        <w:rPr>
+          <w:rFonts w:ascii="Arial" w:hAnsi="Arial" w:cs="Arial"/>
+          <w:color w:val="262626"/>
+          <w:sz w:val="22"/>
+          <w:szCs w:val="22"/>
+        </w:rPr>
+        <w:t xml:space="preserve">. </w:t>
       </w:r>
     </w:p>
     <w:p>
@@ -1896,44 +2041,36 @@
         <w:textAlignment w:val="baseline"/>
         <w:rPr>
           <w:rFonts w:ascii="Arial" w:eastAsia="Times New Roman" w:hAnsi="Arial" w:cs="Arial"/>
+          <w:bCs/>
           <w:color w:val="000000"/>
           <w:sz w:val="22"/>
           <w:szCs w:val="22"/>
-        </w:rPr>
-      </w:pPr>
-      <w:r>
-        <w:rPr>
-          <w:rFonts w:ascii="Arial" w:eastAsia="Times New Roman" w:hAnsi="Arial" w:cs="Arial"/>
-          <w:b/>
-          <w:color w:val="000000"/>
-          <w:sz w:val="22"/>
-          <w:szCs w:val="22"/>
           <w:shd w:val="clear" w:color="auto" w:fill="FFFFFF"/>
         </w:rPr>
-        <w:t>1.</w:t>
-      </w:r>
-      <w:r>
+      </w:pPr>
+    </w:p>
+    <w:p>
+      <w:pPr>
+        <w:shd w:val="clear" w:color="auto" w:fill="FFFFFF"/>
+        <w:textAlignment w:val="baseline"/>
         <w:rPr>
           <w:rFonts w:ascii="Arial" w:eastAsia="Times New Roman" w:hAnsi="Arial" w:cs="Arial"/>
           <w:color w:val="000000"/>
           <w:sz w:val="22"/>
           <w:szCs w:val="22"/>
+        </w:rPr>
+      </w:pPr>
+      <w:r>
+        <w:rPr>
+          <w:rFonts w:ascii="Arial" w:eastAsia="Times New Roman" w:hAnsi="Arial" w:cs="Arial"/>
+          <w:b/>
+          <w:color w:val="000000"/>
+          <w:sz w:val="22"/>
+          <w:szCs w:val="22"/>
           <w:shd w:val="clear" w:color="auto" w:fill="FFFFFF"/>
         </w:rPr>
-        <w:t xml:space="preserve"> </w:t>
-      </w:r>
-      <w:r>
-        <w:rPr>
-          <w:rFonts w:ascii="Arial" w:eastAsia="Times New Roman" w:hAnsi="Arial" w:cs="Arial"/>
-          <w:b/>
-          <w:color w:val="000000"/>
-          <w:sz w:val="22"/>
-          <w:szCs w:val="22"/>
-          <w:shd w:val="clear" w:color="auto" w:fill="FFFFFF"/>
-        </w:rPr>
-        <w:t xml:space="preserve">McDaniel E.A., </w:t>
-      </w:r>
-      <w:proofErr w:type="spellStart"/>
+        <w:t>1.</w:t>
+      </w:r>
       <w:r>
         <w:rPr>
           <w:rFonts w:ascii="Arial" w:eastAsia="Times New Roman" w:hAnsi="Arial" w:cs="Arial"/>
@@ -1942,9 +2079,20 @@
           <w:szCs w:val="22"/>
           <w:shd w:val="clear" w:color="auto" w:fill="FFFFFF"/>
         </w:rPr>
-        <w:t>Anantharaman</w:t>
-      </w:r>
-      <w:proofErr w:type="spellEnd"/>
+        <w:t xml:space="preserve"> </w:t>
+      </w:r>
+      <w:r>
+        <w:rPr>
+          <w:rFonts w:ascii="Arial" w:eastAsia="Times New Roman" w:hAnsi="Arial" w:cs="Arial"/>
+          <w:b/>
+          <w:color w:val="000000"/>
+          <w:sz w:val="22"/>
+          <w:szCs w:val="22"/>
+          <w:shd w:val="clear" w:color="auto" w:fill="FFFFFF"/>
+        </w:rPr>
+        <w:t xml:space="preserve">McDaniel E.A., </w:t>
+      </w:r>
+      <w:proofErr w:type="spellStart"/>
       <w:r>
         <w:rPr>
           <w:rFonts w:ascii="Arial" w:eastAsia="Times New Roman" w:hAnsi="Arial" w:cs="Arial"/>
@@ -1953,46 +2101,9 @@
           <w:szCs w:val="22"/>
           <w:shd w:val="clear" w:color="auto" w:fill="FFFFFF"/>
         </w:rPr>
-        <w:t xml:space="preserve">, K., McMahon K.D. </w:t>
-      </w:r>
-      <w:proofErr w:type="spellStart"/>
-      <w:r>
-        <w:rPr>
-          <w:rFonts w:ascii="Arial" w:eastAsia="Times New Roman" w:hAnsi="Arial" w:cs="Arial"/>
-          <w:b/>
-          <w:bCs/>
-          <w:color w:val="000000"/>
-          <w:sz w:val="22"/>
-          <w:szCs w:val="22"/>
-          <w:shd w:val="clear" w:color="auto" w:fill="FFFFFF"/>
-        </w:rPr>
-        <w:t>metabolisHMM</w:t>
+        <w:t>Anantharaman</w:t>
       </w:r>
       <w:proofErr w:type="spellEnd"/>
-      <w:r>
-        <w:rPr>
-          <w:rFonts w:ascii="Arial" w:eastAsia="Times New Roman" w:hAnsi="Arial" w:cs="Arial"/>
-          <w:b/>
-          <w:bCs/>
-          <w:color w:val="000000"/>
-          <w:sz w:val="22"/>
-          <w:szCs w:val="22"/>
-          <w:shd w:val="clear" w:color="auto" w:fill="FFFFFF"/>
-        </w:rPr>
-        <w:t>: Phylogenomic analysis for exploration of microbial phylogenies and metabolic pathways.</w:t>
-      </w:r>
-      <w:r>
-        <w:rPr>
-          <w:rFonts w:ascii="Arial" w:eastAsia="Times New Roman" w:hAnsi="Arial" w:cs="Arial"/>
-          <w:b/>
-          <w:bCs/>
-          <w:color w:val="000000"/>
-          <w:sz w:val="22"/>
-          <w:szCs w:val="22"/>
-          <w:shd w:val="clear" w:color="auto" w:fill="FFFFFF"/>
-        </w:rPr>
-        <w:t xml:space="preserve"> </w:t>
-      </w:r>
       <w:r>
         <w:rPr>
           <w:rFonts w:ascii="Arial" w:eastAsia="Times New Roman" w:hAnsi="Arial" w:cs="Arial"/>
@@ -2001,6 +2112,42 @@
           <w:szCs w:val="22"/>
           <w:shd w:val="clear" w:color="auto" w:fill="FFFFFF"/>
         </w:rPr>
+        <w:t xml:space="preserve">, K., McMahon K.D. </w:t>
+      </w:r>
+      <w:proofErr w:type="spellStart"/>
+      <w:r>
+        <w:rPr>
+          <w:rFonts w:ascii="Arial" w:eastAsia="Times New Roman" w:hAnsi="Arial" w:cs="Arial"/>
+          <w:b/>
+          <w:bCs/>
+          <w:color w:val="000000"/>
+          <w:sz w:val="22"/>
+          <w:szCs w:val="22"/>
+          <w:shd w:val="clear" w:color="auto" w:fill="FFFFFF"/>
+        </w:rPr>
+        <w:t>metabolisHMM</w:t>
+      </w:r>
+      <w:proofErr w:type="spellEnd"/>
+      <w:r>
+        <w:rPr>
+          <w:rFonts w:ascii="Arial" w:eastAsia="Times New Roman" w:hAnsi="Arial" w:cs="Arial"/>
+          <w:b/>
+          <w:bCs/>
+          <w:color w:val="000000"/>
+          <w:sz w:val="22"/>
+          <w:szCs w:val="22"/>
+          <w:shd w:val="clear" w:color="auto" w:fill="FFFFFF"/>
+        </w:rPr>
+        <w:t xml:space="preserve">: Phylogenomic analysis for exploration of microbial phylogenies and metabolic pathways. </w:t>
+      </w:r>
+      <w:r>
+        <w:rPr>
+          <w:rFonts w:ascii="Arial" w:eastAsia="Times New Roman" w:hAnsi="Arial" w:cs="Arial"/>
+          <w:color w:val="000000"/>
+          <w:sz w:val="22"/>
+          <w:szCs w:val="22"/>
+          <w:shd w:val="clear" w:color="auto" w:fill="FFFFFF"/>
+        </w:rPr>
         <w:t>Dec. 2019.</w:t>
       </w:r>
       <w:r>
@@ -2069,18 +2216,7 @@
           <w:sz w:val="22"/>
           <w:szCs w:val="22"/>
         </w:rPr>
-        <w:t xml:space="preserve">. </w:t>
-      </w:r>
-      <w:r>
-        <w:rPr>
-          <w:rFonts w:ascii="Arial" w:hAnsi="Arial" w:cs="Arial"/>
-          <w:i/>
-          <w:iCs/>
-          <w:color w:val="262626"/>
-          <w:sz w:val="22"/>
-          <w:szCs w:val="22"/>
-        </w:rPr>
-        <w:t xml:space="preserve">Submitted. </w:t>
+        <w:t>.</w:t>
       </w:r>
     </w:p>
     <w:p>
@@ -2092,14 +2228,23 @@
           <w:u w:val="single"/>
         </w:rPr>
       </w:pPr>
-      <w:r>
+    </w:p>
+    <w:p>
+      <w:pPr>
         <w:rPr>
           <w:rFonts w:ascii="Arial" w:hAnsi="Arial" w:cs="Arial"/>
           <w:b/>
           <w:color w:val="2F5496" w:themeColor="accent1" w:themeShade="BF"/>
           <w:u w:val="single"/>
         </w:rPr>
-        <w:lastRenderedPageBreak/>
+      </w:pPr>
+      <w:r>
+        <w:rPr>
+          <w:rFonts w:ascii="Arial" w:hAnsi="Arial" w:cs="Arial"/>
+          <w:b/>
+          <w:color w:val="2F5496" w:themeColor="accent1" w:themeShade="BF"/>
+          <w:u w:val="single"/>
+        </w:rPr>
         <w:t>Oral Presentations</w:t>
       </w:r>
     </w:p>
@@ -2729,6 +2874,8 @@
         <w:rPr>
           <w:rFonts w:ascii="Arial" w:hAnsi="Arial" w:cs="Arial"/>
           <w:bCs/>
+          <w:i/>
+          <w:iCs/>
           <w:sz w:val="22"/>
           <w:szCs w:val="22"/>
         </w:rPr>
@@ -2810,6 +2957,205 @@
           <w:szCs w:val="22"/>
         </w:rPr>
         <w:t xml:space="preserve"> 2018. </w:t>
+      </w:r>
+    </w:p>
+    <w:p>
+      <w:pPr>
+        <w:rPr>
+          <w:rFonts w:ascii="Arial" w:hAnsi="Arial" w:cs="Arial"/>
+          <w:bCs/>
+          <w:sz w:val="22"/>
+          <w:szCs w:val="22"/>
+        </w:rPr>
+      </w:pPr>
+    </w:p>
+    <w:p>
+      <w:pPr>
+        <w:rPr>
+          <w:rFonts w:ascii="Arial" w:hAnsi="Arial" w:cs="Arial"/>
+          <w:b/>
+          <w:i/>
+          <w:iCs/>
+          <w:color w:val="2F5496" w:themeColor="accent1" w:themeShade="BF"/>
+        </w:rPr>
+      </w:pPr>
+      <w:r>
+        <w:rPr>
+          <w:rFonts w:ascii="Arial" w:hAnsi="Arial" w:cs="Arial"/>
+          <w:b/>
+          <w:i/>
+          <w:iCs/>
+          <w:color w:val="2F5496" w:themeColor="accent1" w:themeShade="BF"/>
+        </w:rPr>
+        <w:t>Virtual Seminars and Plenary Sessions</w:t>
+      </w:r>
+    </w:p>
+    <w:p>
+      <w:pPr>
+        <w:rPr>
+          <w:rFonts w:ascii="Arial" w:hAnsi="Arial" w:cs="Arial"/>
+          <w:bCs/>
+          <w:i/>
+          <w:iCs/>
+          <w:sz w:val="22"/>
+          <w:szCs w:val="22"/>
+        </w:rPr>
+      </w:pPr>
+      <w:r>
+        <w:rPr>
+          <w:rFonts w:ascii="Arial" w:hAnsi="Arial" w:cs="Arial"/>
+          <w:b/>
+          <w:sz w:val="22"/>
+          <w:szCs w:val="22"/>
+        </w:rPr>
+        <w:t xml:space="preserve">2. </w:t>
+      </w:r>
+      <w:r>
+        <w:rPr>
+          <w:rFonts w:ascii="Arial" w:hAnsi="Arial" w:cs="Arial"/>
+          <w:bCs/>
+          <w:sz w:val="22"/>
+          <w:szCs w:val="22"/>
+        </w:rPr>
+        <w:t>Characterizing Ecological Roles and Interactions of ‘</w:t>
+      </w:r>
+      <w:r>
+        <w:rPr>
+          <w:rFonts w:ascii="Arial" w:hAnsi="Arial" w:cs="Arial"/>
+          <w:bCs/>
+          <w:i/>
+          <w:iCs/>
+          <w:sz w:val="22"/>
+          <w:szCs w:val="22"/>
+        </w:rPr>
+        <w:t xml:space="preserve">Candidatus </w:t>
+      </w:r>
+      <w:r>
+        <w:rPr>
+          <w:rFonts w:ascii="Arial" w:hAnsi="Arial" w:cs="Arial"/>
+          <w:bCs/>
+          <w:sz w:val="22"/>
+          <w:szCs w:val="22"/>
+        </w:rPr>
+        <w:t xml:space="preserve">Accumulibacter phosphatis’ in Wastewater Systems. </w:t>
+      </w:r>
+      <w:r>
+        <w:rPr>
+          <w:rFonts w:ascii="Arial" w:hAnsi="Arial" w:cs="Arial"/>
+          <w:b/>
+          <w:sz w:val="22"/>
+          <w:szCs w:val="22"/>
+        </w:rPr>
+        <w:t xml:space="preserve">MicroSeminar. </w:t>
+      </w:r>
+      <w:r>
+        <w:rPr>
+          <w:rFonts w:ascii="Arial" w:hAnsi="Arial" w:cs="Arial"/>
+          <w:bCs/>
+          <w:i/>
+          <w:iCs/>
+          <w:sz w:val="22"/>
+          <w:szCs w:val="22"/>
+        </w:rPr>
+        <w:t>August 2020.</w:t>
+      </w:r>
+    </w:p>
+    <w:p>
+      <w:pPr>
+        <w:rPr>
+          <w:rFonts w:ascii="Arial" w:hAnsi="Arial" w:cs="Arial"/>
+          <w:b/>
+          <w:sz w:val="22"/>
+          <w:szCs w:val="22"/>
+        </w:rPr>
+      </w:pPr>
+    </w:p>
+    <w:p>
+      <w:pPr>
+        <w:rPr>
+          <w:rFonts w:ascii="Arial" w:hAnsi="Arial" w:cs="Arial"/>
+          <w:bCs/>
+          <w:i/>
+          <w:iCs/>
+          <w:sz w:val="22"/>
+          <w:szCs w:val="22"/>
+        </w:rPr>
+      </w:pPr>
+      <w:r>
+        <w:rPr>
+          <w:rFonts w:ascii="Arial" w:hAnsi="Arial" w:cs="Arial"/>
+          <w:b/>
+          <w:sz w:val="22"/>
+          <w:szCs w:val="22"/>
+        </w:rPr>
+        <w:t>1</w:t>
+      </w:r>
+      <w:r>
+        <w:rPr>
+          <w:rFonts w:ascii="Arial" w:hAnsi="Arial" w:cs="Arial"/>
+          <w:b/>
+          <w:sz w:val="22"/>
+          <w:szCs w:val="22"/>
+        </w:rPr>
+        <w:t xml:space="preserve">. </w:t>
+      </w:r>
+      <w:r>
+        <w:rPr>
+          <w:rFonts w:ascii="Arial" w:hAnsi="Arial" w:cs="Arial"/>
+          <w:bCs/>
+          <w:sz w:val="22"/>
+          <w:szCs w:val="22"/>
+        </w:rPr>
+        <w:t>Applying Genome-Resolved Metagenomics to Elucidate the Microbial “Black Box” in Model Wisconsin Lakes</w:t>
+      </w:r>
+      <w:r>
+        <w:rPr>
+          <w:rFonts w:ascii="Arial" w:hAnsi="Arial" w:cs="Arial"/>
+          <w:bCs/>
+          <w:sz w:val="22"/>
+          <w:szCs w:val="22"/>
+        </w:rPr>
+        <w:t>.</w:t>
+      </w:r>
+      <w:r>
+        <w:rPr>
+          <w:rFonts w:ascii="Arial" w:hAnsi="Arial" w:cs="Arial"/>
+          <w:b/>
+          <w:sz w:val="22"/>
+          <w:szCs w:val="22"/>
+        </w:rPr>
+        <w:t xml:space="preserve"> Incorporating Data Science and Open Science Techniques in Limnology and Oceanography Virtual Summit</w:t>
+      </w:r>
+      <w:r>
+        <w:rPr>
+          <w:rFonts w:ascii="Arial" w:hAnsi="Arial" w:cs="Arial"/>
+          <w:bCs/>
+          <w:sz w:val="22"/>
+          <w:szCs w:val="22"/>
+        </w:rPr>
+        <w:t xml:space="preserve">. </w:t>
+      </w:r>
+      <w:r>
+        <w:rPr>
+          <w:rFonts w:ascii="Arial" w:hAnsi="Arial" w:cs="Arial"/>
+          <w:bCs/>
+          <w:i/>
+          <w:iCs/>
+          <w:sz w:val="22"/>
+          <w:szCs w:val="22"/>
+        </w:rPr>
+        <w:t>July 2020</w:t>
+      </w:r>
+      <w:r>
+        <w:rPr>
+          <w:rFonts w:ascii="Arial" w:hAnsi="Arial" w:cs="Arial"/>
+          <w:bCs/>
+          <w:i/>
+          <w:iCs/>
+          <w:sz w:val="22"/>
+          <w:szCs w:val="22"/>
+        </w:rPr>
+        <w:t xml:space="preserve">. </w:t>
       </w:r>
     </w:p>
     <w:p>
@@ -3080,6 +3426,7 @@
           <w:sz w:val="22"/>
           <w:szCs w:val="22"/>
         </w:rPr>
+        <w:lastRenderedPageBreak/>
         <w:t xml:space="preserve">9. </w:t>
       </w:r>
       <w:r>
@@ -3442,7 +3789,6 @@
           <w:sz w:val="22"/>
           <w:szCs w:val="22"/>
         </w:rPr>
-        <w:lastRenderedPageBreak/>
         <w:t>4.</w:t>
       </w:r>
       <w:r>
@@ -3764,8 +4110,6 @@
         <w:rPr>
           <w:rFonts w:ascii="Arial" w:hAnsi="Arial" w:cs="Arial"/>
           <w:bCs/>
-          <w:i/>
-          <w:iCs/>
           <w:sz w:val="22"/>
           <w:szCs w:val="22"/>
         </w:rPr>
@@ -5066,20 +5410,18 @@
         <w:rPr>
           <w:rFonts w:ascii="Arial" w:hAnsi="Arial" w:cs="Arial"/>
           <w:bCs/>
-          <w:i/>
-          <w:iCs/>
-          <w:sz w:val="22"/>
-          <w:szCs w:val="22"/>
-        </w:rPr>
-      </w:pPr>
-      <w:r>
-        <w:rPr>
-          <w:rFonts w:ascii="Arial" w:hAnsi="Arial" w:cs="Arial"/>
-          <w:bCs/>
-          <w:sz w:val="22"/>
-          <w:szCs w:val="22"/>
-        </w:rPr>
-        <w:t xml:space="preserve">Software Carpentry Virtual Unix Shell Mini Workshop; </w:t>
+          <w:sz w:val="22"/>
+          <w:szCs w:val="22"/>
+        </w:rPr>
+      </w:pPr>
+      <w:r>
+        <w:rPr>
+          <w:rFonts w:ascii="Arial" w:hAnsi="Arial" w:cs="Arial"/>
+          <w:bCs/>
+          <w:sz w:val="22"/>
+          <w:szCs w:val="22"/>
+        </w:rPr>
+        <w:t xml:space="preserve">Virtual Software Carpentry Workshop; </w:t>
       </w:r>
       <w:r>
         <w:rPr>
@@ -5096,6 +5438,116 @@
         <w:rPr>
           <w:rFonts w:ascii="Arial" w:hAnsi="Arial" w:cs="Arial"/>
           <w:bCs/>
+          <w:i/>
+          <w:iCs/>
+          <w:sz w:val="22"/>
+          <w:szCs w:val="22"/>
+        </w:rPr>
+        <w:tab/>
+      </w:r>
+      <w:r>
+        <w:rPr>
+          <w:rFonts w:ascii="Arial" w:hAnsi="Arial" w:cs="Arial"/>
+          <w:bCs/>
+          <w:i/>
+          <w:iCs/>
+          <w:sz w:val="22"/>
+          <w:szCs w:val="22"/>
+        </w:rPr>
+        <w:tab/>
+      </w:r>
+      <w:r>
+        <w:rPr>
+          <w:rFonts w:ascii="Arial" w:hAnsi="Arial" w:cs="Arial"/>
+          <w:bCs/>
+          <w:i/>
+          <w:iCs/>
+          <w:sz w:val="22"/>
+          <w:szCs w:val="22"/>
+        </w:rPr>
+        <w:tab/>
+      </w:r>
+      <w:r>
+        <w:rPr>
+          <w:rFonts w:ascii="Arial" w:hAnsi="Arial" w:cs="Arial"/>
+          <w:bCs/>
+          <w:i/>
+          <w:iCs/>
+          <w:sz w:val="22"/>
+          <w:szCs w:val="22"/>
+        </w:rPr>
+        <w:tab/>
+      </w:r>
+      <w:r>
+        <w:rPr>
+          <w:rFonts w:ascii="Arial" w:hAnsi="Arial" w:cs="Arial"/>
+          <w:bCs/>
+          <w:i/>
+          <w:iCs/>
+          <w:sz w:val="22"/>
+          <w:szCs w:val="22"/>
+        </w:rPr>
+        <w:tab/>
+      </w:r>
+      <w:r>
+        <w:rPr>
+          <w:rFonts w:ascii="Arial" w:hAnsi="Arial" w:cs="Arial"/>
+          <w:bCs/>
+          <w:i/>
+          <w:iCs/>
+          <w:sz w:val="22"/>
+          <w:szCs w:val="22"/>
+        </w:rPr>
+        <w:tab/>
+      </w:r>
+      <w:r>
+        <w:rPr>
+          <w:rFonts w:ascii="Arial" w:hAnsi="Arial" w:cs="Arial"/>
+          <w:bCs/>
+          <w:i/>
+          <w:iCs/>
+          <w:sz w:val="22"/>
+          <w:szCs w:val="22"/>
+        </w:rPr>
+        <w:tab/>
+        <w:t xml:space="preserve">   August 2020</w:t>
+      </w:r>
+    </w:p>
+    <w:p>
+      <w:pPr>
+        <w:rPr>
+          <w:rFonts w:ascii="Arial" w:hAnsi="Arial" w:cs="Arial"/>
+          <w:bCs/>
+          <w:i/>
+          <w:iCs/>
+          <w:sz w:val="22"/>
+          <w:szCs w:val="22"/>
+        </w:rPr>
+      </w:pPr>
+      <w:r>
+        <w:rPr>
+          <w:rFonts w:ascii="Arial" w:hAnsi="Arial" w:cs="Arial"/>
+          <w:bCs/>
+          <w:sz w:val="22"/>
+          <w:szCs w:val="22"/>
+        </w:rPr>
+        <w:t xml:space="preserve">Amplicon Analysis in R Workshop; </w:t>
+      </w:r>
+      <w:r>
+        <w:rPr>
+          <w:rFonts w:ascii="Arial" w:hAnsi="Arial" w:cs="Arial"/>
+          <w:bCs/>
+          <w:i/>
+          <w:iCs/>
+          <w:sz w:val="22"/>
+          <w:szCs w:val="22"/>
+        </w:rPr>
+        <w:t>Instructor and Developer</w:t>
+      </w:r>
+      <w:r>
+        <w:rPr>
+          <w:rFonts w:ascii="Arial" w:hAnsi="Arial" w:cs="Arial"/>
+          <w:bCs/>
           <w:sz w:val="22"/>
           <w:szCs w:val="22"/>
         </w:rPr>
@@ -5168,6 +5620,141 @@
           <w:sz w:val="22"/>
           <w:szCs w:val="22"/>
         </w:rPr>
+        <w:t xml:space="preserve">Virtual </w:t>
+      </w:r>
+      <w:r>
+        <w:rPr>
+          <w:rFonts w:ascii="Arial" w:hAnsi="Arial" w:cs="Arial"/>
+          <w:bCs/>
+          <w:sz w:val="22"/>
+          <w:szCs w:val="22"/>
+        </w:rPr>
+        <w:t>Software Carpentry Mini</w:t>
+      </w:r>
+      <w:r>
+        <w:rPr>
+          <w:rFonts w:ascii="Arial" w:hAnsi="Arial" w:cs="Arial"/>
+          <w:bCs/>
+          <w:sz w:val="22"/>
+          <w:szCs w:val="22"/>
+        </w:rPr>
+        <w:t>-</w:t>
+      </w:r>
+      <w:r>
+        <w:rPr>
+          <w:rFonts w:ascii="Arial" w:hAnsi="Arial" w:cs="Arial"/>
+          <w:bCs/>
+          <w:sz w:val="22"/>
+          <w:szCs w:val="22"/>
+        </w:rPr>
+        <w:t xml:space="preserve">Workshop; </w:t>
+      </w:r>
+      <w:r>
+        <w:rPr>
+          <w:rFonts w:ascii="Arial" w:hAnsi="Arial" w:cs="Arial"/>
+          <w:bCs/>
+          <w:i/>
+          <w:iCs/>
+          <w:sz w:val="22"/>
+          <w:szCs w:val="22"/>
+        </w:rPr>
+        <w:t>Helper</w:t>
+      </w:r>
+      <w:r>
+        <w:rPr>
+          <w:rFonts w:ascii="Arial" w:hAnsi="Arial" w:cs="Arial"/>
+          <w:bCs/>
+          <w:sz w:val="22"/>
+          <w:szCs w:val="22"/>
+        </w:rPr>
+        <w:tab/>
+      </w:r>
+      <w:r>
+        <w:rPr>
+          <w:rFonts w:ascii="Arial" w:hAnsi="Arial" w:cs="Arial"/>
+          <w:bCs/>
+          <w:sz w:val="22"/>
+          <w:szCs w:val="22"/>
+        </w:rPr>
+        <w:tab/>
+      </w:r>
+      <w:r>
+        <w:rPr>
+          <w:rFonts w:ascii="Arial" w:hAnsi="Arial" w:cs="Arial"/>
+          <w:bCs/>
+          <w:sz w:val="22"/>
+          <w:szCs w:val="22"/>
+        </w:rPr>
+        <w:tab/>
+      </w:r>
+      <w:r>
+        <w:rPr>
+          <w:rFonts w:ascii="Arial" w:hAnsi="Arial" w:cs="Arial"/>
+          <w:bCs/>
+          <w:sz w:val="22"/>
+          <w:szCs w:val="22"/>
+        </w:rPr>
+        <w:tab/>
+      </w:r>
+      <w:r>
+        <w:rPr>
+          <w:rFonts w:ascii="Arial" w:hAnsi="Arial" w:cs="Arial"/>
+          <w:bCs/>
+          <w:sz w:val="22"/>
+          <w:szCs w:val="22"/>
+        </w:rPr>
+        <w:tab/>
+        <w:t xml:space="preserve">       </w:t>
+      </w:r>
+      <w:r>
+        <w:rPr>
+          <w:rFonts w:ascii="Arial" w:hAnsi="Arial" w:cs="Arial"/>
+          <w:bCs/>
+          <w:sz w:val="22"/>
+          <w:szCs w:val="22"/>
+        </w:rPr>
+        <w:tab/>
+      </w:r>
+      <w:r>
+        <w:rPr>
+          <w:rFonts w:ascii="Arial" w:hAnsi="Arial" w:cs="Arial"/>
+          <w:bCs/>
+          <w:sz w:val="22"/>
+          <w:szCs w:val="22"/>
+        </w:rPr>
+        <w:tab/>
+        <w:t xml:space="preserve">       </w:t>
+      </w:r>
+      <w:r>
+        <w:rPr>
+          <w:rFonts w:ascii="Arial" w:hAnsi="Arial" w:cs="Arial"/>
+          <w:bCs/>
+          <w:i/>
+          <w:iCs/>
+          <w:sz w:val="22"/>
+          <w:szCs w:val="22"/>
+        </w:rPr>
+        <w:t>April 2020</w:t>
+      </w:r>
+    </w:p>
+    <w:p>
+      <w:pPr>
+        <w:rPr>
+          <w:rFonts w:ascii="Arial" w:hAnsi="Arial" w:cs="Arial"/>
+          <w:bCs/>
+          <w:i/>
+          <w:iCs/>
+          <w:sz w:val="22"/>
+          <w:szCs w:val="22"/>
+        </w:rPr>
+      </w:pPr>
+      <w:r>
+        <w:rPr>
+          <w:rFonts w:ascii="Arial" w:hAnsi="Arial" w:cs="Arial"/>
+          <w:bCs/>
+          <w:sz w:val="22"/>
+          <w:szCs w:val="22"/>
+        </w:rPr>
         <w:t>Research Bazaar Software Carpentry Workshop</w:t>
       </w:r>
       <w:r>
@@ -5645,6 +6232,7 @@
           <w:sz w:val="22"/>
           <w:szCs w:val="22"/>
         </w:rPr>
+        <w:lastRenderedPageBreak/>
         <w:t>Software Carpentry</w:t>
       </w:r>
       <w:r>
@@ -6830,7 +7418,6 @@
           <w:sz w:val="22"/>
           <w:szCs w:val="22"/>
         </w:rPr>
-        <w:lastRenderedPageBreak/>
         <w:t xml:space="preserve">Kaela Amundson: </w:t>
       </w:r>
       <w:r>
@@ -7193,97 +7780,6 @@
       <w:pPr>
         <w:rPr>
           <w:rFonts w:ascii="Arial" w:hAnsi="Arial" w:cs="Arial"/>
-          <w:bCs/>
-          <w:i/>
-          <w:iCs/>
-          <w:sz w:val="22"/>
-          <w:szCs w:val="22"/>
-        </w:rPr>
-      </w:pPr>
-      <w:r>
-        <w:rPr>
-          <w:rFonts w:ascii="Arial" w:hAnsi="Arial" w:cs="Arial"/>
-          <w:b/>
-          <w:sz w:val="22"/>
-          <w:szCs w:val="22"/>
-        </w:rPr>
-        <w:t>UW-Madison Metagenomics Workshop Development Team</w:t>
-      </w:r>
-      <w:r>
-        <w:rPr>
-          <w:rFonts w:ascii="Arial" w:hAnsi="Arial" w:cs="Arial"/>
-          <w:b/>
-          <w:sz w:val="22"/>
-          <w:szCs w:val="22"/>
-        </w:rPr>
-        <w:tab/>
-      </w:r>
-      <w:r>
-        <w:rPr>
-          <w:rFonts w:ascii="Arial" w:hAnsi="Arial" w:cs="Arial"/>
-          <w:b/>
-          <w:sz w:val="22"/>
-          <w:szCs w:val="22"/>
-        </w:rPr>
-        <w:tab/>
-      </w:r>
-      <w:r>
-        <w:rPr>
-          <w:rFonts w:ascii="Arial" w:hAnsi="Arial" w:cs="Arial"/>
-          <w:b/>
-          <w:sz w:val="22"/>
-          <w:szCs w:val="22"/>
-        </w:rPr>
-        <w:tab/>
-        <w:t xml:space="preserve">                </w:t>
-      </w:r>
-      <w:r>
-        <w:rPr>
-          <w:rFonts w:ascii="Arial" w:hAnsi="Arial" w:cs="Arial"/>
-          <w:b/>
-          <w:sz w:val="22"/>
-          <w:szCs w:val="22"/>
-        </w:rPr>
-        <w:t xml:space="preserve"> </w:t>
-      </w:r>
-      <w:r>
-        <w:rPr>
-          <w:rFonts w:ascii="Arial" w:hAnsi="Arial" w:cs="Arial"/>
-          <w:bCs/>
-          <w:i/>
-          <w:iCs/>
-          <w:sz w:val="22"/>
-          <w:szCs w:val="22"/>
-        </w:rPr>
-        <w:t>Sp</w:t>
-      </w:r>
-      <w:r>
-        <w:rPr>
-          <w:rFonts w:ascii="Arial" w:hAnsi="Arial" w:cs="Arial"/>
-          <w:bCs/>
-          <w:i/>
-          <w:iCs/>
-          <w:sz w:val="22"/>
-          <w:szCs w:val="22"/>
-        </w:rPr>
-        <w:t>.</w:t>
-      </w:r>
-      <w:r>
-        <w:rPr>
-          <w:rFonts w:ascii="Arial" w:hAnsi="Arial" w:cs="Arial"/>
-          <w:bCs/>
-          <w:i/>
-          <w:iCs/>
-          <w:sz w:val="22"/>
-          <w:szCs w:val="22"/>
-        </w:rPr>
-        <w:t xml:space="preserve"> 2019 - present</w:t>
-      </w:r>
-    </w:p>
-    <w:p>
-      <w:pPr>
-        <w:rPr>
-          <w:rFonts w:ascii="Arial" w:hAnsi="Arial" w:cs="Arial"/>
           <w:b/>
           <w:sz w:val="22"/>
           <w:szCs w:val="22"/>
@@ -8196,6 +8692,620 @@
         </w:rPr>
         <w:t>Professional Development</w:t>
       </w:r>
+    </w:p>
+    <w:p>
+      <w:pPr>
+        <w:rPr>
+          <w:rFonts w:ascii="Times New Roman" w:eastAsia="Times New Roman" w:hAnsi="Times New Roman" w:cs="Times New Roman"/>
+          <w:i/>
+          <w:iCs/>
+        </w:rPr>
+      </w:pPr>
+      <w:r>
+        <w:rPr>
+          <w:rFonts w:ascii="Arial" w:hAnsi="Arial" w:cs="Arial"/>
+          <w:b/>
+          <w:sz w:val="22"/>
+          <w:szCs w:val="22"/>
+        </w:rPr>
+        <w:t>Google Career Readiness Data Analyst Challenge</w:t>
+      </w:r>
+      <w:r>
+        <w:rPr>
+          <w:rFonts w:ascii="Arial" w:hAnsi="Arial" w:cs="Arial"/>
+          <w:b/>
+          <w:sz w:val="22"/>
+          <w:szCs w:val="22"/>
+        </w:rPr>
+        <w:tab/>
+      </w:r>
+      <w:r>
+        <w:rPr>
+          <w:rFonts w:ascii="Arial" w:hAnsi="Arial" w:cs="Arial"/>
+          <w:b/>
+          <w:sz w:val="22"/>
+          <w:szCs w:val="22"/>
+        </w:rPr>
+        <w:tab/>
+      </w:r>
+      <w:r>
+        <w:rPr>
+          <w:rFonts w:ascii="Arial" w:hAnsi="Arial" w:cs="Arial"/>
+          <w:b/>
+          <w:sz w:val="22"/>
+          <w:szCs w:val="22"/>
+        </w:rPr>
+        <w:tab/>
+      </w:r>
+      <w:r>
+        <w:rPr>
+          <w:rFonts w:ascii="Arial" w:hAnsi="Arial" w:cs="Arial"/>
+          <w:b/>
+          <w:sz w:val="22"/>
+          <w:szCs w:val="22"/>
+        </w:rPr>
+        <w:tab/>
+      </w:r>
+      <w:r>
+        <w:rPr>
+          <w:rFonts w:ascii="Arial" w:hAnsi="Arial" w:cs="Arial"/>
+          <w:b/>
+          <w:sz w:val="22"/>
+          <w:szCs w:val="22"/>
+        </w:rPr>
+        <w:tab/>
+      </w:r>
+      <w:r>
+        <w:rPr>
+          <w:rFonts w:ascii="Arial" w:hAnsi="Arial" w:cs="Arial"/>
+          <w:b/>
+          <w:sz w:val="22"/>
+          <w:szCs w:val="22"/>
+        </w:rPr>
+        <w:tab/>
+      </w:r>
+      <w:r>
+        <w:rPr>
+          <w:rFonts w:ascii="Arial" w:hAnsi="Arial" w:cs="Arial"/>
+          <w:bCs/>
+          <w:i/>
+          <w:iCs/>
+          <w:sz w:val="22"/>
+          <w:szCs w:val="22"/>
+        </w:rPr>
+        <w:t>Summer 2020</w:t>
+      </w:r>
+    </w:p>
+    <w:p>
+      <w:pPr>
+        <w:rPr>
+          <w:rFonts w:ascii="Arial" w:hAnsi="Arial" w:cs="Arial"/>
+          <w:bCs/>
+          <w:i/>
+          <w:iCs/>
+          <w:sz w:val="22"/>
+          <w:szCs w:val="22"/>
+        </w:rPr>
+      </w:pPr>
+      <w:r>
+        <w:rPr>
+          <w:rFonts w:ascii="Arial" w:hAnsi="Arial" w:cs="Arial"/>
+          <w:b/>
+          <w:sz w:val="22"/>
+          <w:szCs w:val="22"/>
+        </w:rPr>
+        <w:t>DELTA Research Mentor Training</w:t>
+      </w:r>
+      <w:r>
+        <w:rPr>
+          <w:rFonts w:ascii="Arial" w:hAnsi="Arial" w:cs="Arial"/>
+          <w:b/>
+          <w:sz w:val="22"/>
+          <w:szCs w:val="22"/>
+        </w:rPr>
+        <w:tab/>
+      </w:r>
+      <w:r>
+        <w:rPr>
+          <w:rFonts w:ascii="Arial" w:hAnsi="Arial" w:cs="Arial"/>
+          <w:b/>
+          <w:sz w:val="22"/>
+          <w:szCs w:val="22"/>
+        </w:rPr>
+        <w:tab/>
+      </w:r>
+      <w:r>
+        <w:rPr>
+          <w:rFonts w:ascii="Arial" w:hAnsi="Arial" w:cs="Arial"/>
+          <w:b/>
+          <w:sz w:val="22"/>
+          <w:szCs w:val="22"/>
+        </w:rPr>
+        <w:tab/>
+      </w:r>
+      <w:r>
+        <w:rPr>
+          <w:rFonts w:ascii="Arial" w:hAnsi="Arial" w:cs="Arial"/>
+          <w:b/>
+          <w:sz w:val="22"/>
+          <w:szCs w:val="22"/>
+        </w:rPr>
+        <w:tab/>
+      </w:r>
+      <w:r>
+        <w:rPr>
+          <w:rFonts w:ascii="Arial" w:hAnsi="Arial" w:cs="Arial"/>
+          <w:b/>
+          <w:sz w:val="22"/>
+          <w:szCs w:val="22"/>
+        </w:rPr>
+        <w:tab/>
+        <w:t xml:space="preserve">         </w:t>
+      </w:r>
+      <w:r>
+        <w:rPr>
+          <w:rFonts w:ascii="Arial" w:hAnsi="Arial" w:cs="Arial"/>
+          <w:b/>
+          <w:sz w:val="22"/>
+          <w:szCs w:val="22"/>
+        </w:rPr>
+        <w:tab/>
+      </w:r>
+      <w:r>
+        <w:rPr>
+          <w:rFonts w:ascii="Arial" w:hAnsi="Arial" w:cs="Arial"/>
+          <w:b/>
+          <w:sz w:val="22"/>
+          <w:szCs w:val="22"/>
+        </w:rPr>
+        <w:tab/>
+      </w:r>
+      <w:r>
+        <w:rPr>
+          <w:rFonts w:ascii="Arial" w:hAnsi="Arial" w:cs="Arial"/>
+          <w:b/>
+          <w:sz w:val="22"/>
+          <w:szCs w:val="22"/>
+        </w:rPr>
+        <w:tab/>
+      </w:r>
+      <w:r>
+        <w:rPr>
+          <w:rFonts w:ascii="Arial" w:hAnsi="Arial" w:cs="Arial"/>
+          <w:b/>
+          <w:sz w:val="22"/>
+          <w:szCs w:val="22"/>
+        </w:rPr>
+        <w:t xml:space="preserve">            </w:t>
+      </w:r>
+      <w:r>
+        <w:rPr>
+          <w:rFonts w:ascii="Arial" w:hAnsi="Arial" w:cs="Arial"/>
+          <w:bCs/>
+          <w:i/>
+          <w:iCs/>
+          <w:sz w:val="22"/>
+          <w:szCs w:val="22"/>
+        </w:rPr>
+        <w:t>Summer 2019</w:t>
+      </w:r>
+    </w:p>
+    <w:p>
+      <w:pPr>
+        <w:rPr>
+          <w:rFonts w:ascii="Arial" w:hAnsi="Arial" w:cs="Arial"/>
+          <w:i/>
+          <w:sz w:val="22"/>
+          <w:szCs w:val="22"/>
+        </w:rPr>
+      </w:pPr>
+      <w:r>
+        <w:rPr>
+          <w:rFonts w:ascii="Arial" w:hAnsi="Arial" w:cs="Arial"/>
+          <w:b/>
+          <w:sz w:val="22"/>
+          <w:szCs w:val="22"/>
+        </w:rPr>
+        <w:t>Carpentries Instructor Training</w:t>
+      </w:r>
+      <w:r>
+        <w:rPr>
+          <w:rFonts w:ascii="Arial" w:hAnsi="Arial" w:cs="Arial"/>
+          <w:b/>
+          <w:sz w:val="22"/>
+          <w:szCs w:val="22"/>
+        </w:rPr>
+        <w:t xml:space="preserve"> and Certification</w:t>
+      </w:r>
+      <w:r>
+        <w:rPr>
+          <w:rFonts w:ascii="Arial" w:hAnsi="Arial" w:cs="Arial"/>
+          <w:b/>
+          <w:sz w:val="22"/>
+          <w:szCs w:val="22"/>
+        </w:rPr>
+        <w:tab/>
+      </w:r>
+      <w:r>
+        <w:rPr>
+          <w:rFonts w:ascii="Arial" w:hAnsi="Arial" w:cs="Arial"/>
+          <w:b/>
+          <w:sz w:val="22"/>
+          <w:szCs w:val="22"/>
+        </w:rPr>
+        <w:tab/>
+      </w:r>
+      <w:r>
+        <w:rPr>
+          <w:rFonts w:ascii="Arial" w:hAnsi="Arial" w:cs="Arial"/>
+          <w:b/>
+          <w:sz w:val="22"/>
+          <w:szCs w:val="22"/>
+        </w:rPr>
+        <w:tab/>
+      </w:r>
+      <w:r>
+        <w:rPr>
+          <w:rFonts w:ascii="Arial" w:hAnsi="Arial" w:cs="Arial"/>
+          <w:b/>
+          <w:sz w:val="22"/>
+          <w:szCs w:val="22"/>
+        </w:rPr>
+        <w:tab/>
+      </w:r>
+      <w:r>
+        <w:rPr>
+          <w:rFonts w:ascii="Arial" w:hAnsi="Arial" w:cs="Arial"/>
+          <w:b/>
+          <w:sz w:val="22"/>
+          <w:szCs w:val="22"/>
+        </w:rPr>
+        <w:tab/>
+        <w:t xml:space="preserve">   </w:t>
+      </w:r>
+      <w:r>
+        <w:rPr>
+          <w:rFonts w:ascii="Arial" w:hAnsi="Arial" w:cs="Arial"/>
+          <w:b/>
+          <w:sz w:val="22"/>
+          <w:szCs w:val="22"/>
+        </w:rPr>
+        <w:tab/>
+      </w:r>
+      <w:r>
+        <w:rPr>
+          <w:rFonts w:ascii="Arial" w:hAnsi="Arial" w:cs="Arial"/>
+          <w:b/>
+          <w:sz w:val="22"/>
+          <w:szCs w:val="22"/>
+        </w:rPr>
+        <w:tab/>
+        <w:t xml:space="preserve">    </w:t>
+      </w:r>
+      <w:r>
+        <w:rPr>
+          <w:rFonts w:ascii="Arial" w:hAnsi="Arial" w:cs="Arial"/>
+          <w:b/>
+          <w:sz w:val="22"/>
+          <w:szCs w:val="22"/>
+        </w:rPr>
+        <w:t xml:space="preserve">   </w:t>
+      </w:r>
+      <w:r>
+        <w:rPr>
+          <w:rFonts w:ascii="Arial" w:hAnsi="Arial" w:cs="Arial"/>
+          <w:i/>
+          <w:sz w:val="22"/>
+          <w:szCs w:val="22"/>
+        </w:rPr>
+        <w:t>April 2019</w:t>
+      </w:r>
+    </w:p>
+    <w:p>
+      <w:pPr>
+        <w:rPr>
+          <w:rFonts w:ascii="Arial" w:hAnsi="Arial" w:cs="Arial"/>
+          <w:i/>
+          <w:sz w:val="22"/>
+          <w:szCs w:val="22"/>
+        </w:rPr>
+      </w:pPr>
+      <w:r>
+        <w:rPr>
+          <w:rFonts w:ascii="Arial" w:hAnsi="Arial" w:cs="Arial"/>
+          <w:b/>
+          <w:sz w:val="22"/>
+          <w:szCs w:val="22"/>
+        </w:rPr>
+        <w:t xml:space="preserve">IMG </w:t>
+      </w:r>
+      <w:r>
+        <w:rPr>
+          <w:rFonts w:ascii="Arial" w:hAnsi="Arial" w:cs="Arial"/>
+          <w:b/>
+          <w:sz w:val="22"/>
+          <w:szCs w:val="22"/>
+        </w:rPr>
+        <w:t xml:space="preserve">Microbial Genomics and Metagenomics Workshop, FISABIO </w:t>
+      </w:r>
+      <w:r>
+        <w:rPr>
+          <w:rFonts w:ascii="Arial" w:hAnsi="Arial" w:cs="Arial"/>
+          <w:b/>
+          <w:i/>
+          <w:sz w:val="22"/>
+          <w:szCs w:val="22"/>
+        </w:rPr>
+        <w:tab/>
+      </w:r>
+      <w:r>
+        <w:rPr>
+          <w:rFonts w:ascii="Arial" w:hAnsi="Arial" w:cs="Arial"/>
+          <w:b/>
+          <w:i/>
+          <w:sz w:val="22"/>
+          <w:szCs w:val="22"/>
+        </w:rPr>
+        <w:tab/>
+      </w:r>
+      <w:r>
+        <w:rPr>
+          <w:rFonts w:ascii="Arial" w:hAnsi="Arial" w:cs="Arial"/>
+          <w:b/>
+          <w:i/>
+          <w:sz w:val="22"/>
+          <w:szCs w:val="22"/>
+        </w:rPr>
+        <w:t xml:space="preserve">    </w:t>
+      </w:r>
+      <w:r>
+        <w:rPr>
+          <w:rFonts w:ascii="Arial" w:hAnsi="Arial" w:cs="Arial"/>
+          <w:b/>
+          <w:i/>
+          <w:sz w:val="22"/>
+          <w:szCs w:val="22"/>
+        </w:rPr>
+        <w:tab/>
+      </w:r>
+      <w:r>
+        <w:rPr>
+          <w:rFonts w:ascii="Arial" w:hAnsi="Arial" w:cs="Arial"/>
+          <w:b/>
+          <w:i/>
+          <w:sz w:val="22"/>
+          <w:szCs w:val="22"/>
+        </w:rPr>
+        <w:tab/>
+      </w:r>
+      <w:r>
+        <w:rPr>
+          <w:rFonts w:ascii="Arial" w:hAnsi="Arial" w:cs="Arial"/>
+          <w:b/>
+          <w:i/>
+          <w:sz w:val="22"/>
+          <w:szCs w:val="22"/>
+        </w:rPr>
+        <w:t xml:space="preserve">  </w:t>
+      </w:r>
+      <w:r>
+        <w:rPr>
+          <w:rFonts w:ascii="Arial" w:hAnsi="Arial" w:cs="Arial"/>
+          <w:b/>
+          <w:i/>
+          <w:sz w:val="22"/>
+          <w:szCs w:val="22"/>
+        </w:rPr>
+        <w:t xml:space="preserve">    </w:t>
+      </w:r>
+      <w:r>
+        <w:rPr>
+          <w:rFonts w:ascii="Arial" w:hAnsi="Arial" w:cs="Arial"/>
+          <w:i/>
+          <w:sz w:val="22"/>
+          <w:szCs w:val="22"/>
+        </w:rPr>
+        <w:t>June 2017</w:t>
+      </w:r>
+    </w:p>
+    <w:p>
+      <w:pPr>
+        <w:rPr>
+          <w:rFonts w:ascii="Arial" w:hAnsi="Arial" w:cs="Arial"/>
+          <w:i/>
+          <w:sz w:val="22"/>
+          <w:szCs w:val="22"/>
+        </w:rPr>
+      </w:pPr>
+      <w:r>
+        <w:rPr>
+          <w:rFonts w:ascii="Arial" w:hAnsi="Arial" w:cs="Arial"/>
+          <w:b/>
+          <w:sz w:val="22"/>
+          <w:szCs w:val="22"/>
+        </w:rPr>
+        <w:t xml:space="preserve">Anvi’o Workshop, University of Chicago </w:t>
+      </w:r>
+      <w:r>
+        <w:rPr>
+          <w:rFonts w:ascii="Arial" w:hAnsi="Arial" w:cs="Arial"/>
+          <w:sz w:val="22"/>
+          <w:szCs w:val="22"/>
+        </w:rPr>
+        <w:tab/>
+      </w:r>
+      <w:r>
+        <w:rPr>
+          <w:rFonts w:ascii="Arial" w:hAnsi="Arial" w:cs="Arial"/>
+          <w:sz w:val="22"/>
+          <w:szCs w:val="22"/>
+        </w:rPr>
+        <w:tab/>
+      </w:r>
+      <w:r>
+        <w:rPr>
+          <w:rFonts w:ascii="Arial" w:hAnsi="Arial" w:cs="Arial"/>
+          <w:sz w:val="22"/>
+          <w:szCs w:val="22"/>
+        </w:rPr>
+        <w:tab/>
+      </w:r>
+      <w:r>
+        <w:rPr>
+          <w:rFonts w:ascii="Arial" w:hAnsi="Arial" w:cs="Arial"/>
+          <w:sz w:val="22"/>
+          <w:szCs w:val="22"/>
+        </w:rPr>
+        <w:tab/>
+      </w:r>
+      <w:r>
+        <w:rPr>
+          <w:rFonts w:ascii="Arial" w:hAnsi="Arial" w:cs="Arial"/>
+          <w:sz w:val="22"/>
+          <w:szCs w:val="22"/>
+        </w:rPr>
+        <w:tab/>
+        <w:t xml:space="preserve">     </w:t>
+      </w:r>
+      <w:r>
+        <w:rPr>
+          <w:rFonts w:ascii="Arial" w:hAnsi="Arial" w:cs="Arial"/>
+          <w:sz w:val="22"/>
+          <w:szCs w:val="22"/>
+        </w:rPr>
+        <w:tab/>
+      </w:r>
+      <w:r>
+        <w:rPr>
+          <w:rFonts w:ascii="Arial" w:hAnsi="Arial" w:cs="Arial"/>
+          <w:sz w:val="22"/>
+          <w:szCs w:val="22"/>
+        </w:rPr>
+        <w:tab/>
+      </w:r>
+      <w:r>
+        <w:rPr>
+          <w:rFonts w:ascii="Arial" w:hAnsi="Arial" w:cs="Arial"/>
+          <w:sz w:val="22"/>
+          <w:szCs w:val="22"/>
+        </w:rPr>
+        <w:tab/>
+        <w:t xml:space="preserve">     </w:t>
+      </w:r>
+      <w:r>
+        <w:rPr>
+          <w:rFonts w:ascii="Arial" w:hAnsi="Arial" w:cs="Arial"/>
+          <w:sz w:val="22"/>
+          <w:szCs w:val="22"/>
+        </w:rPr>
+        <w:t xml:space="preserve">  </w:t>
+      </w:r>
+      <w:r>
+        <w:rPr>
+          <w:rFonts w:ascii="Arial" w:hAnsi="Arial" w:cs="Arial"/>
+          <w:i/>
+          <w:sz w:val="22"/>
+          <w:szCs w:val="22"/>
+        </w:rPr>
+        <w:t>April 2017</w:t>
+      </w:r>
+    </w:p>
+    <w:p>
+      <w:pPr>
+        <w:rPr>
+          <w:rFonts w:ascii="Arial" w:hAnsi="Arial" w:cs="Arial"/>
+          <w:i/>
+          <w:sz w:val="22"/>
+          <w:szCs w:val="22"/>
+        </w:rPr>
+      </w:pPr>
+      <w:r>
+        <w:rPr>
+          <w:rFonts w:ascii="Arial" w:hAnsi="Arial" w:cs="Arial"/>
+          <w:b/>
+          <w:sz w:val="22"/>
+          <w:szCs w:val="22"/>
+        </w:rPr>
+        <w:t xml:space="preserve">Data Carpentry Workshop, University of Wisconsin-Madison </w:t>
+      </w:r>
+      <w:r>
+        <w:rPr>
+          <w:rFonts w:ascii="Arial" w:hAnsi="Arial" w:cs="Arial"/>
+          <w:sz w:val="22"/>
+          <w:szCs w:val="22"/>
+        </w:rPr>
+        <w:tab/>
+      </w:r>
+      <w:r>
+        <w:rPr>
+          <w:rFonts w:ascii="Arial" w:hAnsi="Arial" w:cs="Arial"/>
+          <w:sz w:val="22"/>
+          <w:szCs w:val="22"/>
+        </w:rPr>
+        <w:tab/>
+        <w:t xml:space="preserve">     </w:t>
+      </w:r>
+      <w:r>
+        <w:rPr>
+          <w:rFonts w:ascii="Arial" w:hAnsi="Arial" w:cs="Arial"/>
+          <w:sz w:val="22"/>
+          <w:szCs w:val="22"/>
+        </w:rPr>
+        <w:tab/>
+      </w:r>
+      <w:r>
+        <w:rPr>
+          <w:rFonts w:ascii="Arial" w:hAnsi="Arial" w:cs="Arial"/>
+          <w:sz w:val="22"/>
+          <w:szCs w:val="22"/>
+        </w:rPr>
+        <w:tab/>
+      </w:r>
+      <w:r>
+        <w:rPr>
+          <w:rFonts w:ascii="Arial" w:hAnsi="Arial" w:cs="Arial"/>
+          <w:sz w:val="22"/>
+          <w:szCs w:val="22"/>
+        </w:rPr>
+        <w:tab/>
+        <w:t xml:space="preserve">     </w:t>
+      </w:r>
+      <w:r>
+        <w:rPr>
+          <w:rFonts w:ascii="Arial" w:hAnsi="Arial" w:cs="Arial"/>
+          <w:sz w:val="22"/>
+          <w:szCs w:val="22"/>
+        </w:rPr>
+        <w:t xml:space="preserve">  </w:t>
+      </w:r>
+      <w:r>
+        <w:rPr>
+          <w:rFonts w:ascii="Arial" w:hAnsi="Arial" w:cs="Arial"/>
+          <w:i/>
+          <w:sz w:val="22"/>
+          <w:szCs w:val="22"/>
+        </w:rPr>
+        <w:t>Jan. 2017</w:t>
+      </w:r>
+    </w:p>
+    <w:p>
+      <w:pPr>
+        <w:rPr>
+          <w:rFonts w:ascii="Arial" w:hAnsi="Arial" w:cs="Arial"/>
+          <w:i/>
+          <w:sz w:val="22"/>
+          <w:szCs w:val="22"/>
+        </w:rPr>
+      </w:pPr>
+    </w:p>
+    <w:p>
+      <w:pPr>
+        <w:rPr>
+          <w:rFonts w:ascii="Arial" w:hAnsi="Arial" w:cs="Arial"/>
+          <w:bCs/>
+          <w:color w:val="2F5496" w:themeColor="accent1" w:themeShade="BF"/>
+        </w:rPr>
+      </w:pPr>
       <w:r>
         <w:rPr>
           <w:rFonts w:ascii="Arial" w:hAnsi="Arial" w:cs="Arial"/>
@@ -8203,788 +9313,172 @@
           <w:color w:val="2F5496" w:themeColor="accent1" w:themeShade="BF"/>
           <w:u w:val="single"/>
         </w:rPr>
-        <w:t xml:space="preserve"> and Society Memberships</w:t>
-      </w:r>
-      <w:r>
-        <w:rPr>
-          <w:rFonts w:ascii="Arial" w:hAnsi="Arial" w:cs="Arial"/>
-          <w:b/>
+        <w:t>Laboratory and Computational Skills</w:t>
+      </w:r>
+    </w:p>
+    <w:p>
+      <w:pPr>
+        <w:rPr>
+          <w:rFonts w:ascii="Arial" w:hAnsi="Arial" w:cs="Arial"/>
+          <w:bCs/>
+          <w:sz w:val="20"/>
+          <w:szCs w:val="20"/>
+        </w:rPr>
+      </w:pPr>
+      <w:r>
+        <w:rPr>
+          <w:rFonts w:ascii="Arial" w:hAnsi="Arial" w:cs="Arial"/>
+          <w:b/>
+          <w:sz w:val="20"/>
+          <w:szCs w:val="20"/>
+        </w:rPr>
+        <w:t xml:space="preserve">Laboratory Skills: </w:t>
+      </w:r>
+      <w:r>
+        <w:rPr>
+          <w:rFonts w:ascii="Arial" w:hAnsi="Arial" w:cs="Arial"/>
+          <w:bCs/>
+          <w:sz w:val="20"/>
+          <w:szCs w:val="20"/>
+        </w:rPr>
+        <w:t xml:space="preserve">PCR Amplification and Cloning | </w:t>
+      </w:r>
+      <w:r>
+        <w:rPr>
+          <w:rFonts w:ascii="Arial" w:hAnsi="Arial" w:cs="Arial"/>
+          <w:bCs/>
+          <w:sz w:val="20"/>
+          <w:szCs w:val="20"/>
+        </w:rPr>
+        <w:t xml:space="preserve">Quantitative PCR | Flow Cytometry | </w:t>
+      </w:r>
+      <w:r>
+        <w:rPr>
+          <w:rFonts w:ascii="Arial" w:hAnsi="Arial" w:cs="Arial"/>
+          <w:bCs/>
+          <w:sz w:val="20"/>
+          <w:szCs w:val="20"/>
+        </w:rPr>
+        <w:t>Enrichment Culture Techniques and Bioreactor Operation</w:t>
+      </w:r>
+      <w:r>
+        <w:rPr>
+          <w:rFonts w:ascii="Arial" w:hAnsi="Arial" w:cs="Arial"/>
+          <w:bCs/>
+          <w:sz w:val="20"/>
+          <w:szCs w:val="20"/>
+        </w:rPr>
+        <w:t xml:space="preserve"> | HPLC Analyte Analysis</w:t>
+      </w:r>
+    </w:p>
+    <w:p>
+      <w:pPr>
+        <w:rPr>
+          <w:rFonts w:ascii="Arial" w:hAnsi="Arial" w:cs="Arial"/>
+          <w:bCs/>
           <w:color w:val="2F5496" w:themeColor="accent1" w:themeShade="BF"/>
-          <w:u w:val="single"/>
-        </w:rPr>
-        <w:t xml:space="preserve"> </w:t>
-      </w:r>
-    </w:p>
-    <w:p>
-      <w:pPr>
-        <w:rPr>
-          <w:rFonts w:ascii="Arial" w:hAnsi="Arial" w:cs="Arial"/>
-          <w:bCs/>
-          <w:i/>
-          <w:iCs/>
-          <w:sz w:val="22"/>
-          <w:szCs w:val="22"/>
-        </w:rPr>
-      </w:pPr>
-      <w:r>
-        <w:rPr>
-          <w:rFonts w:ascii="Arial" w:hAnsi="Arial" w:cs="Arial"/>
-          <w:b/>
-          <w:sz w:val="22"/>
-          <w:szCs w:val="22"/>
-        </w:rPr>
-        <w:t>DELTA Research Mentor Training</w:t>
-      </w:r>
-      <w:r>
-        <w:rPr>
-          <w:rFonts w:ascii="Arial" w:hAnsi="Arial" w:cs="Arial"/>
-          <w:b/>
-          <w:sz w:val="22"/>
-          <w:szCs w:val="22"/>
-        </w:rPr>
-        <w:tab/>
-      </w:r>
-      <w:r>
-        <w:rPr>
-          <w:rFonts w:ascii="Arial" w:hAnsi="Arial" w:cs="Arial"/>
-          <w:b/>
-          <w:sz w:val="22"/>
-          <w:szCs w:val="22"/>
-        </w:rPr>
-        <w:tab/>
-      </w:r>
-      <w:r>
-        <w:rPr>
-          <w:rFonts w:ascii="Arial" w:hAnsi="Arial" w:cs="Arial"/>
-          <w:b/>
-          <w:sz w:val="22"/>
-          <w:szCs w:val="22"/>
-        </w:rPr>
-        <w:tab/>
-      </w:r>
-      <w:r>
-        <w:rPr>
-          <w:rFonts w:ascii="Arial" w:hAnsi="Arial" w:cs="Arial"/>
-          <w:b/>
-          <w:sz w:val="22"/>
-          <w:szCs w:val="22"/>
-        </w:rPr>
-        <w:tab/>
-      </w:r>
-      <w:r>
-        <w:rPr>
-          <w:rFonts w:ascii="Arial" w:hAnsi="Arial" w:cs="Arial"/>
-          <w:b/>
-          <w:sz w:val="22"/>
-          <w:szCs w:val="22"/>
-        </w:rPr>
-        <w:tab/>
-        <w:t xml:space="preserve">         </w:t>
-      </w:r>
-      <w:r>
-        <w:rPr>
-          <w:rFonts w:ascii="Arial" w:hAnsi="Arial" w:cs="Arial"/>
-          <w:b/>
-          <w:sz w:val="22"/>
-          <w:szCs w:val="22"/>
-        </w:rPr>
-        <w:tab/>
-      </w:r>
-      <w:r>
-        <w:rPr>
-          <w:rFonts w:ascii="Arial" w:hAnsi="Arial" w:cs="Arial"/>
-          <w:b/>
-          <w:sz w:val="22"/>
-          <w:szCs w:val="22"/>
-        </w:rPr>
-        <w:tab/>
-      </w:r>
-      <w:r>
-        <w:rPr>
-          <w:rFonts w:ascii="Arial" w:hAnsi="Arial" w:cs="Arial"/>
-          <w:b/>
-          <w:sz w:val="22"/>
-          <w:szCs w:val="22"/>
-        </w:rPr>
-        <w:tab/>
-      </w:r>
-      <w:r>
-        <w:rPr>
-          <w:rFonts w:ascii="Arial" w:hAnsi="Arial" w:cs="Arial"/>
-          <w:b/>
-          <w:sz w:val="22"/>
-          <w:szCs w:val="22"/>
-        </w:rPr>
-        <w:t xml:space="preserve">            </w:t>
-      </w:r>
-      <w:r>
-        <w:rPr>
-          <w:rFonts w:ascii="Arial" w:hAnsi="Arial" w:cs="Arial"/>
-          <w:bCs/>
-          <w:i/>
-          <w:iCs/>
-          <w:sz w:val="22"/>
-          <w:szCs w:val="22"/>
-        </w:rPr>
-        <w:t>Summer 2019</w:t>
-      </w:r>
-    </w:p>
-    <w:p>
-      <w:pPr>
-        <w:rPr>
-          <w:rFonts w:ascii="Arial" w:hAnsi="Arial" w:cs="Arial"/>
-          <w:i/>
-          <w:sz w:val="22"/>
-          <w:szCs w:val="22"/>
-        </w:rPr>
-      </w:pPr>
-      <w:r>
-        <w:rPr>
-          <w:rFonts w:ascii="Arial" w:hAnsi="Arial" w:cs="Arial"/>
-          <w:b/>
-          <w:sz w:val="22"/>
-          <w:szCs w:val="22"/>
-        </w:rPr>
-        <w:t>Carpentries Instructor Training</w:t>
-      </w:r>
-      <w:r>
-        <w:rPr>
-          <w:rFonts w:ascii="Arial" w:hAnsi="Arial" w:cs="Arial"/>
-          <w:b/>
-          <w:sz w:val="22"/>
-          <w:szCs w:val="22"/>
-        </w:rPr>
-        <w:t xml:space="preserve"> and Certification</w:t>
-      </w:r>
-      <w:r>
-        <w:rPr>
-          <w:rFonts w:ascii="Arial" w:hAnsi="Arial" w:cs="Arial"/>
-          <w:b/>
-          <w:sz w:val="22"/>
-          <w:szCs w:val="22"/>
-        </w:rPr>
-        <w:tab/>
-      </w:r>
-      <w:r>
-        <w:rPr>
-          <w:rFonts w:ascii="Arial" w:hAnsi="Arial" w:cs="Arial"/>
-          <w:b/>
-          <w:sz w:val="22"/>
-          <w:szCs w:val="22"/>
-        </w:rPr>
-        <w:tab/>
-      </w:r>
-      <w:r>
-        <w:rPr>
-          <w:rFonts w:ascii="Arial" w:hAnsi="Arial" w:cs="Arial"/>
-          <w:b/>
-          <w:sz w:val="22"/>
-          <w:szCs w:val="22"/>
-        </w:rPr>
-        <w:tab/>
-      </w:r>
-      <w:r>
-        <w:rPr>
-          <w:rFonts w:ascii="Arial" w:hAnsi="Arial" w:cs="Arial"/>
-          <w:b/>
-          <w:sz w:val="22"/>
-          <w:szCs w:val="22"/>
-        </w:rPr>
-        <w:tab/>
-      </w:r>
-      <w:r>
-        <w:rPr>
-          <w:rFonts w:ascii="Arial" w:hAnsi="Arial" w:cs="Arial"/>
-          <w:b/>
-          <w:sz w:val="22"/>
-          <w:szCs w:val="22"/>
-        </w:rPr>
-        <w:tab/>
-        <w:t xml:space="preserve">   </w:t>
-      </w:r>
-      <w:r>
-        <w:rPr>
-          <w:rFonts w:ascii="Arial" w:hAnsi="Arial" w:cs="Arial"/>
-          <w:b/>
-          <w:sz w:val="22"/>
-          <w:szCs w:val="22"/>
-        </w:rPr>
-        <w:tab/>
-      </w:r>
-      <w:r>
-        <w:rPr>
-          <w:rFonts w:ascii="Arial" w:hAnsi="Arial" w:cs="Arial"/>
-          <w:b/>
-          <w:sz w:val="22"/>
-          <w:szCs w:val="22"/>
-        </w:rPr>
-        <w:tab/>
-        <w:t xml:space="preserve">    </w:t>
-      </w:r>
-      <w:r>
-        <w:rPr>
-          <w:rFonts w:ascii="Arial" w:hAnsi="Arial" w:cs="Arial"/>
-          <w:b/>
-          <w:sz w:val="22"/>
-          <w:szCs w:val="22"/>
-        </w:rPr>
-        <w:t xml:space="preserve">   </w:t>
-      </w:r>
-      <w:r>
-        <w:rPr>
-          <w:rFonts w:ascii="Arial" w:hAnsi="Arial" w:cs="Arial"/>
-          <w:i/>
-          <w:sz w:val="22"/>
-          <w:szCs w:val="22"/>
-        </w:rPr>
-        <w:t>April 2019</w:t>
-      </w:r>
-    </w:p>
-    <w:p>
-      <w:pPr>
-        <w:rPr>
-          <w:rFonts w:ascii="Arial" w:hAnsi="Arial" w:cs="Arial"/>
-          <w:i/>
-          <w:sz w:val="22"/>
-          <w:szCs w:val="22"/>
-        </w:rPr>
-      </w:pPr>
-      <w:r>
-        <w:rPr>
-          <w:rFonts w:ascii="Arial" w:hAnsi="Arial" w:cs="Arial"/>
-          <w:b/>
-          <w:sz w:val="22"/>
-          <w:szCs w:val="22"/>
-        </w:rPr>
-        <w:t xml:space="preserve">IMG </w:t>
-      </w:r>
-      <w:r>
-        <w:rPr>
-          <w:rFonts w:ascii="Arial" w:hAnsi="Arial" w:cs="Arial"/>
-          <w:b/>
-          <w:sz w:val="22"/>
-          <w:szCs w:val="22"/>
-        </w:rPr>
-        <w:t xml:space="preserve">Microbial Genomics and Metagenomics Workshop, FISABIO </w:t>
-      </w:r>
-      <w:r>
-        <w:rPr>
-          <w:rFonts w:ascii="Arial" w:hAnsi="Arial" w:cs="Arial"/>
-          <w:b/>
-          <w:i/>
-          <w:sz w:val="22"/>
-          <w:szCs w:val="22"/>
-        </w:rPr>
-        <w:tab/>
-      </w:r>
-      <w:r>
-        <w:rPr>
-          <w:rFonts w:ascii="Arial" w:hAnsi="Arial" w:cs="Arial"/>
-          <w:b/>
-          <w:i/>
-          <w:sz w:val="22"/>
-          <w:szCs w:val="22"/>
-        </w:rPr>
-        <w:tab/>
-      </w:r>
-      <w:r>
-        <w:rPr>
-          <w:rFonts w:ascii="Arial" w:hAnsi="Arial" w:cs="Arial"/>
-          <w:b/>
-          <w:i/>
-          <w:sz w:val="22"/>
-          <w:szCs w:val="22"/>
-        </w:rPr>
-        <w:t xml:space="preserve">    </w:t>
-      </w:r>
-      <w:r>
-        <w:rPr>
-          <w:rFonts w:ascii="Arial" w:hAnsi="Arial" w:cs="Arial"/>
-          <w:b/>
-          <w:i/>
-          <w:sz w:val="22"/>
-          <w:szCs w:val="22"/>
-        </w:rPr>
-        <w:tab/>
-      </w:r>
-      <w:r>
-        <w:rPr>
-          <w:rFonts w:ascii="Arial" w:hAnsi="Arial" w:cs="Arial"/>
-          <w:b/>
-          <w:i/>
-          <w:sz w:val="22"/>
-          <w:szCs w:val="22"/>
-        </w:rPr>
-        <w:tab/>
-      </w:r>
-      <w:r>
-        <w:rPr>
-          <w:rFonts w:ascii="Arial" w:hAnsi="Arial" w:cs="Arial"/>
-          <w:b/>
-          <w:i/>
-          <w:sz w:val="22"/>
-          <w:szCs w:val="22"/>
-        </w:rPr>
-        <w:t xml:space="preserve">  </w:t>
-      </w:r>
-      <w:r>
-        <w:rPr>
-          <w:rFonts w:ascii="Arial" w:hAnsi="Arial" w:cs="Arial"/>
-          <w:b/>
-          <w:i/>
-          <w:sz w:val="22"/>
-          <w:szCs w:val="22"/>
-        </w:rPr>
-        <w:t xml:space="preserve">    </w:t>
-      </w:r>
-      <w:r>
-        <w:rPr>
-          <w:rFonts w:ascii="Arial" w:hAnsi="Arial" w:cs="Arial"/>
-          <w:i/>
-          <w:sz w:val="22"/>
-          <w:szCs w:val="22"/>
-        </w:rPr>
-        <w:t>June 2017</w:t>
-      </w:r>
-    </w:p>
-    <w:p>
-      <w:pPr>
-        <w:rPr>
-          <w:rFonts w:ascii="Arial" w:hAnsi="Arial" w:cs="Arial"/>
-          <w:i/>
-          <w:sz w:val="22"/>
-          <w:szCs w:val="22"/>
-        </w:rPr>
-      </w:pPr>
-      <w:r>
-        <w:rPr>
-          <w:rFonts w:ascii="Arial" w:hAnsi="Arial" w:cs="Arial"/>
-          <w:b/>
-          <w:sz w:val="22"/>
-          <w:szCs w:val="22"/>
-        </w:rPr>
-        <w:t xml:space="preserve">Anvi’o Workshop, University of Chicago </w:t>
-      </w:r>
-      <w:r>
-        <w:rPr>
-          <w:rFonts w:ascii="Arial" w:hAnsi="Arial" w:cs="Arial"/>
-          <w:sz w:val="22"/>
-          <w:szCs w:val="22"/>
-        </w:rPr>
-        <w:tab/>
-      </w:r>
-      <w:r>
-        <w:rPr>
-          <w:rFonts w:ascii="Arial" w:hAnsi="Arial" w:cs="Arial"/>
-          <w:sz w:val="22"/>
-          <w:szCs w:val="22"/>
-        </w:rPr>
-        <w:tab/>
-      </w:r>
-      <w:r>
-        <w:rPr>
-          <w:rFonts w:ascii="Arial" w:hAnsi="Arial" w:cs="Arial"/>
-          <w:sz w:val="22"/>
-          <w:szCs w:val="22"/>
-        </w:rPr>
-        <w:tab/>
-      </w:r>
-      <w:r>
-        <w:rPr>
-          <w:rFonts w:ascii="Arial" w:hAnsi="Arial" w:cs="Arial"/>
-          <w:sz w:val="22"/>
-          <w:szCs w:val="22"/>
-        </w:rPr>
-        <w:tab/>
-      </w:r>
-      <w:r>
-        <w:rPr>
-          <w:rFonts w:ascii="Arial" w:hAnsi="Arial" w:cs="Arial"/>
-          <w:sz w:val="22"/>
-          <w:szCs w:val="22"/>
-        </w:rPr>
-        <w:tab/>
-        <w:t xml:space="preserve">     </w:t>
-      </w:r>
-      <w:r>
-        <w:rPr>
-          <w:rFonts w:ascii="Arial" w:hAnsi="Arial" w:cs="Arial"/>
-          <w:sz w:val="22"/>
-          <w:szCs w:val="22"/>
-        </w:rPr>
-        <w:tab/>
-      </w:r>
-      <w:r>
-        <w:rPr>
-          <w:rFonts w:ascii="Arial" w:hAnsi="Arial" w:cs="Arial"/>
-          <w:sz w:val="22"/>
-          <w:szCs w:val="22"/>
-        </w:rPr>
-        <w:tab/>
-      </w:r>
-      <w:r>
-        <w:rPr>
-          <w:rFonts w:ascii="Arial" w:hAnsi="Arial" w:cs="Arial"/>
-          <w:sz w:val="22"/>
-          <w:szCs w:val="22"/>
-        </w:rPr>
-        <w:tab/>
-        <w:t xml:space="preserve">     </w:t>
-      </w:r>
-      <w:r>
-        <w:rPr>
-          <w:rFonts w:ascii="Arial" w:hAnsi="Arial" w:cs="Arial"/>
-          <w:sz w:val="22"/>
-          <w:szCs w:val="22"/>
-        </w:rPr>
-        <w:t xml:space="preserve">  </w:t>
-      </w:r>
-      <w:r>
-        <w:rPr>
-          <w:rFonts w:ascii="Arial" w:hAnsi="Arial" w:cs="Arial"/>
-          <w:i/>
-          <w:sz w:val="22"/>
-          <w:szCs w:val="22"/>
-        </w:rPr>
-        <w:t>April 2017</w:t>
-      </w:r>
-    </w:p>
-    <w:p>
-      <w:pPr>
-        <w:rPr>
-          <w:rFonts w:ascii="Arial" w:hAnsi="Arial" w:cs="Arial"/>
-          <w:i/>
-          <w:sz w:val="22"/>
-          <w:szCs w:val="22"/>
-        </w:rPr>
-      </w:pPr>
-      <w:r>
-        <w:rPr>
-          <w:rFonts w:ascii="Arial" w:hAnsi="Arial" w:cs="Arial"/>
-          <w:b/>
-          <w:sz w:val="22"/>
-          <w:szCs w:val="22"/>
-        </w:rPr>
-        <w:t xml:space="preserve">Data Carpentry Workshop, University of Wisconsin-Madison </w:t>
-      </w:r>
-      <w:r>
-        <w:rPr>
-          <w:rFonts w:ascii="Arial" w:hAnsi="Arial" w:cs="Arial"/>
-          <w:sz w:val="22"/>
-          <w:szCs w:val="22"/>
-        </w:rPr>
-        <w:tab/>
-      </w:r>
-      <w:r>
-        <w:rPr>
-          <w:rFonts w:ascii="Arial" w:hAnsi="Arial" w:cs="Arial"/>
-          <w:sz w:val="22"/>
-          <w:szCs w:val="22"/>
-        </w:rPr>
-        <w:tab/>
-        <w:t xml:space="preserve">     </w:t>
-      </w:r>
-      <w:r>
-        <w:rPr>
-          <w:rFonts w:ascii="Arial" w:hAnsi="Arial" w:cs="Arial"/>
-          <w:sz w:val="22"/>
-          <w:szCs w:val="22"/>
-        </w:rPr>
-        <w:tab/>
-      </w:r>
-      <w:r>
-        <w:rPr>
-          <w:rFonts w:ascii="Arial" w:hAnsi="Arial" w:cs="Arial"/>
-          <w:sz w:val="22"/>
-          <w:szCs w:val="22"/>
-        </w:rPr>
-        <w:tab/>
-      </w:r>
-      <w:r>
-        <w:rPr>
-          <w:rFonts w:ascii="Arial" w:hAnsi="Arial" w:cs="Arial"/>
-          <w:sz w:val="22"/>
-          <w:szCs w:val="22"/>
-        </w:rPr>
-        <w:tab/>
-        <w:t xml:space="preserve">     </w:t>
-      </w:r>
-      <w:r>
-        <w:rPr>
-          <w:rFonts w:ascii="Arial" w:hAnsi="Arial" w:cs="Arial"/>
-          <w:sz w:val="22"/>
-          <w:szCs w:val="22"/>
-        </w:rPr>
-        <w:t xml:space="preserve">  </w:t>
-      </w:r>
-      <w:r>
-        <w:rPr>
-          <w:rFonts w:ascii="Arial" w:hAnsi="Arial" w:cs="Arial"/>
-          <w:i/>
-          <w:sz w:val="22"/>
-          <w:szCs w:val="22"/>
-        </w:rPr>
-        <w:t>Jan. 2017</w:t>
-      </w:r>
-    </w:p>
-    <w:p>
-      <w:pPr>
-        <w:rPr>
-          <w:rFonts w:ascii="Arial" w:hAnsi="Arial" w:cs="Arial"/>
-          <w:bCs/>
-          <w:i/>
-          <w:iCs/>
-          <w:sz w:val="22"/>
-          <w:szCs w:val="22"/>
-        </w:rPr>
-      </w:pPr>
-      <w:r>
-        <w:rPr>
-          <w:rFonts w:ascii="Arial" w:hAnsi="Arial" w:cs="Arial"/>
-          <w:b/>
-          <w:sz w:val="22"/>
-          <w:szCs w:val="22"/>
-        </w:rPr>
-        <w:t>Association for the Sciences of Limnology and Oceanography</w:t>
-      </w:r>
-      <w:r>
-        <w:rPr>
-          <w:rFonts w:ascii="Arial" w:hAnsi="Arial" w:cs="Arial"/>
-          <w:b/>
-          <w:sz w:val="22"/>
-          <w:szCs w:val="22"/>
-        </w:rPr>
-        <w:tab/>
-      </w:r>
-      <w:r>
-        <w:rPr>
-          <w:rFonts w:ascii="Arial" w:hAnsi="Arial" w:cs="Arial"/>
-          <w:b/>
-          <w:sz w:val="22"/>
-          <w:szCs w:val="22"/>
-        </w:rPr>
-        <w:tab/>
-      </w:r>
-      <w:r>
-        <w:rPr>
-          <w:rFonts w:ascii="Arial" w:hAnsi="Arial" w:cs="Arial"/>
-          <w:b/>
-          <w:sz w:val="22"/>
-          <w:szCs w:val="22"/>
-        </w:rPr>
-        <w:tab/>
-        <w:t xml:space="preserve">              </w:t>
-      </w:r>
-      <w:r>
-        <w:rPr>
-          <w:rFonts w:ascii="Arial" w:hAnsi="Arial" w:cs="Arial"/>
-          <w:bCs/>
-          <w:i/>
-          <w:iCs/>
-          <w:sz w:val="22"/>
-          <w:szCs w:val="22"/>
-        </w:rPr>
-        <w:t>2020-current</w:t>
-      </w:r>
-    </w:p>
-    <w:p>
-      <w:pPr>
-        <w:rPr>
-          <w:rFonts w:ascii="Arial" w:hAnsi="Arial" w:cs="Arial"/>
-          <w:bCs/>
-          <w:i/>
-          <w:iCs/>
-          <w:sz w:val="22"/>
-          <w:szCs w:val="22"/>
-        </w:rPr>
-      </w:pPr>
-      <w:r>
-        <w:rPr>
-          <w:rFonts w:ascii="Arial" w:hAnsi="Arial" w:cs="Arial"/>
-          <w:b/>
-          <w:sz w:val="22"/>
-          <w:szCs w:val="22"/>
-        </w:rPr>
-        <w:t>International Society of Microbial Ecology</w:t>
-      </w:r>
-      <w:r>
-        <w:rPr>
-          <w:rFonts w:ascii="Arial" w:hAnsi="Arial" w:cs="Arial"/>
-          <w:b/>
-          <w:sz w:val="22"/>
-          <w:szCs w:val="22"/>
-        </w:rPr>
-        <w:tab/>
-      </w:r>
-      <w:r>
-        <w:rPr>
-          <w:rFonts w:ascii="Arial" w:hAnsi="Arial" w:cs="Arial"/>
-          <w:b/>
-          <w:sz w:val="22"/>
-          <w:szCs w:val="22"/>
-        </w:rPr>
-        <w:tab/>
-      </w:r>
-      <w:r>
-        <w:rPr>
-          <w:rFonts w:ascii="Arial" w:hAnsi="Arial" w:cs="Arial"/>
-          <w:b/>
-          <w:sz w:val="22"/>
-          <w:szCs w:val="22"/>
-        </w:rPr>
-        <w:tab/>
-      </w:r>
-      <w:r>
-        <w:rPr>
-          <w:rFonts w:ascii="Arial" w:hAnsi="Arial" w:cs="Arial"/>
-          <w:b/>
-          <w:sz w:val="22"/>
-          <w:szCs w:val="22"/>
-        </w:rPr>
-        <w:tab/>
-      </w:r>
-      <w:r>
-        <w:rPr>
-          <w:rFonts w:ascii="Arial" w:hAnsi="Arial" w:cs="Arial"/>
-          <w:b/>
-          <w:sz w:val="22"/>
-          <w:szCs w:val="22"/>
-        </w:rPr>
-        <w:tab/>
-      </w:r>
-      <w:r>
-        <w:rPr>
-          <w:rFonts w:ascii="Arial" w:hAnsi="Arial" w:cs="Arial"/>
-          <w:b/>
-          <w:sz w:val="22"/>
-          <w:szCs w:val="22"/>
-        </w:rPr>
-        <w:tab/>
-      </w:r>
-      <w:r>
-        <w:rPr>
-          <w:rFonts w:ascii="Arial" w:hAnsi="Arial" w:cs="Arial"/>
-          <w:b/>
-          <w:sz w:val="22"/>
-          <w:szCs w:val="22"/>
-        </w:rPr>
-        <w:tab/>
-        <w:t xml:space="preserve">   </w:t>
-      </w:r>
-      <w:r>
-        <w:rPr>
-          <w:rFonts w:ascii="Arial" w:hAnsi="Arial" w:cs="Arial"/>
-          <w:bCs/>
-          <w:i/>
-          <w:iCs/>
-          <w:sz w:val="22"/>
-          <w:szCs w:val="22"/>
-        </w:rPr>
-        <w:t>2018-current</w:t>
-      </w:r>
-    </w:p>
-    <w:p>
-      <w:pPr>
-        <w:rPr>
-          <w:rFonts w:ascii="Arial" w:hAnsi="Arial" w:cs="Arial"/>
-          <w:iCs/>
-          <w:sz w:val="22"/>
-          <w:szCs w:val="22"/>
-        </w:rPr>
-      </w:pPr>
-      <w:r>
-        <w:rPr>
-          <w:rFonts w:ascii="Arial" w:hAnsi="Arial" w:cs="Arial"/>
-          <w:b/>
-          <w:sz w:val="22"/>
-          <w:szCs w:val="22"/>
-        </w:rPr>
-        <w:t>Genetics Society of America</w:t>
-      </w:r>
-      <w:r>
-        <w:rPr>
-          <w:rFonts w:ascii="Arial" w:hAnsi="Arial" w:cs="Arial"/>
-          <w:b/>
-          <w:sz w:val="22"/>
-          <w:szCs w:val="22"/>
-        </w:rPr>
-        <w:tab/>
-      </w:r>
-      <w:r>
-        <w:rPr>
-          <w:rFonts w:ascii="Arial" w:hAnsi="Arial" w:cs="Arial"/>
-          <w:b/>
-          <w:sz w:val="22"/>
-          <w:szCs w:val="22"/>
-        </w:rPr>
-        <w:tab/>
-      </w:r>
-      <w:r>
-        <w:rPr>
-          <w:rFonts w:ascii="Arial" w:hAnsi="Arial" w:cs="Arial"/>
-          <w:b/>
-          <w:sz w:val="22"/>
-          <w:szCs w:val="22"/>
-        </w:rPr>
-        <w:tab/>
-      </w:r>
-      <w:r>
-        <w:rPr>
-          <w:rFonts w:ascii="Arial" w:hAnsi="Arial" w:cs="Arial"/>
-          <w:b/>
-          <w:sz w:val="22"/>
-          <w:szCs w:val="22"/>
-        </w:rPr>
-        <w:tab/>
-      </w:r>
-      <w:r>
-        <w:rPr>
-          <w:rFonts w:ascii="Arial" w:hAnsi="Arial" w:cs="Arial"/>
-          <w:b/>
-          <w:sz w:val="22"/>
-          <w:szCs w:val="22"/>
-        </w:rPr>
-        <w:tab/>
-      </w:r>
-      <w:r>
-        <w:rPr>
-          <w:rFonts w:ascii="Arial" w:hAnsi="Arial" w:cs="Arial"/>
-          <w:b/>
-          <w:sz w:val="22"/>
-          <w:szCs w:val="22"/>
-        </w:rPr>
-        <w:tab/>
-      </w:r>
-      <w:r>
-        <w:rPr>
-          <w:rFonts w:ascii="Arial" w:hAnsi="Arial" w:cs="Arial"/>
-          <w:b/>
-          <w:sz w:val="22"/>
-          <w:szCs w:val="22"/>
-        </w:rPr>
-        <w:tab/>
-      </w:r>
-      <w:r>
-        <w:rPr>
-          <w:rFonts w:ascii="Arial" w:hAnsi="Arial" w:cs="Arial"/>
-          <w:b/>
-          <w:sz w:val="22"/>
-          <w:szCs w:val="22"/>
-        </w:rPr>
-        <w:tab/>
-      </w:r>
-      <w:r>
-        <w:rPr>
-          <w:rFonts w:ascii="Arial" w:hAnsi="Arial" w:cs="Arial"/>
-          <w:bCs/>
-          <w:i/>
-          <w:iCs/>
-          <w:sz w:val="22"/>
-          <w:szCs w:val="22"/>
-        </w:rPr>
-        <w:tab/>
-        <w:t xml:space="preserve">   2018-current</w:t>
-      </w:r>
+          <w:sz w:val="20"/>
+          <w:szCs w:val="20"/>
+        </w:rPr>
+      </w:pPr>
+      <w:r>
+        <w:rPr>
+          <w:rFonts w:ascii="Arial" w:hAnsi="Arial" w:cs="Arial"/>
+          <w:b/>
+          <w:sz w:val="20"/>
+          <w:szCs w:val="20"/>
+        </w:rPr>
+        <w:t xml:space="preserve">Computational Skills: </w:t>
+      </w:r>
+      <w:r>
+        <w:rPr>
+          <w:rFonts w:ascii="Arial" w:hAnsi="Arial" w:cs="Arial"/>
+          <w:bCs/>
+          <w:sz w:val="20"/>
+          <w:szCs w:val="20"/>
+        </w:rPr>
+        <w:t>Bash/Unix | R/RStudio | Python | Git/</w:t>
+      </w:r>
+      <w:proofErr w:type="spellStart"/>
+      <w:r>
+        <w:rPr>
+          <w:rFonts w:ascii="Arial" w:hAnsi="Arial" w:cs="Arial"/>
+          <w:bCs/>
+          <w:sz w:val="20"/>
+          <w:szCs w:val="20"/>
+        </w:rPr>
+        <w:t>Github</w:t>
+      </w:r>
+      <w:proofErr w:type="spellEnd"/>
+      <w:r>
+        <w:rPr>
+          <w:rFonts w:ascii="Arial" w:hAnsi="Arial" w:cs="Arial"/>
+          <w:bCs/>
+          <w:sz w:val="20"/>
+          <w:szCs w:val="20"/>
+        </w:rPr>
+        <w:t xml:space="preserve"> | High-Throughput Computing (HT-Condor) </w:t>
+      </w:r>
+      <w:r>
+        <w:rPr>
+          <w:rFonts w:ascii="Arial" w:hAnsi="Arial" w:cs="Arial"/>
+          <w:bCs/>
+          <w:sz w:val="20"/>
+          <w:szCs w:val="20"/>
+        </w:rPr>
+        <w:t xml:space="preserve">| 16S Sequencing Preprocessing and Analysis | Metagenomic Assembly, Mapping, Binning, and Quality Assessment | </w:t>
+      </w:r>
+      <w:r>
+        <w:rPr>
+          <w:rFonts w:ascii="Arial" w:hAnsi="Arial" w:cs="Arial"/>
+          <w:bCs/>
+          <w:sz w:val="20"/>
+          <w:szCs w:val="20"/>
+        </w:rPr>
+        <w:t xml:space="preserve">Genome-Resolved Metatranscriptomics | </w:t>
+      </w:r>
+      <w:bookmarkStart w:id="0" w:name="_GoBack"/>
+      <w:bookmarkEnd w:id="0"/>
+      <w:r>
+        <w:rPr>
+          <w:rFonts w:ascii="Arial" w:hAnsi="Arial" w:cs="Arial"/>
+          <w:bCs/>
+          <w:sz w:val="20"/>
+          <w:szCs w:val="20"/>
+        </w:rPr>
+        <w:t xml:space="preserve">Comparative Genomics (Anvi’o) | Google Cloud Platform | SQL and </w:t>
+      </w:r>
+      <w:proofErr w:type="spellStart"/>
+      <w:r>
+        <w:rPr>
+          <w:rFonts w:ascii="Arial" w:hAnsi="Arial" w:cs="Arial"/>
+          <w:bCs/>
+          <w:sz w:val="20"/>
+          <w:szCs w:val="20"/>
+        </w:rPr>
+        <w:t>BigQuery</w:t>
+      </w:r>
+      <w:proofErr w:type="spellEnd"/>
+    </w:p>
+    <w:p>
+      <w:pPr>
+        <w:rPr>
+          <w:rFonts w:ascii="Arial" w:hAnsi="Arial" w:cs="Arial"/>
+          <w:iCs/>
+          <w:sz w:val="22"/>
+          <w:szCs w:val="22"/>
+        </w:rPr>
+      </w:pPr>
+    </w:p>
+    <w:p>
+      <w:pPr>
+        <w:rPr>
+          <w:rFonts w:ascii="Arial" w:hAnsi="Arial" w:cs="Arial"/>
+          <w:iCs/>
+          <w:sz w:val="22"/>
+          <w:szCs w:val="22"/>
+        </w:rPr>
+      </w:pPr>
     </w:p>
     <w:p>
       <w:pPr>
@@ -8997,8 +9491,8 @@
       </w:pPr>
     </w:p>
     <w:sectPr>
-      <w:footerReference w:type="even" r:id="rId9"/>
-      <w:footerReference w:type="default" r:id="rId10"/>
+      <w:footerReference w:type="even" r:id="rId11"/>
+      <w:footerReference w:type="default" r:id="rId12"/>
       <w:pgSz w:w="12240" w:h="15840"/>
       <w:pgMar w:top="720" w:right="720" w:bottom="1080" w:left="720" w:header="720" w:footer="720" w:gutter="0"/>
       <w:cols w:space="720"/>
@@ -9228,9 +9722,9 @@
 <file path=word/numbering.xml><?xml version="1.0" encoding="utf-8"?>
 <w:numbering xmlns:wpc="http://schemas.microsoft.com/office/word/2010/wordprocessingCanvas" xmlns:cx="http://schemas.microsoft.com/office/drawing/2014/chartex" xmlns:cx1="http://schemas.microsoft.com/office/drawing/2015/9/8/chartex" xmlns:cx2="http://schemas.microsoft.com/office/drawing/2015/10/21/chartex" xmlns:cx3="http://schemas.microsoft.com/office/drawing/2016/5/9/chartex" xmlns:cx4="http://schemas.microsoft.com/office/drawing/2016/5/10/chartex" xmlns:cx5="http://schemas.microsoft.com/office/drawing/2016/5/11/chartex" xmlns:cx6="http://schemas.microsoft.com/office/drawing/2016/5/12/chartex" xmlns:cx7="http://schemas.microsoft.com/office/drawing/2016/5/13/chartex" xmlns:cx8="http://schemas.microsoft.com/office/drawing/2016/5/14/chartex" xmlns:mc="http://schemas.openxmlformats.org/markup-compatibility/2006" xmlns:aink="http://schemas.microsoft.com/office/drawing/2016/ink" xmlns:am3d="http://schemas.microsoft.com/office/drawing/2017/model3d" xmlns:o="urn:schemas-microsoft-com:office:office" xmlns:r="http://schemas.openxmlformats.org/officeDocument/2006/relationships" xmlns:m="http://schemas.openxmlformats.org/officeDocument/2006/math" xmlns:v="urn:schemas-microsoft-com:vml" xmlns:wp14="http://schemas.microsoft.com/office/word/2010/wordprocessingDrawing" xmlns:wp="http://schemas.openxmlformats.org/drawingml/2006/wordprocessingDrawing" xmlns:w10="urn:schemas-microsoft-com:office:word" xmlns:w="http://schemas.openxmlformats.org/wordprocessingml/2006/main" xmlns:w14="http://schemas.microsoft.com/office/word/2010/wordml" xmlns:w15="http://schemas.microsoft.com/office/word/2012/wordml" xmlns:w16cid="http://schemas.microsoft.com/office/word/2016/wordml/cid" xmlns:w16se="http://schemas.microsoft.com/office/word/2015/wordml/symex" xmlns:wpg="http://schemas.microsoft.com/office/word/2010/wordprocessingGroup" xmlns:wpi="http://schemas.microsoft.com/office/word/2010/wordprocessingInk" xmlns:wne="http://schemas.microsoft.com/office/word/2006/wordml" xmlns:wps="http://schemas.microsoft.com/office/word/2010/wordprocessingShape" mc:Ignorable="w14 w15 w16se w16cid wp14">
   <w:abstractNum w:abstractNumId="0" w15:restartNumberingAfterBreak="0">
-    <w:nsid w:val="034479A8"/>
+    <w:nsid w:val="024B3869"/>
     <w:multiLevelType w:val="hybridMultilevel"/>
-    <w:tmpl w:val="558C611C"/>
+    <w:tmpl w:val="903268BE"/>
     <w:lvl w:ilvl="0" w:tplc="0409000F">
       <w:start w:val="1"/>
       <w:numFmt w:val="decimal"/>
@@ -9317,6 +9811,95 @@
     </w:lvl>
   </w:abstractNum>
   <w:abstractNum w:abstractNumId="1" w15:restartNumberingAfterBreak="0">
+    <w:nsid w:val="034479A8"/>
+    <w:multiLevelType w:val="hybridMultilevel"/>
+    <w:tmpl w:val="558C611C"/>
+    <w:lvl w:ilvl="0" w:tplc="0409000F">
+      <w:start w:val="1"/>
+      <w:numFmt w:val="decimal"/>
+      <w:lvlText w:val="%1."/>
+      <w:lvlJc w:val="left"/>
+      <w:pPr>
+        <w:ind w:left="720" w:hanging="360"/>
+      </w:pPr>
+      <w:rPr>
+        <w:rFonts w:hint="default"/>
+      </w:rPr>
+    </w:lvl>
+    <w:lvl w:ilvl="1" w:tplc="04090019" w:tentative="1">
+      <w:start w:val="1"/>
+      <w:numFmt w:val="lowerLetter"/>
+      <w:lvlText w:val="%2."/>
+      <w:lvlJc w:val="left"/>
+      <w:pPr>
+        <w:ind w:left="1440" w:hanging="360"/>
+      </w:pPr>
+    </w:lvl>
+    <w:lvl w:ilvl="2" w:tplc="0409001B" w:tentative="1">
+      <w:start w:val="1"/>
+      <w:numFmt w:val="lowerRoman"/>
+      <w:lvlText w:val="%3."/>
+      <w:lvlJc w:val="right"/>
+      <w:pPr>
+        <w:ind w:left="2160" w:hanging="180"/>
+      </w:pPr>
+    </w:lvl>
+    <w:lvl w:ilvl="3" w:tplc="0409000F" w:tentative="1">
+      <w:start w:val="1"/>
+      <w:numFmt w:val="decimal"/>
+      <w:lvlText w:val="%4."/>
+      <w:lvlJc w:val="left"/>
+      <w:pPr>
+        <w:ind w:left="2880" w:hanging="360"/>
+      </w:pPr>
+    </w:lvl>
+    <w:lvl w:ilvl="4" w:tplc="04090019" w:tentative="1">
+      <w:start w:val="1"/>
+      <w:numFmt w:val="lowerLetter"/>
+      <w:lvlText w:val="%5."/>
+      <w:lvlJc w:val="left"/>
+      <w:pPr>
+        <w:ind w:left="3600" w:hanging="360"/>
+      </w:pPr>
+    </w:lvl>
+    <w:lvl w:ilvl="5" w:tplc="0409001B" w:tentative="1">
+      <w:start w:val="1"/>
+      <w:numFmt w:val="lowerRoman"/>
+      <w:lvlText w:val="%6."/>
+      <w:lvlJc w:val="right"/>
+      <w:pPr>
+        <w:ind w:left="4320" w:hanging="180"/>
+      </w:pPr>
+    </w:lvl>
+    <w:lvl w:ilvl="6" w:tplc="0409000F" w:tentative="1">
+      <w:start w:val="1"/>
+      <w:numFmt w:val="decimal"/>
+      <w:lvlText w:val="%7."/>
+      <w:lvlJc w:val="left"/>
+      <w:pPr>
+        <w:ind w:left="5040" w:hanging="360"/>
+      </w:pPr>
+    </w:lvl>
+    <w:lvl w:ilvl="7" w:tplc="04090019" w:tentative="1">
+      <w:start w:val="1"/>
+      <w:numFmt w:val="lowerLetter"/>
+      <w:lvlText w:val="%8."/>
+      <w:lvlJc w:val="left"/>
+      <w:pPr>
+        <w:ind w:left="5760" w:hanging="360"/>
+      </w:pPr>
+    </w:lvl>
+    <w:lvl w:ilvl="8" w:tplc="0409001B" w:tentative="1">
+      <w:start w:val="1"/>
+      <w:numFmt w:val="lowerRoman"/>
+      <w:lvlText w:val="%9."/>
+      <w:lvlJc w:val="right"/>
+      <w:pPr>
+        <w:ind w:left="6480" w:hanging="180"/>
+      </w:pPr>
+    </w:lvl>
+  </w:abstractNum>
+  <w:abstractNum w:abstractNumId="2" w15:restartNumberingAfterBreak="0">
     <w:nsid w:val="066165F6"/>
     <w:multiLevelType w:val="hybridMultilevel"/>
     <w:tmpl w:val="14741108"/>
@@ -9429,7 +10012,7 @@
       </w:rPr>
     </w:lvl>
   </w:abstractNum>
-  <w:abstractNum w:abstractNumId="2" w15:restartNumberingAfterBreak="0">
+  <w:abstractNum w:abstractNumId="3" w15:restartNumberingAfterBreak="0">
     <w:nsid w:val="06E07269"/>
     <w:multiLevelType w:val="hybridMultilevel"/>
     <w:tmpl w:val="0068E244"/>
@@ -9542,7 +10125,7 @@
       </w:rPr>
     </w:lvl>
   </w:abstractNum>
-  <w:abstractNum w:abstractNumId="3" w15:restartNumberingAfterBreak="0">
+  <w:abstractNum w:abstractNumId="4" w15:restartNumberingAfterBreak="0">
     <w:nsid w:val="0BDF2463"/>
     <w:multiLevelType w:val="hybridMultilevel"/>
     <w:tmpl w:val="67D02C4E"/>
@@ -9655,7 +10238,7 @@
       </w:rPr>
     </w:lvl>
   </w:abstractNum>
-  <w:abstractNum w:abstractNumId="4" w15:restartNumberingAfterBreak="0">
+  <w:abstractNum w:abstractNumId="5" w15:restartNumberingAfterBreak="0">
     <w:nsid w:val="0F206C93"/>
     <w:multiLevelType w:val="hybridMultilevel"/>
     <w:tmpl w:val="83EC66E0"/>
@@ -9745,7 +10328,7 @@
       </w:pPr>
     </w:lvl>
   </w:abstractNum>
-  <w:abstractNum w:abstractNumId="5" w15:restartNumberingAfterBreak="0">
+  <w:abstractNum w:abstractNumId="6" w15:restartNumberingAfterBreak="0">
     <w:nsid w:val="39A07DAD"/>
     <w:multiLevelType w:val="hybridMultilevel"/>
     <w:tmpl w:val="4000B53C"/>
@@ -9835,7 +10418,7 @@
       </w:pPr>
     </w:lvl>
   </w:abstractNum>
-  <w:abstractNum w:abstractNumId="6" w15:restartNumberingAfterBreak="0">
+  <w:abstractNum w:abstractNumId="7" w15:restartNumberingAfterBreak="0">
     <w:nsid w:val="53A65433"/>
     <w:multiLevelType w:val="hybridMultilevel"/>
     <w:tmpl w:val="739ED2B0"/>
@@ -9925,7 +10508,7 @@
       </w:pPr>
     </w:lvl>
   </w:abstractNum>
-  <w:abstractNum w:abstractNumId="7" w15:restartNumberingAfterBreak="0">
+  <w:abstractNum w:abstractNumId="8" w15:restartNumberingAfterBreak="0">
     <w:nsid w:val="59B672FE"/>
     <w:multiLevelType w:val="hybridMultilevel"/>
     <w:tmpl w:val="408C9104"/>
@@ -10015,28 +10598,31 @@
     </w:lvl>
   </w:abstractNum>
   <w:num w:numId="1">
+    <w:abstractNumId w:val="2"/>
+  </w:num>
+  <w:num w:numId="2">
+    <w:abstractNumId w:val="8"/>
+  </w:num>
+  <w:num w:numId="3">
+    <w:abstractNumId w:val="7"/>
+  </w:num>
+  <w:num w:numId="4">
     <w:abstractNumId w:val="1"/>
   </w:num>
-  <w:num w:numId="2">
-    <w:abstractNumId w:val="7"/>
+  <w:num w:numId="5">
+    <w:abstractNumId w:val="5"/>
   </w:num>
-  <w:num w:numId="3">
+  <w:num w:numId="6">
     <w:abstractNumId w:val="6"/>
   </w:num>
-  <w:num w:numId="4">
-    <w:abstractNumId w:val="0"/>
-  </w:num>
-  <w:num w:numId="5">
+  <w:num w:numId="7">
     <w:abstractNumId w:val="4"/>
   </w:num>
-  <w:num w:numId="6">
-    <w:abstractNumId w:val="5"/>
-  </w:num>
-  <w:num w:numId="7">
+  <w:num w:numId="8">
     <w:abstractNumId w:val="3"/>
   </w:num>
-  <w:num w:numId="8">
-    <w:abstractNumId w:val="2"/>
+  <w:num w:numId="9">
+    <w:abstractNumId w:val="0"/>
   </w:num>
 </w:numbering>
 </file>
@@ -10586,6 +11172,16 @@
     <w:uiPriority w:val="99"/>
     <w:rsid w:val="00C518D0"/>
   </w:style>
+  <w:style w:type="character" w:customStyle="1" w:styleId="pln">
+    <w:name w:val="pln"/>
+    <w:basedOn w:val="DefaultParagraphFont"/>
+    <w:rsid w:val="00D3114A"/>
+  </w:style>
+  <w:style w:type="character" w:customStyle="1" w:styleId="pun">
+    <w:name w:val="pun"/>
+    <w:basedOn w:val="DefaultParagraphFont"/>
+    <w:rsid w:val="00D3114A"/>
+  </w:style>
 </w:styles>
 </file>
 

</xml_diff>